<commit_message>
Updated Project Outline for Step 4 Draft
</commit_message>
<xml_diff>
--- a/project outline_DO_NOT_TURN_IN_05.14.docx
+++ b/project outline_DO_NOT_TURN_IN_05.14.docx
@@ -51,10 +51,10 @@
         </w:rPr>
       </w:pPr>
       <w:r>
-        <w:t xml:space="preserve">Project- Step 3 </w:t>
-      </w:r>
-      <w:r>
-        <w:t>Final</w:t>
+        <w:t xml:space="preserve">Project- Step </w:t>
+      </w:r>
+      <w:r>
+        <w:t>4 Draft</w:t>
       </w:r>
     </w:p>
     <w:p>
@@ -78,7 +78,7 @@
           <w:rFonts w:hint="eastAsia"/>
           <w:noProof/>
         </w:rPr>
-        <w:t>May 14, 20</w:t>
+        <w:t>May 15, 20</w:t>
       </w:r>
       <w:r>
         <w:fldChar w:fldCharType="end"/>
@@ -101,6 +101,9 @@
     <w:p>
       <w:pPr>
         <w:pStyle w:val="Heading2"/>
+        <w:rPr>
+          <w:rFonts w:hint="eastAsia"/>
+        </w:rPr>
       </w:pPr>
       <w:r>
         <w:t xml:space="preserve">Feedback by </w:t>
@@ -116,6 +119,9 @@
           <w:ilvl w:val="0"/>
           <w:numId w:val="12"/>
         </w:numPr>
+        <w:rPr>
+          <w:rFonts w:hint="eastAsia"/>
+        </w:rPr>
       </w:pPr>
       <w:r>
         <w:t>Step 3 Final Feedback</w:t>
@@ -128,6 +134,9 @@
           <w:ilvl w:val="1"/>
           <w:numId w:val="12"/>
         </w:numPr>
+        <w:rPr>
+          <w:rFonts w:hint="eastAsia"/>
+        </w:rPr>
       </w:pPr>
       <w:r>
         <w:t>Great job! Excellent quality so far.</w:t>
@@ -140,6 +149,9 @@
           <w:ilvl w:val="1"/>
           <w:numId w:val="12"/>
         </w:numPr>
+        <w:rPr>
+          <w:rFonts w:hint="eastAsia"/>
+        </w:rPr>
       </w:pPr>
       <w:r>
         <w:t>Additional comments:</w:t>
@@ -152,6 +164,9 @@
           <w:ilvl w:val="2"/>
           <w:numId w:val="12"/>
         </w:numPr>
+        <w:rPr>
+          <w:rFonts w:hint="eastAsia"/>
+        </w:rPr>
       </w:pPr>
       <w:r>
         <w:t xml:space="preserve">To make a 1:M relationship NULLABLE, you should be able to set a </w:t>
@@ -172,6 +187,9 @@
           <w:ilvl w:val="2"/>
           <w:numId w:val="12"/>
         </w:numPr>
+        <w:rPr>
+          <w:rFonts w:hint="eastAsia"/>
+        </w:rPr>
       </w:pPr>
       <w:r>
         <w:t>(Hint: this requirement is to force you to think about how you would make the proper LEFT JOINS on entities that have optional participation)</w:t>
@@ -184,6 +202,9 @@
           <w:ilvl w:val="2"/>
           <w:numId w:val="12"/>
         </w:numPr>
+        <w:rPr>
+          <w:rFonts w:hint="eastAsia"/>
+        </w:rPr>
       </w:pPr>
       <w:r>
         <w:t xml:space="preserve">I noticed that you have DELETE buttons for </w:t>
@@ -220,6 +241,9 @@
           <w:ilvl w:val="3"/>
           <w:numId w:val="12"/>
         </w:numPr>
+        <w:rPr>
+          <w:rFonts w:hint="eastAsia"/>
+        </w:rPr>
       </w:pPr>
       <w:r>
         <w:t>For example, what would happen if you allowed someone to delete a "</w:t>
@@ -297,7 +321,23 @@
       </w:r>
       <w:proofErr w:type="gramEnd"/>
       <w:r>
-        <w:t xml:space="preserve"> Yes, I could find all of table inside of UI. But it is a little mess up of structure. I think it will be a good project if you finish all of the features. For now, you already contain all of the tables you have.</w:t>
+        <w:t xml:space="preserve"> Yes, I could find all of table inside of UI. But it is a little mess up of structure. I think it will be a good project if you finish </w:t>
+      </w:r>
+      <w:proofErr w:type="gramStart"/>
+      <w:r>
+        <w:t>all of</w:t>
+      </w:r>
+      <w:proofErr w:type="gramEnd"/>
+      <w:r>
+        <w:t xml:space="preserve"> the features. For now, you already contain </w:t>
+      </w:r>
+      <w:proofErr w:type="gramStart"/>
+      <w:r>
+        <w:t>all of</w:t>
+      </w:r>
+      <w:proofErr w:type="gramEnd"/>
+      <w:r>
+        <w:t xml:space="preserve"> the tables you have.</w:t>
       </w:r>
     </w:p>
     <w:p>
@@ -550,7 +590,15 @@
         </w:rPr>
       </w:pPr>
       <w:r>
-        <w:t xml:space="preserve">Does each INSERT also add the corresponding FK attributes, including at least one M:M relationship? In other words if there is a M:M relationship between Orders and Products, </w:t>
+        <w:t xml:space="preserve">Does each INSERT also add the corresponding FK attributes, including at least one M:M relationship? In other </w:t>
+      </w:r>
+      <w:proofErr w:type="gramStart"/>
+      <w:r>
+        <w:t>words</w:t>
+      </w:r>
+      <w:proofErr w:type="gramEnd"/>
+      <w:r>
+        <w:t xml:space="preserve"> if there is a M:M relationship between Orders and Products, </w:t>
       </w:r>
       <w:proofErr w:type="spellStart"/>
       <w:r>
@@ -734,7 +782,15 @@
         </w:rPr>
       </w:pPr>
       <w:r>
-        <w:t xml:space="preserve">Is there at least one DELETE and does at least one DELETE remove things from a M:M relationship? In other words, if an order is deleted from the Orders table, it should also delete the corresponding rows from the </w:t>
+        <w:t xml:space="preserve">Is there at least one </w:t>
+      </w:r>
+      <w:proofErr w:type="gramStart"/>
+      <w:r>
+        <w:t>DELETE</w:t>
+      </w:r>
+      <w:proofErr w:type="gramEnd"/>
+      <w:r>
+        <w:t xml:space="preserve"> and does at least one DELETE remove things from a M:M relationship? In other words, if an order is deleted from the Orders table, it should also delete the corresponding rows from the </w:t>
       </w:r>
       <w:proofErr w:type="spellStart"/>
       <w:r>
@@ -762,7 +818,15 @@
       </w:r>
       <w:proofErr w:type="spellEnd"/>
       <w:r>
-        <w:t xml:space="preserve"> Li: Yes, each row has a delete button so that it's really clear to modify the table.</w:t>
+        <w:t xml:space="preserve"> Li: Yes, each row has a delete button so that it's </w:t>
+      </w:r>
+      <w:proofErr w:type="gramStart"/>
+      <w:r>
+        <w:t>really clear</w:t>
+      </w:r>
+      <w:proofErr w:type="gramEnd"/>
+      <w:r>
+        <w:t xml:space="preserve"> to modify the table.</w:t>
       </w:r>
     </w:p>
     <w:p>
@@ -1097,8 +1161,13 @@
           <w:rFonts w:hint="eastAsia"/>
         </w:rPr>
       </w:pPr>
-      <w:r>
-        <w:t>And also, you should make your table clear or create more so that we could understand the relationship that you have</w:t>
+      <w:proofErr w:type="gramStart"/>
+      <w:r>
+        <w:t>And also</w:t>
+      </w:r>
+      <w:proofErr w:type="gramEnd"/>
+      <w:r>
+        <w:t>, you should make your table clear or create more so that we could understand the relationship that you have</w:t>
       </w:r>
     </w:p>
     <w:p>
@@ -1136,7 +1205,15 @@
         </w:rPr>
       </w:pPr>
       <w:r>
-        <w:t xml:space="preserve">David Eaton: In my opinion the adaptable navigation menu is not as intuitive to use as a static navigation menu. I believe this is why Paul </w:t>
+        <w:t xml:space="preserve">David Eaton: In my opinion the adaptable navigation menu is not as intuitive to use as a static navigation menu. I believe </w:t>
+      </w:r>
+      <w:proofErr w:type="gramStart"/>
+      <w:r>
+        <w:t>this is why</w:t>
+      </w:r>
+      <w:proofErr w:type="gramEnd"/>
+      <w:r>
+        <w:t xml:space="preserve"> Paul </w:t>
       </w:r>
       <w:proofErr w:type="spellStart"/>
       <w:r>
@@ -1739,7 +1816,15 @@
       </w:r>
       <w:proofErr w:type="spellEnd"/>
       <w:r>
-        <w:t>: The document is actually really well formatted and holds its consistency throughout it.</w:t>
+        <w:t xml:space="preserve">: The document is </w:t>
+      </w:r>
+      <w:proofErr w:type="gramStart"/>
+      <w:r>
+        <w:t>actually really</w:t>
+      </w:r>
+      <w:proofErr w:type="gramEnd"/>
+      <w:r>
+        <w:t xml:space="preserve"> well formatted and holds its consistency throughout it.</w:t>
       </w:r>
     </w:p>
     <w:p>
@@ -1899,11 +1984,17 @@
     <w:p>
       <w:pPr>
         <w:pStyle w:val="Heading2"/>
+        <w:rPr>
+          <w:rFonts w:hint="eastAsia"/>
+        </w:rPr>
       </w:pPr>
     </w:p>
     <w:p>
       <w:pPr>
         <w:pStyle w:val="Heading2"/>
+        <w:rPr>
+          <w:rFonts w:hint="eastAsia"/>
+        </w:rPr>
       </w:pPr>
     </w:p>
     <w:p>
@@ -1926,8 +2017,11 @@
         <w:pStyle w:val="Body2"/>
         <w:numPr>
           <w:ilvl w:val="0"/>
-          <w:numId w:val="2"/>
-        </w:numPr>
+          <w:numId w:val="14"/>
+        </w:numPr>
+        <w:rPr>
+          <w:rFonts w:hint="eastAsia"/>
+        </w:rPr>
       </w:pPr>
       <w:r>
         <w:t>We thought we had made the 1:M relationship between customers and cars NULLABLE, however we made the changes to our database outline but forgot to make the changes in the ERD. So, the change has been made to the ERD.</w:t>
@@ -1940,17 +2034,54 @@
           <w:ilvl w:val="0"/>
           <w:numId w:val="13"/>
         </w:numPr>
-      </w:pPr>
-      <w:r>
-        <w:t xml:space="preserve">We will carefully consider the implementation of the being able have a DELETE function for all tables. We plan to have logic checks that notify the user if they are trying to delete a record that is tied to </w:t>
-      </w:r>
-      <w:proofErr w:type="gramStart"/>
-      <w:r>
-        <w:t>a</w:t>
-      </w:r>
-      <w:proofErr w:type="gramEnd"/>
-      <w:r>
-        <w:t xml:space="preserve"> FK in another table and are deciding whether to implement use ON DELETE CASCADE</w:t>
+        <w:rPr>
+          <w:rFonts w:hint="eastAsia"/>
+        </w:rPr>
+      </w:pPr>
+      <w:r>
+        <w:t>We will carefully consider the implementation</w:t>
+      </w:r>
+      <w:r>
+        <w:t xml:space="preserve"> of</w:t>
+      </w:r>
+      <w:r>
+        <w:t xml:space="preserve"> hav</w:t>
+      </w:r>
+      <w:r>
+        <w:t>ing</w:t>
+      </w:r>
+      <w:r>
+        <w:t xml:space="preserve"> a DELETE function for all tables. We plan to have</w:t>
+      </w:r>
+      <w:r>
+        <w:t xml:space="preserve"> </w:t>
+      </w:r>
+      <w:r>
+        <w:t xml:space="preserve">node </w:t>
+      </w:r>
+      <w:r>
+        <w:t>express</w:t>
+      </w:r>
+      <w:r>
+        <w:t xml:space="preserve"> logic </w:t>
+      </w:r>
+      <w:r>
+        <w:t>to catch any MySQL errors</w:t>
+      </w:r>
+      <w:r>
+        <w:t xml:space="preserve"> </w:t>
+      </w:r>
+      <w:r>
+        <w:t>and</w:t>
+      </w:r>
+      <w:r>
+        <w:t xml:space="preserve"> notify the user if </w:t>
+      </w:r>
+      <w:r>
+        <w:t>they cannot delete a record. We are also</w:t>
+      </w:r>
+      <w:r>
+        <w:t xml:space="preserve"> deciding whether to implement ON DELETE CASCADE</w:t>
       </w:r>
     </w:p>
     <w:p>
@@ -2060,7 +2191,15 @@
         </w:rPr>
       </w:pPr>
       <w:r>
-        <w:t xml:space="preserve">Kelley was confused by what we were trying to accomplish. A car comes into the shop for a repair, however a repair goes through various stages\tasks which are assigned to different mechanics and can take varying amounts of time to complete. A repair can have multiple mechanics working on it, e.g. one assigned to diagnose, a different one assigned to get customer approval, etc.  This helped us realize that we needed to update our repairs table to </w:t>
+        <w:t xml:space="preserve">Kelley was confused by what we were trying to accomplish. A car comes into the shop for a </w:t>
+      </w:r>
+      <w:proofErr w:type="gramStart"/>
+      <w:r>
+        <w:t>repair,</w:t>
+      </w:r>
+      <w:proofErr w:type="gramEnd"/>
+      <w:r>
+        <w:t xml:space="preserve"> however a repair goes through various stages\tasks which are assigned to different mechanics and can take varying amounts of time to complete. A repair can have multiple mechanics working on it, e.g. one assigned to diagnose, a different one assigned to get customer approval, etc.  This helped us realize that we needed to update our repairs table to </w:t>
       </w:r>
       <w:proofErr w:type="spellStart"/>
       <w:r>
@@ -2153,12 +2292,13 @@
         <w:pStyle w:val="Body2"/>
         <w:numPr>
           <w:ilvl w:val="0"/>
-          <w:numId w:val="2"/>
-        </w:numPr>
-        <w:rPr>
-          <w:rFonts w:hint="eastAsia"/>
-        </w:rPr>
-      </w:pPr>
+          <w:numId w:val="15"/>
+        </w:numPr>
+        <w:rPr>
+          <w:rFonts w:hint="eastAsia"/>
+        </w:rPr>
+      </w:pPr>
+      <w:bookmarkStart w:id="0" w:name="_GoBack"/>
       <w:r>
         <w:t xml:space="preserve">Removed Parts table since we only </w:t>
       </w:r>
@@ -2174,7 +2314,7 @@
         <w:pStyle w:val="Body2"/>
         <w:numPr>
           <w:ilvl w:val="0"/>
-          <w:numId w:val="2"/>
+          <w:numId w:val="15"/>
         </w:numPr>
         <w:rPr>
           <w:rFonts w:hint="eastAsia"/>
@@ -2189,7 +2329,7 @@
         <w:pStyle w:val="Body2"/>
         <w:numPr>
           <w:ilvl w:val="0"/>
-          <w:numId w:val="2"/>
+          <w:numId w:val="15"/>
         </w:numPr>
         <w:rPr>
           <w:rFonts w:hint="eastAsia"/>
@@ -2212,7 +2352,7 @@
         <w:pStyle w:val="Body2"/>
         <w:numPr>
           <w:ilvl w:val="0"/>
-          <w:numId w:val="2"/>
+          <w:numId w:val="15"/>
         </w:numPr>
         <w:rPr>
           <w:rFonts w:hint="eastAsia"/>
@@ -2235,7 +2375,7 @@
         <w:pStyle w:val="Body2"/>
         <w:numPr>
           <w:ilvl w:val="0"/>
-          <w:numId w:val="2"/>
+          <w:numId w:val="15"/>
         </w:numPr>
         <w:rPr>
           <w:rFonts w:hint="eastAsia"/>
@@ -2267,7 +2407,7 @@
         <w:pStyle w:val="Body2"/>
         <w:numPr>
           <w:ilvl w:val="0"/>
-          <w:numId w:val="2"/>
+          <w:numId w:val="15"/>
         </w:numPr>
         <w:rPr>
           <w:rFonts w:hint="eastAsia"/>
@@ -2349,7 +2489,7 @@
         <w:pStyle w:val="Body2"/>
         <w:numPr>
           <w:ilvl w:val="0"/>
-          <w:numId w:val="2"/>
+          <w:numId w:val="15"/>
         </w:numPr>
         <w:rPr>
           <w:rFonts w:hint="eastAsia"/>
@@ -2369,7 +2509,7 @@
         <w:pStyle w:val="Body2"/>
         <w:numPr>
           <w:ilvl w:val="0"/>
-          <w:numId w:val="2"/>
+          <w:numId w:val="15"/>
         </w:numPr>
         <w:rPr>
           <w:rFonts w:hint="eastAsia"/>
@@ -2384,7 +2524,7 @@
         <w:pStyle w:val="Body2"/>
         <w:numPr>
           <w:ilvl w:val="0"/>
-          <w:numId w:val="2"/>
+          <w:numId w:val="15"/>
         </w:numPr>
         <w:rPr>
           <w:rFonts w:hint="eastAsia"/>
@@ -2423,7 +2563,7 @@
         <w:pStyle w:val="Body2"/>
         <w:numPr>
           <w:ilvl w:val="0"/>
-          <w:numId w:val="2"/>
+          <w:numId w:val="15"/>
         </w:numPr>
         <w:rPr>
           <w:rFonts w:hint="eastAsia"/>
@@ -2477,7 +2617,7 @@
         <w:pStyle w:val="Body2"/>
         <w:numPr>
           <w:ilvl w:val="0"/>
-          <w:numId w:val="2"/>
+          <w:numId w:val="15"/>
         </w:numPr>
         <w:rPr>
           <w:rFonts w:hint="eastAsia"/>
@@ -2492,7 +2632,7 @@
         <w:pStyle w:val="Body2"/>
         <w:numPr>
           <w:ilvl w:val="0"/>
-          <w:numId w:val="2"/>
+          <w:numId w:val="15"/>
         </w:numPr>
         <w:rPr>
           <w:rFonts w:hint="eastAsia"/>
@@ -2523,7 +2663,7 @@
         <w:pStyle w:val="Body2"/>
         <w:numPr>
           <w:ilvl w:val="0"/>
-          <w:numId w:val="2"/>
+          <w:numId w:val="15"/>
         </w:numPr>
         <w:rPr>
           <w:rFonts w:hint="eastAsia"/>
@@ -2549,6 +2689,7 @@
         <w:t xml:space="preserve"> for simplification</w:t>
       </w:r>
     </w:p>
+    <w:bookmarkEnd w:id="0"/>
     <w:p>
       <w:pPr>
         <w:pStyle w:val="Heading2"/>
@@ -4314,21 +4455,221 @@
       <w:pPr>
         <w:pStyle w:val="BodyA"/>
         <w:rPr>
+          <w:rFonts w:ascii="Helvetica Neue" w:hAnsi="Helvetica Neue" w:hint="eastAsia"/>
+          <w:b/>
+          <w:bCs/>
+        </w:rPr>
+      </w:pPr>
+    </w:p>
+    <w:p>
+      <w:pPr>
+        <w:pStyle w:val="BodyA"/>
+        <w:rPr>
+          <w:rFonts w:ascii="Helvetica Neue" w:hAnsi="Helvetica Neue" w:hint="eastAsia"/>
+          <w:b/>
+          <w:bCs/>
+        </w:rPr>
+      </w:pPr>
+    </w:p>
+    <w:p>
+      <w:pPr>
+        <w:pStyle w:val="BodyA"/>
+        <w:rPr>
+          <w:rFonts w:ascii="Arial Unicode MS" w:hAnsi="Arial Unicode MS"/>
+        </w:rPr>
+      </w:pPr>
+      <w:r>
+        <w:rPr>
           <w:rFonts w:ascii="Helvetica Neue" w:hAnsi="Helvetica Neue"/>
           <w:b/>
           <w:bCs/>
         </w:rPr>
-      </w:pPr>
-    </w:p>
-    <w:p>
-      <w:pPr>
-        <w:pStyle w:val="BodyA"/>
-        <w:rPr>
-          <w:rFonts w:ascii="Helvetica Neue" w:hAnsi="Helvetica Neue" w:hint="eastAsia"/>
-          <w:b/>
-          <w:bCs/>
-        </w:rPr>
-      </w:pPr>
+        <w:lastRenderedPageBreak/>
+        <w:t xml:space="preserve">cars: </w:t>
+      </w:r>
+      <w:r>
+        <w:rPr>
+          <w:rFonts w:ascii="Helvetica Neue UltraLight" w:hAnsi="Helvetica Neue UltraLight"/>
+        </w:rPr>
+        <w:t>records details about the car being repaired (Chris)</w:t>
+      </w:r>
+    </w:p>
+    <w:p>
+      <w:pPr>
+        <w:pStyle w:val="BodyA"/>
+        <w:numPr>
+          <w:ilvl w:val="0"/>
+          <w:numId w:val="6"/>
+        </w:numPr>
+        <w:rPr>
+          <w:rFonts w:hint="eastAsia"/>
+        </w:rPr>
+      </w:pPr>
+      <w:r>
+        <w:t xml:space="preserve">id: </w:t>
+      </w:r>
+      <w:r>
+        <w:rPr>
+          <w:lang w:val="fr-FR"/>
+        </w:rPr>
+        <w:t>INT, AUTO_INCREMENT, UNIQUE, NOT NULL, PK</w:t>
+      </w:r>
+      <w:r>
+        <w:t xml:space="preserve"> </w:t>
+      </w:r>
+    </w:p>
+    <w:p>
+      <w:pPr>
+        <w:pStyle w:val="BodyA"/>
+        <w:numPr>
+          <w:ilvl w:val="0"/>
+          <w:numId w:val="6"/>
+        </w:numPr>
+        <w:rPr>
+          <w:rFonts w:hint="eastAsia"/>
+        </w:rPr>
+      </w:pPr>
+      <w:proofErr w:type="spellStart"/>
+      <w:r>
+        <w:t>customer_id</w:t>
+      </w:r>
+      <w:proofErr w:type="spellEnd"/>
+      <w:r>
+        <w:t xml:space="preserve">: </w:t>
+      </w:r>
+      <w:proofErr w:type="gramStart"/>
+      <w:r>
+        <w:t>INT,  FK</w:t>
+      </w:r>
+      <w:proofErr w:type="gramEnd"/>
+    </w:p>
+    <w:p>
+      <w:pPr>
+        <w:pStyle w:val="BodyA"/>
+        <w:numPr>
+          <w:ilvl w:val="0"/>
+          <w:numId w:val="6"/>
+        </w:numPr>
+        <w:rPr>
+          <w:rFonts w:hint="eastAsia"/>
+        </w:rPr>
+      </w:pPr>
+      <w:proofErr w:type="spellStart"/>
+      <w:r>
+        <w:t>license_plate</w:t>
+      </w:r>
+      <w:proofErr w:type="spellEnd"/>
+      <w:r>
+        <w:t>: VARCHAR, NOT NULL</w:t>
+      </w:r>
+    </w:p>
+    <w:p>
+      <w:pPr>
+        <w:pStyle w:val="BodyA"/>
+        <w:numPr>
+          <w:ilvl w:val="0"/>
+          <w:numId w:val="6"/>
+        </w:numPr>
+        <w:rPr>
+          <w:rFonts w:hint="eastAsia"/>
+        </w:rPr>
+      </w:pPr>
+      <w:r>
+        <w:t>make: VARCHAR, NOT NULL</w:t>
+      </w:r>
+    </w:p>
+    <w:p>
+      <w:pPr>
+        <w:pStyle w:val="BodyA"/>
+        <w:numPr>
+          <w:ilvl w:val="0"/>
+          <w:numId w:val="6"/>
+        </w:numPr>
+        <w:rPr>
+          <w:rFonts w:hint="eastAsia"/>
+        </w:rPr>
+      </w:pPr>
+      <w:proofErr w:type="spellStart"/>
+      <w:r>
+        <w:t>model_name</w:t>
+      </w:r>
+      <w:proofErr w:type="spellEnd"/>
+      <w:r>
+        <w:t>: VARCHAR, NOT NULL</w:t>
+      </w:r>
+    </w:p>
+    <w:p>
+      <w:pPr>
+        <w:pStyle w:val="BodyA"/>
+        <w:numPr>
+          <w:ilvl w:val="0"/>
+          <w:numId w:val="6"/>
+        </w:numPr>
+        <w:rPr>
+          <w:rFonts w:hint="eastAsia"/>
+        </w:rPr>
+      </w:pPr>
+      <w:proofErr w:type="spellStart"/>
+      <w:r>
+        <w:t>model_year</w:t>
+      </w:r>
+      <w:proofErr w:type="spellEnd"/>
+      <w:r>
+        <w:t>: YEAR, NOT NULL</w:t>
+      </w:r>
+    </w:p>
+    <w:p>
+      <w:pPr>
+        <w:pStyle w:val="BodyA"/>
+        <w:numPr>
+          <w:ilvl w:val="0"/>
+          <w:numId w:val="6"/>
+        </w:numPr>
+        <w:rPr>
+          <w:rFonts w:hint="eastAsia"/>
+        </w:rPr>
+      </w:pPr>
+      <w:r>
+        <w:t xml:space="preserve">relationship: a 1:M relationship between cars and </w:t>
+      </w:r>
+      <w:proofErr w:type="spellStart"/>
+      <w:r>
+        <w:t>repair_orders</w:t>
+      </w:r>
+      <w:proofErr w:type="spellEnd"/>
+      <w:r>
+        <w:t xml:space="preserve"> is implemented with </w:t>
+      </w:r>
+      <w:proofErr w:type="spellStart"/>
+      <w:r>
+        <w:t>car_id</w:t>
+      </w:r>
+      <w:proofErr w:type="spellEnd"/>
+      <w:r>
+        <w:t xml:space="preserve"> as a FK inside of </w:t>
+      </w:r>
+      <w:proofErr w:type="spellStart"/>
+      <w:r>
+        <w:t>repair_orders</w:t>
+      </w:r>
+      <w:proofErr w:type="spellEnd"/>
+      <w:r>
+        <w:t xml:space="preserve">, were a car can have 0 or more repair orders and a repair order can have only one car ; a 1:M relationship between customers and cars is implemented with </w:t>
+      </w:r>
+      <w:proofErr w:type="spellStart"/>
+      <w:r>
+        <w:t>customer_id</w:t>
+      </w:r>
+      <w:proofErr w:type="spellEnd"/>
+      <w:r>
+        <w:t xml:space="preserve"> as a FK inside of cars, where a car requires </w:t>
+      </w:r>
+      <w:r>
+        <w:t>zero or</w:t>
+      </w:r>
+      <w:r>
+        <w:t xml:space="preserve"> one customer and a customer can have 0 or more cars</w:t>
+      </w:r>
     </w:p>
     <w:p>
       <w:pPr>
@@ -4337,432 +4678,241 @@
           <w:rFonts w:ascii="Arial Unicode MS" w:hAnsi="Arial Unicode MS"/>
         </w:rPr>
       </w:pPr>
+    </w:p>
+    <w:p>
+      <w:pPr>
+        <w:pStyle w:val="BodyA"/>
+        <w:rPr>
+          <w:rFonts w:ascii="Arial Unicode MS" w:hAnsi="Arial Unicode MS"/>
+        </w:rPr>
+      </w:pPr>
+      <w:proofErr w:type="spellStart"/>
       <w:r>
         <w:rPr>
           <w:rFonts w:ascii="Helvetica Neue" w:hAnsi="Helvetica Neue"/>
           <w:b/>
           <w:bCs/>
         </w:rPr>
-        <w:lastRenderedPageBreak/>
-        <w:t xml:space="preserve">cars: </w:t>
-      </w:r>
-      <w:r>
-        <w:rPr>
-          <w:rFonts w:ascii="Helvetica Neue UltraLight" w:hAnsi="Helvetica Neue UltraLight"/>
-        </w:rPr>
-        <w:t>records details about the car being repaired (Chris)</w:t>
-      </w:r>
-    </w:p>
-    <w:p>
-      <w:pPr>
-        <w:pStyle w:val="BodyA"/>
-        <w:numPr>
-          <w:ilvl w:val="0"/>
-          <w:numId w:val="6"/>
-        </w:numPr>
-        <w:rPr>
-          <w:rFonts w:hint="eastAsia"/>
-        </w:rPr>
-      </w:pPr>
-      <w:r>
-        <w:t xml:space="preserve">id: </w:t>
-      </w:r>
-      <w:r>
-        <w:rPr>
-          <w:lang w:val="fr-FR"/>
-        </w:rPr>
-        <w:t>INT, AUTO_INCREMENT, UNIQUE, NOT NULL, PK</w:t>
-      </w:r>
-      <w:r>
-        <w:t xml:space="preserve"> </w:t>
-      </w:r>
-    </w:p>
-    <w:p>
-      <w:pPr>
-        <w:pStyle w:val="BodyA"/>
-        <w:numPr>
-          <w:ilvl w:val="0"/>
-          <w:numId w:val="6"/>
-        </w:numPr>
-        <w:rPr>
-          <w:rFonts w:hint="eastAsia"/>
-        </w:rPr>
-      </w:pPr>
-      <w:proofErr w:type="spellStart"/>
-      <w:r>
-        <w:t>customer_id</w:t>
-      </w:r>
-      <w:proofErr w:type="spellEnd"/>
-      <w:r>
-        <w:t xml:space="preserve">: </w:t>
-      </w:r>
-      <w:proofErr w:type="gramStart"/>
-      <w:r>
-        <w:t>INT,  FK</w:t>
-      </w:r>
-      <w:proofErr w:type="gramEnd"/>
-    </w:p>
-    <w:p>
-      <w:pPr>
-        <w:pStyle w:val="BodyA"/>
-        <w:numPr>
-          <w:ilvl w:val="0"/>
-          <w:numId w:val="6"/>
-        </w:numPr>
-        <w:rPr>
-          <w:rFonts w:hint="eastAsia"/>
-        </w:rPr>
-      </w:pPr>
-      <w:proofErr w:type="spellStart"/>
-      <w:r>
-        <w:t>license_plate</w:t>
-      </w:r>
-      <w:proofErr w:type="spellEnd"/>
-      <w:r>
-        <w:t>: VARCHAR, NOT NULL</w:t>
-      </w:r>
-    </w:p>
-    <w:p>
-      <w:pPr>
-        <w:pStyle w:val="BodyA"/>
-        <w:numPr>
-          <w:ilvl w:val="0"/>
-          <w:numId w:val="6"/>
-        </w:numPr>
-        <w:rPr>
-          <w:rFonts w:hint="eastAsia"/>
-        </w:rPr>
-      </w:pPr>
-      <w:r>
-        <w:t>make: VARCHAR, NOT NULL</w:t>
-      </w:r>
-    </w:p>
-    <w:p>
-      <w:pPr>
-        <w:pStyle w:val="BodyA"/>
-        <w:numPr>
-          <w:ilvl w:val="0"/>
-          <w:numId w:val="6"/>
-        </w:numPr>
-        <w:rPr>
-          <w:rFonts w:hint="eastAsia"/>
-        </w:rPr>
-      </w:pPr>
-      <w:proofErr w:type="spellStart"/>
-      <w:r>
-        <w:t>model_name</w:t>
-      </w:r>
-      <w:proofErr w:type="spellEnd"/>
-      <w:r>
-        <w:t>: VARCHAR, NOT NULL</w:t>
-      </w:r>
-    </w:p>
-    <w:p>
-      <w:pPr>
-        <w:pStyle w:val="BodyA"/>
-        <w:numPr>
-          <w:ilvl w:val="0"/>
-          <w:numId w:val="6"/>
-        </w:numPr>
-        <w:rPr>
-          <w:rFonts w:hint="eastAsia"/>
-        </w:rPr>
-      </w:pPr>
-      <w:proofErr w:type="spellStart"/>
-      <w:r>
-        <w:t>model_year</w:t>
-      </w:r>
-      <w:proofErr w:type="spellEnd"/>
-      <w:r>
-        <w:t>: YEAR, NOT NULL</w:t>
-      </w:r>
-    </w:p>
-    <w:p>
-      <w:pPr>
-        <w:pStyle w:val="BodyA"/>
-        <w:numPr>
-          <w:ilvl w:val="0"/>
-          <w:numId w:val="6"/>
-        </w:numPr>
-        <w:rPr>
-          <w:rFonts w:hint="eastAsia"/>
-        </w:rPr>
-      </w:pPr>
-      <w:r>
-        <w:t xml:space="preserve">relationship: a 1:M relationship between cars and </w:t>
-      </w:r>
-      <w:proofErr w:type="spellStart"/>
-      <w:r>
         <w:t>repair_orders</w:t>
       </w:r>
       <w:proofErr w:type="spellEnd"/>
-      <w:r>
-        <w:t xml:space="preserve"> is implemented with </w:t>
-      </w:r>
-      <w:proofErr w:type="spellStart"/>
-      <w:r>
-        <w:t>car_id</w:t>
-      </w:r>
-      <w:proofErr w:type="spellEnd"/>
-      <w:r>
-        <w:t xml:space="preserve"> as a FK inside of </w:t>
-      </w:r>
-      <w:proofErr w:type="spellStart"/>
-      <w:r>
-        <w:t>repair_orders</w:t>
-      </w:r>
-      <w:proofErr w:type="spellEnd"/>
-      <w:r>
-        <w:t xml:space="preserve">, were a car can have 0 or more repair orders and a repair order can have only one car ; a 1:M relationship between customers and cars is implemented with </w:t>
-      </w:r>
-      <w:proofErr w:type="spellStart"/>
-      <w:r>
-        <w:t>customer_id</w:t>
-      </w:r>
-      <w:proofErr w:type="spellEnd"/>
-      <w:r>
-        <w:t xml:space="preserve"> as a FK inside of cars, where a car requires </w:t>
-      </w:r>
-      <w:r>
-        <w:t>zero or</w:t>
-      </w:r>
-      <w:r>
-        <w:t xml:space="preserve"> one customer and a customer can have 0 or more cars</w:t>
-      </w:r>
-    </w:p>
-    <w:p>
-      <w:pPr>
-        <w:pStyle w:val="BodyA"/>
-        <w:rPr>
-          <w:rFonts w:ascii="Arial Unicode MS" w:hAnsi="Arial Unicode MS"/>
-        </w:rPr>
-      </w:pPr>
-    </w:p>
-    <w:p>
-      <w:pPr>
-        <w:pStyle w:val="BodyA"/>
-        <w:rPr>
-          <w:rFonts w:ascii="Arial Unicode MS" w:hAnsi="Arial Unicode MS"/>
-        </w:rPr>
-      </w:pPr>
-      <w:proofErr w:type="spellStart"/>
       <w:r>
         <w:rPr>
           <w:rFonts w:ascii="Helvetica Neue" w:hAnsi="Helvetica Neue"/>
           <w:b/>
           <w:bCs/>
         </w:rPr>
+        <w:t xml:space="preserve">: </w:t>
+      </w:r>
+      <w:r>
+        <w:rPr>
+          <w:rFonts w:ascii="Helvetica Neue UltraLight" w:hAnsi="Helvetica Neue UltraLight"/>
+        </w:rPr>
+        <w:t>records details about the repair order being done on a car (Heather and Chris)</w:t>
+      </w:r>
+    </w:p>
+    <w:p>
+      <w:pPr>
+        <w:pStyle w:val="BodyA"/>
+        <w:numPr>
+          <w:ilvl w:val="0"/>
+          <w:numId w:val="6"/>
+        </w:numPr>
+        <w:rPr>
+          <w:rFonts w:hint="eastAsia"/>
+        </w:rPr>
+      </w:pPr>
+      <w:r>
+        <w:t xml:space="preserve">id: </w:t>
+      </w:r>
+      <w:r>
+        <w:rPr>
+          <w:lang w:val="fr-FR"/>
+        </w:rPr>
+        <w:t>INT, AUTO_INCREMENT, UNIQUE, NOT NULL, PK</w:t>
+      </w:r>
+    </w:p>
+    <w:p>
+      <w:pPr>
+        <w:pStyle w:val="BodyA"/>
+        <w:numPr>
+          <w:ilvl w:val="0"/>
+          <w:numId w:val="6"/>
+        </w:numPr>
+        <w:rPr>
+          <w:rFonts w:hint="eastAsia"/>
+        </w:rPr>
+      </w:pPr>
+      <w:proofErr w:type="spellStart"/>
+      <w:r>
+        <w:t>car_id</w:t>
+      </w:r>
+      <w:proofErr w:type="spellEnd"/>
+      <w:r>
+        <w:t>: INT, FK</w:t>
+      </w:r>
+      <w:r>
+        <w:t xml:space="preserve"> NOT NULL</w:t>
+      </w:r>
+    </w:p>
+    <w:p>
+      <w:pPr>
+        <w:pStyle w:val="BodyA"/>
+        <w:numPr>
+          <w:ilvl w:val="0"/>
+          <w:numId w:val="6"/>
+        </w:numPr>
+        <w:rPr>
+          <w:rFonts w:hint="eastAsia"/>
+        </w:rPr>
+      </w:pPr>
+      <w:proofErr w:type="spellStart"/>
+      <w:r>
+        <w:t>date_received</w:t>
+      </w:r>
+      <w:proofErr w:type="spellEnd"/>
+      <w:r>
+        <w:t>: DATE</w:t>
+      </w:r>
+    </w:p>
+    <w:p>
+      <w:pPr>
+        <w:pStyle w:val="BodyA"/>
+        <w:numPr>
+          <w:ilvl w:val="0"/>
+          <w:numId w:val="6"/>
+        </w:numPr>
+        <w:rPr>
+          <w:rFonts w:hint="eastAsia"/>
+        </w:rPr>
+      </w:pPr>
+      <w:proofErr w:type="spellStart"/>
+      <w:r>
+        <w:t>date_completed</w:t>
+      </w:r>
+      <w:proofErr w:type="spellEnd"/>
+      <w:r>
+        <w:t>: DATE</w:t>
+      </w:r>
+    </w:p>
+    <w:p>
+      <w:pPr>
+        <w:pStyle w:val="BodyA"/>
+        <w:numPr>
+          <w:ilvl w:val="0"/>
+          <w:numId w:val="6"/>
+        </w:numPr>
+        <w:rPr>
+          <w:rFonts w:hint="eastAsia"/>
+        </w:rPr>
+      </w:pPr>
+      <w:r>
+        <w:t xml:space="preserve">relationship: a M:M relationship between </w:t>
+      </w:r>
+      <w:proofErr w:type="spellStart"/>
+      <w:r>
         <w:t>repair_orders</w:t>
       </w:r>
       <w:proofErr w:type="spellEnd"/>
+      <w:r>
+        <w:t xml:space="preserve"> and </w:t>
+      </w:r>
+      <w:proofErr w:type="spellStart"/>
+      <w:r>
+        <w:t>work_tasks</w:t>
+      </w:r>
+      <w:proofErr w:type="spellEnd"/>
+      <w:r>
+        <w:t xml:space="preserve"> and a M:M relationship between </w:t>
+      </w:r>
+      <w:proofErr w:type="spellStart"/>
+      <w:r>
+        <w:t>repair_orders</w:t>
+      </w:r>
+      <w:proofErr w:type="spellEnd"/>
+      <w:r>
+        <w:t xml:space="preserve"> and mechanics are both implemented with a composite table </w:t>
+      </w:r>
+      <w:proofErr w:type="spellStart"/>
+      <w:r>
+        <w:t>work_orders</w:t>
+      </w:r>
+      <w:proofErr w:type="spellEnd"/>
+      <w:r>
+        <w:t xml:space="preserve">; a </w:t>
+      </w:r>
+      <w:r>
+        <w:t>1</w:t>
+      </w:r>
+      <w:r>
+        <w:t xml:space="preserve">:M relationship between cars and </w:t>
+      </w:r>
+      <w:proofErr w:type="spellStart"/>
+      <w:r>
+        <w:t>repair_orders</w:t>
+      </w:r>
+      <w:proofErr w:type="spellEnd"/>
+      <w:r>
+        <w:t xml:space="preserve"> is implemented with </w:t>
+      </w:r>
+      <w:proofErr w:type="spellStart"/>
+      <w:r>
+        <w:t>car_id</w:t>
+      </w:r>
+      <w:proofErr w:type="spellEnd"/>
+      <w:r>
+        <w:t xml:space="preserve"> as a FK inside of </w:t>
+      </w:r>
+      <w:proofErr w:type="spellStart"/>
+      <w:r>
+        <w:t>repair_orders</w:t>
+      </w:r>
+      <w:proofErr w:type="spellEnd"/>
+      <w:r>
+        <w:t xml:space="preserve">, where a repair order </w:t>
+      </w:r>
+      <w:r>
+        <w:t>must</w:t>
+      </w:r>
+      <w:r>
+        <w:t xml:space="preserve"> have only 1 car, but a car can have 0 or more repairs</w:t>
+      </w:r>
+      <w:r>
+        <w:t>.</w:t>
+      </w:r>
+    </w:p>
+    <w:p>
+      <w:pPr>
+        <w:pStyle w:val="BodyA"/>
+        <w:rPr>
+          <w:rFonts w:ascii="Arial Unicode MS" w:hAnsi="Arial Unicode MS"/>
+        </w:rPr>
+      </w:pPr>
+    </w:p>
+    <w:p>
+      <w:pPr>
+        <w:pStyle w:val="BodyA"/>
+        <w:rPr>
+          <w:rFonts w:ascii="Arial Unicode MS" w:hAnsi="Arial Unicode MS"/>
+        </w:rPr>
+      </w:pPr>
+      <w:proofErr w:type="spellStart"/>
       <w:r>
         <w:rPr>
           <w:rFonts w:ascii="Helvetica Neue" w:hAnsi="Helvetica Neue"/>
           <w:b/>
           <w:bCs/>
         </w:rPr>
-        <w:t xml:space="preserve">: </w:t>
-      </w:r>
-      <w:r>
-        <w:rPr>
-          <w:rFonts w:ascii="Helvetica Neue UltraLight" w:hAnsi="Helvetica Neue UltraLight"/>
-        </w:rPr>
-        <w:t>records details about the repair order being done on a car (Heather and Chris)</w:t>
-      </w:r>
-    </w:p>
-    <w:p>
-      <w:pPr>
-        <w:pStyle w:val="BodyA"/>
-        <w:numPr>
-          <w:ilvl w:val="0"/>
-          <w:numId w:val="6"/>
-        </w:numPr>
-        <w:rPr>
-          <w:rFonts w:hint="eastAsia"/>
-        </w:rPr>
-      </w:pPr>
-      <w:r>
-        <w:t xml:space="preserve">id: </w:t>
-      </w:r>
-      <w:r>
-        <w:rPr>
-          <w:lang w:val="fr-FR"/>
-        </w:rPr>
-        <w:t>INT, AUTO_INCREMENT, UNIQUE, NOT NULL, PK</w:t>
-      </w:r>
-    </w:p>
-    <w:p>
-      <w:pPr>
-        <w:pStyle w:val="BodyA"/>
-        <w:numPr>
-          <w:ilvl w:val="0"/>
-          <w:numId w:val="6"/>
-        </w:numPr>
-        <w:rPr>
-          <w:rFonts w:hint="eastAsia"/>
-        </w:rPr>
-      </w:pPr>
-      <w:proofErr w:type="spellStart"/>
-      <w:r>
-        <w:t>car_id</w:t>
-      </w:r>
-      <w:proofErr w:type="spellEnd"/>
-      <w:r>
-        <w:t>: INT, FK</w:t>
-      </w:r>
-      <w:r>
-        <w:t xml:space="preserve"> NOT NULL</w:t>
-      </w:r>
-    </w:p>
-    <w:p>
-      <w:pPr>
-        <w:pStyle w:val="BodyA"/>
-        <w:numPr>
-          <w:ilvl w:val="0"/>
-          <w:numId w:val="6"/>
-        </w:numPr>
-        <w:rPr>
-          <w:rFonts w:hint="eastAsia"/>
-        </w:rPr>
-      </w:pPr>
-      <w:proofErr w:type="spellStart"/>
-      <w:r>
-        <w:t>date_received</w:t>
-      </w:r>
-      <w:proofErr w:type="spellEnd"/>
-      <w:r>
-        <w:t>: DATE</w:t>
-      </w:r>
-    </w:p>
-    <w:p>
-      <w:pPr>
-        <w:pStyle w:val="BodyA"/>
-        <w:numPr>
-          <w:ilvl w:val="0"/>
-          <w:numId w:val="6"/>
-        </w:numPr>
-        <w:rPr>
-          <w:rFonts w:hint="eastAsia"/>
-        </w:rPr>
-      </w:pPr>
-      <w:proofErr w:type="spellStart"/>
-      <w:r>
-        <w:t>date_completed</w:t>
-      </w:r>
-      <w:proofErr w:type="spellEnd"/>
-      <w:r>
-        <w:t>: DATE</w:t>
-      </w:r>
-    </w:p>
-    <w:p>
-      <w:pPr>
-        <w:pStyle w:val="BodyA"/>
-        <w:numPr>
-          <w:ilvl w:val="0"/>
-          <w:numId w:val="6"/>
-        </w:numPr>
-        <w:rPr>
-          <w:rFonts w:hint="eastAsia"/>
-        </w:rPr>
-      </w:pPr>
-      <w:r>
-        <w:t xml:space="preserve">relationship: a M:M relationship between </w:t>
-      </w:r>
-      <w:proofErr w:type="spellStart"/>
-      <w:r>
-        <w:t>repair_orders</w:t>
-      </w:r>
-      <w:proofErr w:type="spellEnd"/>
-      <w:r>
-        <w:t xml:space="preserve"> and </w:t>
-      </w:r>
-      <w:proofErr w:type="spellStart"/>
-      <w:r>
-        <w:t>work_tasks</w:t>
-      </w:r>
-      <w:proofErr w:type="spellEnd"/>
-      <w:r>
-        <w:t xml:space="preserve"> and a M:M relationship between </w:t>
-      </w:r>
-      <w:proofErr w:type="spellStart"/>
-      <w:r>
-        <w:t>repair_orders</w:t>
-      </w:r>
-      <w:proofErr w:type="spellEnd"/>
-      <w:r>
-        <w:t xml:space="preserve"> and mechanics are both implemented with a composite table </w:t>
-      </w:r>
-      <w:proofErr w:type="spellStart"/>
-      <w:r>
-        <w:t>work_orders</w:t>
-      </w:r>
-      <w:proofErr w:type="spellEnd"/>
-      <w:r>
-        <w:t xml:space="preserve">; a </w:t>
-      </w:r>
-      <w:r>
-        <w:t>1</w:t>
-      </w:r>
-      <w:r>
-        <w:t xml:space="preserve">:M relationship between cars and </w:t>
-      </w:r>
-      <w:proofErr w:type="spellStart"/>
-      <w:r>
-        <w:t>repair_orders</w:t>
-      </w:r>
-      <w:proofErr w:type="spellEnd"/>
-      <w:r>
-        <w:t xml:space="preserve"> is implemented with </w:t>
-      </w:r>
-      <w:proofErr w:type="spellStart"/>
-      <w:r>
-        <w:t>car_id</w:t>
-      </w:r>
-      <w:proofErr w:type="spellEnd"/>
-      <w:r>
-        <w:t xml:space="preserve"> as a FK inside of </w:t>
-      </w:r>
-      <w:proofErr w:type="spellStart"/>
-      <w:r>
-        <w:t>repair_orders</w:t>
-      </w:r>
-      <w:proofErr w:type="spellEnd"/>
-      <w:r>
-        <w:t xml:space="preserve">, where a repair order </w:t>
-      </w:r>
-      <w:r>
-        <w:t>must</w:t>
-      </w:r>
-      <w:r>
-        <w:t xml:space="preserve"> have only 1 car, but a car can have 0 or more repairs</w:t>
-      </w:r>
-      <w:r>
-        <w:t>.</w:t>
-      </w:r>
-    </w:p>
-    <w:p>
-      <w:pPr>
-        <w:pStyle w:val="BodyA"/>
-        <w:rPr>
-          <w:rFonts w:ascii="Arial Unicode MS" w:hAnsi="Arial Unicode MS"/>
-        </w:rPr>
-      </w:pPr>
-    </w:p>
-    <w:p>
-      <w:pPr>
-        <w:pStyle w:val="BodyA"/>
-        <w:rPr>
-          <w:rFonts w:ascii="Arial Unicode MS" w:hAnsi="Arial Unicode MS"/>
-        </w:rPr>
-      </w:pPr>
-      <w:proofErr w:type="spellStart"/>
+        <w:t>work_</w:t>
+      </w:r>
+      <w:proofErr w:type="gramStart"/>
       <w:r>
         <w:rPr>
           <w:rFonts w:ascii="Helvetica Neue" w:hAnsi="Helvetica Neue"/>
           <w:b/>
           <w:bCs/>
         </w:rPr>
-        <w:t>work_tasks</w:t>
+        <w:t>tasks</w:t>
       </w:r>
       <w:proofErr w:type="spellEnd"/>
       <w:r>
@@ -4771,129 +4921,138 @@
           <w:b/>
           <w:bCs/>
         </w:rPr>
-        <w:t xml:space="preserve">: </w:t>
-      </w:r>
-      <w:r>
-        <w:rPr>
-          <w:rFonts w:ascii="Helvetica Neue UltraLight" w:hAnsi="Helvetica Neue UltraLight"/>
-        </w:rPr>
-        <w:t>records the types of tasks that can be added to repair orders, these tasks are associated to repair orders through work orders (Heather)</w:t>
-      </w:r>
-    </w:p>
-    <w:p>
-      <w:pPr>
-        <w:pStyle w:val="BodyA"/>
-        <w:numPr>
-          <w:ilvl w:val="0"/>
-          <w:numId w:val="6"/>
-        </w:numPr>
-        <w:rPr>
-          <w:rFonts w:hint="eastAsia"/>
-        </w:rPr>
-      </w:pPr>
-      <w:r>
-        <w:t xml:space="preserve">id: </w:t>
-      </w:r>
-      <w:r>
-        <w:rPr>
-          <w:lang w:val="fr-FR"/>
-        </w:rPr>
-        <w:t>INT, AUTO_INCREMENT, UNIQUE, NOT NULL, PK</w:t>
-      </w:r>
-    </w:p>
-    <w:p>
-      <w:pPr>
-        <w:pStyle w:val="BodyA"/>
-        <w:numPr>
-          <w:ilvl w:val="0"/>
-          <w:numId w:val="6"/>
-        </w:numPr>
-        <w:rPr>
-          <w:rFonts w:hint="eastAsia"/>
-        </w:rPr>
-      </w:pPr>
-      <w:r>
-        <w:t>name: VARCHAR, NOT NULL (Diagnosis, Customer Approval, Order Parts, Repair, Test Drive, Contact Customer)</w:t>
-      </w:r>
-    </w:p>
-    <w:p>
-      <w:pPr>
-        <w:pStyle w:val="BodyA"/>
-        <w:numPr>
-          <w:ilvl w:val="0"/>
-          <w:numId w:val="6"/>
-        </w:numPr>
-        <w:rPr>
-          <w:rFonts w:hint="eastAsia"/>
-        </w:rPr>
-      </w:pPr>
-      <w:r>
-        <w:t xml:space="preserve">relationship: </w:t>
-      </w:r>
-      <w:proofErr w:type="gramStart"/>
-      <w:r>
-        <w:t>a</w:t>
+        <w:t>:</w:t>
       </w:r>
       <w:proofErr w:type="gramEnd"/>
-      <w:r>
-        <w:t xml:space="preserve"> M:M relationship between </w:t>
-      </w:r>
-      <w:proofErr w:type="spellStart"/>
-      <w:r>
-        <w:t>repair_orders</w:t>
-      </w:r>
-      <w:proofErr w:type="spellEnd"/>
-      <w:r>
-        <w:t xml:space="preserve"> and </w:t>
-      </w:r>
-      <w:proofErr w:type="spellStart"/>
-      <w:r>
-        <w:t>work_tasks</w:t>
-      </w:r>
-      <w:proofErr w:type="spellEnd"/>
-      <w:r>
-        <w:t xml:space="preserve"> and a M:M relationship between mechanics and </w:t>
-      </w:r>
-      <w:proofErr w:type="spellStart"/>
-      <w:r>
-        <w:t>work_tasks</w:t>
-      </w:r>
-      <w:proofErr w:type="spellEnd"/>
-      <w:r>
-        <w:t xml:space="preserve"> are both implemented with a composite table </w:t>
-      </w:r>
-      <w:proofErr w:type="spellStart"/>
-      <w:r>
-        <w:t>work_orders</w:t>
-      </w:r>
-      <w:proofErr w:type="spellEnd"/>
-    </w:p>
-    <w:p>
-      <w:pPr>
-        <w:pStyle w:val="BodyA"/>
-        <w:ind w:left="360"/>
-        <w:rPr>
-          <w:rFonts w:hint="eastAsia"/>
-        </w:rPr>
-      </w:pPr>
-    </w:p>
-    <w:p>
-      <w:pPr>
-        <w:pStyle w:val="BodyA"/>
-        <w:rPr>
-          <w:rFonts w:ascii="Arial Unicode MS" w:hAnsi="Arial Unicode MS"/>
-        </w:rPr>
-      </w:pPr>
-      <w:proofErr w:type="spellStart"/>
       <w:r>
         <w:rPr>
           <w:rFonts w:ascii="Helvetica Neue" w:hAnsi="Helvetica Neue"/>
           <w:b/>
           <w:bCs/>
         </w:rPr>
+        <w:t xml:space="preserve"> </w:t>
+      </w:r>
+      <w:r>
+        <w:rPr>
+          <w:rFonts w:ascii="Helvetica Neue UltraLight" w:hAnsi="Helvetica Neue UltraLight"/>
+        </w:rPr>
+        <w:t>records the types of tasks that can be added to repair orders, these tasks are associated to repair orders through work orders (Heather)</w:t>
+      </w:r>
+    </w:p>
+    <w:p>
+      <w:pPr>
+        <w:pStyle w:val="BodyA"/>
+        <w:numPr>
+          <w:ilvl w:val="0"/>
+          <w:numId w:val="6"/>
+        </w:numPr>
+        <w:rPr>
+          <w:rFonts w:hint="eastAsia"/>
+        </w:rPr>
+      </w:pPr>
+      <w:r>
+        <w:t xml:space="preserve">id: </w:t>
+      </w:r>
+      <w:r>
+        <w:rPr>
+          <w:lang w:val="fr-FR"/>
+        </w:rPr>
+        <w:t>INT, AUTO_INCREMENT, UNIQUE, NOT NULL, PK</w:t>
+      </w:r>
+    </w:p>
+    <w:p>
+      <w:pPr>
+        <w:pStyle w:val="BodyA"/>
+        <w:numPr>
+          <w:ilvl w:val="0"/>
+          <w:numId w:val="6"/>
+        </w:numPr>
+        <w:rPr>
+          <w:rFonts w:hint="eastAsia"/>
+        </w:rPr>
+      </w:pPr>
+      <w:r>
+        <w:t>name: VARCHAR, NOT NULL (Diagnosis, Customer Approval, Order Parts, Repair, Test Drive, Contact Customer)</w:t>
+      </w:r>
+    </w:p>
+    <w:p>
+      <w:pPr>
+        <w:pStyle w:val="BodyA"/>
+        <w:numPr>
+          <w:ilvl w:val="0"/>
+          <w:numId w:val="6"/>
+        </w:numPr>
+        <w:rPr>
+          <w:rFonts w:hint="eastAsia"/>
+        </w:rPr>
+      </w:pPr>
+      <w:r>
+        <w:t xml:space="preserve">relationship: </w:t>
+      </w:r>
+      <w:proofErr w:type="gramStart"/>
+      <w:r>
+        <w:t>a</w:t>
+      </w:r>
+      <w:proofErr w:type="gramEnd"/>
+      <w:r>
+        <w:t xml:space="preserve"> M:M relationship between </w:t>
+      </w:r>
+      <w:proofErr w:type="spellStart"/>
+      <w:r>
+        <w:t>repair_orders</w:t>
+      </w:r>
+      <w:proofErr w:type="spellEnd"/>
+      <w:r>
+        <w:t xml:space="preserve"> and </w:t>
+      </w:r>
+      <w:proofErr w:type="spellStart"/>
+      <w:r>
+        <w:t>work_tasks</w:t>
+      </w:r>
+      <w:proofErr w:type="spellEnd"/>
+      <w:r>
+        <w:t xml:space="preserve"> and a M:M relationship between mechanics and </w:t>
+      </w:r>
+      <w:proofErr w:type="spellStart"/>
+      <w:r>
+        <w:t>work_tasks</w:t>
+      </w:r>
+      <w:proofErr w:type="spellEnd"/>
+      <w:r>
+        <w:t xml:space="preserve"> are both implemented with a composite table </w:t>
+      </w:r>
+      <w:proofErr w:type="spellStart"/>
+      <w:r>
         <w:t>work_orders</w:t>
       </w:r>
       <w:proofErr w:type="spellEnd"/>
+    </w:p>
+    <w:p>
+      <w:pPr>
+        <w:pStyle w:val="BodyA"/>
+        <w:ind w:left="360"/>
+        <w:rPr>
+          <w:rFonts w:hint="eastAsia"/>
+        </w:rPr>
+      </w:pPr>
+    </w:p>
+    <w:p>
+      <w:pPr>
+        <w:pStyle w:val="BodyA"/>
+        <w:rPr>
+          <w:rFonts w:ascii="Arial Unicode MS" w:hAnsi="Arial Unicode MS"/>
+        </w:rPr>
+      </w:pPr>
+      <w:proofErr w:type="spellStart"/>
+      <w:r>
+        <w:rPr>
+          <w:rFonts w:ascii="Helvetica Neue" w:hAnsi="Helvetica Neue"/>
+          <w:b/>
+          <w:bCs/>
+        </w:rPr>
+        <w:t>work_orders</w:t>
+      </w:r>
+      <w:proofErr w:type="spellEnd"/>
       <w:r>
         <w:rPr>
           <w:rFonts w:ascii="Helvetica Neue UltraLight" w:hAnsi="Helvetica Neue UltraLight"/>
@@ -4912,7 +5071,21 @@
         <w:rPr>
           <w:rFonts w:ascii="Helvetica Neue UltraLight" w:hAnsi="Helvetica Neue UltraLight"/>
         </w:rPr>
-        <w:t xml:space="preserve"> and also tracks the mechanic responsible for the work order (Heather and Chris)</w:t>
+        <w:t xml:space="preserve"> </w:t>
+      </w:r>
+      <w:proofErr w:type="gramStart"/>
+      <w:r>
+        <w:rPr>
+          <w:rFonts w:ascii="Helvetica Neue UltraLight" w:hAnsi="Helvetica Neue UltraLight"/>
+        </w:rPr>
+        <w:t>and also</w:t>
+      </w:r>
+      <w:proofErr w:type="gramEnd"/>
+      <w:r>
+        <w:rPr>
+          <w:rFonts w:ascii="Helvetica Neue UltraLight" w:hAnsi="Helvetica Neue UltraLight"/>
+        </w:rPr>
+        <w:t xml:space="preserve"> tracks the mechanic responsible for the work order (Heather and Chris)</w:t>
       </w:r>
     </w:p>
     <w:p>
@@ -5406,7 +5579,7 @@
               </wp:anchor>
             </w:drawing>
           </mc:Choice>
-          <mc:Fallback xmlns:w16cex="http://schemas.microsoft.com/office/word/2018/wordml/cex" xmlns:w16="http://schemas.microsoft.com/office/word/2018/wordml">
+          <mc:Fallback xmlns:w16="http://schemas.microsoft.com/office/word/2018/wordml" xmlns:w16cex="http://schemas.microsoft.com/office/word/2018/wordml/cex">
             <w:pict>
               <v:shape w14:anchorId="2984971B" id="officeArt object" o:spid="_x0000_s1026" alt="Connector: Elbow 3" style="position:absolute;margin-left:52.05pt;margin-top:6.75pt;width:18.85pt;height:126.85pt;flip:y;z-index:251659264;visibility:visible;mso-wrap-style:square;mso-width-percent:0;mso-height-percent:0;mso-wrap-distance-left:0;mso-wrap-distance-top:0;mso-wrap-distance-right:0;mso-wrap-distance-bottom:0;mso-position-horizontal:absolute;mso-position-horizontal-relative:page;mso-position-vertical:absolute;mso-position-vertical-relative:text;mso-width-percent:0;mso-height-percent:0;mso-width-relative:margin;mso-height-relative:margin;v-text-anchor:top" coordsize="21600,21600" o:gfxdata="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" path="m14688,l,,,21600r21600,e" filled="f" strokecolor="#367da2" strokeweight="1pt">
                 <v:stroke endarrow="block" miterlimit="4" joinstyle="miter"/>
@@ -5525,7 +5698,7 @@
               </wp:anchor>
             </w:drawing>
           </mc:Choice>
-          <mc:Fallback xmlns:w16cex="http://schemas.microsoft.com/office/word/2018/wordml/cex" xmlns:w16="http://schemas.microsoft.com/office/word/2018/wordml">
+          <mc:Fallback xmlns:w16="http://schemas.microsoft.com/office/word/2018/wordml" xmlns:w16cex="http://schemas.microsoft.com/office/word/2018/wordml/cex">
             <w:pict>
               <v:shape w14:anchorId="119BEDD3" id="officeArt object" o:spid="_x0000_s1026" alt="Connector: Elbow 9" style="position:absolute;margin-left:50.15pt;margin-top:7.6pt;width:225.75pt;height:235.35pt;flip:x;z-index:251662336;visibility:visible;mso-wrap-style:square;mso-width-percent:0;mso-height-percent:0;mso-wrap-distance-left:0;mso-wrap-distance-top:0;mso-wrap-distance-right:0;mso-wrap-distance-bottom:0;mso-position-horizontal:absolute;mso-position-horizontal-relative:text;mso-position-vertical:absolute;mso-position-vertical-relative:text;mso-width-percent:0;mso-height-percent:0;mso-width-relative:margin;mso-height-relative:margin;v-text-anchor:top" coordsize="21600,21600" o:gfxdata="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" path="m,l4993,r,21600l21600,21600e" filled="f" strokecolor="#367da2" strokeweight="1pt">
                 <v:stroke endarrow="block" miterlimit="4" joinstyle="miter"/>
@@ -5724,7 +5897,7 @@
               </wp:anchor>
             </w:drawing>
           </mc:Choice>
-          <mc:Fallback xmlns:w16cex="http://schemas.microsoft.com/office/word/2018/wordml/cex" xmlns:w16="http://schemas.microsoft.com/office/word/2018/wordml">
+          <mc:Fallback xmlns:w16="http://schemas.microsoft.com/office/word/2018/wordml" xmlns:w16cex="http://schemas.microsoft.com/office/word/2018/wordml/cex">
             <w:pict>
               <v:shape w14:anchorId="01C7A126" id="officeArt object" o:spid="_x0000_s1026" alt="Connector: Elbow 4" style="position:absolute;margin-left:29.95pt;margin-top:6.85pt;width:97.35pt;height:126.8pt;flip:x y;z-index:251660288;visibility:visible;mso-wrap-style:square;mso-width-percent:0;mso-height-percent:0;mso-wrap-distance-left:0;mso-wrap-distance-top:0;mso-wrap-distance-right:0;mso-wrap-distance-bottom:0;mso-position-horizontal:absolute;mso-position-horizontal-relative:text;mso-position-vertical:absolute;mso-position-vertical-relative:text;mso-width-percent:0;mso-height-percent:0;mso-width-relative:margin;mso-height-relative:margin;v-text-anchor:top" coordsize="21600,21600" o:gfxdata="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" path="m16866,l,,,21600r21600,e" filled="f" strokecolor="#367da2" strokeweight="1pt">
                 <v:stroke endarrow="block" miterlimit="4" joinstyle="miter"/>
@@ -6135,7 +6308,7 @@
               </wp:anchor>
             </w:drawing>
           </mc:Choice>
-          <mc:Fallback xmlns:w16cex="http://schemas.microsoft.com/office/word/2018/wordml/cex" xmlns:w16="http://schemas.microsoft.com/office/word/2018/wordml">
+          <mc:Fallback xmlns:w16="http://schemas.microsoft.com/office/word/2018/wordml" xmlns:w16cex="http://schemas.microsoft.com/office/word/2018/wordml/cex">
             <w:pict>
               <v:shape id="_x0000_s1029" style="visibility:visible;position:absolute;margin-left:31.5pt;margin-top:7.2pt;width:106.3pt;height:93.5pt;z-index:251663360;mso-position-horizontal:absolute;mso-position-horizontal-relative:text;mso-position-vertical:absolute;mso-position-vertical-relative:line;mso-wrap-distance-left:0.0pt;mso-wrap-distance-top:0.0pt;mso-wrap-distance-right:0.0pt;mso-wrap-distance-bottom:0.0pt;flip:x;" coordorigin="0,0" coordsize="21600,21600" path="M 11237,0 L 0,0 L 0,21600 L 21600,21600 E">
                 <v:fill on="f"/>
@@ -6249,7 +6422,7 @@
               </wp:anchor>
             </w:drawing>
           </mc:Choice>
-          <mc:Fallback xmlns:w16cex="http://schemas.microsoft.com/office/word/2018/wordml/cex" xmlns:w16="http://schemas.microsoft.com/office/word/2018/wordml">
+          <mc:Fallback xmlns:w16="http://schemas.microsoft.com/office/word/2018/wordml" xmlns:w16cex="http://schemas.microsoft.com/office/word/2018/wordml/cex">
             <w:pict>
               <v:shape id="_x0000_s1030" style="visibility:visible;position:absolute;margin-left:34.0pt;margin-top:5.2pt;width:91.8pt;height:145.0pt;z-index:251661312;mso-position-horizontal:absolute;mso-position-horizontal-relative:text;mso-position-vertical:absolute;mso-position-vertical-relative:line;mso-wrap-distance-left:0.0pt;mso-wrap-distance-top:0.0pt;mso-wrap-distance-right:0.0pt;mso-wrap-distance-bottom:0.0pt;flip:x;" coordorigin="0,0" coordsize="21600,21600" path="M 11252,0 L 0,0 L 0,21600 L 21600,21600 E">
                 <v:fill on="f"/>
@@ -6499,8 +6672,6 @@
           <w:rFonts w:hint="eastAsia"/>
         </w:rPr>
       </w:pPr>
-      <w:bookmarkStart w:id="0" w:name="_GoBack"/>
-      <w:bookmarkEnd w:id="0"/>
     </w:p>
     <w:p>
       <w:pPr>
@@ -6734,7 +6905,7 @@
             </wp:anchor>
           </w:drawing>
         </mc:Choice>
-        <mc:Fallback xmlns:w16cex="http://schemas.microsoft.com/office/word/2018/wordml/cex" xmlns:w16="http://schemas.microsoft.com/office/word/2018/wordml">
+        <mc:Fallback xmlns:w16="http://schemas.microsoft.com/office/word/2018/wordml" xmlns:w16cex="http://schemas.microsoft.com/office/word/2018/wordml/cex">
           <w:pict>
             <v:line id="_x0000_s1031" style="visibility:visible;position:absolute;margin-left:60.0pt;margin-top:57.0pt;width:492.1pt;height:0.0pt;z-index:-251658240;mso-position-horizontal:absolute;mso-position-horizontal-relative:page;mso-position-vertical:absolute;mso-position-vertical-relative:page;mso-wrap-distance-left:12.0pt;mso-wrap-distance-top:12.0pt;mso-wrap-distance-right:12.0pt;mso-wrap-distance-bottom:12.0pt;flip:y;">
               <v:fill on="f"/>
@@ -6794,7 +6965,7 @@
             </wp:anchor>
           </w:drawing>
         </mc:Choice>
-        <mc:Fallback xmlns:w16cex="http://schemas.microsoft.com/office/word/2018/wordml/cex" xmlns:w16="http://schemas.microsoft.com/office/word/2018/wordml">
+        <mc:Fallback xmlns:w16="http://schemas.microsoft.com/office/word/2018/wordml" xmlns:w16cex="http://schemas.microsoft.com/office/word/2018/wordml/cex">
           <w:pict>
             <v:line id="_x0000_s1032" style="visibility:visible;position:absolute;margin-left:60.0pt;margin-top:722.0pt;width:492.0pt;height:0.0pt;z-index:-251657216;mso-position-horizontal:absolute;mso-position-horizontal-relative:page;mso-position-vertical:absolute;mso-position-vertical-relative:page;mso-wrap-distance-left:12.0pt;mso-wrap-distance-top:12.0pt;mso-wrap-distance-right:12.0pt;mso-wrap-distance-bottom:12.0pt;">
               <v:fill on="f"/>
@@ -6854,7 +7025,7 @@
             </wp:anchor>
           </w:drawing>
         </mc:Choice>
-        <mc:Fallback xmlns:w16cex="http://schemas.microsoft.com/office/word/2018/wordml/cex" xmlns:w16="http://schemas.microsoft.com/office/word/2018/wordml">
+        <mc:Fallback xmlns:w16="http://schemas.microsoft.com/office/word/2018/wordml" xmlns:w16cex="http://schemas.microsoft.com/office/word/2018/wordml/cex">
           <w:pict>
             <v:rect id="_x0000_s1033" style="visibility:visible;position:absolute;margin-left:16.1pt;margin-top:20.9pt;width:579.9pt;height:750.3pt;z-index:-251656192;mso-position-horizontal:absolute;mso-position-horizontal-relative:page;mso-position-vertical:absolute;mso-position-vertical-relative:page;mso-wrap-distance-left:12.0pt;mso-wrap-distance-top:12.0pt;mso-wrap-distance-right:12.0pt;mso-wrap-distance-bottom:12.0pt;">
               <v:fill on="f"/>
@@ -7439,6 +7610,385 @@
     </w:lvl>
   </w:abstractNum>
   <w:abstractNum w:abstractNumId="5" w15:restartNumberingAfterBreak="0">
+    <w:nsid w:val="2D5F4C52"/>
+    <w:multiLevelType w:val="hybridMultilevel"/>
+    <w:tmpl w:val="771C107A"/>
+    <w:lvl w:ilvl="0" w:tplc="04090001">
+      <w:start w:val="1"/>
+      <w:numFmt w:val="bullet"/>
+      <w:lvlText w:val=""/>
+      <w:lvlJc w:val="left"/>
+      <w:pPr>
+        <w:ind w:left="1080" w:hanging="360"/>
+      </w:pPr>
+      <w:rPr>
+        <w:rFonts w:ascii="Symbol" w:hAnsi="Symbol" w:hint="default"/>
+      </w:rPr>
+    </w:lvl>
+    <w:lvl w:ilvl="1" w:tplc="04090003" w:tentative="1">
+      <w:start w:val="1"/>
+      <w:numFmt w:val="bullet"/>
+      <w:lvlText w:val="o"/>
+      <w:lvlJc w:val="left"/>
+      <w:pPr>
+        <w:ind w:left="1800" w:hanging="360"/>
+      </w:pPr>
+      <w:rPr>
+        <w:rFonts w:ascii="Courier New" w:hAnsi="Courier New" w:cs="Courier New" w:hint="default"/>
+      </w:rPr>
+    </w:lvl>
+    <w:lvl w:ilvl="2" w:tplc="04090005" w:tentative="1">
+      <w:start w:val="1"/>
+      <w:numFmt w:val="bullet"/>
+      <w:lvlText w:val=""/>
+      <w:lvlJc w:val="left"/>
+      <w:pPr>
+        <w:ind w:left="2520" w:hanging="360"/>
+      </w:pPr>
+      <w:rPr>
+        <w:rFonts w:ascii="Wingdings" w:hAnsi="Wingdings" w:hint="default"/>
+      </w:rPr>
+    </w:lvl>
+    <w:lvl w:ilvl="3" w:tplc="04090001" w:tentative="1">
+      <w:start w:val="1"/>
+      <w:numFmt w:val="bullet"/>
+      <w:lvlText w:val=""/>
+      <w:lvlJc w:val="left"/>
+      <w:pPr>
+        <w:ind w:left="3240" w:hanging="360"/>
+      </w:pPr>
+      <w:rPr>
+        <w:rFonts w:ascii="Symbol" w:hAnsi="Symbol" w:hint="default"/>
+      </w:rPr>
+    </w:lvl>
+    <w:lvl w:ilvl="4" w:tplc="04090003" w:tentative="1">
+      <w:start w:val="1"/>
+      <w:numFmt w:val="bullet"/>
+      <w:lvlText w:val="o"/>
+      <w:lvlJc w:val="left"/>
+      <w:pPr>
+        <w:ind w:left="3960" w:hanging="360"/>
+      </w:pPr>
+      <w:rPr>
+        <w:rFonts w:ascii="Courier New" w:hAnsi="Courier New" w:cs="Courier New" w:hint="default"/>
+      </w:rPr>
+    </w:lvl>
+    <w:lvl w:ilvl="5" w:tplc="04090005" w:tentative="1">
+      <w:start w:val="1"/>
+      <w:numFmt w:val="bullet"/>
+      <w:lvlText w:val=""/>
+      <w:lvlJc w:val="left"/>
+      <w:pPr>
+        <w:ind w:left="4680" w:hanging="360"/>
+      </w:pPr>
+      <w:rPr>
+        <w:rFonts w:ascii="Wingdings" w:hAnsi="Wingdings" w:hint="default"/>
+      </w:rPr>
+    </w:lvl>
+    <w:lvl w:ilvl="6" w:tplc="04090001" w:tentative="1">
+      <w:start w:val="1"/>
+      <w:numFmt w:val="bullet"/>
+      <w:lvlText w:val=""/>
+      <w:lvlJc w:val="left"/>
+      <w:pPr>
+        <w:ind w:left="5400" w:hanging="360"/>
+      </w:pPr>
+      <w:rPr>
+        <w:rFonts w:ascii="Symbol" w:hAnsi="Symbol" w:hint="default"/>
+      </w:rPr>
+    </w:lvl>
+    <w:lvl w:ilvl="7" w:tplc="04090003" w:tentative="1">
+      <w:start w:val="1"/>
+      <w:numFmt w:val="bullet"/>
+      <w:lvlText w:val="o"/>
+      <w:lvlJc w:val="left"/>
+      <w:pPr>
+        <w:ind w:left="6120" w:hanging="360"/>
+      </w:pPr>
+      <w:rPr>
+        <w:rFonts w:ascii="Courier New" w:hAnsi="Courier New" w:cs="Courier New" w:hint="default"/>
+      </w:rPr>
+    </w:lvl>
+    <w:lvl w:ilvl="8" w:tplc="04090005" w:tentative="1">
+      <w:start w:val="1"/>
+      <w:numFmt w:val="bullet"/>
+      <w:lvlText w:val=""/>
+      <w:lvlJc w:val="left"/>
+      <w:pPr>
+        <w:ind w:left="6840" w:hanging="360"/>
+      </w:pPr>
+      <w:rPr>
+        <w:rFonts w:ascii="Wingdings" w:hAnsi="Wingdings" w:hint="default"/>
+      </w:rPr>
+    </w:lvl>
+  </w:abstractNum>
+  <w:abstractNum w:abstractNumId="6" w15:restartNumberingAfterBreak="0">
+    <w:nsid w:val="33AD31A0"/>
+    <w:multiLevelType w:val="hybridMultilevel"/>
+    <w:tmpl w:val="F5DE0D8E"/>
+    <w:lvl w:ilvl="0" w:tplc="04090001">
+      <w:start w:val="1"/>
+      <w:numFmt w:val="bullet"/>
+      <w:lvlText w:val=""/>
+      <w:lvlJc w:val="left"/>
+      <w:pPr>
+        <w:ind w:left="720" w:hanging="360"/>
+      </w:pPr>
+      <w:rPr>
+        <w:rFonts w:ascii="Symbol" w:hAnsi="Symbol" w:hint="default"/>
+        <w:b w:val="0"/>
+        <w:bCs w:val="0"/>
+        <w:i w:val="0"/>
+        <w:iCs w:val="0"/>
+        <w:caps w:val="0"/>
+        <w:smallCaps w:val="0"/>
+        <w:strike w:val="0"/>
+        <w:dstrike w:val="0"/>
+        <w:outline w:val="0"/>
+        <w:emboss w:val="0"/>
+        <w:imprint w:val="0"/>
+        <w:spacing w:val="0"/>
+        <w:w w:val="100"/>
+        <w:kern w:val="0"/>
+        <w:position w:val="0"/>
+        <w:highlight w:val="none"/>
+        <w:vertAlign w:val="baseline"/>
+      </w:rPr>
+    </w:lvl>
+    <w:lvl w:ilvl="1" w:tplc="C010B366">
+      <w:start w:val="1"/>
+      <w:numFmt w:val="bullet"/>
+      <w:lvlText w:val="o"/>
+      <w:lvlJc w:val="left"/>
+      <w:pPr>
+        <w:ind w:left="1440" w:hanging="360"/>
+      </w:pPr>
+      <w:rPr>
+        <w:rFonts w:ascii="Arial Unicode MS" w:eastAsia="Arial Unicode MS" w:hAnsi="Arial Unicode MS" w:cs="Arial Unicode MS"/>
+        <w:b w:val="0"/>
+        <w:bCs w:val="0"/>
+        <w:i w:val="0"/>
+        <w:iCs w:val="0"/>
+        <w:caps w:val="0"/>
+        <w:smallCaps w:val="0"/>
+        <w:strike w:val="0"/>
+        <w:dstrike w:val="0"/>
+        <w:outline w:val="0"/>
+        <w:emboss w:val="0"/>
+        <w:imprint w:val="0"/>
+        <w:spacing w:val="0"/>
+        <w:w w:val="100"/>
+        <w:kern w:val="0"/>
+        <w:position w:val="0"/>
+        <w:highlight w:val="none"/>
+        <w:vertAlign w:val="baseline"/>
+      </w:rPr>
+    </w:lvl>
+    <w:lvl w:ilvl="2" w:tplc="FB92C4CA">
+      <w:start w:val="1"/>
+      <w:numFmt w:val="bullet"/>
+      <w:lvlText w:val="▪"/>
+      <w:lvlJc w:val="left"/>
+      <w:pPr>
+        <w:ind w:left="2160" w:hanging="360"/>
+      </w:pPr>
+      <w:rPr>
+        <w:rFonts w:ascii="Arial Unicode MS" w:eastAsia="Arial Unicode MS" w:hAnsi="Arial Unicode MS" w:cs="Arial Unicode MS"/>
+        <w:b w:val="0"/>
+        <w:bCs w:val="0"/>
+        <w:i w:val="0"/>
+        <w:iCs w:val="0"/>
+        <w:caps w:val="0"/>
+        <w:smallCaps w:val="0"/>
+        <w:strike w:val="0"/>
+        <w:dstrike w:val="0"/>
+        <w:outline w:val="0"/>
+        <w:emboss w:val="0"/>
+        <w:imprint w:val="0"/>
+        <w:spacing w:val="0"/>
+        <w:w w:val="100"/>
+        <w:kern w:val="0"/>
+        <w:position w:val="0"/>
+        <w:highlight w:val="none"/>
+        <w:vertAlign w:val="baseline"/>
+      </w:rPr>
+    </w:lvl>
+    <w:lvl w:ilvl="3" w:tplc="11B22FEA">
+      <w:start w:val="1"/>
+      <w:numFmt w:val="bullet"/>
+      <w:lvlText w:val="·"/>
+      <w:lvlJc w:val="left"/>
+      <w:pPr>
+        <w:ind w:left="2880" w:hanging="360"/>
+      </w:pPr>
+      <w:rPr>
+        <w:rFonts w:ascii="Symbol" w:eastAsia="Symbol" w:hAnsi="Symbol" w:cs="Symbol"/>
+        <w:b w:val="0"/>
+        <w:bCs w:val="0"/>
+        <w:i w:val="0"/>
+        <w:iCs w:val="0"/>
+        <w:caps w:val="0"/>
+        <w:smallCaps w:val="0"/>
+        <w:strike w:val="0"/>
+        <w:dstrike w:val="0"/>
+        <w:outline w:val="0"/>
+        <w:emboss w:val="0"/>
+        <w:imprint w:val="0"/>
+        <w:spacing w:val="0"/>
+        <w:w w:val="100"/>
+        <w:kern w:val="0"/>
+        <w:position w:val="0"/>
+        <w:highlight w:val="none"/>
+        <w:vertAlign w:val="baseline"/>
+      </w:rPr>
+    </w:lvl>
+    <w:lvl w:ilvl="4" w:tplc="78FCE3EC">
+      <w:start w:val="1"/>
+      <w:numFmt w:val="bullet"/>
+      <w:lvlText w:val="o"/>
+      <w:lvlJc w:val="left"/>
+      <w:pPr>
+        <w:ind w:left="3600" w:hanging="360"/>
+      </w:pPr>
+      <w:rPr>
+        <w:rFonts w:ascii="Arial Unicode MS" w:eastAsia="Arial Unicode MS" w:hAnsi="Arial Unicode MS" w:cs="Arial Unicode MS"/>
+        <w:b w:val="0"/>
+        <w:bCs w:val="0"/>
+        <w:i w:val="0"/>
+        <w:iCs w:val="0"/>
+        <w:caps w:val="0"/>
+        <w:smallCaps w:val="0"/>
+        <w:strike w:val="0"/>
+        <w:dstrike w:val="0"/>
+        <w:outline w:val="0"/>
+        <w:emboss w:val="0"/>
+        <w:imprint w:val="0"/>
+        <w:spacing w:val="0"/>
+        <w:w w:val="100"/>
+        <w:kern w:val="0"/>
+        <w:position w:val="0"/>
+        <w:highlight w:val="none"/>
+        <w:vertAlign w:val="baseline"/>
+      </w:rPr>
+    </w:lvl>
+    <w:lvl w:ilvl="5" w:tplc="74962CFC">
+      <w:start w:val="1"/>
+      <w:numFmt w:val="bullet"/>
+      <w:lvlText w:val="▪"/>
+      <w:lvlJc w:val="left"/>
+      <w:pPr>
+        <w:ind w:left="4320" w:hanging="360"/>
+      </w:pPr>
+      <w:rPr>
+        <w:rFonts w:ascii="Arial Unicode MS" w:eastAsia="Arial Unicode MS" w:hAnsi="Arial Unicode MS" w:cs="Arial Unicode MS"/>
+        <w:b w:val="0"/>
+        <w:bCs w:val="0"/>
+        <w:i w:val="0"/>
+        <w:iCs w:val="0"/>
+        <w:caps w:val="0"/>
+        <w:smallCaps w:val="0"/>
+        <w:strike w:val="0"/>
+        <w:dstrike w:val="0"/>
+        <w:outline w:val="0"/>
+        <w:emboss w:val="0"/>
+        <w:imprint w:val="0"/>
+        <w:spacing w:val="0"/>
+        <w:w w:val="100"/>
+        <w:kern w:val="0"/>
+        <w:position w:val="0"/>
+        <w:highlight w:val="none"/>
+        <w:vertAlign w:val="baseline"/>
+      </w:rPr>
+    </w:lvl>
+    <w:lvl w:ilvl="6" w:tplc="465CB180">
+      <w:start w:val="1"/>
+      <w:numFmt w:val="bullet"/>
+      <w:lvlText w:val="·"/>
+      <w:lvlJc w:val="left"/>
+      <w:pPr>
+        <w:ind w:left="5040" w:hanging="360"/>
+      </w:pPr>
+      <w:rPr>
+        <w:rFonts w:ascii="Symbol" w:eastAsia="Symbol" w:hAnsi="Symbol" w:cs="Symbol"/>
+        <w:b w:val="0"/>
+        <w:bCs w:val="0"/>
+        <w:i w:val="0"/>
+        <w:iCs w:val="0"/>
+        <w:caps w:val="0"/>
+        <w:smallCaps w:val="0"/>
+        <w:strike w:val="0"/>
+        <w:dstrike w:val="0"/>
+        <w:outline w:val="0"/>
+        <w:emboss w:val="0"/>
+        <w:imprint w:val="0"/>
+        <w:spacing w:val="0"/>
+        <w:w w:val="100"/>
+        <w:kern w:val="0"/>
+        <w:position w:val="0"/>
+        <w:highlight w:val="none"/>
+        <w:vertAlign w:val="baseline"/>
+      </w:rPr>
+    </w:lvl>
+    <w:lvl w:ilvl="7" w:tplc="20EA31CC">
+      <w:start w:val="1"/>
+      <w:numFmt w:val="bullet"/>
+      <w:lvlText w:val="o"/>
+      <w:lvlJc w:val="left"/>
+      <w:pPr>
+        <w:ind w:left="5760" w:hanging="360"/>
+      </w:pPr>
+      <w:rPr>
+        <w:rFonts w:ascii="Arial Unicode MS" w:eastAsia="Arial Unicode MS" w:hAnsi="Arial Unicode MS" w:cs="Arial Unicode MS"/>
+        <w:b w:val="0"/>
+        <w:bCs w:val="0"/>
+        <w:i w:val="0"/>
+        <w:iCs w:val="0"/>
+        <w:caps w:val="0"/>
+        <w:smallCaps w:val="0"/>
+        <w:strike w:val="0"/>
+        <w:dstrike w:val="0"/>
+        <w:outline w:val="0"/>
+        <w:emboss w:val="0"/>
+        <w:imprint w:val="0"/>
+        <w:spacing w:val="0"/>
+        <w:w w:val="100"/>
+        <w:kern w:val="0"/>
+        <w:position w:val="0"/>
+        <w:highlight w:val="none"/>
+        <w:vertAlign w:val="baseline"/>
+      </w:rPr>
+    </w:lvl>
+    <w:lvl w:ilvl="8" w:tplc="AE4052B2">
+      <w:start w:val="1"/>
+      <w:numFmt w:val="bullet"/>
+      <w:lvlText w:val="▪"/>
+      <w:lvlJc w:val="left"/>
+      <w:pPr>
+        <w:ind w:left="6480" w:hanging="360"/>
+      </w:pPr>
+      <w:rPr>
+        <w:rFonts w:ascii="Arial Unicode MS" w:eastAsia="Arial Unicode MS" w:hAnsi="Arial Unicode MS" w:cs="Arial Unicode MS"/>
+        <w:b w:val="0"/>
+        <w:bCs w:val="0"/>
+        <w:i w:val="0"/>
+        <w:iCs w:val="0"/>
+        <w:caps w:val="0"/>
+        <w:smallCaps w:val="0"/>
+        <w:strike w:val="0"/>
+        <w:dstrike w:val="0"/>
+        <w:outline w:val="0"/>
+        <w:emboss w:val="0"/>
+        <w:imprint w:val="0"/>
+        <w:spacing w:val="0"/>
+        <w:w w:val="100"/>
+        <w:kern w:val="0"/>
+        <w:position w:val="0"/>
+        <w:highlight w:val="none"/>
+        <w:vertAlign w:val="baseline"/>
+      </w:rPr>
+    </w:lvl>
+  </w:abstractNum>
+  <w:abstractNum w:abstractNumId="7" w15:restartNumberingAfterBreak="0">
     <w:nsid w:val="35EA04A1"/>
     <w:multiLevelType w:val="hybridMultilevel"/>
     <w:tmpl w:val="6F9AF04E"/>
@@ -7524,13 +8074,13 @@
       </w:pPr>
     </w:lvl>
   </w:abstractNum>
-  <w:abstractNum w:abstractNumId="6" w15:restartNumberingAfterBreak="0">
+  <w:abstractNum w:abstractNumId="8" w15:restartNumberingAfterBreak="0">
     <w:nsid w:val="47915BDD"/>
     <w:multiLevelType w:val="hybridMultilevel"/>
     <w:tmpl w:val="FF8C32FC"/>
     <w:numStyleLink w:val="ImportedStyle1"/>
   </w:abstractNum>
-  <w:abstractNum w:abstractNumId="7" w15:restartNumberingAfterBreak="0">
+  <w:abstractNum w:abstractNumId="9" w15:restartNumberingAfterBreak="0">
     <w:nsid w:val="577736DA"/>
     <w:multiLevelType w:val="hybridMultilevel"/>
     <w:tmpl w:val="EC4A59FA"/>
@@ -7761,7 +8311,7 @@
       </w:rPr>
     </w:lvl>
   </w:abstractNum>
-  <w:abstractNum w:abstractNumId="8" w15:restartNumberingAfterBreak="0">
+  <w:abstractNum w:abstractNumId="10" w15:restartNumberingAfterBreak="0">
     <w:nsid w:val="592E7428"/>
     <w:multiLevelType w:val="hybridMultilevel"/>
     <w:tmpl w:val="0BFADE3A"/>
@@ -7874,13 +8424,13 @@
       </w:rPr>
     </w:lvl>
   </w:abstractNum>
-  <w:abstractNum w:abstractNumId="9" w15:restartNumberingAfterBreak="0">
+  <w:abstractNum w:abstractNumId="11" w15:restartNumberingAfterBreak="0">
     <w:nsid w:val="6CC635AF"/>
     <w:multiLevelType w:val="hybridMultilevel"/>
     <w:tmpl w:val="EC4A59FA"/>
     <w:numStyleLink w:val="ImportedStyle2"/>
   </w:abstractNum>
-  <w:abstractNum w:abstractNumId="10" w15:restartNumberingAfterBreak="0">
+  <w:abstractNum w:abstractNumId="12" w15:restartNumberingAfterBreak="0">
     <w:nsid w:val="71E24743"/>
     <w:multiLevelType w:val="hybridMultilevel"/>
     <w:tmpl w:val="4E243EE6"/>
@@ -7993,7 +8543,7 @@
       </w:rPr>
     </w:lvl>
   </w:abstractNum>
-  <w:abstractNum w:abstractNumId="11" w15:restartNumberingAfterBreak="0">
+  <w:abstractNum w:abstractNumId="13" w15:restartNumberingAfterBreak="0">
     <w:nsid w:val="7C244EBD"/>
     <w:multiLevelType w:val="hybridMultilevel"/>
     <w:tmpl w:val="FF8C32FC"/>
@@ -8260,7 +8810,7 @@
       </w:rPr>
     </w:lvl>
   </w:abstractNum>
-  <w:abstractNum w:abstractNumId="12" w15:restartNumberingAfterBreak="0">
+  <w:abstractNum w:abstractNumId="14" w15:restartNumberingAfterBreak="0">
     <w:nsid w:val="7D1315CC"/>
     <w:multiLevelType w:val="hybridMultilevel"/>
     <w:tmpl w:val="ECA6321C"/>
@@ -8527,16 +9077,16 @@
     </w:lvl>
   </w:abstractNum>
   <w:num w:numId="1">
-    <w:abstractNumId w:val="11"/>
+    <w:abstractNumId w:val="13"/>
   </w:num>
   <w:num w:numId="2">
-    <w:abstractNumId w:val="6"/>
+    <w:abstractNumId w:val="8"/>
   </w:num>
   <w:num w:numId="3">
-    <w:abstractNumId w:val="7"/>
+    <w:abstractNumId w:val="9"/>
   </w:num>
   <w:num w:numId="4">
-    <w:abstractNumId w:val="9"/>
+    <w:abstractNumId w:val="11"/>
   </w:num>
   <w:num w:numId="5">
     <w:abstractNumId w:val="0"/>
@@ -8548,22 +9098,28 @@
     <w:abstractNumId w:val="4"/>
   </w:num>
   <w:num w:numId="8">
-    <w:abstractNumId w:val="5"/>
+    <w:abstractNumId w:val="7"/>
   </w:num>
   <w:num w:numId="9">
     <w:abstractNumId w:val="3"/>
   </w:num>
   <w:num w:numId="10">
-    <w:abstractNumId w:val="10"/>
+    <w:abstractNumId w:val="12"/>
   </w:num>
   <w:num w:numId="11">
     <w:abstractNumId w:val="1"/>
   </w:num>
   <w:num w:numId="12">
-    <w:abstractNumId w:val="8"/>
+    <w:abstractNumId w:val="10"/>
   </w:num>
   <w:num w:numId="13">
-    <w:abstractNumId w:val="12"/>
+    <w:abstractNumId w:val="14"/>
+  </w:num>
+  <w:num w:numId="14">
+    <w:abstractNumId w:val="6"/>
+  </w:num>
+  <w:num w:numId="15">
+    <w:abstractNumId w:val="5"/>
   </w:num>
 </w:numbering>
 </file>
@@ -8591,7 +9147,7 @@
       </w:pPr>
     </w:pPrDefault>
   </w:docDefaults>
-  <w:latentStyles w:defLockedState="0" w:defUIPriority="99" w:defSemiHidden="0" w:defUnhideWhenUsed="0" w:defQFormat="0" w:count="375">
+  <w:latentStyles w:defLockedState="0" w:defUIPriority="99" w:defSemiHidden="0" w:defUnhideWhenUsed="0" w:defQFormat="0" w:count="377">
     <w:lsdException w:name="Normal" w:uiPriority="0" w:qFormat="1"/>
     <w:lsdException w:name="heading 1" w:uiPriority="9" w:qFormat="1"/>
     <w:lsdException w:name="heading 2" w:semiHidden="1" w:uiPriority="9" w:unhideWhenUsed="1" w:qFormat="1"/>
@@ -8967,6 +9523,8 @@
     <w:lsdException w:name="Smart Hyperlink" w:semiHidden="1" w:unhideWhenUsed="1"/>
     <w:lsdException w:name="Hashtag" w:semiHidden="1" w:unhideWhenUsed="1"/>
     <w:lsdException w:name="Unresolved Mention" w:semiHidden="1" w:unhideWhenUsed="1"/>
+    <w:lsdException w:name="Smart Link" w:semiHidden="1" w:unhideWhenUsed="1"/>
+    <w:lsdException w:name="Smart Link Error" w:semiHidden="1" w:unhideWhenUsed="1"/>
   </w:latentStyles>
   <w:style w:type="paragraph" w:default="1" w:styleId="Normal">
     <w:name w:val="Normal"/>

</xml_diff>

<commit_message>
Step 5 Outline Updated
</commit_message>
<xml_diff>
--- a/project outline_DO_NOT_TURN_IN_05.14.docx
+++ b/project outline_DO_NOT_TURN_IN_05.14.docx
@@ -1,6 +1,6 @@
 
 <file path=word/document.xml><?xml version="1.0" encoding="utf-8"?>
-<w:document xmlns:wpc="http://schemas.microsoft.com/office/word/2010/wordprocessingCanvas" xmlns:cx="http://schemas.microsoft.com/office/drawing/2014/chartex" xmlns:cx1="http://schemas.microsoft.com/office/drawing/2015/9/8/chartex" xmlns:cx2="http://schemas.microsoft.com/office/drawing/2015/10/21/chartex" xmlns:cx3="http://schemas.microsoft.com/office/drawing/2016/5/9/chartex" xmlns:cx4="http://schemas.microsoft.com/office/drawing/2016/5/10/chartex" xmlns:cx5="http://schemas.microsoft.com/office/drawing/2016/5/11/chartex" xmlns:cx6="http://schemas.microsoft.com/office/drawing/2016/5/12/chartex" xmlns:cx7="http://schemas.microsoft.com/office/drawing/2016/5/13/chartex" xmlns:cx8="http://schemas.microsoft.com/office/drawing/2016/5/14/chartex" xmlns:mc="http://schemas.openxmlformats.org/markup-compatibility/2006" xmlns:aink="http://schemas.microsoft.com/office/drawing/2016/ink" xmlns:am3d="http://schemas.microsoft.com/office/drawing/2017/model3d" xmlns:o="urn:schemas-microsoft-com:office:office" xmlns:r="http://schemas.openxmlformats.org/officeDocument/2006/relationships" xmlns:m="http://schemas.openxmlformats.org/officeDocument/2006/math" xmlns:v="urn:schemas-microsoft-com:vml" xmlns:wp14="http://schemas.microsoft.com/office/word/2010/wordprocessingDrawing" xmlns:wp="http://schemas.openxmlformats.org/drawingml/2006/wordprocessingDrawing" xmlns:w10="urn:schemas-microsoft-com:office:word" xmlns:w="http://schemas.openxmlformats.org/wordprocessingml/2006/main" xmlns:w14="http://schemas.microsoft.com/office/word/2010/wordml" xmlns:w15="http://schemas.microsoft.com/office/word/2012/wordml" xmlns:w16cid="http://schemas.microsoft.com/office/word/2016/wordml/cid" xmlns:w16se="http://schemas.microsoft.com/office/word/2015/wordml/symex" xmlns:wpg="http://schemas.microsoft.com/office/word/2010/wordprocessingGroup" xmlns:wpi="http://schemas.microsoft.com/office/word/2010/wordprocessingInk" xmlns:wne="http://schemas.microsoft.com/office/word/2006/wordml" xmlns:wps="http://schemas.microsoft.com/office/word/2010/wordprocessingShape" mc:Ignorable="w14 w15 w16se w16cid wp14">
+<w:document xmlns:wpc="http://schemas.microsoft.com/office/word/2010/wordprocessingCanvas" xmlns:cx="http://schemas.microsoft.com/office/drawing/2014/chartex" xmlns:cx1="http://schemas.microsoft.com/office/drawing/2015/9/8/chartex" xmlns:cx2="http://schemas.microsoft.com/office/drawing/2015/10/21/chartex" xmlns:cx3="http://schemas.microsoft.com/office/drawing/2016/5/9/chartex" xmlns:cx4="http://schemas.microsoft.com/office/drawing/2016/5/10/chartex" xmlns:cx5="http://schemas.microsoft.com/office/drawing/2016/5/11/chartex" xmlns:cx6="http://schemas.microsoft.com/office/drawing/2016/5/12/chartex" xmlns:cx7="http://schemas.microsoft.com/office/drawing/2016/5/13/chartex" xmlns:cx8="http://schemas.microsoft.com/office/drawing/2016/5/14/chartex" xmlns:mc="http://schemas.openxmlformats.org/markup-compatibility/2006" xmlns:aink="http://schemas.microsoft.com/office/drawing/2016/ink" xmlns:am3d="http://schemas.microsoft.com/office/drawing/2017/model3d" xmlns:o="urn:schemas-microsoft-com:office:office" xmlns:r="http://schemas.openxmlformats.org/officeDocument/2006/relationships" xmlns:m="http://schemas.openxmlformats.org/officeDocument/2006/math" xmlns:v="urn:schemas-microsoft-com:vml" xmlns:wp14="http://schemas.microsoft.com/office/word/2010/wordprocessingDrawing" xmlns:wp="http://schemas.openxmlformats.org/drawingml/2006/wordprocessingDrawing" xmlns:w10="urn:schemas-microsoft-com:office:word" xmlns:w="http://schemas.openxmlformats.org/wordprocessingml/2006/main" xmlns:w14="http://schemas.microsoft.com/office/word/2010/wordml" xmlns:w15="http://schemas.microsoft.com/office/word/2012/wordml" xmlns:w16cex="http://schemas.microsoft.com/office/word/2018/wordml/cex" xmlns:w16cid="http://schemas.microsoft.com/office/word/2016/wordml/cid" xmlns:w16="http://schemas.microsoft.com/office/word/2018/wordml" xmlns:w16se="http://schemas.microsoft.com/office/word/2015/wordml/symex" xmlns:wpg="http://schemas.microsoft.com/office/word/2010/wordprocessingGroup" xmlns:wpi="http://schemas.microsoft.com/office/word/2010/wordprocessingInk" xmlns:wne="http://schemas.microsoft.com/office/word/2006/wordml" xmlns:wps="http://schemas.microsoft.com/office/word/2010/wordprocessingShape" mc:Ignorable="w14 w15 w16se w16cid w16 w16cex wp14">
   <w:body>
     <w:p>
       <w:pPr>
@@ -54,7 +54,10 @@
         <w:t xml:space="preserve">Project- Step </w:t>
       </w:r>
       <w:r>
-        <w:t>4 Draft</w:t>
+        <w:t>5</w:t>
+      </w:r>
+      <w:r>
+        <w:t xml:space="preserve"> Draft</w:t>
       </w:r>
     </w:p>
     <w:p>
@@ -78,7 +81,7 @@
           <w:rFonts w:hint="eastAsia"/>
           <w:noProof/>
         </w:rPr>
-        <w:t>May 15, 20</w:t>
+        <w:t>May 22, 20</w:t>
       </w:r>
       <w:r>
         <w:fldChar w:fldCharType="end"/>
@@ -207,15 +210,7 @@
         </w:rPr>
       </w:pPr>
       <w:r>
-        <w:t xml:space="preserve">I noticed that you have DELETE buttons for </w:t>
-      </w:r>
-      <w:proofErr w:type="gramStart"/>
-      <w:r>
-        <w:t>all of</w:t>
-      </w:r>
-      <w:proofErr w:type="gramEnd"/>
-      <w:r>
-        <w:t xml:space="preserve"> your tables. You should take a second and reconsider this. Since some of your </w:t>
+        <w:t xml:space="preserve">I noticed that you have DELETE buttons for all of your tables. You should take a second and reconsider this. Since some of your </w:t>
       </w:r>
       <w:proofErr w:type="spellStart"/>
       <w:r>
@@ -241,9 +236,6 @@
           <w:ilvl w:val="3"/>
           <w:numId w:val="12"/>
         </w:numPr>
-        <w:rPr>
-          <w:rFonts w:hint="eastAsia"/>
-        </w:rPr>
       </w:pPr>
       <w:r>
         <w:t>For example, what would happen if you allowed someone to delete a "</w:t>
@@ -264,11 +256,6 @@
       <w:r>
         <w:t>, does it delete the whole work order? (Your answer to this question might be "yes", and that is fine. I just wanted you to think more about the implications of allowing certain DELETEs to happen based on your database structure, and future databases you might make.)</w:t>
       </w:r>
-    </w:p>
-    <w:p>
-      <w:pPr>
-        <w:pStyle w:val="NoSpacing"/>
-      </w:pPr>
     </w:p>
     <w:p>
       <w:pPr>
@@ -288,13 +275,15 @@
           <w:ilvl w:val="0"/>
           <w:numId w:val="10"/>
         </w:numPr>
-        <w:rPr>
-          <w:rFonts w:hint="eastAsia"/>
-        </w:rPr>
-      </w:pPr>
-      <w:r>
-        <w:t>Does the UI utilize a SELECT for every table in the schema? In other words, data from each table in the schema should be displayed on the UI. Note: it is generally not acceptable for just a single query to join all tables and displays them.</w:t>
-      </w:r>
+      </w:pPr>
+      <w:r>
+        <w:t xml:space="preserve">Are the queries syntactically correct? Disregard the part where input will be substituted as shown in the </w:t>
+      </w:r>
+      <w:proofErr w:type="spellStart"/>
+      <w:r>
+        <w:t>sample_data_manipulation_queries.sql</w:t>
+      </w:r>
+      <w:proofErr w:type="spellEnd"/>
     </w:p>
     <w:p>
       <w:pPr>
@@ -303,41 +292,31 @@
           <w:ilvl w:val="1"/>
           <w:numId w:val="10"/>
         </w:numPr>
-        <w:rPr>
-          <w:rFonts w:hint="eastAsia"/>
-        </w:rPr>
-      </w:pPr>
-      <w:proofErr w:type="spellStart"/>
-      <w:r>
-        <w:t>Honghao</w:t>
-      </w:r>
-      <w:proofErr w:type="spellEnd"/>
-      <w:r>
-        <w:t xml:space="preserve"> </w:t>
+      </w:pPr>
+      <w:r>
+        <w:t>Kathleen O'Connor</w:t>
+      </w:r>
+      <w:r>
+        <w:t xml:space="preserve">: </w:t>
+      </w:r>
+      <w:r>
+        <w:t xml:space="preserve">I just noticed there was a lot of space in the </w:t>
+      </w:r>
+      <w:proofErr w:type="spellStart"/>
+      <w:r>
+        <w:t>work_tasks</w:t>
+      </w:r>
+      <w:proofErr w:type="spellEnd"/>
+      <w:r>
+        <w:t xml:space="preserve"> table attribute being inserted for 'Contact Customer', which I imagine was a typo. </w:t>
       </w:r>
       <w:proofErr w:type="gramStart"/>
       <w:r>
-        <w:t>Li :</w:t>
+        <w:t>Also</w:t>
       </w:r>
       <w:proofErr w:type="gramEnd"/>
       <w:r>
-        <w:t xml:space="preserve"> Yes, I could find all of table inside of UI. But it is a little mess up of structure. I think it will be a good project if you finish </w:t>
-      </w:r>
-      <w:proofErr w:type="gramStart"/>
-      <w:r>
-        <w:t>all of</w:t>
-      </w:r>
-      <w:proofErr w:type="gramEnd"/>
-      <w:r>
-        <w:t xml:space="preserve"> the features. For now, you already contain </w:t>
-      </w:r>
-      <w:proofErr w:type="gramStart"/>
-      <w:r>
-        <w:t>all of</w:t>
-      </w:r>
-      <w:proofErr w:type="gramEnd"/>
-      <w:r>
-        <w:t xml:space="preserve"> the tables you have.</w:t>
+        <w:t xml:space="preserve"> in row 9 of insert statement for inserting into cars, the year is out of range. </w:t>
       </w:r>
     </w:p>
     <w:p>
@@ -347,20 +326,28 @@
           <w:ilvl w:val="1"/>
           <w:numId w:val="10"/>
         </w:numPr>
-        <w:rPr>
-          <w:rFonts w:hint="eastAsia"/>
-        </w:rPr>
-      </w:pPr>
-      <w:r>
-        <w:t xml:space="preserve">Paul </w:t>
-      </w:r>
-      <w:proofErr w:type="spellStart"/>
-      <w:r>
-        <w:t>Newling</w:t>
-      </w:r>
-      <w:proofErr w:type="spellEnd"/>
-      <w:r>
-        <w:t>: Yes, although some of the tables are a bit buried</w:t>
+      </w:pPr>
+      <w:proofErr w:type="spellStart"/>
+      <w:r>
+        <w:t>Chalida</w:t>
+      </w:r>
+      <w:proofErr w:type="spellEnd"/>
+      <w:r>
+        <w:t xml:space="preserve"> (Anita) </w:t>
+      </w:r>
+      <w:proofErr w:type="spellStart"/>
+      <w:r>
+        <w:t>Ruangrotsakun</w:t>
+      </w:r>
+      <w:proofErr w:type="spellEnd"/>
+      <w:r>
+        <w:t>:</w:t>
+      </w:r>
+      <w:r>
+        <w:t xml:space="preserve"> </w:t>
+      </w:r>
+      <w:r>
+        <w:t>They appear to be correct</w:t>
       </w:r>
     </w:p>
     <w:p>
@@ -370,12 +357,15 @@
           <w:ilvl w:val="1"/>
           <w:numId w:val="10"/>
         </w:numPr>
-        <w:rPr>
-          <w:rFonts w:hint="eastAsia"/>
-        </w:rPr>
-      </w:pPr>
-      <w:r>
-        <w:t>David Eaton: Yes</w:t>
+      </w:pPr>
+      <w:r>
+        <w:t>David Eaton</w:t>
+      </w:r>
+      <w:r>
+        <w:t xml:space="preserve">: </w:t>
+      </w:r>
+      <w:r>
+        <w:t>They appear correct.</w:t>
       </w:r>
     </w:p>
     <w:p>
@@ -385,12 +375,23 @@
           <w:ilvl w:val="1"/>
           <w:numId w:val="10"/>
         </w:numPr>
-        <w:rPr>
-          <w:rFonts w:hint="eastAsia"/>
-        </w:rPr>
-      </w:pPr>
-      <w:r>
-        <w:t>Joshua Sienkiewicz: Yes</w:t>
+      </w:pPr>
+      <w:r>
+        <w:t xml:space="preserve">Ignacio </w:t>
+      </w:r>
+      <w:proofErr w:type="spellStart"/>
+      <w:r>
+        <w:t>Procel</w:t>
+      </w:r>
+      <w:proofErr w:type="spellEnd"/>
+      <w:r>
+        <w:t>:</w:t>
+      </w:r>
+      <w:r>
+        <w:t xml:space="preserve"> </w:t>
+      </w:r>
+      <w:r>
+        <w:t>Yes, they appear to be correct. I was wondering what the purpose of the nested SELECT statements were, such as the one in the Cars INSERT statement. Is it to intentionally cause an error if the id is not found?</w:t>
       </w:r>
     </w:p>
     <w:p>
@@ -400,13 +401,26 @@
           <w:ilvl w:val="0"/>
           <w:numId w:val="10"/>
         </w:numPr>
-        <w:rPr>
-          <w:rFonts w:hint="eastAsia"/>
-        </w:rPr>
       </w:pPr>
       <w:r>
         <w:lastRenderedPageBreak/>
-        <w:t>Does at least one SELECT utilize a search/filter with a dynamically populated list of properties?</w:t>
+        <w:t xml:space="preserve">Are there queries providing all functionalities as required by the CS340 Project </w:t>
+      </w:r>
+      <w:proofErr w:type="gramStart"/>
+      <w:r>
+        <w:t>Guide ?</w:t>
+      </w:r>
+      <w:proofErr w:type="gramEnd"/>
+      <w:r>
+        <w:t xml:space="preserve"> What query is </w:t>
+      </w:r>
+      <w:proofErr w:type="gramStart"/>
+      <w:r>
+        <w:t>missing ?</w:t>
+      </w:r>
+      <w:proofErr w:type="gramEnd"/>
+      <w:r>
+        <w:t xml:space="preserve"> What needs to be fixed?</w:t>
       </w:r>
     </w:p>
     <w:p>
@@ -416,25 +430,9 @@
           <w:ilvl w:val="1"/>
           <w:numId w:val="10"/>
         </w:numPr>
-        <w:rPr>
-          <w:rFonts w:hint="eastAsia"/>
-        </w:rPr>
-      </w:pPr>
-      <w:proofErr w:type="spellStart"/>
-      <w:r>
-        <w:t>Honghao</w:t>
-      </w:r>
-      <w:proofErr w:type="spellEnd"/>
-      <w:r>
-        <w:t xml:space="preserve"> Li: Yes, </w:t>
-      </w:r>
-      <w:proofErr w:type="gramStart"/>
-      <w:r>
-        <w:t>They</w:t>
-      </w:r>
-      <w:proofErr w:type="gramEnd"/>
-      <w:r>
-        <w:t xml:space="preserve"> have three search features in the part of cars, customers, and repair.</w:t>
+      </w:pPr>
+      <w:r>
+        <w:t>Kathleen O'Connor: Yes, it provides queries for insert, delete, select, and update. </w:t>
       </w:r>
     </w:p>
     <w:p>
@@ -444,20 +442,28 @@
           <w:ilvl w:val="1"/>
           <w:numId w:val="10"/>
         </w:numPr>
-        <w:rPr>
-          <w:rFonts w:hint="eastAsia"/>
-        </w:rPr>
-      </w:pPr>
-      <w:r>
-        <w:t xml:space="preserve">Paul </w:t>
-      </w:r>
-      <w:proofErr w:type="spellStart"/>
-      <w:r>
-        <w:t>Newling</w:t>
-      </w:r>
-      <w:proofErr w:type="spellEnd"/>
-      <w:r>
-        <w:t>: Yes, Customers is searchable</w:t>
+      </w:pPr>
+      <w:proofErr w:type="spellStart"/>
+      <w:r>
+        <w:t>Chalida</w:t>
+      </w:r>
+      <w:proofErr w:type="spellEnd"/>
+      <w:r>
+        <w:t xml:space="preserve"> (Anita) </w:t>
+      </w:r>
+      <w:proofErr w:type="spellStart"/>
+      <w:r>
+        <w:t>Ruangrotsakun</w:t>
+      </w:r>
+      <w:proofErr w:type="spellEnd"/>
+      <w:r>
+        <w:t>:</w:t>
+      </w:r>
+      <w:r>
+        <w:t xml:space="preserve"> </w:t>
+      </w:r>
+      <w:r>
+        <w:t>Yes. All necessary queries are present</w:t>
       </w:r>
     </w:p>
     <w:p>
@@ -467,12 +473,15 @@
           <w:ilvl w:val="1"/>
           <w:numId w:val="10"/>
         </w:numPr>
-        <w:rPr>
-          <w:rFonts w:hint="eastAsia"/>
-        </w:rPr>
-      </w:pPr>
-      <w:r>
-        <w:t>David Eaton: Yes</w:t>
+      </w:pPr>
+      <w:r>
+        <w:t>David Eaton</w:t>
+      </w:r>
+      <w:r>
+        <w:t>:</w:t>
+      </w:r>
+      <w:r>
+        <w:t xml:space="preserve"> Yes</w:t>
       </w:r>
     </w:p>
     <w:p>
@@ -482,12 +491,36 @@
           <w:ilvl w:val="1"/>
           <w:numId w:val="10"/>
         </w:numPr>
-        <w:rPr>
-          <w:rFonts w:hint="eastAsia"/>
-        </w:rPr>
-      </w:pPr>
-      <w:r>
-        <w:t>Joshua Sienkiewicz: Yes</w:t>
+      </w:pPr>
+      <w:r>
+        <w:t xml:space="preserve">Ignacio </w:t>
+      </w:r>
+      <w:proofErr w:type="spellStart"/>
+      <w:r>
+        <w:t>Procel</w:t>
+      </w:r>
+      <w:proofErr w:type="spellEnd"/>
+      <w:r>
+        <w:t>:</w:t>
+      </w:r>
+      <w:r>
+        <w:t xml:space="preserve"> Actually, there is an implied M:M relationship between </w:t>
+      </w:r>
+      <w:proofErr w:type="spellStart"/>
+      <w:r>
+        <w:t>work_tasks</w:t>
+      </w:r>
+      <w:proofErr w:type="spellEnd"/>
+      <w:r>
+        <w:t xml:space="preserve"> and mechanics via </w:t>
+      </w:r>
+      <w:proofErr w:type="spellStart"/>
+      <w:r>
+        <w:t>work_orders</w:t>
+      </w:r>
+      <w:proofErr w:type="spellEnd"/>
+      <w:r>
+        <w:t>. Yes, all queries are present</w:t>
       </w:r>
     </w:p>
     <w:p>
@@ -497,12 +530,9 @@
           <w:ilvl w:val="0"/>
           <w:numId w:val="10"/>
         </w:numPr>
-        <w:rPr>
-          <w:rFonts w:hint="eastAsia"/>
-        </w:rPr>
-      </w:pPr>
-      <w:r>
-        <w:t>Does the UI implement an INSERT for every table in the schema? In other words, there should be UI input fields that correspond to each table and attribute in that table.</w:t>
+      </w:pPr>
+      <w:r>
+        <w:t>Do the queries cover the relationships as required by the CS340 Project Guide?</w:t>
       </w:r>
     </w:p>
     <w:p>
@@ -512,17 +542,9 @@
           <w:ilvl w:val="1"/>
           <w:numId w:val="10"/>
         </w:numPr>
-        <w:rPr>
-          <w:rFonts w:hint="eastAsia"/>
-        </w:rPr>
-      </w:pPr>
-      <w:proofErr w:type="spellStart"/>
-      <w:r>
-        <w:t>Honghao</w:t>
-      </w:r>
-      <w:proofErr w:type="spellEnd"/>
-      <w:r>
-        <w:t xml:space="preserve"> Li: Yes, all three parts have the part of Add/Insert but placing in the individual model.</w:t>
+      </w:pPr>
+      <w:r>
+        <w:t>Kathleen O'Connor: Yes, it covers a 1:M and M:M relationship. </w:t>
       </w:r>
     </w:p>
     <w:p>
@@ -532,20 +554,28 @@
           <w:ilvl w:val="1"/>
           <w:numId w:val="10"/>
         </w:numPr>
-        <w:rPr>
-          <w:rFonts w:hint="eastAsia"/>
-        </w:rPr>
-      </w:pPr>
-      <w:r>
-        <w:t xml:space="preserve">Paul </w:t>
-      </w:r>
-      <w:proofErr w:type="spellStart"/>
-      <w:r>
-        <w:t>Newling</w:t>
-      </w:r>
-      <w:proofErr w:type="spellEnd"/>
-      <w:r>
-        <w:t>: Yes, I believe so</w:t>
+      </w:pPr>
+      <w:proofErr w:type="spellStart"/>
+      <w:r>
+        <w:t>Chalida</w:t>
+      </w:r>
+      <w:proofErr w:type="spellEnd"/>
+      <w:r>
+        <w:t xml:space="preserve"> (Anita) </w:t>
+      </w:r>
+      <w:proofErr w:type="spellStart"/>
+      <w:r>
+        <w:t>Ruangrotsakun</w:t>
+      </w:r>
+      <w:proofErr w:type="spellEnd"/>
+      <w:r>
+        <w:t>:</w:t>
+      </w:r>
+      <w:r>
+        <w:t xml:space="preserve"> </w:t>
+      </w:r>
+      <w:r>
+        <w:t>Yes. There is a specific section for queries for the M:M relationship</w:t>
       </w:r>
     </w:p>
     <w:p>
@@ -555,12 +585,15 @@
           <w:ilvl w:val="1"/>
           <w:numId w:val="10"/>
         </w:numPr>
-        <w:rPr>
-          <w:rFonts w:hint="eastAsia"/>
-        </w:rPr>
-      </w:pPr>
-      <w:r>
-        <w:t>David Eaton: Not clear but can be assumed.</w:t>
+      </w:pPr>
+      <w:r>
+        <w:t>David Eaton</w:t>
+      </w:r>
+      <w:r>
+        <w:t xml:space="preserve">: </w:t>
+      </w:r>
+      <w:r>
+        <w:t>Yes</w:t>
       </w:r>
     </w:p>
     <w:p>
@@ -570,12 +603,20 @@
           <w:ilvl w:val="1"/>
           <w:numId w:val="10"/>
         </w:numPr>
-        <w:rPr>
-          <w:rFonts w:hint="eastAsia"/>
-        </w:rPr>
-      </w:pPr>
-      <w:r>
-        <w:t>Joshua Sienkiewicz: Yes, the current page allows the user to add new Cars, Customers, and Repair orders, which all imply that an INSERT statement would be needed for each table.</w:t>
+      </w:pPr>
+      <w:r>
+        <w:t xml:space="preserve">Ignacio </w:t>
+      </w:r>
+      <w:proofErr w:type="spellStart"/>
+      <w:r>
+        <w:t>Procel</w:t>
+      </w:r>
+      <w:proofErr w:type="spellEnd"/>
+      <w:r>
+        <w:t>:</w:t>
+      </w:r>
+      <w:r>
+        <w:t xml:space="preserve"> See above</w:t>
       </w:r>
     </w:p>
     <w:p>
@@ -585,76 +626,17 @@
           <w:ilvl w:val="0"/>
           <w:numId w:val="10"/>
         </w:numPr>
-        <w:rPr>
-          <w:rFonts w:hint="eastAsia"/>
-        </w:rPr>
-      </w:pPr>
-      <w:r>
-        <w:t xml:space="preserve">Does each INSERT also add the corresponding FK attributes, including at least one M:M relationship? In other </w:t>
-      </w:r>
-      <w:proofErr w:type="gramStart"/>
-      <w:r>
-        <w:t>words</w:t>
-      </w:r>
-      <w:proofErr w:type="gramEnd"/>
-      <w:r>
-        <w:t xml:space="preserve"> if there is a M:M relationship between Orders and Products, </w:t>
-      </w:r>
-      <w:proofErr w:type="spellStart"/>
-      <w:r>
-        <w:t>INSERTing</w:t>
-      </w:r>
-      <w:proofErr w:type="spellEnd"/>
-      <w:r>
-        <w:t xml:space="preserve"> a new Order (e.g. </w:t>
-      </w:r>
-      <w:proofErr w:type="spellStart"/>
-      <w:r>
-        <w:t>orderID</w:t>
-      </w:r>
-      <w:proofErr w:type="spellEnd"/>
-      <w:r>
-        <w:t xml:space="preserve">, </w:t>
-      </w:r>
-      <w:proofErr w:type="spellStart"/>
-      <w:r>
-        <w:t>customerID</w:t>
-      </w:r>
-      <w:proofErr w:type="spellEnd"/>
-      <w:r>
-        <w:t xml:space="preserve">, date, total), should also INSERT row(s) in the intersection table, e.g. </w:t>
-      </w:r>
-      <w:proofErr w:type="spellStart"/>
-      <w:r>
-        <w:t>OrderDetails</w:t>
-      </w:r>
-      <w:proofErr w:type="spellEnd"/>
-      <w:r>
-        <w:t xml:space="preserve"> (</w:t>
-      </w:r>
-      <w:proofErr w:type="spellStart"/>
-      <w:r>
-        <w:t>orderID</w:t>
-      </w:r>
-      <w:proofErr w:type="spellEnd"/>
-      <w:r>
-        <w:t xml:space="preserve">, </w:t>
-      </w:r>
-      <w:proofErr w:type="spellStart"/>
-      <w:r>
-        <w:t>productID</w:t>
-      </w:r>
-      <w:proofErr w:type="spellEnd"/>
-      <w:r>
-        <w:t xml:space="preserve">, qty, price and </w:t>
-      </w:r>
-      <w:proofErr w:type="spellStart"/>
-      <w:r>
-        <w:t>line_total</w:t>
-      </w:r>
-      <w:proofErr w:type="spellEnd"/>
-      <w:r>
-        <w:t>).</w:t>
+      </w:pPr>
+      <w:r>
+        <w:t xml:space="preserve">Is the SQL file syntactically correct? This can be easily verified by importing/copy-pasting it in </w:t>
+      </w:r>
+      <w:proofErr w:type="spellStart"/>
+      <w:r>
+        <w:t>phpmyadmin</w:t>
+      </w:r>
+      <w:proofErr w:type="spellEnd"/>
+      <w:r>
+        <w:t>. (Do not forget to take backup of your own database before you do this!)</w:t>
       </w:r>
     </w:p>
     <w:p>
@@ -664,41 +646,9 @@
           <w:ilvl w:val="1"/>
           <w:numId w:val="10"/>
         </w:numPr>
-        <w:rPr>
-          <w:rFonts w:hint="eastAsia"/>
-        </w:rPr>
-      </w:pPr>
-      <w:proofErr w:type="spellStart"/>
-      <w:r>
-        <w:t>Honghao</w:t>
-      </w:r>
-      <w:proofErr w:type="spellEnd"/>
-      <w:r>
-        <w:t xml:space="preserve"> Li: I guess yes. Because there is only one table graph. </w:t>
-      </w:r>
-      <w:proofErr w:type="gramStart"/>
-      <w:r>
-        <w:t>So</w:t>
-      </w:r>
-      <w:proofErr w:type="gramEnd"/>
-      <w:r>
-        <w:t xml:space="preserve"> whenever something changed, the row of the table will be changed as well. And your M: M relationship is </w:t>
-      </w:r>
-      <w:proofErr w:type="spellStart"/>
-      <w:r>
-        <w:t>repair_order</w:t>
-      </w:r>
-      <w:proofErr w:type="spellEnd"/>
-      <w:r>
-        <w:t xml:space="preserve"> and </w:t>
-      </w:r>
-      <w:proofErr w:type="spellStart"/>
-      <w:r>
-        <w:t>work_tasks</w:t>
-      </w:r>
-      <w:proofErr w:type="spellEnd"/>
-      <w:r>
-        <w:t>, I am a little confused probably for you haven't finished yet.</w:t>
+      </w:pPr>
+      <w:r>
+        <w:t>Kathleen O'Connor: I noted the syntax that needs to be corrected under the first bullet. </w:t>
       </w:r>
     </w:p>
     <w:p>
@@ -708,36 +658,48 @@
           <w:ilvl w:val="1"/>
           <w:numId w:val="10"/>
         </w:numPr>
-        <w:rPr>
-          <w:rFonts w:hint="eastAsia"/>
-        </w:rPr>
-      </w:pPr>
-      <w:r>
-        <w:t xml:space="preserve">Paul </w:t>
-      </w:r>
-      <w:proofErr w:type="spellStart"/>
-      <w:r>
-        <w:t>Newling</w:t>
-      </w:r>
-      <w:proofErr w:type="spellEnd"/>
-      <w:r>
-        <w:t xml:space="preserve">: This isn't made very clear, but it could be assumed so? Hopefully when the full site is up and running it will be a bit </w:t>
+      </w:pPr>
+      <w:proofErr w:type="spellStart"/>
+      <w:r>
+        <w:t>Chalida</w:t>
+      </w:r>
+      <w:proofErr w:type="spellEnd"/>
+      <w:r>
+        <w:t xml:space="preserve"> (Anita) </w:t>
+      </w:r>
+      <w:proofErr w:type="spellStart"/>
+      <w:r>
+        <w:t>Ruangrotsakun</w:t>
+      </w:r>
+      <w:proofErr w:type="spellEnd"/>
+      <w:r>
+        <w:t>:</w:t>
+      </w:r>
+      <w:r>
+        <w:t xml:space="preserve"> </w:t>
+      </w:r>
+      <w:r>
+        <w:t xml:space="preserve">I tried importing the DDQ file into </w:t>
       </w:r>
       <w:proofErr w:type="gramStart"/>
       <w:r>
-        <w:t>more clear</w:t>
+        <w:t>phpMyAdmin</w:t>
       </w:r>
       <w:proofErr w:type="gramEnd"/>
       <w:r>
-        <w:t xml:space="preserve"> that the insert will </w:t>
-      </w:r>
-      <w:proofErr w:type="spellStart"/>
-      <w:r>
-        <w:t>effect</w:t>
-      </w:r>
-      <w:proofErr w:type="spellEnd"/>
-      <w:r>
-        <w:t xml:space="preserve"> the M:M as well</w:t>
+        <w:t xml:space="preserve"> but it took issue with the very first line and didn't execute any of the queries</w:t>
+      </w:r>
+      <w:r>
+        <w:t xml:space="preserve">. </w:t>
+      </w:r>
+      <w:r>
+        <w:t>Maybe something to do with it not recognizing the comments are just comments?</w:t>
+      </w:r>
+      <w:r>
+        <w:t xml:space="preserve"> </w:t>
+      </w:r>
+      <w:r>
+        <w:t>On another note, I really appreciate how nicely organized your DDQ file is.</w:t>
       </w:r>
     </w:p>
     <w:p>
@@ -747,12 +709,15 @@
           <w:ilvl w:val="1"/>
           <w:numId w:val="10"/>
         </w:numPr>
-        <w:rPr>
-          <w:rFonts w:hint="eastAsia"/>
-        </w:rPr>
-      </w:pPr>
-      <w:r>
-        <w:t>David Eaton: Yes</w:t>
+      </w:pPr>
+      <w:r>
+        <w:t>David Eaton</w:t>
+      </w:r>
+      <w:r>
+        <w:t xml:space="preserve">: </w:t>
+      </w:r>
+      <w:r>
+        <w:t>Yes</w:t>
       </w:r>
     </w:p>
     <w:p>
@@ -762,12 +727,20 @@
           <w:ilvl w:val="1"/>
           <w:numId w:val="10"/>
         </w:numPr>
-        <w:rPr>
-          <w:rFonts w:hint="eastAsia"/>
-        </w:rPr>
-      </w:pPr>
-      <w:r>
-        <w:t>Joshua Sienkiewicz: Yes</w:t>
+      </w:pPr>
+      <w:r>
+        <w:t xml:space="preserve">Ignacio </w:t>
+      </w:r>
+      <w:proofErr w:type="spellStart"/>
+      <w:r>
+        <w:t>Procel</w:t>
+      </w:r>
+      <w:proofErr w:type="spellEnd"/>
+      <w:r>
+        <w:t>:</w:t>
+      </w:r>
+      <w:r>
+        <w:t xml:space="preserve"> Yes, I was able to import it into my database</w:t>
       </w:r>
     </w:p>
     <w:p>
@@ -777,28 +750,9 @@
           <w:ilvl w:val="0"/>
           <w:numId w:val="10"/>
         </w:numPr>
-        <w:rPr>
-          <w:rFonts w:hint="eastAsia"/>
-        </w:rPr>
-      </w:pPr>
-      <w:r>
-        <w:t xml:space="preserve">Is there at least one </w:t>
-      </w:r>
-      <w:proofErr w:type="gramStart"/>
-      <w:r>
-        <w:t>DELETE</w:t>
-      </w:r>
-      <w:proofErr w:type="gramEnd"/>
-      <w:r>
-        <w:t xml:space="preserve"> and does at least one DELETE remove things from a M:M relationship? In other words, if an order is deleted from the Orders table, it should also delete the corresponding rows from the </w:t>
-      </w:r>
-      <w:proofErr w:type="spellStart"/>
-      <w:r>
-        <w:t>OrderDetails</w:t>
-      </w:r>
-      <w:proofErr w:type="spellEnd"/>
-      <w:r>
-        <w:t xml:space="preserve"> table, BUT it should not delete any Products or Customers.</w:t>
+      </w:pPr>
+      <w:r>
+        <w:t>Are the data types appropriate considering the description of the attribute in the database outline?</w:t>
       </w:r>
     </w:p>
     <w:p>
@@ -808,25 +762,9 @@
           <w:ilvl w:val="1"/>
           <w:numId w:val="10"/>
         </w:numPr>
-        <w:rPr>
-          <w:rFonts w:hint="eastAsia"/>
-        </w:rPr>
-      </w:pPr>
-      <w:proofErr w:type="spellStart"/>
-      <w:r>
-        <w:t>Honghao</w:t>
-      </w:r>
-      <w:proofErr w:type="spellEnd"/>
-      <w:r>
-        <w:t xml:space="preserve"> Li: Yes, each row has a delete button so that it's </w:t>
-      </w:r>
-      <w:proofErr w:type="gramStart"/>
-      <w:r>
-        <w:t>really clear</w:t>
-      </w:r>
-      <w:proofErr w:type="gramEnd"/>
-      <w:r>
-        <w:t xml:space="preserve"> to modify the table.</w:t>
+      </w:pPr>
+      <w:r>
+        <w:t>Kathleen O'Connor: Yes, they are. The only confusion for me is the use of the unique constraint. In the mechanics table, the unique constraint is used for the first name and last name of the mechanic. This would I guess mean that 2 mechanics cannot have the same name. However, there are some common names that many people could have, so I think it makes more sense for the id to be the sole unique identifier for the mechanics. </w:t>
       </w:r>
     </w:p>
     <w:p>
@@ -836,20 +774,28 @@
           <w:ilvl w:val="1"/>
           <w:numId w:val="10"/>
         </w:numPr>
-        <w:rPr>
-          <w:rFonts w:hint="eastAsia"/>
-        </w:rPr>
-      </w:pPr>
-      <w:r>
-        <w:t xml:space="preserve">Paul </w:t>
-      </w:r>
-      <w:proofErr w:type="spellStart"/>
-      <w:r>
-        <w:t>Newling</w:t>
-      </w:r>
-      <w:proofErr w:type="spellEnd"/>
-      <w:r>
-        <w:t>: Yes</w:t>
+      </w:pPr>
+      <w:proofErr w:type="spellStart"/>
+      <w:r>
+        <w:t>Chalida</w:t>
+      </w:r>
+      <w:proofErr w:type="spellEnd"/>
+      <w:r>
+        <w:t xml:space="preserve"> (Anita) </w:t>
+      </w:r>
+      <w:proofErr w:type="spellStart"/>
+      <w:r>
+        <w:t>Ruangrotsakun</w:t>
+      </w:r>
+      <w:proofErr w:type="spellEnd"/>
+      <w:r>
+        <w:t>:</w:t>
+      </w:r>
+      <w:r>
+        <w:t xml:space="preserve"> </w:t>
+      </w:r>
+      <w:r>
+        <w:t>Yes, they are appropriate and match the database outline</w:t>
       </w:r>
     </w:p>
     <w:p>
@@ -859,12 +805,23 @@
           <w:ilvl w:val="1"/>
           <w:numId w:val="10"/>
         </w:numPr>
-        <w:rPr>
-          <w:rFonts w:hint="eastAsia"/>
-        </w:rPr>
-      </w:pPr>
-      <w:r>
-        <w:t>David Eaton: Yes</w:t>
+      </w:pPr>
+      <w:r>
+        <w:t>David Eaton</w:t>
+      </w:r>
+      <w:r>
+        <w:t xml:space="preserve">: </w:t>
+      </w:r>
+      <w:r>
+        <w:t xml:space="preserve">I believe they are, the only thing that may be useful is to apply the suggestion </w:t>
+      </w:r>
+      <w:proofErr w:type="spellStart"/>
+      <w:r>
+        <w:t>Chalida</w:t>
+      </w:r>
+      <w:proofErr w:type="spellEnd"/>
+      <w:r>
+        <w:t xml:space="preserve"> stated about the mechanic names</w:t>
       </w:r>
     </w:p>
     <w:p>
@@ -874,12 +831,53 @@
           <w:ilvl w:val="1"/>
           <w:numId w:val="10"/>
         </w:numPr>
-        <w:rPr>
-          <w:rFonts w:hint="eastAsia"/>
-        </w:rPr>
-      </w:pPr>
-      <w:r>
-        <w:t>Joshua Sienkiewicz: Yes - delete implemented for the "Work Order" item</w:t>
+      </w:pPr>
+      <w:r>
+        <w:t xml:space="preserve">Ignacio </w:t>
+      </w:r>
+      <w:proofErr w:type="spellStart"/>
+      <w:r>
+        <w:t>Procel</w:t>
+      </w:r>
+      <w:proofErr w:type="spellEnd"/>
+      <w:r>
+        <w:t>:</w:t>
+      </w:r>
+      <w:r>
+        <w:t xml:space="preserve"> </w:t>
+      </w:r>
+      <w:r>
+        <w:t>There is one optimization you might explore:  your outline implies that the 'name' field of the '</w:t>
+      </w:r>
+      <w:proofErr w:type="spellStart"/>
+      <w:r>
+        <w:t>work_tasks</w:t>
+      </w:r>
+      <w:proofErr w:type="spellEnd"/>
+      <w:r>
+        <w:t xml:space="preserve">' entity has a closed set of possible values. In this case, an ENUM data type (see link) might save space and offer some useful functionality. </w:t>
+      </w:r>
+      <w:hyperlink r:id="rId7" w:history="1">
+        <w:r>
+          <w:rPr>
+            <w:rStyle w:val="Hyperlink"/>
+          </w:rPr>
+          <w:t>https://dev.mysql.com/doc/refman/8.0/en/enum.html</w:t>
+        </w:r>
+      </w:hyperlink>
+      <w:r>
+        <w:t xml:space="preserve">. </w:t>
+      </w:r>
+      <w:r>
+        <w:t xml:space="preserve">As an </w:t>
+      </w:r>
+      <w:proofErr w:type="gramStart"/>
+      <w:r>
+        <w:t>example</w:t>
+      </w:r>
+      <w:proofErr w:type="gramEnd"/>
+      <w:r>
+        <w:t xml:space="preserve"> from my own project, a web app for a tutoring service, I have an 'education level' field with only 4 possible values ('elementary', 'middle', 'high', 'AP') that I keep track of with an ENUM</w:t>
       </w:r>
     </w:p>
     <w:p>
@@ -889,44 +887,9 @@
           <w:ilvl w:val="0"/>
           <w:numId w:val="10"/>
         </w:numPr>
-        <w:rPr>
-          <w:rFonts w:hint="eastAsia"/>
-        </w:rPr>
-      </w:pPr>
-      <w:r>
-        <w:t xml:space="preserve">Is there at least one UPDATE for any one entity? In other words, in the case of Products, can </w:t>
-      </w:r>
-      <w:proofErr w:type="spellStart"/>
-      <w:r>
-        <w:t>productName</w:t>
-      </w:r>
-      <w:proofErr w:type="spellEnd"/>
-      <w:r>
-        <w:t xml:space="preserve">, </w:t>
-      </w:r>
-      <w:proofErr w:type="spellStart"/>
-      <w:r>
-        <w:t>listPrice</w:t>
-      </w:r>
-      <w:proofErr w:type="spellEnd"/>
-      <w:r>
-        <w:t xml:space="preserve">, </w:t>
-      </w:r>
-      <w:proofErr w:type="spellStart"/>
-      <w:r>
-        <w:t>qtyOnHand</w:t>
-      </w:r>
-      <w:proofErr w:type="spellEnd"/>
-      <w:r>
-        <w:t xml:space="preserve">, e.g. be updated for a single </w:t>
-      </w:r>
-      <w:proofErr w:type="spellStart"/>
-      <w:r>
-        <w:t>ProductID</w:t>
-      </w:r>
-      <w:proofErr w:type="spellEnd"/>
-      <w:r>
-        <w:t xml:space="preserve"> record?</w:t>
+      </w:pPr>
+      <w:r>
+        <w:t>Are the foreign keys correctly defined when compared to the Schema?</w:t>
       </w:r>
     </w:p>
     <w:p>
@@ -936,18 +899,9 @@
           <w:ilvl w:val="1"/>
           <w:numId w:val="10"/>
         </w:numPr>
-        <w:rPr>
-          <w:rFonts w:hint="eastAsia"/>
-        </w:rPr>
-      </w:pPr>
-      <w:proofErr w:type="spellStart"/>
-      <w:r>
-        <w:lastRenderedPageBreak/>
-        <w:t>Honghao</w:t>
-      </w:r>
-      <w:proofErr w:type="spellEnd"/>
-      <w:r>
-        <w:t xml:space="preserve"> Li: Yes, each row also has an update button for updating the data. but I think it belongs to the part of the edit.</w:t>
+      </w:pPr>
+      <w:r>
+        <w:t>Kathleen O'Connor: Yes. </w:t>
       </w:r>
     </w:p>
     <w:p>
@@ -957,20 +911,25 @@
           <w:ilvl w:val="1"/>
           <w:numId w:val="10"/>
         </w:numPr>
-        <w:rPr>
-          <w:rFonts w:hint="eastAsia"/>
-        </w:rPr>
-      </w:pPr>
-      <w:r>
-        <w:t xml:space="preserve">Paul </w:t>
-      </w:r>
-      <w:proofErr w:type="spellStart"/>
-      <w:r>
-        <w:t>Newling</w:t>
-      </w:r>
-      <w:proofErr w:type="spellEnd"/>
-      <w:r>
-        <w:t>: Each section appears to have an update associate with it</w:t>
+      </w:pPr>
+      <w:proofErr w:type="spellStart"/>
+      <w:r>
+        <w:t>Chalida</w:t>
+      </w:r>
+      <w:proofErr w:type="spellEnd"/>
+      <w:r>
+        <w:t xml:space="preserve"> (Anita) </w:t>
+      </w:r>
+      <w:proofErr w:type="spellStart"/>
+      <w:r>
+        <w:t>Ruangrotsakun</w:t>
+      </w:r>
+      <w:proofErr w:type="spellEnd"/>
+      <w:r>
+        <w:t>:</w:t>
+      </w:r>
+      <w:r>
+        <w:t xml:space="preserve"> Yes</w:t>
       </w:r>
     </w:p>
     <w:p>
@@ -980,12 +939,15 @@
           <w:ilvl w:val="1"/>
           <w:numId w:val="10"/>
         </w:numPr>
-        <w:rPr>
-          <w:rFonts w:hint="eastAsia"/>
-        </w:rPr>
-      </w:pPr>
-      <w:r>
-        <w:t>David Eaton: Yes</w:t>
+      </w:pPr>
+      <w:r>
+        <w:t>David Eaton</w:t>
+      </w:r>
+      <w:r>
+        <w:t xml:space="preserve">: </w:t>
+      </w:r>
+      <w:r>
+        <w:t>Yes</w:t>
       </w:r>
     </w:p>
     <w:p>
@@ -995,12 +957,36 @@
           <w:ilvl w:val="1"/>
           <w:numId w:val="10"/>
         </w:numPr>
-        <w:rPr>
-          <w:rFonts w:hint="eastAsia"/>
-        </w:rPr>
-      </w:pPr>
-      <w:r>
-        <w:t>Joshua Sienkiewicz: Yes, also for work orders.</w:t>
+      </w:pPr>
+      <w:r>
+        <w:t xml:space="preserve">Ignacio </w:t>
+      </w:r>
+      <w:proofErr w:type="spellStart"/>
+      <w:r>
+        <w:t>Procel</w:t>
+      </w:r>
+      <w:proofErr w:type="spellEnd"/>
+      <w:r>
+        <w:t>:</w:t>
+      </w:r>
+      <w:r>
+        <w:t xml:space="preserve"> In your outline, I don't think that the arrow from </w:t>
+      </w:r>
+      <w:proofErr w:type="spellStart"/>
+      <w:r>
+        <w:t>work_orders</w:t>
+      </w:r>
+      <w:proofErr w:type="spellEnd"/>
+      <w:r>
+        <w:t xml:space="preserve"> to </w:t>
+      </w:r>
+      <w:proofErr w:type="spellStart"/>
+      <w:r>
+        <w:t>repair_orders</w:t>
+      </w:r>
+      <w:proofErr w:type="spellEnd"/>
+      <w:r>
+        <w:t xml:space="preserve"> starts and ends at the right rows, but I understand what you're trying to say.</w:t>
       </w:r>
     </w:p>
     <w:p>
@@ -1010,28 +996,9 @@
           <w:ilvl w:val="0"/>
           <w:numId w:val="10"/>
         </w:numPr>
-        <w:rPr>
-          <w:rFonts w:hint="eastAsia"/>
-        </w:rPr>
-      </w:pPr>
-      <w:r>
-        <w:t xml:space="preserve">Is at least one relationship </w:t>
-      </w:r>
-      <w:proofErr w:type="spellStart"/>
-      <w:r>
-        <w:t>NULLable</w:t>
-      </w:r>
-      <w:proofErr w:type="spellEnd"/>
-      <w:r>
-        <w:t xml:space="preserve">? In other words, there should be at least one optional relationship, e.g. having an Employee might be optional for any Order. </w:t>
-      </w:r>
-      <w:proofErr w:type="gramStart"/>
-      <w:r>
-        <w:t>Thus</w:t>
-      </w:r>
-      <w:proofErr w:type="gramEnd"/>
-      <w:r>
-        <w:t xml:space="preserve"> it should be feasible to edit an Order and change the value of Employee to be empty.</w:t>
+      </w:pPr>
+      <w:r>
+        <w:t>Are relationship tables present when compared to the ERD/Schema?</w:t>
       </w:r>
     </w:p>
     <w:p>
@@ -1041,17 +1008,17 @@
           <w:ilvl w:val="1"/>
           <w:numId w:val="10"/>
         </w:numPr>
-        <w:rPr>
-          <w:rFonts w:hint="eastAsia"/>
-        </w:rPr>
-      </w:pPr>
-      <w:proofErr w:type="spellStart"/>
-      <w:r>
-        <w:t>Honghao</w:t>
-      </w:r>
-      <w:proofErr w:type="spellEnd"/>
-      <w:r>
-        <w:t xml:space="preserve"> Li: I don't think so. Because there is only one table to show the data. But probably they could make some features be NULL like "Current task" if the car has not been arranged to someone.</w:t>
+      </w:pPr>
+      <w:r>
+        <w:t xml:space="preserve">Kathleen O'Connor: Yes, the </w:t>
+      </w:r>
+      <w:proofErr w:type="spellStart"/>
+      <w:r>
+        <w:t>work_orders</w:t>
+      </w:r>
+      <w:proofErr w:type="spellEnd"/>
+      <w:r>
+        <w:t xml:space="preserve"> table represents the M:M relationships in the schema. Excellent work! It's clear you put a lot of thought into these queries and left no stone unturned. I will use yours as a guide to improve my own. :)</w:t>
       </w:r>
     </w:p>
     <w:p>
@@ -1061,20 +1028,25 @@
           <w:ilvl w:val="1"/>
           <w:numId w:val="10"/>
         </w:numPr>
-        <w:rPr>
-          <w:rFonts w:hint="eastAsia"/>
-        </w:rPr>
-      </w:pPr>
-      <w:r>
-        <w:t xml:space="preserve">Paul </w:t>
-      </w:r>
-      <w:proofErr w:type="spellStart"/>
-      <w:r>
-        <w:t>Newling</w:t>
-      </w:r>
-      <w:proofErr w:type="spellEnd"/>
-      <w:r>
-        <w:t>: If there is, the distinction isn't made clear that it is possible</w:t>
+      </w:pPr>
+      <w:proofErr w:type="spellStart"/>
+      <w:r>
+        <w:t>Chalida</w:t>
+      </w:r>
+      <w:proofErr w:type="spellEnd"/>
+      <w:r>
+        <w:t xml:space="preserve"> (Anita) </w:t>
+      </w:r>
+      <w:proofErr w:type="spellStart"/>
+      <w:r>
+        <w:t>Ruangrotsakun</w:t>
+      </w:r>
+      <w:proofErr w:type="spellEnd"/>
+      <w:r>
+        <w:t>:</w:t>
+      </w:r>
+      <w:r>
+        <w:t xml:space="preserve"> Yes</w:t>
       </w:r>
     </w:p>
     <w:p>
@@ -1084,20 +1056,18 @@
           <w:ilvl w:val="1"/>
           <w:numId w:val="10"/>
         </w:numPr>
-        <w:rPr>
-          <w:rFonts w:hint="eastAsia"/>
-        </w:rPr>
-      </w:pPr>
-      <w:r>
-        <w:t xml:space="preserve">David Eaton: </w:t>
-      </w:r>
-      <w:proofErr w:type="gramStart"/>
-      <w:r>
-        <w:t>Yes</w:t>
-      </w:r>
-      <w:proofErr w:type="gramEnd"/>
-      <w:r>
-        <w:t xml:space="preserve"> the instructions on the homepage states a car can be associated with zero or more repairs.</w:t>
+      </w:pPr>
+      <w:r>
+        <w:t>David Eaton</w:t>
+      </w:r>
+      <w:r>
+        <w:t xml:space="preserve">: </w:t>
+      </w:r>
+      <w:r>
+        <w:t xml:space="preserve">Yes, </w:t>
+      </w:r>
+      <w:r>
+        <w:t>Great Work</w:t>
       </w:r>
     </w:p>
     <w:p>
@@ -1107,12 +1077,20 @@
           <w:ilvl w:val="1"/>
           <w:numId w:val="10"/>
         </w:numPr>
-        <w:rPr>
-          <w:rFonts w:hint="eastAsia"/>
-        </w:rPr>
-      </w:pPr>
-      <w:r>
-        <w:t>Joshua Sienkiewicz: Yes. - cars have an optional relationship with work orders</w:t>
+      </w:pPr>
+      <w:r>
+        <w:t xml:space="preserve">Ignacio </w:t>
+      </w:r>
+      <w:proofErr w:type="spellStart"/>
+      <w:r>
+        <w:t>Procel</w:t>
+      </w:r>
+      <w:proofErr w:type="spellEnd"/>
+      <w:r>
+        <w:t>:</w:t>
+      </w:r>
+      <w:r>
+        <w:t xml:space="preserve"> Yes, all tables in the schema are accounted for.</w:t>
       </w:r>
     </w:p>
     <w:p>
@@ -1127,7 +1105,7 @@
         </w:rPr>
       </w:pPr>
       <w:r>
-        <w:t>Do you have any other suggestions for the team to help with their HTML UI?</w:t>
+        <w:t>Does the UI utilize a SELECT for every table in the schema? In other words, data from each table in the schema should be displayed on the UI. Note: it is generally not acceptable for just a single query to join all tables and displays them.</w:t>
       </w:r>
     </w:p>
     <w:p>
@@ -1147,7 +1125,15 @@
       </w:r>
       <w:proofErr w:type="spellEnd"/>
       <w:r>
-        <w:t xml:space="preserve"> Li: Yes, besides I said above about its structure, you could make clear building customers. I only see your "customer id" inside of the Update part.</w:t>
+        <w:t xml:space="preserve"> </w:t>
+      </w:r>
+      <w:proofErr w:type="gramStart"/>
+      <w:r>
+        <w:t>Li :</w:t>
+      </w:r>
+      <w:proofErr w:type="gramEnd"/>
+      <w:r>
+        <w:t xml:space="preserve"> Yes, I could find all of table inside of UI. But it is a little mess up of structure. I think it will be a good project if you finish all of the features. For now, you already contain all of the tables you have.</w:t>
       </w:r>
     </w:p>
     <w:p>
@@ -1161,13 +1147,16 @@
           <w:rFonts w:hint="eastAsia"/>
         </w:rPr>
       </w:pPr>
-      <w:proofErr w:type="gramStart"/>
-      <w:r>
-        <w:t>And also</w:t>
-      </w:r>
-      <w:proofErr w:type="gramEnd"/>
-      <w:r>
-        <w:t>, you should make your table clear or create more so that we could understand the relationship that you have</w:t>
+      <w:r>
+        <w:t xml:space="preserve">Paul </w:t>
+      </w:r>
+      <w:proofErr w:type="spellStart"/>
+      <w:r>
+        <w:t>Newling</w:t>
+      </w:r>
+      <w:proofErr w:type="spellEnd"/>
+      <w:r>
+        <w:t>: Yes, although some of the tables are a bit buried</w:t>
       </w:r>
     </w:p>
     <w:p>
@@ -1182,15 +1171,7 @@
         </w:rPr>
       </w:pPr>
       <w:r>
-        <w:t xml:space="preserve">Paul </w:t>
-      </w:r>
-      <w:proofErr w:type="spellStart"/>
-      <w:r>
-        <w:t>Newling</w:t>
-      </w:r>
-      <w:proofErr w:type="spellEnd"/>
-      <w:r>
-        <w:t>: Overall a good clean site, it might be beneficial to point to where the M:M and NULL-able sections of the project are with a note or something on the page. Overall though I think the work looks good</w:t>
+        <w:t>David Eaton: Yes</w:t>
       </w:r>
     </w:p>
     <w:p>
@@ -1205,31 +1186,22 @@
         </w:rPr>
       </w:pPr>
       <w:r>
-        <w:t xml:space="preserve">David Eaton: In my opinion the adaptable navigation menu is not as intuitive to use as a static navigation menu. I believe </w:t>
-      </w:r>
-      <w:proofErr w:type="gramStart"/>
-      <w:r>
-        <w:t>this is why</w:t>
-      </w:r>
-      <w:proofErr w:type="gramEnd"/>
-      <w:r>
-        <w:t xml:space="preserve"> Paul </w:t>
-      </w:r>
-      <w:proofErr w:type="spellStart"/>
-      <w:r>
-        <w:t>Newling</w:t>
-      </w:r>
-      <w:proofErr w:type="spellEnd"/>
-      <w:r>
-        <w:t xml:space="preserve"> stated the some of the tables were "buried" and </w:t>
-      </w:r>
-      <w:proofErr w:type="spellStart"/>
-      <w:r>
-        <w:t>Honghao</w:t>
-      </w:r>
-      <w:proofErr w:type="spellEnd"/>
-      <w:r>
-        <w:t xml:space="preserve"> Li stated the structure was a "mess". I believe making the simple switch from a dynamic menu to a static menu will resolve these types of conceptions about your site overall.  Otherwise your site looked good.</w:t>
+        <w:t>Joshua Sienkiewicz: Yes</w:t>
+      </w:r>
+    </w:p>
+    <w:p>
+      <w:pPr>
+        <w:pStyle w:val="Body2"/>
+        <w:numPr>
+          <w:ilvl w:val="0"/>
+          <w:numId w:val="10"/>
+        </w:numPr>
+        <w:rPr>
+          <w:rFonts w:hint="eastAsia"/>
+        </w:rPr>
+      </w:pPr>
+      <w:r>
+        <w:t>Does at least one SELECT utilize a search/filter with a dynamically populated list of properties?</w:t>
       </w:r>
     </w:p>
     <w:p>
@@ -1243,8 +1215,21 @@
           <w:rFonts w:hint="eastAsia"/>
         </w:rPr>
       </w:pPr>
-      <w:r>
-        <w:t>Joshua Sienkiewicz: The navigation bar is not very intuitive. I believe this is due in part to the styling - using "&gt;" in between nav items leads the user to think they are in a "drill down" menu. I think using a "|" (pipe) character to separate nav items would be more intuitive. Also, I think that the nav should be static, and maybe each of the car, customer, and repair order items can utilize a sub-nav, making it easier to get to each page from each other page rather than having to traverse multiple pages to get to other pages.</w:t>
+      <w:proofErr w:type="spellStart"/>
+      <w:r>
+        <w:t>Honghao</w:t>
+      </w:r>
+      <w:proofErr w:type="spellEnd"/>
+      <w:r>
+        <w:t xml:space="preserve"> Li: Yes, </w:t>
+      </w:r>
+      <w:proofErr w:type="gramStart"/>
+      <w:r>
+        <w:t>They</w:t>
+      </w:r>
+      <w:proofErr w:type="gramEnd"/>
+      <w:r>
+        <w:t xml:space="preserve"> have three search features in the part of cars, customers, and repair.</w:t>
       </w:r>
     </w:p>
     <w:p>
@@ -1259,92 +1244,15 @@
         </w:rPr>
       </w:pPr>
       <w:r>
-        <w:t xml:space="preserve">Does the overview describe what problem is to be solved by a website with DB back end? </w:t>
-      </w:r>
-    </w:p>
-    <w:p>
-      <w:pPr>
-        <w:pStyle w:val="Body2"/>
-        <w:numPr>
-          <w:ilvl w:val="2"/>
-          <w:numId w:val="10"/>
-        </w:numPr>
-        <w:rPr>
-          <w:rFonts w:hint="eastAsia"/>
-        </w:rPr>
-      </w:pPr>
-      <w:r>
-        <w:lastRenderedPageBreak/>
-        <w:t>Vinh Tran</w:t>
-      </w:r>
-      <w:r>
-        <w:t>: Yes, the overview describes a problem with pen and paper that needs to be solved by a website with DB back end.</w:t>
-      </w:r>
-    </w:p>
-    <w:p>
-      <w:pPr>
-        <w:pStyle w:val="Body2"/>
-        <w:numPr>
-          <w:ilvl w:val="2"/>
-          <w:numId w:val="10"/>
-        </w:numPr>
-        <w:rPr>
-          <w:rFonts w:hint="eastAsia"/>
-        </w:rPr>
-      </w:pPr>
-      <w:r>
-        <w:t>Kelley Neubauer: Yes, the overview describes an auto shop problem that can be solved by a DB back end. Great story and background!</w:t>
-      </w:r>
-    </w:p>
-    <w:p>
-      <w:pPr>
-        <w:pStyle w:val="Body2"/>
-        <w:numPr>
-          <w:ilvl w:val="2"/>
-          <w:numId w:val="10"/>
-        </w:numPr>
-        <w:rPr>
-          <w:rFonts w:hint="eastAsia"/>
-        </w:rPr>
-      </w:pPr>
-      <w:r>
-        <w:t xml:space="preserve">Benjamin </w:t>
-      </w:r>
-      <w:proofErr w:type="spellStart"/>
-      <w:r>
-        <w:t>Mayinger</w:t>
-      </w:r>
-      <w:proofErr w:type="spellEnd"/>
-      <w:r>
-        <w:t xml:space="preserve">: Yes, the idea is very practical and shows a </w:t>
-      </w:r>
-      <w:proofErr w:type="gramStart"/>
-      <w:r>
-        <w:t>real world</w:t>
-      </w:r>
-      <w:proofErr w:type="gramEnd"/>
-      <w:r>
-        <w:t xml:space="preserve"> problem that could be organized using a database backend. Furthermore, the overview is detailed and well written.</w:t>
-      </w:r>
-    </w:p>
-    <w:p>
-      <w:pPr>
-        <w:pStyle w:val="Body2"/>
-        <w:numPr>
-          <w:ilvl w:val="2"/>
-          <w:numId w:val="10"/>
-        </w:numPr>
-        <w:rPr>
-          <w:rFonts w:hint="eastAsia"/>
-        </w:rPr>
-      </w:pPr>
-      <w:proofErr w:type="spellStart"/>
-      <w:r>
-        <w:t>Sibai</w:t>
-      </w:r>
-      <w:proofErr w:type="spellEnd"/>
-      <w:r>
-        <w:t xml:space="preserve"> Lou: Yes</w:t>
+        <w:t xml:space="preserve">Paul </w:t>
+      </w:r>
+      <w:proofErr w:type="spellStart"/>
+      <w:r>
+        <w:t>Newling</w:t>
+      </w:r>
+      <w:proofErr w:type="spellEnd"/>
+      <w:r>
+        <w:t>: Yes, Customers is searchable</w:t>
       </w:r>
     </w:p>
     <w:p>
@@ -1359,83 +1267,7 @@
         </w:rPr>
       </w:pPr>
       <w:r>
-        <w:t xml:space="preserve">Does the overview list specific facts? </w:t>
-      </w:r>
-    </w:p>
-    <w:p>
-      <w:pPr>
-        <w:pStyle w:val="Body2"/>
-        <w:numPr>
-          <w:ilvl w:val="2"/>
-          <w:numId w:val="10"/>
-        </w:numPr>
-        <w:rPr>
-          <w:rFonts w:hint="eastAsia"/>
-        </w:rPr>
-      </w:pPr>
-      <w:r>
-        <w:t>Vinh Tran</w:t>
-      </w:r>
-      <w:r>
-        <w:t>: Yes. Some of them are creating a repair order, associating a car and a customer to the repair order.</w:t>
-      </w:r>
-    </w:p>
-    <w:p>
-      <w:pPr>
-        <w:pStyle w:val="Body2"/>
-        <w:numPr>
-          <w:ilvl w:val="2"/>
-          <w:numId w:val="10"/>
-        </w:numPr>
-        <w:rPr>
-          <w:rFonts w:hint="eastAsia"/>
-        </w:rPr>
-      </w:pPr>
-      <w:r>
-        <w:t>Kelley Neubauer:  The overview has some specifics, but it could be more detailed. How many mechanics will be accessing the system? How long does a car spend under repair? Is there only one location?</w:t>
-      </w:r>
-    </w:p>
-    <w:p>
-      <w:pPr>
-        <w:pStyle w:val="Body2"/>
-        <w:numPr>
-          <w:ilvl w:val="2"/>
-          <w:numId w:val="10"/>
-        </w:numPr>
-        <w:rPr>
-          <w:rFonts w:hint="eastAsia"/>
-        </w:rPr>
-      </w:pPr>
-      <w:r>
-        <w:t xml:space="preserve">Benjamin </w:t>
-      </w:r>
-      <w:proofErr w:type="spellStart"/>
-      <w:r>
-        <w:t>Mayinger</w:t>
-      </w:r>
-      <w:proofErr w:type="spellEnd"/>
-      <w:r>
-        <w:t>: The overview explains the relationships between the entities and the attributes of given entities in a concise way.</w:t>
-      </w:r>
-    </w:p>
-    <w:p>
-      <w:pPr>
-        <w:pStyle w:val="Body2"/>
-        <w:numPr>
-          <w:ilvl w:val="2"/>
-          <w:numId w:val="10"/>
-        </w:numPr>
-        <w:rPr>
-          <w:rFonts w:hint="eastAsia"/>
-        </w:rPr>
-      </w:pPr>
-      <w:proofErr w:type="spellStart"/>
-      <w:r>
-        <w:t>Sibai</w:t>
-      </w:r>
-      <w:proofErr w:type="spellEnd"/>
-      <w:r>
-        <w:t xml:space="preserve"> Lou: Yes</w:t>
+        <w:t>David Eaton: Yes</w:t>
       </w:r>
     </w:p>
     <w:p>
@@ -1450,22 +1282,14 @@
         </w:rPr>
       </w:pPr>
       <w:r>
-        <w:t xml:space="preserve">Are at least four entities described and does each one </w:t>
-      </w:r>
-      <w:proofErr w:type="gramStart"/>
-      <w:r>
-        <w:t>represent</w:t>
-      </w:r>
-      <w:proofErr w:type="gramEnd"/>
-      <w:r>
-        <w:t xml:space="preserve"> a single idea to be stored a s a list? </w:t>
-      </w:r>
-    </w:p>
-    <w:p>
-      <w:pPr>
-        <w:pStyle w:val="Body2"/>
-        <w:numPr>
-          <w:ilvl w:val="2"/>
+        <w:t>Joshua Sienkiewicz: Yes</w:t>
+      </w:r>
+    </w:p>
+    <w:p>
+      <w:pPr>
+        <w:pStyle w:val="Body2"/>
+        <w:numPr>
+          <w:ilvl w:val="0"/>
           <w:numId w:val="10"/>
         </w:numPr>
         <w:rPr>
@@ -1473,76 +1297,8 @@
         </w:rPr>
       </w:pPr>
       <w:r>
-        <w:t>Vinh Tran</w:t>
-      </w:r>
-      <w:r>
-        <w:t xml:space="preserve"> Yes, 4 of them are customers, cars, repairs, and statuses. Each of them </w:t>
-      </w:r>
-      <w:proofErr w:type="gramStart"/>
-      <w:r>
-        <w:t>represent</w:t>
-      </w:r>
-      <w:proofErr w:type="gramEnd"/>
-      <w:r>
-        <w:t xml:space="preserve"> a single idea.</w:t>
-      </w:r>
-    </w:p>
-    <w:p>
-      <w:pPr>
-        <w:pStyle w:val="Body2"/>
-        <w:numPr>
-          <w:ilvl w:val="2"/>
-          <w:numId w:val="10"/>
-        </w:numPr>
-        <w:rPr>
-          <w:rFonts w:hint="eastAsia"/>
-        </w:rPr>
-      </w:pPr>
-      <w:r>
-        <w:t xml:space="preserve">Kelley Neubauer: Yes, there are at least four entities described. customers, cars, repairs, statuses, and mechanics all represent unique ideas that could be stored as a list.  </w:t>
-      </w:r>
-    </w:p>
-    <w:p>
-      <w:pPr>
-        <w:pStyle w:val="Body2"/>
-        <w:numPr>
-          <w:ilvl w:val="2"/>
-          <w:numId w:val="10"/>
-        </w:numPr>
-        <w:rPr>
-          <w:rFonts w:hint="eastAsia"/>
-        </w:rPr>
-      </w:pPr>
-      <w:r>
-        <w:t xml:space="preserve">Benjamin </w:t>
-      </w:r>
-      <w:proofErr w:type="spellStart"/>
-      <w:r>
-        <w:t>Mayinger</w:t>
-      </w:r>
-      <w:proofErr w:type="spellEnd"/>
-      <w:r>
-        <w:t>: The draft outlines five entities: customers, cars, repairs, statuses, and mechanics.</w:t>
-      </w:r>
-    </w:p>
-    <w:p>
-      <w:pPr>
-        <w:pStyle w:val="Body2"/>
-        <w:numPr>
-          <w:ilvl w:val="2"/>
-          <w:numId w:val="10"/>
-        </w:numPr>
-        <w:rPr>
-          <w:rFonts w:hint="eastAsia"/>
-        </w:rPr>
-      </w:pPr>
-      <w:proofErr w:type="spellStart"/>
-      <w:r>
-        <w:t>Sibai</w:t>
-      </w:r>
-      <w:proofErr w:type="spellEnd"/>
-      <w:r>
-        <w:t xml:space="preserve"> Lou: Yes</w:t>
+        <w:lastRenderedPageBreak/>
+        <w:t>Does the UI implement an INSERT for every table in the schema? In other words, there should be UI input fields that correspond to each table and attribute in that table.</w:t>
       </w:r>
     </w:p>
     <w:p>
@@ -1556,91 +1312,13 @@
           <w:rFonts w:hint="eastAsia"/>
         </w:rPr>
       </w:pPr>
-      <w:r>
-        <w:t>Does the outline of entity details describe the purpose of each, list attribute datatypes and constraints and describe relationships between entities?  Does the outline clearly indicate which entities (tables) will be implemented and which team member is primarily assigned to the associated page(s)?</w:t>
-      </w:r>
-    </w:p>
-    <w:p>
-      <w:pPr>
-        <w:pStyle w:val="Body2"/>
-        <w:numPr>
-          <w:ilvl w:val="2"/>
-          <w:numId w:val="10"/>
-        </w:numPr>
-        <w:rPr>
-          <w:rFonts w:hint="eastAsia"/>
-        </w:rPr>
-      </w:pPr>
-      <w:r>
-        <w:t>Vinh Tran</w:t>
-      </w:r>
-      <w:r>
-        <w:t>: Yes, the outline of entity details describes the purpose of each, list attribute datatypes and constraints and describe relationships between entities. The outline clearly indicates which entities (tables) will be implemented and which team member is primarily assigned to the associated page(s)</w:t>
-      </w:r>
-    </w:p>
-    <w:p>
-      <w:pPr>
-        <w:pStyle w:val="Body2"/>
-        <w:numPr>
-          <w:ilvl w:val="2"/>
-          <w:numId w:val="10"/>
-        </w:numPr>
-        <w:rPr>
-          <w:rFonts w:hint="eastAsia"/>
-        </w:rPr>
-      </w:pPr>
-      <w:r>
-        <w:t>Kelley Neubauer:</w:t>
-      </w:r>
-      <w:r>
-        <w:t xml:space="preserve"> </w:t>
-      </w:r>
-      <w:r>
-        <w:t>Yes, the outline describes the purpose of each entity and lists datatypes and constraints. The relationships between entities are described.</w:t>
-      </w:r>
-    </w:p>
-    <w:p>
-      <w:pPr>
-        <w:pStyle w:val="Body2"/>
-        <w:numPr>
-          <w:ilvl w:val="2"/>
-          <w:numId w:val="10"/>
-        </w:numPr>
-        <w:rPr>
-          <w:rFonts w:hint="eastAsia"/>
-        </w:rPr>
-      </w:pPr>
-      <w:r>
-        <w:lastRenderedPageBreak/>
-        <w:t xml:space="preserve">Benjamin </w:t>
-      </w:r>
-      <w:proofErr w:type="spellStart"/>
-      <w:r>
-        <w:t>Mayinger</w:t>
-      </w:r>
-      <w:proofErr w:type="spellEnd"/>
-      <w:r>
-        <w:t>: Each entity is well explained and so are the relationships between them. The ERD and Schema diagrams do a good job of showing this. The overview also shows which team members will be implementing which entities.</w:t>
-      </w:r>
-    </w:p>
-    <w:p>
-      <w:pPr>
-        <w:pStyle w:val="Body2"/>
-        <w:numPr>
-          <w:ilvl w:val="2"/>
-          <w:numId w:val="10"/>
-        </w:numPr>
-        <w:rPr>
-          <w:rFonts w:hint="eastAsia"/>
-        </w:rPr>
-      </w:pPr>
-      <w:proofErr w:type="spellStart"/>
-      <w:r>
-        <w:t>Sibai</w:t>
-      </w:r>
-      <w:proofErr w:type="spellEnd"/>
-      <w:r>
-        <w:t xml:space="preserve"> Lou: Yes</w:t>
+      <w:proofErr w:type="spellStart"/>
+      <w:r>
+        <w:t>Honghao</w:t>
+      </w:r>
+      <w:proofErr w:type="spellEnd"/>
+      <w:r>
+        <w:t xml:space="preserve"> Li: Yes, all three parts have the part of Add/Insert but placing in the individual model.</w:t>
       </w:r>
     </w:p>
     <w:p>
@@ -1655,91 +1333,15 @@
         </w:rPr>
       </w:pPr>
       <w:r>
-        <w:t xml:space="preserve">Are 1:M relationships correctly formulated? Is there at </w:t>
-      </w:r>
-      <w:proofErr w:type="gramStart"/>
-      <w:r>
-        <w:t>least  one</w:t>
-      </w:r>
-      <w:proofErr w:type="gramEnd"/>
-      <w:r>
-        <w:t xml:space="preserve"> M:M relationship?</w:t>
-      </w:r>
-    </w:p>
-    <w:p>
-      <w:pPr>
-        <w:pStyle w:val="Body2"/>
-        <w:numPr>
-          <w:ilvl w:val="2"/>
-          <w:numId w:val="10"/>
-        </w:numPr>
-        <w:rPr>
-          <w:rFonts w:hint="eastAsia"/>
-        </w:rPr>
-      </w:pPr>
-      <w:r>
-        <w:t>Vinh Tran</w:t>
-      </w:r>
-      <w:r>
-        <w:t>: Yes, 1:M relationships are correctly formulated and there is at least one M:M relationship.</w:t>
-      </w:r>
-    </w:p>
-    <w:p>
-      <w:pPr>
-        <w:pStyle w:val="Body2"/>
-        <w:numPr>
-          <w:ilvl w:val="2"/>
-          <w:numId w:val="10"/>
-        </w:numPr>
-        <w:rPr>
-          <w:rFonts w:hint="eastAsia"/>
-        </w:rPr>
-      </w:pPr>
-      <w:r>
-        <w:t>Kelley Neubauer: Yes, the 1:M relationships are correctly formulated. Yes, there is at least one M:M relationship.</w:t>
-      </w:r>
-    </w:p>
-    <w:p>
-      <w:pPr>
-        <w:pStyle w:val="Body2"/>
-        <w:numPr>
-          <w:ilvl w:val="2"/>
-          <w:numId w:val="10"/>
-        </w:numPr>
-        <w:rPr>
-          <w:rFonts w:hint="eastAsia"/>
-        </w:rPr>
-      </w:pPr>
-      <w:r>
-        <w:t xml:space="preserve">Benjamin </w:t>
-      </w:r>
-      <w:proofErr w:type="spellStart"/>
-      <w:r>
-        <w:t>Mayinger</w:t>
-      </w:r>
-      <w:proofErr w:type="spellEnd"/>
-      <w:r>
-        <w:t>: All the relationships seem to be in order.</w:t>
-      </w:r>
-    </w:p>
-    <w:p>
-      <w:pPr>
-        <w:pStyle w:val="Body2"/>
-        <w:numPr>
-          <w:ilvl w:val="2"/>
-          <w:numId w:val="10"/>
-        </w:numPr>
-        <w:rPr>
-          <w:rFonts w:hint="eastAsia"/>
-        </w:rPr>
-      </w:pPr>
-      <w:proofErr w:type="spellStart"/>
-      <w:r>
-        <w:t>Sibai</w:t>
-      </w:r>
-      <w:proofErr w:type="spellEnd"/>
-      <w:r>
-        <w:t xml:space="preserve"> Lou: Yes</w:t>
+        <w:t xml:space="preserve">Paul </w:t>
+      </w:r>
+      <w:proofErr w:type="spellStart"/>
+      <w:r>
+        <w:t>Newling</w:t>
+      </w:r>
+      <w:proofErr w:type="spellEnd"/>
+      <w:r>
+        <w:t>: Yes, I believe so</w:t>
       </w:r>
     </w:p>
     <w:p>
@@ -1754,97 +1356,7 @@
         </w:rPr>
       </w:pPr>
       <w:r>
-        <w:t xml:space="preserve">Is there consistency in a) naming between overview and entity/attributes b) entities plural, attributes singular c) use of capitalization for naming? </w:t>
-      </w:r>
-    </w:p>
-    <w:p>
-      <w:pPr>
-        <w:pStyle w:val="Body2"/>
-        <w:numPr>
-          <w:ilvl w:val="2"/>
-          <w:numId w:val="10"/>
-        </w:numPr>
-        <w:rPr>
-          <w:rFonts w:hint="eastAsia"/>
-        </w:rPr>
-      </w:pPr>
-      <w:r>
-        <w:t>Vinh Tran</w:t>
-      </w:r>
-      <w:r>
-        <w:t>: Yes, there is consistency in areas as listed above.</w:t>
-      </w:r>
-    </w:p>
-    <w:p>
-      <w:pPr>
-        <w:pStyle w:val="Body2"/>
-        <w:numPr>
-          <w:ilvl w:val="2"/>
-          <w:numId w:val="10"/>
-        </w:numPr>
-        <w:rPr>
-          <w:rFonts w:hint="eastAsia"/>
-        </w:rPr>
-      </w:pPr>
-      <w:r>
-        <w:t>Kelley Neubauer:</w:t>
-      </w:r>
-      <w:r>
-        <w:t xml:space="preserve"> </w:t>
-      </w:r>
-      <w:r>
-        <w:t>Yes, there is consistency in naming conventions. I’d recommend that you make use of the convention to capitalize entity names.</w:t>
-      </w:r>
-    </w:p>
-    <w:p>
-      <w:pPr>
-        <w:pStyle w:val="Body2"/>
-        <w:numPr>
-          <w:ilvl w:val="2"/>
-          <w:numId w:val="10"/>
-        </w:numPr>
-        <w:rPr>
-          <w:rFonts w:hint="eastAsia"/>
-        </w:rPr>
-      </w:pPr>
-      <w:r>
-        <w:t xml:space="preserve">Benjamin </w:t>
-      </w:r>
-      <w:proofErr w:type="spellStart"/>
-      <w:r>
-        <w:t>Mayinger</w:t>
-      </w:r>
-      <w:proofErr w:type="spellEnd"/>
-      <w:r>
-        <w:t xml:space="preserve">: The document is </w:t>
-      </w:r>
-      <w:proofErr w:type="gramStart"/>
-      <w:r>
-        <w:t>actually really</w:t>
-      </w:r>
-      <w:proofErr w:type="gramEnd"/>
-      <w:r>
-        <w:t xml:space="preserve"> well formatted and holds its consistency throughout it.</w:t>
-      </w:r>
-    </w:p>
-    <w:p>
-      <w:pPr>
-        <w:pStyle w:val="Body2"/>
-        <w:numPr>
-          <w:ilvl w:val="2"/>
-          <w:numId w:val="10"/>
-        </w:numPr>
-        <w:rPr>
-          <w:rFonts w:hint="eastAsia"/>
-        </w:rPr>
-      </w:pPr>
-      <w:proofErr w:type="spellStart"/>
-      <w:r>
-        <w:t>Sibai</w:t>
-      </w:r>
-      <w:proofErr w:type="spellEnd"/>
-      <w:r>
-        <w:t xml:space="preserve"> Lou: Yes</w:t>
+        <w:t>David Eaton: Not clear but can be assumed.</w:t>
       </w:r>
     </w:p>
     <w:p>
@@ -1859,6 +1371,1261 @@
         </w:rPr>
       </w:pPr>
       <w:r>
+        <w:t>Joshua Sienkiewicz: Yes, the current page allows the user to add new Cars, Customers, and Repair orders, which all imply that an INSERT statement would be needed for each table.</w:t>
+      </w:r>
+    </w:p>
+    <w:p>
+      <w:pPr>
+        <w:pStyle w:val="Body2"/>
+        <w:numPr>
+          <w:ilvl w:val="0"/>
+          <w:numId w:val="10"/>
+        </w:numPr>
+        <w:rPr>
+          <w:rFonts w:hint="eastAsia"/>
+        </w:rPr>
+      </w:pPr>
+      <w:r>
+        <w:t xml:space="preserve">Does each INSERT also add the corresponding FK attributes, including at least one M:M relationship? In other </w:t>
+      </w:r>
+      <w:proofErr w:type="gramStart"/>
+      <w:r>
+        <w:t>words</w:t>
+      </w:r>
+      <w:proofErr w:type="gramEnd"/>
+      <w:r>
+        <w:t xml:space="preserve"> if there is a M:M relationship between Orders and Products, </w:t>
+      </w:r>
+      <w:proofErr w:type="spellStart"/>
+      <w:r>
+        <w:t>INSERTing</w:t>
+      </w:r>
+      <w:proofErr w:type="spellEnd"/>
+      <w:r>
+        <w:t xml:space="preserve"> a new Order (e.g. </w:t>
+      </w:r>
+      <w:proofErr w:type="spellStart"/>
+      <w:r>
+        <w:t>orderID</w:t>
+      </w:r>
+      <w:proofErr w:type="spellEnd"/>
+      <w:r>
+        <w:t xml:space="preserve">, </w:t>
+      </w:r>
+      <w:proofErr w:type="spellStart"/>
+      <w:r>
+        <w:t>customerID</w:t>
+      </w:r>
+      <w:proofErr w:type="spellEnd"/>
+      <w:r>
+        <w:t xml:space="preserve">, date, total), should also INSERT row(s) in the intersection table, e.g. </w:t>
+      </w:r>
+      <w:proofErr w:type="spellStart"/>
+      <w:r>
+        <w:t>OrderDetails</w:t>
+      </w:r>
+      <w:proofErr w:type="spellEnd"/>
+      <w:r>
+        <w:t xml:space="preserve"> (</w:t>
+      </w:r>
+      <w:proofErr w:type="spellStart"/>
+      <w:r>
+        <w:t>orderID</w:t>
+      </w:r>
+      <w:proofErr w:type="spellEnd"/>
+      <w:r>
+        <w:t xml:space="preserve">, </w:t>
+      </w:r>
+      <w:proofErr w:type="spellStart"/>
+      <w:r>
+        <w:t>productID</w:t>
+      </w:r>
+      <w:proofErr w:type="spellEnd"/>
+      <w:r>
+        <w:t xml:space="preserve">, qty, price and </w:t>
+      </w:r>
+      <w:proofErr w:type="spellStart"/>
+      <w:r>
+        <w:t>line_total</w:t>
+      </w:r>
+      <w:proofErr w:type="spellEnd"/>
+      <w:r>
+        <w:t>).</w:t>
+      </w:r>
+    </w:p>
+    <w:p>
+      <w:pPr>
+        <w:pStyle w:val="Body2"/>
+        <w:numPr>
+          <w:ilvl w:val="1"/>
+          <w:numId w:val="10"/>
+        </w:numPr>
+        <w:rPr>
+          <w:rFonts w:hint="eastAsia"/>
+        </w:rPr>
+      </w:pPr>
+      <w:proofErr w:type="spellStart"/>
+      <w:r>
+        <w:t>Honghao</w:t>
+      </w:r>
+      <w:proofErr w:type="spellEnd"/>
+      <w:r>
+        <w:t xml:space="preserve"> Li: I guess yes. Because there is only one table graph. </w:t>
+      </w:r>
+      <w:proofErr w:type="gramStart"/>
+      <w:r>
+        <w:t>So</w:t>
+      </w:r>
+      <w:proofErr w:type="gramEnd"/>
+      <w:r>
+        <w:t xml:space="preserve"> whenever something changed, the row of the table will be changed as well. And your M: M relationship is </w:t>
+      </w:r>
+      <w:proofErr w:type="spellStart"/>
+      <w:r>
+        <w:t>repair_order</w:t>
+      </w:r>
+      <w:proofErr w:type="spellEnd"/>
+      <w:r>
+        <w:t xml:space="preserve"> and </w:t>
+      </w:r>
+      <w:proofErr w:type="spellStart"/>
+      <w:r>
+        <w:t>work_tasks</w:t>
+      </w:r>
+      <w:proofErr w:type="spellEnd"/>
+      <w:r>
+        <w:t>, I am a little confused probably for you haven't finished yet.</w:t>
+      </w:r>
+    </w:p>
+    <w:p>
+      <w:pPr>
+        <w:pStyle w:val="Body2"/>
+        <w:numPr>
+          <w:ilvl w:val="1"/>
+          <w:numId w:val="10"/>
+        </w:numPr>
+        <w:rPr>
+          <w:rFonts w:hint="eastAsia"/>
+        </w:rPr>
+      </w:pPr>
+      <w:r>
+        <w:t xml:space="preserve">Paul </w:t>
+      </w:r>
+      <w:proofErr w:type="spellStart"/>
+      <w:r>
+        <w:t>Newling</w:t>
+      </w:r>
+      <w:proofErr w:type="spellEnd"/>
+      <w:r>
+        <w:t xml:space="preserve">: This isn't made very clear, but it could be assumed so? Hopefully when the full site is up and running it will be a bit </w:t>
+      </w:r>
+      <w:proofErr w:type="gramStart"/>
+      <w:r>
+        <w:t>more clear</w:t>
+      </w:r>
+      <w:proofErr w:type="gramEnd"/>
+      <w:r>
+        <w:t xml:space="preserve"> that the insert will </w:t>
+      </w:r>
+      <w:proofErr w:type="spellStart"/>
+      <w:r>
+        <w:t>effect</w:t>
+      </w:r>
+      <w:proofErr w:type="spellEnd"/>
+      <w:r>
+        <w:t xml:space="preserve"> the M:M as well</w:t>
+      </w:r>
+    </w:p>
+    <w:p>
+      <w:pPr>
+        <w:pStyle w:val="Body2"/>
+        <w:numPr>
+          <w:ilvl w:val="1"/>
+          <w:numId w:val="10"/>
+        </w:numPr>
+        <w:rPr>
+          <w:rFonts w:hint="eastAsia"/>
+        </w:rPr>
+      </w:pPr>
+      <w:r>
+        <w:t>David Eaton: Yes</w:t>
+      </w:r>
+    </w:p>
+    <w:p>
+      <w:pPr>
+        <w:pStyle w:val="Body2"/>
+        <w:numPr>
+          <w:ilvl w:val="1"/>
+          <w:numId w:val="10"/>
+        </w:numPr>
+        <w:rPr>
+          <w:rFonts w:hint="eastAsia"/>
+        </w:rPr>
+      </w:pPr>
+      <w:r>
+        <w:t>Joshua Sienkiewicz: Yes</w:t>
+      </w:r>
+    </w:p>
+    <w:p>
+      <w:pPr>
+        <w:pStyle w:val="Body2"/>
+        <w:numPr>
+          <w:ilvl w:val="0"/>
+          <w:numId w:val="10"/>
+        </w:numPr>
+        <w:rPr>
+          <w:rFonts w:hint="eastAsia"/>
+        </w:rPr>
+      </w:pPr>
+      <w:r>
+        <w:t xml:space="preserve">Is there at least one </w:t>
+      </w:r>
+      <w:proofErr w:type="gramStart"/>
+      <w:r>
+        <w:t>DELETE</w:t>
+      </w:r>
+      <w:proofErr w:type="gramEnd"/>
+      <w:r>
+        <w:t xml:space="preserve"> and does at least one DELETE remove things from a M:M relationship? In other words, if an order is deleted from the Orders table, it should also delete the corresponding rows from the </w:t>
+      </w:r>
+      <w:proofErr w:type="spellStart"/>
+      <w:r>
+        <w:t>OrderDetails</w:t>
+      </w:r>
+      <w:proofErr w:type="spellEnd"/>
+      <w:r>
+        <w:t xml:space="preserve"> table, BUT it should not delete any Products or Customers.</w:t>
+      </w:r>
+    </w:p>
+    <w:p>
+      <w:pPr>
+        <w:pStyle w:val="Body2"/>
+        <w:numPr>
+          <w:ilvl w:val="1"/>
+          <w:numId w:val="10"/>
+        </w:numPr>
+        <w:rPr>
+          <w:rFonts w:hint="eastAsia"/>
+        </w:rPr>
+      </w:pPr>
+      <w:proofErr w:type="spellStart"/>
+      <w:r>
+        <w:t>Honghao</w:t>
+      </w:r>
+      <w:proofErr w:type="spellEnd"/>
+      <w:r>
+        <w:t xml:space="preserve"> Li: Yes, each row has a delete button so that it's really clear to modify the table.</w:t>
+      </w:r>
+    </w:p>
+    <w:p>
+      <w:pPr>
+        <w:pStyle w:val="Body2"/>
+        <w:numPr>
+          <w:ilvl w:val="1"/>
+          <w:numId w:val="10"/>
+        </w:numPr>
+        <w:rPr>
+          <w:rFonts w:hint="eastAsia"/>
+        </w:rPr>
+      </w:pPr>
+      <w:r>
+        <w:t xml:space="preserve">Paul </w:t>
+      </w:r>
+      <w:proofErr w:type="spellStart"/>
+      <w:r>
+        <w:t>Newling</w:t>
+      </w:r>
+      <w:proofErr w:type="spellEnd"/>
+      <w:r>
+        <w:t>: Yes</w:t>
+      </w:r>
+    </w:p>
+    <w:p>
+      <w:pPr>
+        <w:pStyle w:val="Body2"/>
+        <w:numPr>
+          <w:ilvl w:val="1"/>
+          <w:numId w:val="10"/>
+        </w:numPr>
+        <w:rPr>
+          <w:rFonts w:hint="eastAsia"/>
+        </w:rPr>
+      </w:pPr>
+      <w:r>
+        <w:t>David Eaton: Yes</w:t>
+      </w:r>
+    </w:p>
+    <w:p>
+      <w:pPr>
+        <w:pStyle w:val="Body2"/>
+        <w:numPr>
+          <w:ilvl w:val="1"/>
+          <w:numId w:val="10"/>
+        </w:numPr>
+        <w:rPr>
+          <w:rFonts w:hint="eastAsia"/>
+        </w:rPr>
+      </w:pPr>
+      <w:r>
+        <w:t>Joshua Sienkiewicz: Yes - delete implemented for the "Work Order" item</w:t>
+      </w:r>
+    </w:p>
+    <w:p>
+      <w:pPr>
+        <w:pStyle w:val="Body2"/>
+        <w:numPr>
+          <w:ilvl w:val="0"/>
+          <w:numId w:val="10"/>
+        </w:numPr>
+        <w:rPr>
+          <w:rFonts w:hint="eastAsia"/>
+        </w:rPr>
+      </w:pPr>
+      <w:r>
+        <w:t xml:space="preserve">Is there at least one UPDATE for any one entity? In other words, in the case of Products, can </w:t>
+      </w:r>
+      <w:proofErr w:type="spellStart"/>
+      <w:r>
+        <w:t>productName</w:t>
+      </w:r>
+      <w:proofErr w:type="spellEnd"/>
+      <w:r>
+        <w:t xml:space="preserve">, </w:t>
+      </w:r>
+      <w:proofErr w:type="spellStart"/>
+      <w:r>
+        <w:t>listPrice</w:t>
+      </w:r>
+      <w:proofErr w:type="spellEnd"/>
+      <w:r>
+        <w:t xml:space="preserve">, </w:t>
+      </w:r>
+      <w:proofErr w:type="spellStart"/>
+      <w:r>
+        <w:t>qtyOnHand</w:t>
+      </w:r>
+      <w:proofErr w:type="spellEnd"/>
+      <w:r>
+        <w:t xml:space="preserve">, e.g. be updated for a single </w:t>
+      </w:r>
+      <w:proofErr w:type="spellStart"/>
+      <w:r>
+        <w:t>ProductID</w:t>
+      </w:r>
+      <w:proofErr w:type="spellEnd"/>
+      <w:r>
+        <w:t xml:space="preserve"> record?</w:t>
+      </w:r>
+    </w:p>
+    <w:p>
+      <w:pPr>
+        <w:pStyle w:val="Body2"/>
+        <w:numPr>
+          <w:ilvl w:val="1"/>
+          <w:numId w:val="10"/>
+        </w:numPr>
+        <w:rPr>
+          <w:rFonts w:hint="eastAsia"/>
+        </w:rPr>
+      </w:pPr>
+      <w:proofErr w:type="spellStart"/>
+      <w:r>
+        <w:t>Honghao</w:t>
+      </w:r>
+      <w:proofErr w:type="spellEnd"/>
+      <w:r>
+        <w:t xml:space="preserve"> Li: Yes, each row also has an update button for updating the data. but I think it belongs to the part of the edit.</w:t>
+      </w:r>
+    </w:p>
+    <w:p>
+      <w:pPr>
+        <w:pStyle w:val="Body2"/>
+        <w:numPr>
+          <w:ilvl w:val="1"/>
+          <w:numId w:val="10"/>
+        </w:numPr>
+        <w:rPr>
+          <w:rFonts w:hint="eastAsia"/>
+        </w:rPr>
+      </w:pPr>
+      <w:r>
+        <w:t xml:space="preserve">Paul </w:t>
+      </w:r>
+      <w:proofErr w:type="spellStart"/>
+      <w:r>
+        <w:t>Newling</w:t>
+      </w:r>
+      <w:proofErr w:type="spellEnd"/>
+      <w:r>
+        <w:t>: Each section appears to have an update associate with it</w:t>
+      </w:r>
+    </w:p>
+    <w:p>
+      <w:pPr>
+        <w:pStyle w:val="Body2"/>
+        <w:numPr>
+          <w:ilvl w:val="1"/>
+          <w:numId w:val="10"/>
+        </w:numPr>
+        <w:rPr>
+          <w:rFonts w:hint="eastAsia"/>
+        </w:rPr>
+      </w:pPr>
+      <w:r>
+        <w:t>David Eaton: Yes</w:t>
+      </w:r>
+    </w:p>
+    <w:p>
+      <w:pPr>
+        <w:pStyle w:val="Body2"/>
+        <w:numPr>
+          <w:ilvl w:val="1"/>
+          <w:numId w:val="10"/>
+        </w:numPr>
+        <w:rPr>
+          <w:rFonts w:hint="eastAsia"/>
+        </w:rPr>
+      </w:pPr>
+      <w:r>
+        <w:t>Joshua Sienkiewicz: Yes, also for work orders.</w:t>
+      </w:r>
+    </w:p>
+    <w:p>
+      <w:pPr>
+        <w:pStyle w:val="Body2"/>
+        <w:numPr>
+          <w:ilvl w:val="0"/>
+          <w:numId w:val="10"/>
+        </w:numPr>
+        <w:rPr>
+          <w:rFonts w:hint="eastAsia"/>
+        </w:rPr>
+      </w:pPr>
+      <w:r>
+        <w:lastRenderedPageBreak/>
+        <w:t xml:space="preserve">Is at least one relationship </w:t>
+      </w:r>
+      <w:proofErr w:type="spellStart"/>
+      <w:r>
+        <w:t>NULLable</w:t>
+      </w:r>
+      <w:proofErr w:type="spellEnd"/>
+      <w:r>
+        <w:t xml:space="preserve">? In other words, there should be at least one optional relationship, e.g. having an Employee might be optional for any Order. </w:t>
+      </w:r>
+      <w:proofErr w:type="gramStart"/>
+      <w:r>
+        <w:t>Thus</w:t>
+      </w:r>
+      <w:proofErr w:type="gramEnd"/>
+      <w:r>
+        <w:t xml:space="preserve"> it should be feasible to edit an Order and change the value of Employee to be empty.</w:t>
+      </w:r>
+    </w:p>
+    <w:p>
+      <w:pPr>
+        <w:pStyle w:val="Body2"/>
+        <w:numPr>
+          <w:ilvl w:val="1"/>
+          <w:numId w:val="10"/>
+        </w:numPr>
+        <w:rPr>
+          <w:rFonts w:hint="eastAsia"/>
+        </w:rPr>
+      </w:pPr>
+      <w:proofErr w:type="spellStart"/>
+      <w:r>
+        <w:t>Honghao</w:t>
+      </w:r>
+      <w:proofErr w:type="spellEnd"/>
+      <w:r>
+        <w:t xml:space="preserve"> Li: I don't think so. Because there is only one table to show the data. But probably they could make some features be NULL like "Current task" if the car has not been arranged to someone.</w:t>
+      </w:r>
+    </w:p>
+    <w:p>
+      <w:pPr>
+        <w:pStyle w:val="Body2"/>
+        <w:numPr>
+          <w:ilvl w:val="1"/>
+          <w:numId w:val="10"/>
+        </w:numPr>
+        <w:rPr>
+          <w:rFonts w:hint="eastAsia"/>
+        </w:rPr>
+      </w:pPr>
+      <w:r>
+        <w:t xml:space="preserve">Paul </w:t>
+      </w:r>
+      <w:proofErr w:type="spellStart"/>
+      <w:r>
+        <w:t>Newling</w:t>
+      </w:r>
+      <w:proofErr w:type="spellEnd"/>
+      <w:r>
+        <w:t>: If there is, the distinction isn't made clear that it is possible</w:t>
+      </w:r>
+    </w:p>
+    <w:p>
+      <w:pPr>
+        <w:pStyle w:val="Body2"/>
+        <w:numPr>
+          <w:ilvl w:val="1"/>
+          <w:numId w:val="10"/>
+        </w:numPr>
+        <w:rPr>
+          <w:rFonts w:hint="eastAsia"/>
+        </w:rPr>
+      </w:pPr>
+      <w:r>
+        <w:t xml:space="preserve">David Eaton: </w:t>
+      </w:r>
+      <w:proofErr w:type="gramStart"/>
+      <w:r>
+        <w:t>Yes</w:t>
+      </w:r>
+      <w:proofErr w:type="gramEnd"/>
+      <w:r>
+        <w:t xml:space="preserve"> the instructions on the homepage states a car can be associated with zero or more repairs.</w:t>
+      </w:r>
+    </w:p>
+    <w:p>
+      <w:pPr>
+        <w:pStyle w:val="Body2"/>
+        <w:numPr>
+          <w:ilvl w:val="1"/>
+          <w:numId w:val="10"/>
+        </w:numPr>
+        <w:rPr>
+          <w:rFonts w:hint="eastAsia"/>
+        </w:rPr>
+      </w:pPr>
+      <w:r>
+        <w:t>Joshua Sienkiewicz: Yes. - cars have an optional relationship with work orders</w:t>
+      </w:r>
+    </w:p>
+    <w:p>
+      <w:pPr>
+        <w:pStyle w:val="Body2"/>
+        <w:numPr>
+          <w:ilvl w:val="0"/>
+          <w:numId w:val="10"/>
+        </w:numPr>
+        <w:rPr>
+          <w:rFonts w:hint="eastAsia"/>
+        </w:rPr>
+      </w:pPr>
+      <w:r>
+        <w:t>Do you have any other suggestions for the team to help with their HTML UI?</w:t>
+      </w:r>
+    </w:p>
+    <w:p>
+      <w:pPr>
+        <w:pStyle w:val="Body2"/>
+        <w:numPr>
+          <w:ilvl w:val="1"/>
+          <w:numId w:val="10"/>
+        </w:numPr>
+        <w:rPr>
+          <w:rFonts w:hint="eastAsia"/>
+        </w:rPr>
+      </w:pPr>
+      <w:proofErr w:type="spellStart"/>
+      <w:r>
+        <w:t>Honghao</w:t>
+      </w:r>
+      <w:proofErr w:type="spellEnd"/>
+      <w:r>
+        <w:t xml:space="preserve"> Li: Yes, besides I said above about its structure, you could make clear building customers. I only see your "customer id" inside of the Update part.</w:t>
+      </w:r>
+    </w:p>
+    <w:p>
+      <w:pPr>
+        <w:pStyle w:val="Body2"/>
+        <w:numPr>
+          <w:ilvl w:val="1"/>
+          <w:numId w:val="10"/>
+        </w:numPr>
+        <w:rPr>
+          <w:rFonts w:hint="eastAsia"/>
+        </w:rPr>
+      </w:pPr>
+      <w:r>
+        <w:t>And also, you should make your table clear or create more so that we could understand the relationship that you have</w:t>
+      </w:r>
+    </w:p>
+    <w:p>
+      <w:pPr>
+        <w:pStyle w:val="Body2"/>
+        <w:numPr>
+          <w:ilvl w:val="1"/>
+          <w:numId w:val="10"/>
+        </w:numPr>
+        <w:rPr>
+          <w:rFonts w:hint="eastAsia"/>
+        </w:rPr>
+      </w:pPr>
+      <w:r>
+        <w:t xml:space="preserve">Paul </w:t>
+      </w:r>
+      <w:proofErr w:type="spellStart"/>
+      <w:r>
+        <w:t>Newling</w:t>
+      </w:r>
+      <w:proofErr w:type="spellEnd"/>
+      <w:r>
+        <w:t>: Overall a good clean site, it might be beneficial to point to where the M:M and NULL-able sections of the project are with a note or something on the page. Overall though I think the work looks good</w:t>
+      </w:r>
+    </w:p>
+    <w:p>
+      <w:pPr>
+        <w:pStyle w:val="Body2"/>
+        <w:numPr>
+          <w:ilvl w:val="1"/>
+          <w:numId w:val="10"/>
+        </w:numPr>
+        <w:rPr>
+          <w:rFonts w:hint="eastAsia"/>
+        </w:rPr>
+      </w:pPr>
+      <w:r>
+        <w:t xml:space="preserve">David Eaton: In my opinion the adaptable navigation menu is not as intuitive to use as a static navigation menu. I believe this is why Paul </w:t>
+      </w:r>
+      <w:proofErr w:type="spellStart"/>
+      <w:r>
+        <w:t>Newling</w:t>
+      </w:r>
+      <w:proofErr w:type="spellEnd"/>
+      <w:r>
+        <w:t xml:space="preserve"> stated the some of the tables were "buried" and </w:t>
+      </w:r>
+      <w:proofErr w:type="spellStart"/>
+      <w:r>
+        <w:t>Honghao</w:t>
+      </w:r>
+      <w:proofErr w:type="spellEnd"/>
+      <w:r>
+        <w:t xml:space="preserve"> Li stated the structure was a "mess". I believe making the simple switch from a dynamic menu to a static menu will resolve these types of conceptions about your site overall.  Otherwise your site looked good.</w:t>
+      </w:r>
+    </w:p>
+    <w:p>
+      <w:pPr>
+        <w:pStyle w:val="Body2"/>
+        <w:numPr>
+          <w:ilvl w:val="1"/>
+          <w:numId w:val="10"/>
+        </w:numPr>
+        <w:rPr>
+          <w:rFonts w:hint="eastAsia"/>
+        </w:rPr>
+      </w:pPr>
+      <w:r>
+        <w:t>Joshua Sienkiewicz: The navigation bar is not very intuitive. I believe this is due in part to the styling - using "&gt;" in between nav items leads the user to think they are in a "drill down" menu. I think using a "|" (pipe) character to separate nav items would be more intuitive. Also, I think that the nav should be static, and maybe each of the car, customer, and repair order items can utilize a sub-nav, making it easier to get to each page from each other page rather than having to traverse multiple pages to get to other pages.</w:t>
+      </w:r>
+    </w:p>
+    <w:p>
+      <w:pPr>
+        <w:pStyle w:val="Body2"/>
+        <w:numPr>
+          <w:ilvl w:val="0"/>
+          <w:numId w:val="10"/>
+        </w:numPr>
+        <w:rPr>
+          <w:rFonts w:hint="eastAsia"/>
+        </w:rPr>
+      </w:pPr>
+      <w:r>
+        <w:t xml:space="preserve">Does the overview describe what problem is to be solved by a website with DB back end? </w:t>
+      </w:r>
+    </w:p>
+    <w:p>
+      <w:pPr>
+        <w:pStyle w:val="Body2"/>
+        <w:numPr>
+          <w:ilvl w:val="1"/>
+          <w:numId w:val="10"/>
+        </w:numPr>
+        <w:rPr>
+          <w:rFonts w:hint="eastAsia"/>
+        </w:rPr>
+      </w:pPr>
+      <w:r>
+        <w:t>Vinh Tran</w:t>
+      </w:r>
+      <w:r>
+        <w:t>: Yes, the overview describes a problem with pen and paper that needs to be solved by a website with DB back end.</w:t>
+      </w:r>
+    </w:p>
+    <w:p>
+      <w:pPr>
+        <w:pStyle w:val="Body2"/>
+        <w:numPr>
+          <w:ilvl w:val="1"/>
+          <w:numId w:val="10"/>
+        </w:numPr>
+        <w:rPr>
+          <w:rFonts w:hint="eastAsia"/>
+        </w:rPr>
+      </w:pPr>
+      <w:r>
+        <w:t>Kelley Neubauer: Yes, the overview describes an auto shop problem that can be solved by a DB back end. Great story and background!</w:t>
+      </w:r>
+    </w:p>
+    <w:p>
+      <w:pPr>
+        <w:pStyle w:val="Body2"/>
+        <w:numPr>
+          <w:ilvl w:val="1"/>
+          <w:numId w:val="10"/>
+        </w:numPr>
+        <w:rPr>
+          <w:rFonts w:hint="eastAsia"/>
+        </w:rPr>
+      </w:pPr>
+      <w:r>
+        <w:t xml:space="preserve">Benjamin </w:t>
+      </w:r>
+      <w:proofErr w:type="spellStart"/>
+      <w:r>
+        <w:t>Mayinger</w:t>
+      </w:r>
+      <w:proofErr w:type="spellEnd"/>
+      <w:r>
+        <w:t xml:space="preserve">: Yes, the idea is very practical and shows a </w:t>
+      </w:r>
+      <w:proofErr w:type="gramStart"/>
+      <w:r>
+        <w:t>real world</w:t>
+      </w:r>
+      <w:proofErr w:type="gramEnd"/>
+      <w:r>
+        <w:t xml:space="preserve"> problem that could be organized using a database backend. Furthermore, the overview is detailed and well written.</w:t>
+      </w:r>
+    </w:p>
+    <w:p>
+      <w:pPr>
+        <w:pStyle w:val="Body2"/>
+        <w:numPr>
+          <w:ilvl w:val="1"/>
+          <w:numId w:val="10"/>
+        </w:numPr>
+        <w:rPr>
+          <w:rFonts w:hint="eastAsia"/>
+        </w:rPr>
+      </w:pPr>
+      <w:proofErr w:type="spellStart"/>
+      <w:r>
+        <w:lastRenderedPageBreak/>
+        <w:t>Sibai</w:t>
+      </w:r>
+      <w:proofErr w:type="spellEnd"/>
+      <w:r>
+        <w:t xml:space="preserve"> Lou: Yes</w:t>
+      </w:r>
+    </w:p>
+    <w:p>
+      <w:pPr>
+        <w:pStyle w:val="Body2"/>
+        <w:numPr>
+          <w:ilvl w:val="0"/>
+          <w:numId w:val="10"/>
+        </w:numPr>
+        <w:rPr>
+          <w:rFonts w:hint="eastAsia"/>
+        </w:rPr>
+      </w:pPr>
+      <w:r>
+        <w:t xml:space="preserve">Does the overview list specific facts? </w:t>
+      </w:r>
+    </w:p>
+    <w:p>
+      <w:pPr>
+        <w:pStyle w:val="Body2"/>
+        <w:numPr>
+          <w:ilvl w:val="1"/>
+          <w:numId w:val="10"/>
+        </w:numPr>
+        <w:rPr>
+          <w:rFonts w:hint="eastAsia"/>
+        </w:rPr>
+      </w:pPr>
+      <w:r>
+        <w:t>Vinh Tran</w:t>
+      </w:r>
+      <w:r>
+        <w:t>: Yes. Some of them are creating a repair order, associating a car and a customer to the repair order.</w:t>
+      </w:r>
+    </w:p>
+    <w:p>
+      <w:pPr>
+        <w:pStyle w:val="Body2"/>
+        <w:numPr>
+          <w:ilvl w:val="1"/>
+          <w:numId w:val="10"/>
+        </w:numPr>
+        <w:rPr>
+          <w:rFonts w:hint="eastAsia"/>
+        </w:rPr>
+      </w:pPr>
+      <w:r>
+        <w:t>Kelley Neubauer:  The overview has some specifics, but it could be more detailed. How many mechanics will be accessing the system? How long does a car spend under repair? Is there only one location?</w:t>
+      </w:r>
+    </w:p>
+    <w:p>
+      <w:pPr>
+        <w:pStyle w:val="Body2"/>
+        <w:numPr>
+          <w:ilvl w:val="1"/>
+          <w:numId w:val="10"/>
+        </w:numPr>
+        <w:rPr>
+          <w:rFonts w:hint="eastAsia"/>
+        </w:rPr>
+      </w:pPr>
+      <w:r>
+        <w:t xml:space="preserve">Benjamin </w:t>
+      </w:r>
+      <w:proofErr w:type="spellStart"/>
+      <w:r>
+        <w:t>Mayinger</w:t>
+      </w:r>
+      <w:proofErr w:type="spellEnd"/>
+      <w:r>
+        <w:t>: The overview explains the relationships between the entities and the attributes of given entities in a concise way.</w:t>
+      </w:r>
+    </w:p>
+    <w:p>
+      <w:pPr>
+        <w:pStyle w:val="Body2"/>
+        <w:numPr>
+          <w:ilvl w:val="1"/>
+          <w:numId w:val="10"/>
+        </w:numPr>
+        <w:rPr>
+          <w:rFonts w:hint="eastAsia"/>
+        </w:rPr>
+      </w:pPr>
+      <w:proofErr w:type="spellStart"/>
+      <w:r>
+        <w:t>Sibai</w:t>
+      </w:r>
+      <w:proofErr w:type="spellEnd"/>
+      <w:r>
+        <w:t xml:space="preserve"> Lou: Yes</w:t>
+      </w:r>
+    </w:p>
+    <w:p>
+      <w:pPr>
+        <w:pStyle w:val="Body2"/>
+        <w:numPr>
+          <w:ilvl w:val="0"/>
+          <w:numId w:val="10"/>
+        </w:numPr>
+        <w:rPr>
+          <w:rFonts w:hint="eastAsia"/>
+        </w:rPr>
+      </w:pPr>
+      <w:r>
+        <w:t xml:space="preserve">Are at least four entities described and does each one </w:t>
+      </w:r>
+      <w:proofErr w:type="gramStart"/>
+      <w:r>
+        <w:t>represent</w:t>
+      </w:r>
+      <w:proofErr w:type="gramEnd"/>
+      <w:r>
+        <w:t xml:space="preserve"> a single idea to be stored a s a list? </w:t>
+      </w:r>
+    </w:p>
+    <w:p>
+      <w:pPr>
+        <w:pStyle w:val="Body2"/>
+        <w:numPr>
+          <w:ilvl w:val="1"/>
+          <w:numId w:val="10"/>
+        </w:numPr>
+        <w:rPr>
+          <w:rFonts w:hint="eastAsia"/>
+        </w:rPr>
+      </w:pPr>
+      <w:r>
+        <w:t>Vinh Tran</w:t>
+      </w:r>
+      <w:r>
+        <w:t xml:space="preserve"> Yes, 4 of them are customers, cars, repairs, and statuses. Each of them </w:t>
+      </w:r>
+      <w:proofErr w:type="gramStart"/>
+      <w:r>
+        <w:t>represent</w:t>
+      </w:r>
+      <w:proofErr w:type="gramEnd"/>
+      <w:r>
+        <w:t xml:space="preserve"> a single idea.</w:t>
+      </w:r>
+    </w:p>
+    <w:p>
+      <w:pPr>
+        <w:pStyle w:val="Body2"/>
+        <w:numPr>
+          <w:ilvl w:val="1"/>
+          <w:numId w:val="10"/>
+        </w:numPr>
+        <w:rPr>
+          <w:rFonts w:hint="eastAsia"/>
+        </w:rPr>
+      </w:pPr>
+      <w:r>
+        <w:t xml:space="preserve">Kelley Neubauer: Yes, there are at least four entities described. customers, cars, repairs, statuses, and mechanics all represent unique ideas that could be stored as a list.  </w:t>
+      </w:r>
+    </w:p>
+    <w:p>
+      <w:pPr>
+        <w:pStyle w:val="Body2"/>
+        <w:numPr>
+          <w:ilvl w:val="1"/>
+          <w:numId w:val="10"/>
+        </w:numPr>
+        <w:rPr>
+          <w:rFonts w:hint="eastAsia"/>
+        </w:rPr>
+      </w:pPr>
+      <w:r>
+        <w:t xml:space="preserve">Benjamin </w:t>
+      </w:r>
+      <w:proofErr w:type="spellStart"/>
+      <w:r>
+        <w:t>Mayinger</w:t>
+      </w:r>
+      <w:proofErr w:type="spellEnd"/>
+      <w:r>
+        <w:t>: The draft outlines five entities: customers, cars, repairs, statuses, and mechanics.</w:t>
+      </w:r>
+    </w:p>
+    <w:p>
+      <w:pPr>
+        <w:pStyle w:val="Body2"/>
+        <w:numPr>
+          <w:ilvl w:val="1"/>
+          <w:numId w:val="10"/>
+        </w:numPr>
+        <w:rPr>
+          <w:rFonts w:hint="eastAsia"/>
+        </w:rPr>
+      </w:pPr>
+      <w:proofErr w:type="spellStart"/>
+      <w:r>
+        <w:t>Sibai</w:t>
+      </w:r>
+      <w:proofErr w:type="spellEnd"/>
+      <w:r>
+        <w:t xml:space="preserve"> Lou: Yes</w:t>
+      </w:r>
+    </w:p>
+    <w:p>
+      <w:pPr>
+        <w:pStyle w:val="Body2"/>
+        <w:numPr>
+          <w:ilvl w:val="0"/>
+          <w:numId w:val="10"/>
+        </w:numPr>
+        <w:rPr>
+          <w:rFonts w:hint="eastAsia"/>
+        </w:rPr>
+      </w:pPr>
+      <w:r>
+        <w:t>Does the outline of entity details describe the purpose of each, list attribute datatypes and constraints and describe relationships between entities?  Does the outline clearly indicate which entities (tables) will be implemented and which team member is primarily assigned to the associated page(s)?</w:t>
+      </w:r>
+    </w:p>
+    <w:p>
+      <w:pPr>
+        <w:pStyle w:val="Body2"/>
+        <w:numPr>
+          <w:ilvl w:val="1"/>
+          <w:numId w:val="10"/>
+        </w:numPr>
+        <w:rPr>
+          <w:rFonts w:hint="eastAsia"/>
+        </w:rPr>
+      </w:pPr>
+      <w:r>
+        <w:t>Vinh Tran</w:t>
+      </w:r>
+      <w:r>
+        <w:t>: Yes, the outline of entity details describes the purpose of each, list attribute datatypes and constraints and describe relationships between entities. The outline clearly indicates which entities (tables) will be implemented and which team member is primarily assigned to the associated page(s)</w:t>
+      </w:r>
+    </w:p>
+    <w:p>
+      <w:pPr>
+        <w:pStyle w:val="Body2"/>
+        <w:numPr>
+          <w:ilvl w:val="1"/>
+          <w:numId w:val="10"/>
+        </w:numPr>
+        <w:rPr>
+          <w:rFonts w:hint="eastAsia"/>
+        </w:rPr>
+      </w:pPr>
+      <w:r>
+        <w:t>Kelley Neubauer:</w:t>
+      </w:r>
+      <w:r>
+        <w:t xml:space="preserve"> </w:t>
+      </w:r>
+      <w:r>
+        <w:t>Yes, the outline describes the purpose of each entity and lists datatypes and constraints. The relationships between entities are described.</w:t>
+      </w:r>
+    </w:p>
+    <w:p>
+      <w:pPr>
+        <w:pStyle w:val="Body2"/>
+        <w:numPr>
+          <w:ilvl w:val="1"/>
+          <w:numId w:val="10"/>
+        </w:numPr>
+        <w:rPr>
+          <w:rFonts w:hint="eastAsia"/>
+        </w:rPr>
+      </w:pPr>
+      <w:r>
+        <w:t xml:space="preserve">Benjamin </w:t>
+      </w:r>
+      <w:proofErr w:type="spellStart"/>
+      <w:r>
+        <w:t>Mayinger</w:t>
+      </w:r>
+      <w:proofErr w:type="spellEnd"/>
+      <w:r>
+        <w:t>: Each entity is well explained and so are the relationships between them. The ERD and Schema diagrams do a good job of showing this. The overview also shows which team members will be implementing which entities.</w:t>
+      </w:r>
+    </w:p>
+    <w:p>
+      <w:pPr>
+        <w:pStyle w:val="Body2"/>
+        <w:numPr>
+          <w:ilvl w:val="1"/>
+          <w:numId w:val="10"/>
+        </w:numPr>
+        <w:rPr>
+          <w:rFonts w:hint="eastAsia"/>
+        </w:rPr>
+      </w:pPr>
+      <w:proofErr w:type="spellStart"/>
+      <w:r>
+        <w:t>Sibai</w:t>
+      </w:r>
+      <w:proofErr w:type="spellEnd"/>
+      <w:r>
+        <w:t xml:space="preserve"> Lou: Yes</w:t>
+      </w:r>
+    </w:p>
+    <w:p>
+      <w:pPr>
+        <w:pStyle w:val="Body2"/>
+        <w:numPr>
+          <w:ilvl w:val="0"/>
+          <w:numId w:val="10"/>
+        </w:numPr>
+        <w:rPr>
+          <w:rFonts w:hint="eastAsia"/>
+        </w:rPr>
+      </w:pPr>
+      <w:r>
+        <w:t xml:space="preserve">Are 1:M relationships correctly formulated? Is there at </w:t>
+      </w:r>
+      <w:proofErr w:type="gramStart"/>
+      <w:r>
+        <w:t>least  one</w:t>
+      </w:r>
+      <w:proofErr w:type="gramEnd"/>
+      <w:r>
+        <w:t xml:space="preserve"> M:M relationship?</w:t>
+      </w:r>
+    </w:p>
+    <w:p>
+      <w:pPr>
+        <w:pStyle w:val="Body2"/>
+        <w:numPr>
+          <w:ilvl w:val="1"/>
+          <w:numId w:val="10"/>
+        </w:numPr>
+        <w:rPr>
+          <w:rFonts w:hint="eastAsia"/>
+        </w:rPr>
+      </w:pPr>
+      <w:r>
+        <w:t>Vinh Tran</w:t>
+      </w:r>
+      <w:r>
+        <w:t>: Yes, 1:M relationships are correctly formulated and there is at least one M:M relationship.</w:t>
+      </w:r>
+    </w:p>
+    <w:p>
+      <w:pPr>
+        <w:pStyle w:val="Body2"/>
+        <w:numPr>
+          <w:ilvl w:val="1"/>
+          <w:numId w:val="10"/>
+        </w:numPr>
+        <w:rPr>
+          <w:rFonts w:hint="eastAsia"/>
+        </w:rPr>
+      </w:pPr>
+      <w:r>
+        <w:lastRenderedPageBreak/>
+        <w:t>Kelley Neubauer: Yes, the 1:M relationships are correctly formulated. Yes, there is at least one M:M relationship.</w:t>
+      </w:r>
+    </w:p>
+    <w:p>
+      <w:pPr>
+        <w:pStyle w:val="Body2"/>
+        <w:numPr>
+          <w:ilvl w:val="1"/>
+          <w:numId w:val="10"/>
+        </w:numPr>
+        <w:rPr>
+          <w:rFonts w:hint="eastAsia"/>
+        </w:rPr>
+      </w:pPr>
+      <w:r>
+        <w:t xml:space="preserve">Benjamin </w:t>
+      </w:r>
+      <w:proofErr w:type="spellStart"/>
+      <w:r>
+        <w:t>Mayinger</w:t>
+      </w:r>
+      <w:proofErr w:type="spellEnd"/>
+      <w:r>
+        <w:t>: All the relationships seem to be in order.</w:t>
+      </w:r>
+    </w:p>
+    <w:p>
+      <w:pPr>
+        <w:pStyle w:val="Body2"/>
+        <w:numPr>
+          <w:ilvl w:val="1"/>
+          <w:numId w:val="10"/>
+        </w:numPr>
+        <w:rPr>
+          <w:rFonts w:hint="eastAsia"/>
+        </w:rPr>
+      </w:pPr>
+      <w:proofErr w:type="spellStart"/>
+      <w:r>
+        <w:t>Sibai</w:t>
+      </w:r>
+      <w:proofErr w:type="spellEnd"/>
+      <w:r>
+        <w:t xml:space="preserve"> Lou: Yes</w:t>
+      </w:r>
+    </w:p>
+    <w:p>
+      <w:pPr>
+        <w:pStyle w:val="Body2"/>
+        <w:numPr>
+          <w:ilvl w:val="0"/>
+          <w:numId w:val="10"/>
+        </w:numPr>
+        <w:rPr>
+          <w:rFonts w:hint="eastAsia"/>
+        </w:rPr>
+      </w:pPr>
+      <w:r>
+        <w:t xml:space="preserve">Is there consistency in a) naming between overview and entity/attributes b) entities plural, attributes singular c) use of capitalization for naming? </w:t>
+      </w:r>
+    </w:p>
+    <w:p>
+      <w:pPr>
+        <w:pStyle w:val="Body2"/>
+        <w:numPr>
+          <w:ilvl w:val="1"/>
+          <w:numId w:val="10"/>
+        </w:numPr>
+        <w:rPr>
+          <w:rFonts w:hint="eastAsia"/>
+        </w:rPr>
+      </w:pPr>
+      <w:r>
+        <w:t>Vinh Tran</w:t>
+      </w:r>
+      <w:r>
+        <w:t>: Yes, there is consistency in areas as listed above.</w:t>
+      </w:r>
+    </w:p>
+    <w:p>
+      <w:pPr>
+        <w:pStyle w:val="Body2"/>
+        <w:numPr>
+          <w:ilvl w:val="1"/>
+          <w:numId w:val="10"/>
+        </w:numPr>
+        <w:rPr>
+          <w:rFonts w:hint="eastAsia"/>
+        </w:rPr>
+      </w:pPr>
+      <w:r>
+        <w:t>Kelley Neubauer:</w:t>
+      </w:r>
+      <w:r>
+        <w:t xml:space="preserve"> </w:t>
+      </w:r>
+      <w:r>
+        <w:t>Yes, there is consistency in naming conventions. I’d recommend that you make use of the convention to capitalize entity names.</w:t>
+      </w:r>
+    </w:p>
+    <w:p>
+      <w:pPr>
+        <w:pStyle w:val="Body2"/>
+        <w:numPr>
+          <w:ilvl w:val="1"/>
+          <w:numId w:val="10"/>
+        </w:numPr>
+        <w:rPr>
+          <w:rFonts w:hint="eastAsia"/>
+        </w:rPr>
+      </w:pPr>
+      <w:r>
+        <w:t xml:space="preserve">Benjamin </w:t>
+      </w:r>
+      <w:proofErr w:type="spellStart"/>
+      <w:r>
+        <w:t>Mayinger</w:t>
+      </w:r>
+      <w:proofErr w:type="spellEnd"/>
+      <w:r>
+        <w:t>: The document is actually really well formatted and holds its consistency throughout it.</w:t>
+      </w:r>
+    </w:p>
+    <w:p>
+      <w:pPr>
+        <w:pStyle w:val="Body2"/>
+        <w:numPr>
+          <w:ilvl w:val="1"/>
+          <w:numId w:val="10"/>
+        </w:numPr>
+        <w:rPr>
+          <w:rFonts w:hint="eastAsia"/>
+        </w:rPr>
+      </w:pPr>
+      <w:proofErr w:type="spellStart"/>
+      <w:r>
+        <w:t>Sibai</w:t>
+      </w:r>
+      <w:proofErr w:type="spellEnd"/>
+      <w:r>
+        <w:t xml:space="preserve"> Lou: Yes</w:t>
+      </w:r>
+    </w:p>
+    <w:p>
+      <w:pPr>
+        <w:pStyle w:val="Body2"/>
+        <w:numPr>
+          <w:ilvl w:val="0"/>
+          <w:numId w:val="10"/>
+        </w:numPr>
+        <w:rPr>
+          <w:rFonts w:hint="eastAsia"/>
+        </w:rPr>
+      </w:pPr>
+      <w:r>
         <w:t>Additional notes:</w:t>
       </w:r>
     </w:p>
@@ -1866,7 +2633,7 @@
       <w:pPr>
         <w:pStyle w:val="Body2"/>
         <w:numPr>
-          <w:ilvl w:val="2"/>
+          <w:ilvl w:val="1"/>
           <w:numId w:val="10"/>
         </w:numPr>
         <w:rPr>
@@ -1887,7 +2654,7 @@
       <w:pPr>
         <w:pStyle w:val="Body2"/>
         <w:numPr>
-          <w:ilvl w:val="2"/>
+          <w:ilvl w:val="1"/>
           <w:numId w:val="10"/>
         </w:numPr>
         <w:rPr>
@@ -1924,7 +2691,7 @@
       <w:pPr>
         <w:pStyle w:val="Body2"/>
         <w:numPr>
-          <w:ilvl w:val="2"/>
+          <w:ilvl w:val="1"/>
           <w:numId w:val="10"/>
         </w:numPr>
         <w:rPr>
@@ -1947,7 +2714,7 @@
       <w:pPr>
         <w:pStyle w:val="Body2"/>
         <w:numPr>
-          <w:ilvl w:val="2"/>
+          <w:ilvl w:val="1"/>
           <w:numId w:val="10"/>
         </w:numPr>
         <w:rPr>
@@ -1988,24 +2755,7 @@
           <w:rFonts w:hint="eastAsia"/>
         </w:rPr>
       </w:pPr>
-    </w:p>
-    <w:p>
-      <w:pPr>
-        <w:pStyle w:val="Heading2"/>
-        <w:rPr>
-          <w:rFonts w:hint="eastAsia"/>
-        </w:rPr>
-      </w:pPr>
-    </w:p>
-    <w:p>
-      <w:pPr>
-        <w:pStyle w:val="Heading2"/>
-        <w:rPr>
-          <w:rFonts w:hint="eastAsia"/>
-        </w:rPr>
-      </w:pPr>
-      <w:r>
-        <w:lastRenderedPageBreak/>
+      <w:r>
         <w:t>Actions</w:t>
       </w:r>
       <w:r>
@@ -2019,6 +2769,98 @@
           <w:ilvl w:val="0"/>
           <w:numId w:val="14"/>
         </w:numPr>
+      </w:pPr>
+      <w:r>
+        <w:t xml:space="preserve">Will consider getting rid of mechanics </w:t>
+      </w:r>
+      <w:proofErr w:type="gramStart"/>
+      <w:r>
+        <w:t xml:space="preserve">UNIQUE </w:t>
+      </w:r>
+      <w:r>
+        <w:t xml:space="preserve"> CONSTRAINT</w:t>
+      </w:r>
+      <w:proofErr w:type="gramEnd"/>
+      <w:r>
+        <w:t xml:space="preserve"> on  </w:t>
+      </w:r>
+      <w:proofErr w:type="spellStart"/>
+      <w:r>
+        <w:t>f_name</w:t>
+      </w:r>
+      <w:proofErr w:type="spellEnd"/>
+      <w:r>
+        <w:t xml:space="preserve"> and </w:t>
+      </w:r>
+      <w:proofErr w:type="spellStart"/>
+      <w:r>
+        <w:t>l_name</w:t>
+      </w:r>
+      <w:proofErr w:type="spellEnd"/>
+    </w:p>
+    <w:p>
+      <w:pPr>
+        <w:pStyle w:val="Body2"/>
+        <w:numPr>
+          <w:ilvl w:val="0"/>
+          <w:numId w:val="14"/>
+        </w:numPr>
+      </w:pPr>
+      <w:r>
+        <w:t>Will consider using ENUM data type for work tasks</w:t>
+      </w:r>
+    </w:p>
+    <w:p>
+      <w:pPr>
+        <w:pStyle w:val="Body2"/>
+        <w:numPr>
+          <w:ilvl w:val="0"/>
+          <w:numId w:val="14"/>
+        </w:numPr>
+      </w:pPr>
+      <w:r>
+        <w:t xml:space="preserve">DML has been updated so it can be imported to </w:t>
+      </w:r>
+      <w:proofErr w:type="spellStart"/>
+      <w:r>
+        <w:t>myPhpAdmin</w:t>
+      </w:r>
+      <w:proofErr w:type="spellEnd"/>
+      <w:r>
+        <w:t xml:space="preserve">, the issues </w:t>
+      </w:r>
+      <w:r>
+        <w:t>were</w:t>
+      </w:r>
+      <w:r>
+        <w:t xml:space="preserve"> with the comments, the two dashes need to be separated by a space.</w:t>
+      </w:r>
+    </w:p>
+    <w:p>
+      <w:pPr>
+        <w:pStyle w:val="Body2"/>
+        <w:numPr>
+          <w:ilvl w:val="0"/>
+          <w:numId w:val="14"/>
+        </w:numPr>
+      </w:pPr>
+      <w:r>
+        <w:t>Fixed issues with DML INSERT statements that had data out of range</w:t>
+      </w:r>
+      <w:r>
+        <w:t xml:space="preserve"> and typos</w:t>
+      </w:r>
+      <w:r>
+        <w:t>, also fixed issue with schema arrows.</w:t>
+      </w:r>
+    </w:p>
+    <w:p>
+      <w:pPr>
+        <w:pStyle w:val="Body2"/>
+        <w:numPr>
+          <w:ilvl w:val="0"/>
+          <w:numId w:val="14"/>
+        </w:numPr>
         <w:rPr>
           <w:rFonts w:hint="eastAsia"/>
         </w:rPr>
@@ -2039,6 +2881,7 @@
         </w:rPr>
       </w:pPr>
       <w:r>
+        <w:lastRenderedPageBreak/>
         <w:t>We will carefully consider the implementation</w:t>
       </w:r>
       <w:r>
@@ -2170,11 +3013,9 @@
       <w:r>
         <w:t xml:space="preserve">We are keeping our tables/entities lowercased, this makes it easier to code and view, especially in keeping with the format that the SQL keywords will be uppercase, having lowercase tables and columns makes it easier to read. </w:t>
       </w:r>
-      <w:proofErr w:type="gramStart"/>
-      <w:r>
-        <w:t>Also</w:t>
-      </w:r>
-      <w:proofErr w:type="gramEnd"/>
+      <w:r>
+        <w:t>Also,</w:t>
+      </w:r>
       <w:r>
         <w:t xml:space="preserve"> we won't have to remember what is uppercase and what isn't.</w:t>
       </w:r>
@@ -2193,13 +3034,17 @@
       <w:r>
         <w:t xml:space="preserve">Kelley was confused by what we were trying to accomplish. A car comes into the shop for a </w:t>
       </w:r>
-      <w:proofErr w:type="gramStart"/>
-      <w:r>
-        <w:t>repair,</w:t>
-      </w:r>
-      <w:proofErr w:type="gramEnd"/>
-      <w:r>
-        <w:t xml:space="preserve"> however a repair goes through various stages\tasks which are assigned to different mechanics and can take varying amounts of time to complete. A repair can have multiple mechanics working on it, e.g. one assigned to diagnose, a different one assigned to get customer approval, etc.  This helped us realize that we needed to update our repairs table to </w:t>
+      <w:r>
+        <w:t>repair;</w:t>
+      </w:r>
+      <w:r>
+        <w:t xml:space="preserve"> </w:t>
+      </w:r>
+      <w:r>
+        <w:t>however,</w:t>
+      </w:r>
+      <w:r>
+        <w:t xml:space="preserve"> a repair goes through various stages\tasks which are assigned to different mechanics and can take varying amounts of time to complete. A repair can have multiple mechanics working on it, e.g. one assigned to diagnose, a different one assigned to get customer approval, etc.  This helped us realize that we needed to update our repairs table to </w:t>
       </w:r>
       <w:proofErr w:type="spellStart"/>
       <w:r>
@@ -2298,7 +3143,6 @@
           <w:rFonts w:hint="eastAsia"/>
         </w:rPr>
       </w:pPr>
-      <w:bookmarkStart w:id="0" w:name="_GoBack"/>
       <w:r>
         <w:t xml:space="preserve">Removed Parts table since we only </w:t>
       </w:r>
@@ -2382,7 +3226,6 @@
         </w:rPr>
       </w:pPr>
       <w:r>
-        <w:lastRenderedPageBreak/>
         <w:t xml:space="preserve">Changed </w:t>
       </w:r>
       <w:proofErr w:type="spellStart"/>
@@ -2414,6 +3257,7 @@
         </w:rPr>
       </w:pPr>
       <w:r>
+        <w:lastRenderedPageBreak/>
         <w:t xml:space="preserve">Made </w:t>
       </w:r>
       <w:proofErr w:type="spellStart"/>
@@ -2689,7 +3533,6 @@
         <w:t xml:space="preserve"> for simplification</w:t>
       </w:r>
     </w:p>
-    <w:bookmarkEnd w:id="0"/>
     <w:p>
       <w:pPr>
         <w:pStyle w:val="Heading2"/>
@@ -4484,7 +5327,6 @@
           <w:b/>
           <w:bCs/>
         </w:rPr>
-        <w:lastRenderedPageBreak/>
         <w:t xml:space="preserve">cars: </w:t>
       </w:r>
       <w:r>
@@ -5071,21 +5913,7 @@
         <w:rPr>
           <w:rFonts w:ascii="Helvetica Neue UltraLight" w:hAnsi="Helvetica Neue UltraLight"/>
         </w:rPr>
-        <w:t xml:space="preserve"> </w:t>
-      </w:r>
-      <w:proofErr w:type="gramStart"/>
-      <w:r>
-        <w:rPr>
-          <w:rFonts w:ascii="Helvetica Neue UltraLight" w:hAnsi="Helvetica Neue UltraLight"/>
-        </w:rPr>
-        <w:t>and also</w:t>
-      </w:r>
-      <w:proofErr w:type="gramEnd"/>
-      <w:r>
-        <w:rPr>
-          <w:rFonts w:ascii="Helvetica Neue UltraLight" w:hAnsi="Helvetica Neue UltraLight"/>
-        </w:rPr>
-        <w:t xml:space="preserve"> tracks the mechanic responsible for the work order (Heather and Chris)</w:t>
+        <w:t xml:space="preserve"> and also tracks the mechanic responsible for the work order (Heather and Chris)</w:t>
       </w:r>
     </w:p>
     <w:p>
@@ -5264,7 +6092,6 @@
           <w:b/>
           <w:bCs/>
         </w:rPr>
-        <w:lastRenderedPageBreak/>
         <w:t xml:space="preserve">mechanics: </w:t>
       </w:r>
       <w:r>
@@ -5451,8 +6278,8 @@
           <w:rFonts w:hint="eastAsia"/>
         </w:rPr>
         <w:sectPr>
-          <w:headerReference w:type="default" r:id="rId7"/>
-          <w:footerReference w:type="default" r:id="rId8"/>
+          <w:headerReference w:type="default" r:id="rId8"/>
+          <w:footerReference w:type="default" r:id="rId9"/>
           <w:pgSz w:w="12240" w:h="15840"/>
           <w:pgMar w:top="1440" w:right="1080" w:bottom="1440" w:left="1080" w:header="720" w:footer="1037" w:gutter="0"/>
           <w:cols w:space="720"/>
@@ -5579,7 +6406,7 @@
               </wp:anchor>
             </w:drawing>
           </mc:Choice>
-          <mc:Fallback xmlns:w16="http://schemas.microsoft.com/office/word/2018/wordml" xmlns:w16cex="http://schemas.microsoft.com/office/word/2018/wordml/cex">
+          <mc:Fallback>
             <w:pict>
               <v:shape w14:anchorId="2984971B" id="officeArt object" o:spid="_x0000_s1026" alt="Connector: Elbow 3" style="position:absolute;margin-left:52.05pt;margin-top:6.75pt;width:18.85pt;height:126.85pt;flip:y;z-index:251659264;visibility:visible;mso-wrap-style:square;mso-width-percent:0;mso-height-percent:0;mso-wrap-distance-left:0;mso-wrap-distance-top:0;mso-wrap-distance-right:0;mso-wrap-distance-bottom:0;mso-position-horizontal:absolute;mso-position-horizontal-relative:page;mso-position-vertical:absolute;mso-position-vertical-relative:text;mso-width-percent:0;mso-height-percent:0;mso-width-relative:margin;mso-height-relative:margin;v-text-anchor:top" coordsize="21600,21600" o:gfxdata="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" path="m14688,l,,,21600r21600,e" filled="f" strokecolor="#367da2" strokeweight="1pt">
                 <v:stroke endarrow="block" miterlimit="4" joinstyle="miter"/>
@@ -5616,16 +6443,16 @@
         <mc:AlternateContent>
           <mc:Choice Requires="wps">
             <w:drawing>
-              <wp:anchor distT="0" distB="0" distL="0" distR="0" simplePos="0" relativeHeight="251662336" behindDoc="0" locked="0" layoutInCell="1" allowOverlap="1" wp14:anchorId="3882D6CC" wp14:editId="687F07C0">
+              <wp:anchor distT="0" distB="0" distL="0" distR="0" simplePos="0" relativeHeight="251662336" behindDoc="0" locked="0" layoutInCell="1" allowOverlap="1" wp14:anchorId="3882D6CC" wp14:editId="04F7F65C">
                 <wp:simplePos x="0" y="0"/>
                 <wp:positionH relativeFrom="column">
-                  <wp:posOffset>636806</wp:posOffset>
+                  <wp:posOffset>381635</wp:posOffset>
                 </wp:positionH>
                 <wp:positionV relativeFrom="paragraph">
-                  <wp:posOffset>96619</wp:posOffset>
+                  <wp:posOffset>111760</wp:posOffset>
                 </wp:positionV>
-                <wp:extent cx="2866879" cy="2989238"/>
-                <wp:effectExtent l="38100" t="0" r="10160" b="97155"/>
+                <wp:extent cx="3056890" cy="2854960"/>
+                <wp:effectExtent l="25400" t="0" r="16510" b="78740"/>
                 <wp:wrapNone/>
                 <wp:docPr id="1073741828" name="officeArt object" descr="Connector: Elbow 9"/>
                 <wp:cNvGraphicFramePr/>
@@ -5636,7 +6463,7 @@
                       <wps:spPr>
                         <a:xfrm flipH="1">
                           <a:off x="0" y="0"/>
-                          <a:ext cx="2866879" cy="2989238"/>
+                          <a:ext cx="3056890" cy="2854960"/>
                         </a:xfrm>
                         <a:custGeom>
                           <a:avLst/>
@@ -5698,11 +6525,11 @@
               </wp:anchor>
             </w:drawing>
           </mc:Choice>
-          <mc:Fallback xmlns:w16="http://schemas.microsoft.com/office/word/2018/wordml" xmlns:w16cex="http://schemas.microsoft.com/office/word/2018/wordml/cex">
+          <mc:Fallback>
             <w:pict>
-              <v:shape w14:anchorId="119BEDD3" id="officeArt object" o:spid="_x0000_s1026" alt="Connector: Elbow 9" style="position:absolute;margin-left:50.15pt;margin-top:7.6pt;width:225.75pt;height:235.35pt;flip:x;z-index:251662336;visibility:visible;mso-wrap-style:square;mso-width-percent:0;mso-height-percent:0;mso-wrap-distance-left:0;mso-wrap-distance-top:0;mso-wrap-distance-right:0;mso-wrap-distance-bottom:0;mso-position-horizontal:absolute;mso-position-horizontal-relative:text;mso-position-vertical:absolute;mso-position-vertical-relative:text;mso-width-percent:0;mso-height-percent:0;mso-width-relative:margin;mso-height-relative:margin;v-text-anchor:top" coordsize="21600,21600" o:gfxdata="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" path="m,l4993,r,21600l21600,21600e" filled="f" strokecolor="#367da2" strokeweight="1pt">
+              <v:shape w14:anchorId="1607CCDA" id="officeArt object" o:spid="_x0000_s1026" alt="Connector: Elbow 9" style="position:absolute;margin-left:30.05pt;margin-top:8.8pt;width:240.7pt;height:224.8pt;flip:x;z-index:251662336;visibility:visible;mso-wrap-style:square;mso-width-percent:0;mso-height-percent:0;mso-wrap-distance-left:0;mso-wrap-distance-top:0;mso-wrap-distance-right:0;mso-wrap-distance-bottom:0;mso-position-horizontal:absolute;mso-position-horizontal-relative:text;mso-position-vertical:absolute;mso-position-vertical-relative:text;mso-width-percent:0;mso-height-percent:0;mso-width-relative:margin;mso-height-relative:margin;v-text-anchor:top" coordsize="21600,21600" o:gfxdata="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" path="m,l4993,r,21600l21600,21600e" filled="f" strokecolor="#367da2" strokeweight="1pt">
                 <v:stroke endarrow="block" miterlimit="4" joinstyle="miter"/>
-                <v:path arrowok="t" o:extrusionok="f" o:connecttype="custom" o:connectlocs="1433440,1494619;1433440,1494619;1433440,1494619;1433440,1494619" o:connectangles="0,90,180,270"/>
+                <v:path arrowok="t" o:extrusionok="f" o:connecttype="custom" o:connectlocs="1528445,1427480;1528445,1427480;1528445,1427480;1528445,1427480" o:connectangles="0,90,180,270"/>
               </v:shape>
             </w:pict>
           </mc:Fallback>
@@ -5815,16 +6642,16 @@
         <mc:AlternateContent>
           <mc:Choice Requires="wps">
             <w:drawing>
-              <wp:anchor distT="0" distB="0" distL="0" distR="0" simplePos="0" relativeHeight="251660288" behindDoc="0" locked="0" layoutInCell="1" allowOverlap="1" wp14:anchorId="0ED53323" wp14:editId="3836804B">
+              <wp:anchor distT="0" distB="0" distL="0" distR="0" simplePos="0" relativeHeight="251660288" behindDoc="0" locked="0" layoutInCell="1" allowOverlap="1" wp14:anchorId="0ED53323" wp14:editId="194EAACA">
                 <wp:simplePos x="0" y="0"/>
                 <wp:positionH relativeFrom="column">
-                  <wp:posOffset>380658</wp:posOffset>
+                  <wp:posOffset>384174</wp:posOffset>
                 </wp:positionH>
                 <wp:positionV relativeFrom="paragraph">
-                  <wp:posOffset>87093</wp:posOffset>
+                  <wp:posOffset>82550</wp:posOffset>
                 </wp:positionV>
-                <wp:extent cx="1236345" cy="1610360"/>
-                <wp:effectExtent l="38100" t="76200" r="20955" b="27940"/>
+                <wp:extent cx="1223645" cy="1894840"/>
+                <wp:effectExtent l="25400" t="63500" r="8255" b="10160"/>
                 <wp:wrapNone/>
                 <wp:docPr id="1073741830" name="officeArt object" descr="Connector: Elbow 4"/>
                 <wp:cNvGraphicFramePr/>
@@ -5835,7 +6662,7 @@
                       <wps:spPr>
                         <a:xfrm flipH="1" flipV="1">
                           <a:off x="0" y="0"/>
-                          <a:ext cx="1236345" cy="1610360"/>
+                          <a:ext cx="1223645" cy="1894840"/>
                         </a:xfrm>
                         <a:custGeom>
                           <a:avLst/>
@@ -5897,11 +6724,11 @@
               </wp:anchor>
             </w:drawing>
           </mc:Choice>
-          <mc:Fallback xmlns:w16="http://schemas.microsoft.com/office/word/2018/wordml" xmlns:w16cex="http://schemas.microsoft.com/office/word/2018/wordml/cex">
+          <mc:Fallback>
             <w:pict>
-              <v:shape w14:anchorId="01C7A126" id="officeArt object" o:spid="_x0000_s1026" alt="Connector: Elbow 4" style="position:absolute;margin-left:29.95pt;margin-top:6.85pt;width:97.35pt;height:126.8pt;flip:x y;z-index:251660288;visibility:visible;mso-wrap-style:square;mso-width-percent:0;mso-height-percent:0;mso-wrap-distance-left:0;mso-wrap-distance-top:0;mso-wrap-distance-right:0;mso-wrap-distance-bottom:0;mso-position-horizontal:absolute;mso-position-horizontal-relative:text;mso-position-vertical:absolute;mso-position-vertical-relative:text;mso-width-percent:0;mso-height-percent:0;mso-width-relative:margin;mso-height-relative:margin;v-text-anchor:top" coordsize="21600,21600" o:gfxdata="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" path="m16866,l,,,21600r21600,e" filled="f" strokecolor="#367da2" strokeweight="1pt">
+              <v:shape w14:anchorId="3BB6081B" id="officeArt object" o:spid="_x0000_s1026" alt="Connector: Elbow 4" style="position:absolute;margin-left:30.25pt;margin-top:6.5pt;width:96.35pt;height:149.2pt;flip:x y;z-index:251660288;visibility:visible;mso-wrap-style:square;mso-width-percent:0;mso-height-percent:0;mso-wrap-distance-left:0;mso-wrap-distance-top:0;mso-wrap-distance-right:0;mso-wrap-distance-bottom:0;mso-position-horizontal:absolute;mso-position-horizontal-relative:text;mso-position-vertical:absolute;mso-position-vertical-relative:text;mso-width-percent:0;mso-height-percent:0;mso-width-relative:margin;mso-height-relative:margin;v-text-anchor:top" coordsize="21600,21600" o:gfxdata="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" path="m16866,l,,,21600r21600,e" filled="f" strokecolor="#367da2" strokeweight="1pt">
                 <v:stroke endarrow="block" miterlimit="4" joinstyle="miter"/>
-                <v:path arrowok="t" o:extrusionok="f" o:connecttype="custom" o:connectlocs="618173,805180;618173,805180;618173,805180;618173,805180" o:connectangles="0,90,180,270"/>
+                <v:path arrowok="t" o:extrusionok="f" o:connecttype="custom" o:connectlocs="611823,947420;611823,947420;611823,947420;611823,947420" o:connectangles="0,90,180,270"/>
               </v:shape>
             </w:pict>
           </mc:Fallback>
@@ -6232,16 +7059,16 @@
         <mc:AlternateContent>
           <mc:Choice Requires="wps">
             <w:drawing>
-              <wp:anchor distT="0" distB="0" distL="0" distR="0" simplePos="0" relativeHeight="251663360" behindDoc="0" locked="0" layoutInCell="1" allowOverlap="1" wp14:anchorId="35D0101C" wp14:editId="0A06D7A2">
+              <wp:anchor distT="0" distB="0" distL="0" distR="0" simplePos="0" relativeHeight="251663360" behindDoc="0" locked="0" layoutInCell="1" allowOverlap="1" wp14:anchorId="35D0101C" wp14:editId="221C7825">
                 <wp:simplePos x="0" y="0"/>
                 <wp:positionH relativeFrom="column">
-                  <wp:posOffset>400049</wp:posOffset>
+                  <wp:posOffset>431799</wp:posOffset>
                 </wp:positionH>
                 <wp:positionV relativeFrom="line">
-                  <wp:posOffset>91440</wp:posOffset>
+                  <wp:posOffset>88265</wp:posOffset>
                 </wp:positionV>
-                <wp:extent cx="1350002" cy="1187451"/>
-                <wp:effectExtent l="0" t="0" r="0" b="0"/>
+                <wp:extent cx="1318895" cy="1270000"/>
+                <wp:effectExtent l="25400" t="0" r="14605" b="76200"/>
                 <wp:wrapNone/>
                 <wp:docPr id="1073741831" name="officeArt object" descr="Connector: Elbow 10"/>
                 <wp:cNvGraphicFramePr/>
@@ -6252,7 +7079,7 @@
                       <wps:spPr>
                         <a:xfrm flipH="1">
                           <a:off x="0" y="0"/>
-                          <a:ext cx="1350002" cy="1187451"/>
+                          <a:ext cx="1318895" cy="1270000"/>
                         </a:xfrm>
                         <a:custGeom>
                           <a:avLst/>
@@ -6305,15 +7132,21 @@
                     </wps:wsp>
                   </a:graphicData>
                 </a:graphic>
+                <wp14:sizeRelH relativeFrom="margin">
+                  <wp14:pctWidth>0</wp14:pctWidth>
+                </wp14:sizeRelH>
+                <wp14:sizeRelV relativeFrom="margin">
+                  <wp14:pctHeight>0</wp14:pctHeight>
+                </wp14:sizeRelV>
               </wp:anchor>
             </w:drawing>
           </mc:Choice>
-          <mc:Fallback xmlns:w16="http://schemas.microsoft.com/office/word/2018/wordml" xmlns:w16cex="http://schemas.microsoft.com/office/word/2018/wordml/cex">
+          <mc:Fallback>
             <w:pict>
-              <v:shape id="_x0000_s1029" style="visibility:visible;position:absolute;margin-left:31.5pt;margin-top:7.2pt;width:106.3pt;height:93.5pt;z-index:251663360;mso-position-horizontal:absolute;mso-position-horizontal-relative:text;mso-position-vertical:absolute;mso-position-vertical-relative:line;mso-wrap-distance-left:0.0pt;mso-wrap-distance-top:0.0pt;mso-wrap-distance-right:0.0pt;mso-wrap-distance-bottom:0.0pt;flip:x;" coordorigin="0,0" coordsize="21600,21600" path="M 11237,0 L 0,0 L 0,21600 L 21600,21600 E">
-                <v:fill on="f"/>
-                <v:stroke filltype="solid" color="#367DA2" opacity="100.0%" weight="1.0pt" dashstyle="solid" endcap="flat" miterlimit="400.0%" joinstyle="miter" linestyle="single" startarrow="none" startarrowwidth="medium" startarrowlength="medium" endarrow="block" endarrowwidth="medium" endarrowlength="medium"/>
-                <w10:wrap type="none" side="bothSides" anchorx="text"/>
+              <v:shape w14:anchorId="3224264E" id="officeArt object" o:spid="_x0000_s1026" alt="Connector: Elbow 10" style="position:absolute;margin-left:34pt;margin-top:6.95pt;width:103.85pt;height:100pt;flip:x;z-index:251663360;visibility:visible;mso-wrap-style:square;mso-width-percent:0;mso-height-percent:0;mso-wrap-distance-left:0;mso-wrap-distance-top:0;mso-wrap-distance-right:0;mso-wrap-distance-bottom:0;mso-position-horizontal:absolute;mso-position-horizontal-relative:text;mso-position-vertical:absolute;mso-position-vertical-relative:line;mso-width-percent:0;mso-height-percent:0;mso-width-relative:margin;mso-height-relative:margin;v-text-anchor:top" coordsize="21600,21600" o:gfxdata="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" path="m11237,l,,,21600r21600,e" filled="f" strokecolor="#367da2" strokeweight="1pt">
+                <v:stroke endarrow="block" miterlimit="4" joinstyle="miter"/>
+                <v:path arrowok="t" o:extrusionok="f" o:connecttype="custom" o:connectlocs="659448,635000;659448,635000;659448,635000;659448,635000" o:connectangles="0,90,180,270"/>
+                <w10:wrap anchory="line"/>
               </v:shape>
             </w:pict>
           </mc:Fallback>
@@ -6346,16 +7179,16 @@
         <mc:AlternateContent>
           <mc:Choice Requires="wps">
             <w:drawing>
-              <wp:anchor distT="0" distB="0" distL="0" distR="0" simplePos="0" relativeHeight="251661312" behindDoc="0" locked="0" layoutInCell="1" allowOverlap="1" wp14:anchorId="438B085D" wp14:editId="47CCBF90">
+              <wp:anchor distT="0" distB="0" distL="0" distR="0" simplePos="0" relativeHeight="251661312" behindDoc="0" locked="0" layoutInCell="1" allowOverlap="1" wp14:anchorId="438B085D" wp14:editId="1D121657">
                 <wp:simplePos x="0" y="0"/>
                 <wp:positionH relativeFrom="column">
-                  <wp:posOffset>431800</wp:posOffset>
+                  <wp:posOffset>360680</wp:posOffset>
                 </wp:positionH>
                 <wp:positionV relativeFrom="line">
-                  <wp:posOffset>66040</wp:posOffset>
+                  <wp:posOffset>61595</wp:posOffset>
                 </wp:positionV>
-                <wp:extent cx="1166390" cy="1841501"/>
-                <wp:effectExtent l="0" t="0" r="0" b="0"/>
+                <wp:extent cx="1236980" cy="1899920"/>
+                <wp:effectExtent l="25400" t="0" r="7620" b="81280"/>
                 <wp:wrapNone/>
                 <wp:docPr id="1073741832" name="officeArt object" descr="Connector: Elbow 8"/>
                 <wp:cNvGraphicFramePr/>
@@ -6366,7 +7199,7 @@
                       <wps:spPr>
                         <a:xfrm flipH="1">
                           <a:off x="0" y="0"/>
-                          <a:ext cx="1166390" cy="1841501"/>
+                          <a:ext cx="1236980" cy="1899920"/>
                         </a:xfrm>
                         <a:custGeom>
                           <a:avLst/>
@@ -6419,15 +7252,21 @@
                     </wps:wsp>
                   </a:graphicData>
                 </a:graphic>
+                <wp14:sizeRelH relativeFrom="margin">
+                  <wp14:pctWidth>0</wp14:pctWidth>
+                </wp14:sizeRelH>
+                <wp14:sizeRelV relativeFrom="margin">
+                  <wp14:pctHeight>0</wp14:pctHeight>
+                </wp14:sizeRelV>
               </wp:anchor>
             </w:drawing>
           </mc:Choice>
-          <mc:Fallback xmlns:w16="http://schemas.microsoft.com/office/word/2018/wordml" xmlns:w16cex="http://schemas.microsoft.com/office/word/2018/wordml/cex">
+          <mc:Fallback>
             <w:pict>
-              <v:shape id="_x0000_s1030" style="visibility:visible;position:absolute;margin-left:34.0pt;margin-top:5.2pt;width:91.8pt;height:145.0pt;z-index:251661312;mso-position-horizontal:absolute;mso-position-horizontal-relative:text;mso-position-vertical:absolute;mso-position-vertical-relative:line;mso-wrap-distance-left:0.0pt;mso-wrap-distance-top:0.0pt;mso-wrap-distance-right:0.0pt;mso-wrap-distance-bottom:0.0pt;flip:x;" coordorigin="0,0" coordsize="21600,21600" path="M 11252,0 L 0,0 L 0,21600 L 21600,21600 E">
-                <v:fill on="f"/>
-                <v:stroke filltype="solid" color="#367DA2" opacity="100.0%" weight="1.0pt" dashstyle="solid" endcap="flat" miterlimit="400.0%" joinstyle="miter" linestyle="single" startarrow="none" startarrowwidth="medium" startarrowlength="medium" endarrow="block" endarrowwidth="medium" endarrowlength="medium"/>
-                <w10:wrap type="none" side="bothSides" anchorx="text"/>
+              <v:shape w14:anchorId="7C5F47E0" id="officeArt object" o:spid="_x0000_s1026" alt="Connector: Elbow 8" style="position:absolute;margin-left:28.4pt;margin-top:4.85pt;width:97.4pt;height:149.6pt;flip:x;z-index:251661312;visibility:visible;mso-wrap-style:square;mso-width-percent:0;mso-height-percent:0;mso-wrap-distance-left:0;mso-wrap-distance-top:0;mso-wrap-distance-right:0;mso-wrap-distance-bottom:0;mso-position-horizontal:absolute;mso-position-horizontal-relative:text;mso-position-vertical:absolute;mso-position-vertical-relative:line;mso-width-percent:0;mso-height-percent:0;mso-width-relative:margin;mso-height-relative:margin;v-text-anchor:top" coordsize="21600,21600" o:gfxdata="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" path="m11252,l,,,21600r21600,e" filled="f" strokecolor="#367da2" strokeweight="1pt">
+                <v:stroke endarrow="block" miterlimit="4" joinstyle="miter"/>
+                <v:path arrowok="t" o:extrusionok="f" o:connecttype="custom" o:connectlocs="618490,949960;618490,949960;618490,949960;618490,949960" o:connectangles="0,90,180,270"/>
+                <w10:wrap anchory="line"/>
               </v:shape>
             </w:pict>
           </mc:Fallback>
@@ -6740,7 +7579,7 @@
 </file>
 
 <file path=word/endnotes.xml><?xml version="1.0" encoding="utf-8"?>
-<w:endnotes xmlns:wpc="http://schemas.microsoft.com/office/word/2010/wordprocessingCanvas" xmlns:cx="http://schemas.microsoft.com/office/drawing/2014/chartex" xmlns:cx1="http://schemas.microsoft.com/office/drawing/2015/9/8/chartex" xmlns:cx2="http://schemas.microsoft.com/office/drawing/2015/10/21/chartex" xmlns:cx3="http://schemas.microsoft.com/office/drawing/2016/5/9/chartex" xmlns:cx4="http://schemas.microsoft.com/office/drawing/2016/5/10/chartex" xmlns:cx5="http://schemas.microsoft.com/office/drawing/2016/5/11/chartex" xmlns:cx6="http://schemas.microsoft.com/office/drawing/2016/5/12/chartex" xmlns:cx7="http://schemas.microsoft.com/office/drawing/2016/5/13/chartex" xmlns:cx8="http://schemas.microsoft.com/office/drawing/2016/5/14/chartex" xmlns:mc="http://schemas.openxmlformats.org/markup-compatibility/2006" xmlns:aink="http://schemas.microsoft.com/office/drawing/2016/ink" xmlns:am3d="http://schemas.microsoft.com/office/drawing/2017/model3d" xmlns:o="urn:schemas-microsoft-com:office:office" xmlns:r="http://schemas.openxmlformats.org/officeDocument/2006/relationships" xmlns:m="http://schemas.openxmlformats.org/officeDocument/2006/math" xmlns:v="urn:schemas-microsoft-com:vml" xmlns:wp14="http://schemas.microsoft.com/office/word/2010/wordprocessingDrawing" xmlns:wp="http://schemas.openxmlformats.org/drawingml/2006/wordprocessingDrawing" xmlns:w10="urn:schemas-microsoft-com:office:word" xmlns:w="http://schemas.openxmlformats.org/wordprocessingml/2006/main" xmlns:w14="http://schemas.microsoft.com/office/word/2010/wordml" xmlns:w15="http://schemas.microsoft.com/office/word/2012/wordml" xmlns:w16cid="http://schemas.microsoft.com/office/word/2016/wordml/cid" xmlns:w16se="http://schemas.microsoft.com/office/word/2015/wordml/symex" xmlns:wpg="http://schemas.microsoft.com/office/word/2010/wordprocessingGroup" xmlns:wpi="http://schemas.microsoft.com/office/word/2010/wordprocessingInk" xmlns:wne="http://schemas.microsoft.com/office/word/2006/wordml" xmlns:wps="http://schemas.microsoft.com/office/word/2010/wordprocessingShape" mc:Ignorable="w14 w15 w16se w16cid wp14">
+<w:endnotes xmlns:wpc="http://schemas.microsoft.com/office/word/2010/wordprocessingCanvas" xmlns:cx="http://schemas.microsoft.com/office/drawing/2014/chartex" xmlns:cx1="http://schemas.microsoft.com/office/drawing/2015/9/8/chartex" xmlns:cx2="http://schemas.microsoft.com/office/drawing/2015/10/21/chartex" xmlns:cx3="http://schemas.microsoft.com/office/drawing/2016/5/9/chartex" xmlns:cx4="http://schemas.microsoft.com/office/drawing/2016/5/10/chartex" xmlns:cx5="http://schemas.microsoft.com/office/drawing/2016/5/11/chartex" xmlns:cx6="http://schemas.microsoft.com/office/drawing/2016/5/12/chartex" xmlns:cx7="http://schemas.microsoft.com/office/drawing/2016/5/13/chartex" xmlns:cx8="http://schemas.microsoft.com/office/drawing/2016/5/14/chartex" xmlns:mc="http://schemas.openxmlformats.org/markup-compatibility/2006" xmlns:aink="http://schemas.microsoft.com/office/drawing/2016/ink" xmlns:am3d="http://schemas.microsoft.com/office/drawing/2017/model3d" xmlns:o="urn:schemas-microsoft-com:office:office" xmlns:r="http://schemas.openxmlformats.org/officeDocument/2006/relationships" xmlns:m="http://schemas.openxmlformats.org/officeDocument/2006/math" xmlns:v="urn:schemas-microsoft-com:vml" xmlns:wp14="http://schemas.microsoft.com/office/word/2010/wordprocessingDrawing" xmlns:wp="http://schemas.openxmlformats.org/drawingml/2006/wordprocessingDrawing" xmlns:w10="urn:schemas-microsoft-com:office:word" xmlns:w="http://schemas.openxmlformats.org/wordprocessingml/2006/main" xmlns:w14="http://schemas.microsoft.com/office/word/2010/wordml" xmlns:w15="http://schemas.microsoft.com/office/word/2012/wordml" xmlns:w16cex="http://schemas.microsoft.com/office/word/2018/wordml/cex" xmlns:w16cid="http://schemas.microsoft.com/office/word/2016/wordml/cid" xmlns:w16="http://schemas.microsoft.com/office/word/2018/wordml" xmlns:w16se="http://schemas.microsoft.com/office/word/2015/wordml/symex" xmlns:wpg="http://schemas.microsoft.com/office/word/2010/wordprocessingGroup" xmlns:wpi="http://schemas.microsoft.com/office/word/2010/wordprocessingInk" xmlns:wne="http://schemas.microsoft.com/office/word/2006/wordml" xmlns:wps="http://schemas.microsoft.com/office/word/2010/wordprocessingShape" mc:Ignorable="w14 w15 w16se w16cid w16 w16cex wp14">
   <w:endnote w:type="separator" w:id="-1">
     <w:p>
       <w:r>
@@ -6759,7 +7598,7 @@
 </file>
 
 <file path=word/footer1.xml><?xml version="1.0" encoding="utf-8"?>
-<w:ftr xmlns:wpc="http://schemas.microsoft.com/office/word/2010/wordprocessingCanvas" xmlns:cx="http://schemas.microsoft.com/office/drawing/2014/chartex" xmlns:cx1="http://schemas.microsoft.com/office/drawing/2015/9/8/chartex" xmlns:cx2="http://schemas.microsoft.com/office/drawing/2015/10/21/chartex" xmlns:cx3="http://schemas.microsoft.com/office/drawing/2016/5/9/chartex" xmlns:cx4="http://schemas.microsoft.com/office/drawing/2016/5/10/chartex" xmlns:cx5="http://schemas.microsoft.com/office/drawing/2016/5/11/chartex" xmlns:cx6="http://schemas.microsoft.com/office/drawing/2016/5/12/chartex" xmlns:cx7="http://schemas.microsoft.com/office/drawing/2016/5/13/chartex" xmlns:cx8="http://schemas.microsoft.com/office/drawing/2016/5/14/chartex" xmlns:mc="http://schemas.openxmlformats.org/markup-compatibility/2006" xmlns:aink="http://schemas.microsoft.com/office/drawing/2016/ink" xmlns:am3d="http://schemas.microsoft.com/office/drawing/2017/model3d" xmlns:o="urn:schemas-microsoft-com:office:office" xmlns:r="http://schemas.openxmlformats.org/officeDocument/2006/relationships" xmlns:m="http://schemas.openxmlformats.org/officeDocument/2006/math" xmlns:v="urn:schemas-microsoft-com:vml" xmlns:wp14="http://schemas.microsoft.com/office/word/2010/wordprocessingDrawing" xmlns:wp="http://schemas.openxmlformats.org/drawingml/2006/wordprocessingDrawing" xmlns:w10="urn:schemas-microsoft-com:office:word" xmlns:w="http://schemas.openxmlformats.org/wordprocessingml/2006/main" xmlns:w14="http://schemas.microsoft.com/office/word/2010/wordml" xmlns:w15="http://schemas.microsoft.com/office/word/2012/wordml" xmlns:w16cid="http://schemas.microsoft.com/office/word/2016/wordml/cid" xmlns:w16se="http://schemas.microsoft.com/office/word/2015/wordml/symex" xmlns:wpg="http://schemas.microsoft.com/office/word/2010/wordprocessingGroup" xmlns:wpi="http://schemas.microsoft.com/office/word/2010/wordprocessingInk" xmlns:wne="http://schemas.microsoft.com/office/word/2006/wordml" xmlns:wps="http://schemas.microsoft.com/office/word/2010/wordprocessingShape" mc:Ignorable="w14 w15 w16se w16cid wp14">
+<w:ftr xmlns:wpc="http://schemas.microsoft.com/office/word/2010/wordprocessingCanvas" xmlns:cx="http://schemas.microsoft.com/office/drawing/2014/chartex" xmlns:cx1="http://schemas.microsoft.com/office/drawing/2015/9/8/chartex" xmlns:cx2="http://schemas.microsoft.com/office/drawing/2015/10/21/chartex" xmlns:cx3="http://schemas.microsoft.com/office/drawing/2016/5/9/chartex" xmlns:cx4="http://schemas.microsoft.com/office/drawing/2016/5/10/chartex" xmlns:cx5="http://schemas.microsoft.com/office/drawing/2016/5/11/chartex" xmlns:cx6="http://schemas.microsoft.com/office/drawing/2016/5/12/chartex" xmlns:cx7="http://schemas.microsoft.com/office/drawing/2016/5/13/chartex" xmlns:cx8="http://schemas.microsoft.com/office/drawing/2016/5/14/chartex" xmlns:mc="http://schemas.openxmlformats.org/markup-compatibility/2006" xmlns:aink="http://schemas.microsoft.com/office/drawing/2016/ink" xmlns:am3d="http://schemas.microsoft.com/office/drawing/2017/model3d" xmlns:o="urn:schemas-microsoft-com:office:office" xmlns:r="http://schemas.openxmlformats.org/officeDocument/2006/relationships" xmlns:m="http://schemas.openxmlformats.org/officeDocument/2006/math" xmlns:v="urn:schemas-microsoft-com:vml" xmlns:wp14="http://schemas.microsoft.com/office/word/2010/wordprocessingDrawing" xmlns:wp="http://schemas.openxmlformats.org/drawingml/2006/wordprocessingDrawing" xmlns:w10="urn:schemas-microsoft-com:office:word" xmlns:w="http://schemas.openxmlformats.org/wordprocessingml/2006/main" xmlns:w14="http://schemas.microsoft.com/office/word/2010/wordml" xmlns:w15="http://schemas.microsoft.com/office/word/2012/wordml" xmlns:w16cex="http://schemas.microsoft.com/office/word/2018/wordml/cex" xmlns:w16cid="http://schemas.microsoft.com/office/word/2016/wordml/cid" xmlns:w16="http://schemas.microsoft.com/office/word/2018/wordml" xmlns:w16se="http://schemas.microsoft.com/office/word/2015/wordml/symex" xmlns:wpg="http://schemas.microsoft.com/office/word/2010/wordprocessingGroup" xmlns:wpi="http://schemas.microsoft.com/office/word/2010/wordprocessingInk" xmlns:wne="http://schemas.microsoft.com/office/word/2006/wordml" xmlns:wps="http://schemas.microsoft.com/office/word/2010/wordprocessingShape" mc:Ignorable="w14 w15 w16se w16cid w16 w16cex wp14">
   <w:p>
     <w:pPr>
       <w:pStyle w:val="Body"/>
@@ -6832,7 +7671,7 @@
 </file>
 
 <file path=word/footnotes.xml><?xml version="1.0" encoding="utf-8"?>
-<w:footnotes xmlns:wpc="http://schemas.microsoft.com/office/word/2010/wordprocessingCanvas" xmlns:cx="http://schemas.microsoft.com/office/drawing/2014/chartex" xmlns:cx1="http://schemas.microsoft.com/office/drawing/2015/9/8/chartex" xmlns:cx2="http://schemas.microsoft.com/office/drawing/2015/10/21/chartex" xmlns:cx3="http://schemas.microsoft.com/office/drawing/2016/5/9/chartex" xmlns:cx4="http://schemas.microsoft.com/office/drawing/2016/5/10/chartex" xmlns:cx5="http://schemas.microsoft.com/office/drawing/2016/5/11/chartex" xmlns:cx6="http://schemas.microsoft.com/office/drawing/2016/5/12/chartex" xmlns:cx7="http://schemas.microsoft.com/office/drawing/2016/5/13/chartex" xmlns:cx8="http://schemas.microsoft.com/office/drawing/2016/5/14/chartex" xmlns:mc="http://schemas.openxmlformats.org/markup-compatibility/2006" xmlns:aink="http://schemas.microsoft.com/office/drawing/2016/ink" xmlns:am3d="http://schemas.microsoft.com/office/drawing/2017/model3d" xmlns:o="urn:schemas-microsoft-com:office:office" xmlns:r="http://schemas.openxmlformats.org/officeDocument/2006/relationships" xmlns:m="http://schemas.openxmlformats.org/officeDocument/2006/math" xmlns:v="urn:schemas-microsoft-com:vml" xmlns:wp14="http://schemas.microsoft.com/office/word/2010/wordprocessingDrawing" xmlns:wp="http://schemas.openxmlformats.org/drawingml/2006/wordprocessingDrawing" xmlns:w10="urn:schemas-microsoft-com:office:word" xmlns:w="http://schemas.openxmlformats.org/wordprocessingml/2006/main" xmlns:w14="http://schemas.microsoft.com/office/word/2010/wordml" xmlns:w15="http://schemas.microsoft.com/office/word/2012/wordml" xmlns:w16cid="http://schemas.microsoft.com/office/word/2016/wordml/cid" xmlns:w16se="http://schemas.microsoft.com/office/word/2015/wordml/symex" xmlns:wpg="http://schemas.microsoft.com/office/word/2010/wordprocessingGroup" xmlns:wpi="http://schemas.microsoft.com/office/word/2010/wordprocessingInk" xmlns:wne="http://schemas.microsoft.com/office/word/2006/wordml" xmlns:wps="http://schemas.microsoft.com/office/word/2010/wordprocessingShape" mc:Ignorable="w14 w15 w16se w16cid wp14">
+<w:footnotes xmlns:wpc="http://schemas.microsoft.com/office/word/2010/wordprocessingCanvas" xmlns:cx="http://schemas.microsoft.com/office/drawing/2014/chartex" xmlns:cx1="http://schemas.microsoft.com/office/drawing/2015/9/8/chartex" xmlns:cx2="http://schemas.microsoft.com/office/drawing/2015/10/21/chartex" xmlns:cx3="http://schemas.microsoft.com/office/drawing/2016/5/9/chartex" xmlns:cx4="http://schemas.microsoft.com/office/drawing/2016/5/10/chartex" xmlns:cx5="http://schemas.microsoft.com/office/drawing/2016/5/11/chartex" xmlns:cx6="http://schemas.microsoft.com/office/drawing/2016/5/12/chartex" xmlns:cx7="http://schemas.microsoft.com/office/drawing/2016/5/13/chartex" xmlns:cx8="http://schemas.microsoft.com/office/drawing/2016/5/14/chartex" xmlns:mc="http://schemas.openxmlformats.org/markup-compatibility/2006" xmlns:aink="http://schemas.microsoft.com/office/drawing/2016/ink" xmlns:am3d="http://schemas.microsoft.com/office/drawing/2017/model3d" xmlns:o="urn:schemas-microsoft-com:office:office" xmlns:r="http://schemas.openxmlformats.org/officeDocument/2006/relationships" xmlns:m="http://schemas.openxmlformats.org/officeDocument/2006/math" xmlns:v="urn:schemas-microsoft-com:vml" xmlns:wp14="http://schemas.microsoft.com/office/word/2010/wordprocessingDrawing" xmlns:wp="http://schemas.openxmlformats.org/drawingml/2006/wordprocessingDrawing" xmlns:w10="urn:schemas-microsoft-com:office:word" xmlns:w="http://schemas.openxmlformats.org/wordprocessingml/2006/main" xmlns:w14="http://schemas.microsoft.com/office/word/2010/wordml" xmlns:w15="http://schemas.microsoft.com/office/word/2012/wordml" xmlns:w16cex="http://schemas.microsoft.com/office/word/2018/wordml/cex" xmlns:w16cid="http://schemas.microsoft.com/office/word/2016/wordml/cid" xmlns:w16="http://schemas.microsoft.com/office/word/2018/wordml" xmlns:w16se="http://schemas.microsoft.com/office/word/2015/wordml/symex" xmlns:wpg="http://schemas.microsoft.com/office/word/2010/wordprocessingGroup" xmlns:wpi="http://schemas.microsoft.com/office/word/2010/wordprocessingInk" xmlns:wne="http://schemas.microsoft.com/office/word/2006/wordml" xmlns:wps="http://schemas.microsoft.com/office/word/2010/wordprocessingShape" mc:Ignorable="w14 w15 w16se w16cid w16 w16cex wp14">
   <w:footnote w:type="separator" w:id="-1">
     <w:p>
       <w:r>
@@ -6851,7 +7690,7 @@
 </file>
 
 <file path=word/header1.xml><?xml version="1.0" encoding="utf-8"?>
-<w:hdr xmlns:wpc="http://schemas.microsoft.com/office/word/2010/wordprocessingCanvas" xmlns:cx="http://schemas.microsoft.com/office/drawing/2014/chartex" xmlns:cx1="http://schemas.microsoft.com/office/drawing/2015/9/8/chartex" xmlns:cx2="http://schemas.microsoft.com/office/drawing/2015/10/21/chartex" xmlns:cx3="http://schemas.microsoft.com/office/drawing/2016/5/9/chartex" xmlns:cx4="http://schemas.microsoft.com/office/drawing/2016/5/10/chartex" xmlns:cx5="http://schemas.microsoft.com/office/drawing/2016/5/11/chartex" xmlns:cx6="http://schemas.microsoft.com/office/drawing/2016/5/12/chartex" xmlns:cx7="http://schemas.microsoft.com/office/drawing/2016/5/13/chartex" xmlns:cx8="http://schemas.microsoft.com/office/drawing/2016/5/14/chartex" xmlns:mc="http://schemas.openxmlformats.org/markup-compatibility/2006" xmlns:aink="http://schemas.microsoft.com/office/drawing/2016/ink" xmlns:am3d="http://schemas.microsoft.com/office/drawing/2017/model3d" xmlns:o="urn:schemas-microsoft-com:office:office" xmlns:r="http://schemas.openxmlformats.org/officeDocument/2006/relationships" xmlns:m="http://schemas.openxmlformats.org/officeDocument/2006/math" xmlns:v="urn:schemas-microsoft-com:vml" xmlns:wp14="http://schemas.microsoft.com/office/word/2010/wordprocessingDrawing" xmlns:wp="http://schemas.openxmlformats.org/drawingml/2006/wordprocessingDrawing" xmlns:w10="urn:schemas-microsoft-com:office:word" xmlns:w="http://schemas.openxmlformats.org/wordprocessingml/2006/main" xmlns:w14="http://schemas.microsoft.com/office/word/2010/wordml" xmlns:w15="http://schemas.microsoft.com/office/word/2012/wordml" xmlns:w16cid="http://schemas.microsoft.com/office/word/2016/wordml/cid" xmlns:w16se="http://schemas.microsoft.com/office/word/2015/wordml/symex" xmlns:wpg="http://schemas.microsoft.com/office/word/2010/wordprocessingGroup" xmlns:wpi="http://schemas.microsoft.com/office/word/2010/wordprocessingInk" xmlns:wne="http://schemas.microsoft.com/office/word/2006/wordml" xmlns:wps="http://schemas.microsoft.com/office/word/2010/wordprocessingShape" mc:Ignorable="w14 w15 w16se w16cid wp14">
+<w:hdr xmlns:wpc="http://schemas.microsoft.com/office/word/2010/wordprocessingCanvas" xmlns:cx="http://schemas.microsoft.com/office/drawing/2014/chartex" xmlns:cx1="http://schemas.microsoft.com/office/drawing/2015/9/8/chartex" xmlns:cx2="http://schemas.microsoft.com/office/drawing/2015/10/21/chartex" xmlns:cx3="http://schemas.microsoft.com/office/drawing/2016/5/9/chartex" xmlns:cx4="http://schemas.microsoft.com/office/drawing/2016/5/10/chartex" xmlns:cx5="http://schemas.microsoft.com/office/drawing/2016/5/11/chartex" xmlns:cx6="http://schemas.microsoft.com/office/drawing/2016/5/12/chartex" xmlns:cx7="http://schemas.microsoft.com/office/drawing/2016/5/13/chartex" xmlns:cx8="http://schemas.microsoft.com/office/drawing/2016/5/14/chartex" xmlns:mc="http://schemas.openxmlformats.org/markup-compatibility/2006" xmlns:aink="http://schemas.microsoft.com/office/drawing/2016/ink" xmlns:am3d="http://schemas.microsoft.com/office/drawing/2017/model3d" xmlns:o="urn:schemas-microsoft-com:office:office" xmlns:r="http://schemas.openxmlformats.org/officeDocument/2006/relationships" xmlns:m="http://schemas.openxmlformats.org/officeDocument/2006/math" xmlns:v="urn:schemas-microsoft-com:vml" xmlns:wp14="http://schemas.microsoft.com/office/word/2010/wordprocessingDrawing" xmlns:wp="http://schemas.openxmlformats.org/drawingml/2006/wordprocessingDrawing" xmlns:w10="urn:schemas-microsoft-com:office:word" xmlns:w="http://schemas.openxmlformats.org/wordprocessingml/2006/main" xmlns:w14="http://schemas.microsoft.com/office/word/2010/wordml" xmlns:w15="http://schemas.microsoft.com/office/word/2012/wordml" xmlns:w16cex="http://schemas.microsoft.com/office/word/2018/wordml/cex" xmlns:w16cid="http://schemas.microsoft.com/office/word/2016/wordml/cid" xmlns:w16="http://schemas.microsoft.com/office/word/2018/wordml" xmlns:w16se="http://schemas.microsoft.com/office/word/2015/wordml/symex" xmlns:wpg="http://schemas.microsoft.com/office/word/2010/wordprocessingGroup" xmlns:wpi="http://schemas.microsoft.com/office/word/2010/wordprocessingInk" xmlns:wne="http://schemas.microsoft.com/office/word/2006/wordml" xmlns:wps="http://schemas.microsoft.com/office/word/2010/wordprocessingShape" mc:Ignorable="w14 w15 w16se w16cid w16 w16cex wp14">
   <w:p>
     <w:pPr>
       <w:pStyle w:val="Body"/>
@@ -6905,7 +7744,7 @@
             </wp:anchor>
           </w:drawing>
         </mc:Choice>
-        <mc:Fallback xmlns:w16="http://schemas.microsoft.com/office/word/2018/wordml" xmlns:w16cex="http://schemas.microsoft.com/office/word/2018/wordml/cex">
+        <mc:Fallback>
           <w:pict>
             <v:line id="_x0000_s1031" style="visibility:visible;position:absolute;margin-left:60.0pt;margin-top:57.0pt;width:492.1pt;height:0.0pt;z-index:-251658240;mso-position-horizontal:absolute;mso-position-horizontal-relative:page;mso-position-vertical:absolute;mso-position-vertical-relative:page;mso-wrap-distance-left:12.0pt;mso-wrap-distance-top:12.0pt;mso-wrap-distance-right:12.0pt;mso-wrap-distance-bottom:12.0pt;flip:y;">
               <v:fill on="f"/>
@@ -6965,7 +7804,7 @@
             </wp:anchor>
           </w:drawing>
         </mc:Choice>
-        <mc:Fallback xmlns:w16="http://schemas.microsoft.com/office/word/2018/wordml" xmlns:w16cex="http://schemas.microsoft.com/office/word/2018/wordml/cex">
+        <mc:Fallback>
           <w:pict>
             <v:line id="_x0000_s1032" style="visibility:visible;position:absolute;margin-left:60.0pt;margin-top:722.0pt;width:492.0pt;height:0.0pt;z-index:-251657216;mso-position-horizontal:absolute;mso-position-horizontal-relative:page;mso-position-vertical:absolute;mso-position-vertical-relative:page;mso-wrap-distance-left:12.0pt;mso-wrap-distance-top:12.0pt;mso-wrap-distance-right:12.0pt;mso-wrap-distance-bottom:12.0pt;">
               <v:fill on="f"/>
@@ -7025,7 +7864,7 @@
             </wp:anchor>
           </w:drawing>
         </mc:Choice>
-        <mc:Fallback xmlns:w16="http://schemas.microsoft.com/office/word/2018/wordml" xmlns:w16cex="http://schemas.microsoft.com/office/word/2018/wordml/cex">
+        <mc:Fallback>
           <w:pict>
             <v:rect id="_x0000_s1033" style="visibility:visible;position:absolute;margin-left:16.1pt;margin-top:20.9pt;width:579.9pt;height:750.3pt;z-index:-251656192;mso-position-horizontal:absolute;mso-position-horizontal-relative:page;mso-position-vertical:absolute;mso-position-vertical-relative:page;mso-wrap-distance-left:12.0pt;mso-wrap-distance-top:12.0pt;mso-wrap-distance-right:12.0pt;mso-wrap-distance-bottom:12.0pt;">
               <v:fill on="f"/>
@@ -7041,8 +7880,440 @@
 </file>
 
 <file path=word/numbering.xml><?xml version="1.0" encoding="utf-8"?>
-<w:numbering xmlns:wpc="http://schemas.microsoft.com/office/word/2010/wordprocessingCanvas" xmlns:cx="http://schemas.microsoft.com/office/drawing/2014/chartex" xmlns:cx1="http://schemas.microsoft.com/office/drawing/2015/9/8/chartex" xmlns:cx2="http://schemas.microsoft.com/office/drawing/2015/10/21/chartex" xmlns:cx3="http://schemas.microsoft.com/office/drawing/2016/5/9/chartex" xmlns:cx4="http://schemas.microsoft.com/office/drawing/2016/5/10/chartex" xmlns:cx5="http://schemas.microsoft.com/office/drawing/2016/5/11/chartex" xmlns:cx6="http://schemas.microsoft.com/office/drawing/2016/5/12/chartex" xmlns:cx7="http://schemas.microsoft.com/office/drawing/2016/5/13/chartex" xmlns:cx8="http://schemas.microsoft.com/office/drawing/2016/5/14/chartex" xmlns:mc="http://schemas.openxmlformats.org/markup-compatibility/2006" xmlns:aink="http://schemas.microsoft.com/office/drawing/2016/ink" xmlns:am3d="http://schemas.microsoft.com/office/drawing/2017/model3d" xmlns:o="urn:schemas-microsoft-com:office:office" xmlns:r="http://schemas.openxmlformats.org/officeDocument/2006/relationships" xmlns:m="http://schemas.openxmlformats.org/officeDocument/2006/math" xmlns:v="urn:schemas-microsoft-com:vml" xmlns:wp14="http://schemas.microsoft.com/office/word/2010/wordprocessingDrawing" xmlns:wp="http://schemas.openxmlformats.org/drawingml/2006/wordprocessingDrawing" xmlns:w10="urn:schemas-microsoft-com:office:word" xmlns:w="http://schemas.openxmlformats.org/wordprocessingml/2006/main" xmlns:w14="http://schemas.microsoft.com/office/word/2010/wordml" xmlns:w15="http://schemas.microsoft.com/office/word/2012/wordml" xmlns:w16cid="http://schemas.microsoft.com/office/word/2016/wordml/cid" xmlns:w16se="http://schemas.microsoft.com/office/word/2015/wordml/symex" xmlns:wpg="http://schemas.microsoft.com/office/word/2010/wordprocessingGroup" xmlns:wpi="http://schemas.microsoft.com/office/word/2010/wordprocessingInk" xmlns:wne="http://schemas.microsoft.com/office/word/2006/wordml" xmlns:wps="http://schemas.microsoft.com/office/word/2010/wordprocessingShape" mc:Ignorable="w14 w15 w16se w16cid wp14">
+<w:numbering xmlns:wpc="http://schemas.microsoft.com/office/word/2010/wordprocessingCanvas" xmlns:cx="http://schemas.microsoft.com/office/drawing/2014/chartex" xmlns:cx1="http://schemas.microsoft.com/office/drawing/2015/9/8/chartex" xmlns:cx2="http://schemas.microsoft.com/office/drawing/2015/10/21/chartex" xmlns:cx3="http://schemas.microsoft.com/office/drawing/2016/5/9/chartex" xmlns:cx4="http://schemas.microsoft.com/office/drawing/2016/5/10/chartex" xmlns:cx5="http://schemas.microsoft.com/office/drawing/2016/5/11/chartex" xmlns:cx6="http://schemas.microsoft.com/office/drawing/2016/5/12/chartex" xmlns:cx7="http://schemas.microsoft.com/office/drawing/2016/5/13/chartex" xmlns:cx8="http://schemas.microsoft.com/office/drawing/2016/5/14/chartex" xmlns:mc="http://schemas.openxmlformats.org/markup-compatibility/2006" xmlns:aink="http://schemas.microsoft.com/office/drawing/2016/ink" xmlns:am3d="http://schemas.microsoft.com/office/drawing/2017/model3d" xmlns:o="urn:schemas-microsoft-com:office:office" xmlns:r="http://schemas.openxmlformats.org/officeDocument/2006/relationships" xmlns:m="http://schemas.openxmlformats.org/officeDocument/2006/math" xmlns:v="urn:schemas-microsoft-com:vml" xmlns:wp14="http://schemas.microsoft.com/office/word/2010/wordprocessingDrawing" xmlns:wp="http://schemas.openxmlformats.org/drawingml/2006/wordprocessingDrawing" xmlns:w10="urn:schemas-microsoft-com:office:word" xmlns:w="http://schemas.openxmlformats.org/wordprocessingml/2006/main" xmlns:w14="http://schemas.microsoft.com/office/word/2010/wordml" xmlns:w15="http://schemas.microsoft.com/office/word/2012/wordml" xmlns:w16cex="http://schemas.microsoft.com/office/word/2018/wordml/cex" xmlns:w16cid="http://schemas.microsoft.com/office/word/2016/wordml/cid" xmlns:w16="http://schemas.microsoft.com/office/word/2018/wordml" xmlns:w16se="http://schemas.microsoft.com/office/word/2015/wordml/symex" xmlns:wpg="http://schemas.microsoft.com/office/word/2010/wordprocessingGroup" xmlns:wpi="http://schemas.microsoft.com/office/word/2010/wordprocessingInk" xmlns:wne="http://schemas.microsoft.com/office/word/2006/wordml" xmlns:wps="http://schemas.microsoft.com/office/word/2010/wordprocessingShape" mc:Ignorable="w14 w15 w16se w16cid w16 w16cex wp14">
   <w:abstractNum w:abstractNumId="0" w15:restartNumberingAfterBreak="0">
+    <w:nsid w:val="00000001"/>
+    <w:multiLevelType w:val="hybridMultilevel"/>
+    <w:tmpl w:val="00000001"/>
+    <w:lvl w:ilvl="0" w:tplc="00000001">
+      <w:start w:val="1"/>
+      <w:numFmt w:val="bullet"/>
+      <w:lvlText w:val="•"/>
+      <w:lvlJc w:val="left"/>
+      <w:pPr>
+        <w:ind w:left="720" w:hanging="360"/>
+      </w:pPr>
+    </w:lvl>
+    <w:lvl w:ilvl="1" w:tplc="FFFFFFFF">
+      <w:numFmt w:val="decimal"/>
+      <w:lvlText w:val=""/>
+      <w:lvlJc w:val="left"/>
+    </w:lvl>
+    <w:lvl w:ilvl="2" w:tplc="FFFFFFFF">
+      <w:numFmt w:val="decimal"/>
+      <w:lvlText w:val=""/>
+      <w:lvlJc w:val="left"/>
+    </w:lvl>
+    <w:lvl w:ilvl="3" w:tplc="FFFFFFFF">
+      <w:numFmt w:val="decimal"/>
+      <w:lvlText w:val=""/>
+      <w:lvlJc w:val="left"/>
+    </w:lvl>
+    <w:lvl w:ilvl="4" w:tplc="FFFFFFFF">
+      <w:numFmt w:val="decimal"/>
+      <w:lvlText w:val=""/>
+      <w:lvlJc w:val="left"/>
+    </w:lvl>
+    <w:lvl w:ilvl="5" w:tplc="FFFFFFFF">
+      <w:numFmt w:val="decimal"/>
+      <w:lvlText w:val=""/>
+      <w:lvlJc w:val="left"/>
+    </w:lvl>
+    <w:lvl w:ilvl="6" w:tplc="FFFFFFFF">
+      <w:numFmt w:val="decimal"/>
+      <w:lvlText w:val=""/>
+      <w:lvlJc w:val="left"/>
+    </w:lvl>
+    <w:lvl w:ilvl="7" w:tplc="FFFFFFFF">
+      <w:numFmt w:val="decimal"/>
+      <w:lvlText w:val=""/>
+      <w:lvlJc w:val="left"/>
+    </w:lvl>
+    <w:lvl w:ilvl="8" w:tplc="FFFFFFFF">
+      <w:numFmt w:val="decimal"/>
+      <w:lvlText w:val=""/>
+      <w:lvlJc w:val="left"/>
+    </w:lvl>
+  </w:abstractNum>
+  <w:abstractNum w:abstractNumId="1" w15:restartNumberingAfterBreak="0">
+    <w:nsid w:val="00000002"/>
+    <w:multiLevelType w:val="hybridMultilevel"/>
+    <w:tmpl w:val="00000002"/>
+    <w:lvl w:ilvl="0" w:tplc="00000065">
+      <w:start w:val="1"/>
+      <w:numFmt w:val="bullet"/>
+      <w:lvlText w:val="•"/>
+      <w:lvlJc w:val="left"/>
+      <w:pPr>
+        <w:ind w:left="720" w:hanging="360"/>
+      </w:pPr>
+    </w:lvl>
+    <w:lvl w:ilvl="1" w:tplc="FFFFFFFF">
+      <w:numFmt w:val="decimal"/>
+      <w:lvlText w:val=""/>
+      <w:lvlJc w:val="left"/>
+    </w:lvl>
+    <w:lvl w:ilvl="2" w:tplc="FFFFFFFF">
+      <w:numFmt w:val="decimal"/>
+      <w:lvlText w:val=""/>
+      <w:lvlJc w:val="left"/>
+    </w:lvl>
+    <w:lvl w:ilvl="3" w:tplc="FFFFFFFF">
+      <w:numFmt w:val="decimal"/>
+      <w:lvlText w:val=""/>
+      <w:lvlJc w:val="left"/>
+    </w:lvl>
+    <w:lvl w:ilvl="4" w:tplc="FFFFFFFF">
+      <w:numFmt w:val="decimal"/>
+      <w:lvlText w:val=""/>
+      <w:lvlJc w:val="left"/>
+    </w:lvl>
+    <w:lvl w:ilvl="5" w:tplc="FFFFFFFF">
+      <w:numFmt w:val="decimal"/>
+      <w:lvlText w:val=""/>
+      <w:lvlJc w:val="left"/>
+    </w:lvl>
+    <w:lvl w:ilvl="6" w:tplc="FFFFFFFF">
+      <w:numFmt w:val="decimal"/>
+      <w:lvlText w:val=""/>
+      <w:lvlJc w:val="left"/>
+    </w:lvl>
+    <w:lvl w:ilvl="7" w:tplc="FFFFFFFF">
+      <w:numFmt w:val="decimal"/>
+      <w:lvlText w:val=""/>
+      <w:lvlJc w:val="left"/>
+    </w:lvl>
+    <w:lvl w:ilvl="8" w:tplc="FFFFFFFF">
+      <w:numFmt w:val="decimal"/>
+      <w:lvlText w:val=""/>
+      <w:lvlJc w:val="left"/>
+    </w:lvl>
+  </w:abstractNum>
+  <w:abstractNum w:abstractNumId="2" w15:restartNumberingAfterBreak="0">
+    <w:nsid w:val="00000003"/>
+    <w:multiLevelType w:val="hybridMultilevel"/>
+    <w:tmpl w:val="00000003"/>
+    <w:lvl w:ilvl="0" w:tplc="000000C9">
+      <w:start w:val="1"/>
+      <w:numFmt w:val="bullet"/>
+      <w:lvlText w:val="•"/>
+      <w:lvlJc w:val="left"/>
+      <w:pPr>
+        <w:ind w:left="720" w:hanging="360"/>
+      </w:pPr>
+    </w:lvl>
+    <w:lvl w:ilvl="1" w:tplc="FFFFFFFF">
+      <w:numFmt w:val="decimal"/>
+      <w:lvlText w:val=""/>
+      <w:lvlJc w:val="left"/>
+    </w:lvl>
+    <w:lvl w:ilvl="2" w:tplc="FFFFFFFF">
+      <w:numFmt w:val="decimal"/>
+      <w:lvlText w:val=""/>
+      <w:lvlJc w:val="left"/>
+    </w:lvl>
+    <w:lvl w:ilvl="3" w:tplc="FFFFFFFF">
+      <w:numFmt w:val="decimal"/>
+      <w:lvlText w:val=""/>
+      <w:lvlJc w:val="left"/>
+    </w:lvl>
+    <w:lvl w:ilvl="4" w:tplc="FFFFFFFF">
+      <w:numFmt w:val="decimal"/>
+      <w:lvlText w:val=""/>
+      <w:lvlJc w:val="left"/>
+    </w:lvl>
+    <w:lvl w:ilvl="5" w:tplc="FFFFFFFF">
+      <w:numFmt w:val="decimal"/>
+      <w:lvlText w:val=""/>
+      <w:lvlJc w:val="left"/>
+    </w:lvl>
+    <w:lvl w:ilvl="6" w:tplc="FFFFFFFF">
+      <w:numFmt w:val="decimal"/>
+      <w:lvlText w:val=""/>
+      <w:lvlJc w:val="left"/>
+    </w:lvl>
+    <w:lvl w:ilvl="7" w:tplc="FFFFFFFF">
+      <w:numFmt w:val="decimal"/>
+      <w:lvlText w:val=""/>
+      <w:lvlJc w:val="left"/>
+    </w:lvl>
+    <w:lvl w:ilvl="8" w:tplc="FFFFFFFF">
+      <w:numFmt w:val="decimal"/>
+      <w:lvlText w:val=""/>
+      <w:lvlJc w:val="left"/>
+    </w:lvl>
+  </w:abstractNum>
+  <w:abstractNum w:abstractNumId="3" w15:restartNumberingAfterBreak="0">
+    <w:nsid w:val="00000004"/>
+    <w:multiLevelType w:val="hybridMultilevel"/>
+    <w:tmpl w:val="00000004"/>
+    <w:lvl w:ilvl="0" w:tplc="0000012D">
+      <w:start w:val="1"/>
+      <w:numFmt w:val="bullet"/>
+      <w:lvlText w:val="•"/>
+      <w:lvlJc w:val="left"/>
+      <w:pPr>
+        <w:ind w:left="720" w:hanging="360"/>
+      </w:pPr>
+    </w:lvl>
+    <w:lvl w:ilvl="1" w:tplc="FFFFFFFF">
+      <w:numFmt w:val="decimal"/>
+      <w:lvlText w:val=""/>
+      <w:lvlJc w:val="left"/>
+    </w:lvl>
+    <w:lvl w:ilvl="2" w:tplc="FFFFFFFF">
+      <w:numFmt w:val="decimal"/>
+      <w:lvlText w:val=""/>
+      <w:lvlJc w:val="left"/>
+    </w:lvl>
+    <w:lvl w:ilvl="3" w:tplc="FFFFFFFF">
+      <w:numFmt w:val="decimal"/>
+      <w:lvlText w:val=""/>
+      <w:lvlJc w:val="left"/>
+    </w:lvl>
+    <w:lvl w:ilvl="4" w:tplc="FFFFFFFF">
+      <w:numFmt w:val="decimal"/>
+      <w:lvlText w:val=""/>
+      <w:lvlJc w:val="left"/>
+    </w:lvl>
+    <w:lvl w:ilvl="5" w:tplc="FFFFFFFF">
+      <w:numFmt w:val="decimal"/>
+      <w:lvlText w:val=""/>
+      <w:lvlJc w:val="left"/>
+    </w:lvl>
+    <w:lvl w:ilvl="6" w:tplc="FFFFFFFF">
+      <w:numFmt w:val="decimal"/>
+      <w:lvlText w:val=""/>
+      <w:lvlJc w:val="left"/>
+    </w:lvl>
+    <w:lvl w:ilvl="7" w:tplc="FFFFFFFF">
+      <w:numFmt w:val="decimal"/>
+      <w:lvlText w:val=""/>
+      <w:lvlJc w:val="left"/>
+    </w:lvl>
+    <w:lvl w:ilvl="8" w:tplc="FFFFFFFF">
+      <w:numFmt w:val="decimal"/>
+      <w:lvlText w:val=""/>
+      <w:lvlJc w:val="left"/>
+    </w:lvl>
+  </w:abstractNum>
+  <w:abstractNum w:abstractNumId="4" w15:restartNumberingAfterBreak="0">
+    <w:nsid w:val="00000005"/>
+    <w:multiLevelType w:val="hybridMultilevel"/>
+    <w:tmpl w:val="00000005"/>
+    <w:lvl w:ilvl="0" w:tplc="00000191">
+      <w:start w:val="1"/>
+      <w:numFmt w:val="bullet"/>
+      <w:lvlText w:val="•"/>
+      <w:lvlJc w:val="left"/>
+      <w:pPr>
+        <w:ind w:left="720" w:hanging="360"/>
+      </w:pPr>
+    </w:lvl>
+    <w:lvl w:ilvl="1" w:tplc="FFFFFFFF">
+      <w:numFmt w:val="decimal"/>
+      <w:lvlText w:val=""/>
+      <w:lvlJc w:val="left"/>
+    </w:lvl>
+    <w:lvl w:ilvl="2" w:tplc="FFFFFFFF">
+      <w:numFmt w:val="decimal"/>
+      <w:lvlText w:val=""/>
+      <w:lvlJc w:val="left"/>
+    </w:lvl>
+    <w:lvl w:ilvl="3" w:tplc="FFFFFFFF">
+      <w:numFmt w:val="decimal"/>
+      <w:lvlText w:val=""/>
+      <w:lvlJc w:val="left"/>
+    </w:lvl>
+    <w:lvl w:ilvl="4" w:tplc="FFFFFFFF">
+      <w:numFmt w:val="decimal"/>
+      <w:lvlText w:val=""/>
+      <w:lvlJc w:val="left"/>
+    </w:lvl>
+    <w:lvl w:ilvl="5" w:tplc="FFFFFFFF">
+      <w:numFmt w:val="decimal"/>
+      <w:lvlText w:val=""/>
+      <w:lvlJc w:val="left"/>
+    </w:lvl>
+    <w:lvl w:ilvl="6" w:tplc="FFFFFFFF">
+      <w:numFmt w:val="decimal"/>
+      <w:lvlText w:val=""/>
+      <w:lvlJc w:val="left"/>
+    </w:lvl>
+    <w:lvl w:ilvl="7" w:tplc="FFFFFFFF">
+      <w:numFmt w:val="decimal"/>
+      <w:lvlText w:val=""/>
+      <w:lvlJc w:val="left"/>
+    </w:lvl>
+    <w:lvl w:ilvl="8" w:tplc="FFFFFFFF">
+      <w:numFmt w:val="decimal"/>
+      <w:lvlText w:val=""/>
+      <w:lvlJc w:val="left"/>
+    </w:lvl>
+  </w:abstractNum>
+  <w:abstractNum w:abstractNumId="5" w15:restartNumberingAfterBreak="0">
+    <w:nsid w:val="00000006"/>
+    <w:multiLevelType w:val="hybridMultilevel"/>
+    <w:tmpl w:val="00000006"/>
+    <w:lvl w:ilvl="0" w:tplc="000001F5">
+      <w:start w:val="1"/>
+      <w:numFmt w:val="bullet"/>
+      <w:lvlText w:val="•"/>
+      <w:lvlJc w:val="left"/>
+      <w:pPr>
+        <w:ind w:left="720" w:hanging="360"/>
+      </w:pPr>
+    </w:lvl>
+    <w:lvl w:ilvl="1" w:tplc="FFFFFFFF">
+      <w:numFmt w:val="decimal"/>
+      <w:lvlText w:val=""/>
+      <w:lvlJc w:val="left"/>
+    </w:lvl>
+    <w:lvl w:ilvl="2" w:tplc="FFFFFFFF">
+      <w:numFmt w:val="decimal"/>
+      <w:lvlText w:val=""/>
+      <w:lvlJc w:val="left"/>
+    </w:lvl>
+    <w:lvl w:ilvl="3" w:tplc="FFFFFFFF">
+      <w:numFmt w:val="decimal"/>
+      <w:lvlText w:val=""/>
+      <w:lvlJc w:val="left"/>
+    </w:lvl>
+    <w:lvl w:ilvl="4" w:tplc="FFFFFFFF">
+      <w:numFmt w:val="decimal"/>
+      <w:lvlText w:val=""/>
+      <w:lvlJc w:val="left"/>
+    </w:lvl>
+    <w:lvl w:ilvl="5" w:tplc="FFFFFFFF">
+      <w:numFmt w:val="decimal"/>
+      <w:lvlText w:val=""/>
+      <w:lvlJc w:val="left"/>
+    </w:lvl>
+    <w:lvl w:ilvl="6" w:tplc="FFFFFFFF">
+      <w:numFmt w:val="decimal"/>
+      <w:lvlText w:val=""/>
+      <w:lvlJc w:val="left"/>
+    </w:lvl>
+    <w:lvl w:ilvl="7" w:tplc="FFFFFFFF">
+      <w:numFmt w:val="decimal"/>
+      <w:lvlText w:val=""/>
+      <w:lvlJc w:val="left"/>
+    </w:lvl>
+    <w:lvl w:ilvl="8" w:tplc="FFFFFFFF">
+      <w:numFmt w:val="decimal"/>
+      <w:lvlText w:val=""/>
+      <w:lvlJc w:val="left"/>
+    </w:lvl>
+  </w:abstractNum>
+  <w:abstractNum w:abstractNumId="6" w15:restartNumberingAfterBreak="0">
+    <w:nsid w:val="00000007"/>
+    <w:multiLevelType w:val="hybridMultilevel"/>
+    <w:tmpl w:val="00000007"/>
+    <w:lvl w:ilvl="0" w:tplc="00000259">
+      <w:start w:val="1"/>
+      <w:numFmt w:val="bullet"/>
+      <w:lvlText w:val="•"/>
+      <w:lvlJc w:val="left"/>
+      <w:pPr>
+        <w:ind w:left="720" w:hanging="360"/>
+      </w:pPr>
+    </w:lvl>
+    <w:lvl w:ilvl="1" w:tplc="FFFFFFFF">
+      <w:numFmt w:val="decimal"/>
+      <w:lvlText w:val=""/>
+      <w:lvlJc w:val="left"/>
+    </w:lvl>
+    <w:lvl w:ilvl="2" w:tplc="FFFFFFFF">
+      <w:numFmt w:val="decimal"/>
+      <w:lvlText w:val=""/>
+      <w:lvlJc w:val="left"/>
+    </w:lvl>
+    <w:lvl w:ilvl="3" w:tplc="FFFFFFFF">
+      <w:numFmt w:val="decimal"/>
+      <w:lvlText w:val=""/>
+      <w:lvlJc w:val="left"/>
+    </w:lvl>
+    <w:lvl w:ilvl="4" w:tplc="FFFFFFFF">
+      <w:numFmt w:val="decimal"/>
+      <w:lvlText w:val=""/>
+      <w:lvlJc w:val="left"/>
+    </w:lvl>
+    <w:lvl w:ilvl="5" w:tplc="FFFFFFFF">
+      <w:numFmt w:val="decimal"/>
+      <w:lvlText w:val=""/>
+      <w:lvlJc w:val="left"/>
+    </w:lvl>
+    <w:lvl w:ilvl="6" w:tplc="FFFFFFFF">
+      <w:numFmt w:val="decimal"/>
+      <w:lvlText w:val=""/>
+      <w:lvlJc w:val="left"/>
+    </w:lvl>
+    <w:lvl w:ilvl="7" w:tplc="FFFFFFFF">
+      <w:numFmt w:val="decimal"/>
+      <w:lvlText w:val=""/>
+      <w:lvlJc w:val="left"/>
+    </w:lvl>
+    <w:lvl w:ilvl="8" w:tplc="FFFFFFFF">
+      <w:numFmt w:val="decimal"/>
+      <w:lvlText w:val=""/>
+      <w:lvlJc w:val="left"/>
+    </w:lvl>
+  </w:abstractNum>
+  <w:abstractNum w:abstractNumId="7" w15:restartNumberingAfterBreak="0">
+    <w:nsid w:val="0000000A"/>
+    <w:multiLevelType w:val="hybridMultilevel"/>
+    <w:tmpl w:val="0000000A"/>
+    <w:lvl w:ilvl="0" w:tplc="00000385">
+      <w:start w:val="1"/>
+      <w:numFmt w:val="bullet"/>
+      <w:lvlText w:val="•"/>
+      <w:lvlJc w:val="left"/>
+      <w:pPr>
+        <w:ind w:left="720" w:hanging="360"/>
+      </w:pPr>
+    </w:lvl>
+    <w:lvl w:ilvl="1" w:tplc="FFFFFFFF">
+      <w:numFmt w:val="decimal"/>
+      <w:lvlText w:val=""/>
+      <w:lvlJc w:val="left"/>
+    </w:lvl>
+    <w:lvl w:ilvl="2" w:tplc="FFFFFFFF">
+      <w:numFmt w:val="decimal"/>
+      <w:lvlText w:val=""/>
+      <w:lvlJc w:val="left"/>
+    </w:lvl>
+    <w:lvl w:ilvl="3" w:tplc="FFFFFFFF">
+      <w:numFmt w:val="decimal"/>
+      <w:lvlText w:val=""/>
+      <w:lvlJc w:val="left"/>
+    </w:lvl>
+    <w:lvl w:ilvl="4" w:tplc="FFFFFFFF">
+      <w:numFmt w:val="decimal"/>
+      <w:lvlText w:val=""/>
+      <w:lvlJc w:val="left"/>
+    </w:lvl>
+    <w:lvl w:ilvl="5" w:tplc="FFFFFFFF">
+      <w:numFmt w:val="decimal"/>
+      <w:lvlText w:val=""/>
+      <w:lvlJc w:val="left"/>
+    </w:lvl>
+    <w:lvl w:ilvl="6" w:tplc="FFFFFFFF">
+      <w:numFmt w:val="decimal"/>
+      <w:lvlText w:val=""/>
+      <w:lvlJc w:val="left"/>
+    </w:lvl>
+    <w:lvl w:ilvl="7" w:tplc="FFFFFFFF">
+      <w:numFmt w:val="decimal"/>
+      <w:lvlText w:val=""/>
+      <w:lvlJc w:val="left"/>
+    </w:lvl>
+    <w:lvl w:ilvl="8" w:tplc="FFFFFFFF">
+      <w:numFmt w:val="decimal"/>
+      <w:lvlText w:val=""/>
+      <w:lvlJc w:val="left"/>
+    </w:lvl>
+  </w:abstractNum>
+  <w:abstractNum w:abstractNumId="8" w15:restartNumberingAfterBreak="0">
     <w:nsid w:val="05651670"/>
     <w:multiLevelType w:val="hybridMultilevel"/>
     <w:tmpl w:val="D898FF8E"/>
@@ -7318,7 +8589,7 @@
       </w:rPr>
     </w:lvl>
   </w:abstractNum>
-  <w:abstractNum w:abstractNumId="1" w15:restartNumberingAfterBreak="0">
+  <w:abstractNum w:abstractNumId="9" w15:restartNumberingAfterBreak="0">
     <w:nsid w:val="071025D1"/>
     <w:multiLevelType w:val="hybridMultilevel"/>
     <w:tmpl w:val="1E446A98"/>
@@ -7431,13 +8702,126 @@
       </w:rPr>
     </w:lvl>
   </w:abstractNum>
-  <w:abstractNum w:abstractNumId="2" w15:restartNumberingAfterBreak="0">
+  <w:abstractNum w:abstractNumId="10" w15:restartNumberingAfterBreak="0">
+    <w:nsid w:val="1ACF208E"/>
+    <w:multiLevelType w:val="hybridMultilevel"/>
+    <w:tmpl w:val="3AD08BB8"/>
+    <w:lvl w:ilvl="0" w:tplc="04090001">
+      <w:start w:val="1"/>
+      <w:numFmt w:val="bullet"/>
+      <w:lvlText w:val=""/>
+      <w:lvlJc w:val="left"/>
+      <w:pPr>
+        <w:ind w:left="720" w:hanging="360"/>
+      </w:pPr>
+      <w:rPr>
+        <w:rFonts w:ascii="Symbol" w:hAnsi="Symbol" w:hint="default"/>
+      </w:rPr>
+    </w:lvl>
+    <w:lvl w:ilvl="1" w:tplc="04090003">
+      <w:start w:val="1"/>
+      <w:numFmt w:val="bullet"/>
+      <w:lvlText w:val="o"/>
+      <w:lvlJc w:val="left"/>
+      <w:pPr>
+        <w:ind w:left="1440" w:hanging="360"/>
+      </w:pPr>
+      <w:rPr>
+        <w:rFonts w:ascii="Courier New" w:hAnsi="Courier New" w:cs="Courier New" w:hint="default"/>
+      </w:rPr>
+    </w:lvl>
+    <w:lvl w:ilvl="2" w:tplc="04090005">
+      <w:start w:val="1"/>
+      <w:numFmt w:val="bullet"/>
+      <w:lvlText w:val=""/>
+      <w:lvlJc w:val="left"/>
+      <w:pPr>
+        <w:ind w:left="2160" w:hanging="360"/>
+      </w:pPr>
+      <w:rPr>
+        <w:rFonts w:ascii="Wingdings" w:hAnsi="Wingdings" w:hint="default"/>
+      </w:rPr>
+    </w:lvl>
+    <w:lvl w:ilvl="3" w:tplc="04090001" w:tentative="1">
+      <w:start w:val="1"/>
+      <w:numFmt w:val="bullet"/>
+      <w:lvlText w:val=""/>
+      <w:lvlJc w:val="left"/>
+      <w:pPr>
+        <w:ind w:left="2880" w:hanging="360"/>
+      </w:pPr>
+      <w:rPr>
+        <w:rFonts w:ascii="Symbol" w:hAnsi="Symbol" w:hint="default"/>
+      </w:rPr>
+    </w:lvl>
+    <w:lvl w:ilvl="4" w:tplc="04090003" w:tentative="1">
+      <w:start w:val="1"/>
+      <w:numFmt w:val="bullet"/>
+      <w:lvlText w:val="o"/>
+      <w:lvlJc w:val="left"/>
+      <w:pPr>
+        <w:ind w:left="3600" w:hanging="360"/>
+      </w:pPr>
+      <w:rPr>
+        <w:rFonts w:ascii="Courier New" w:hAnsi="Courier New" w:cs="Courier New" w:hint="default"/>
+      </w:rPr>
+    </w:lvl>
+    <w:lvl w:ilvl="5" w:tplc="04090005" w:tentative="1">
+      <w:start w:val="1"/>
+      <w:numFmt w:val="bullet"/>
+      <w:lvlText w:val=""/>
+      <w:lvlJc w:val="left"/>
+      <w:pPr>
+        <w:ind w:left="4320" w:hanging="360"/>
+      </w:pPr>
+      <w:rPr>
+        <w:rFonts w:ascii="Wingdings" w:hAnsi="Wingdings" w:hint="default"/>
+      </w:rPr>
+    </w:lvl>
+    <w:lvl w:ilvl="6" w:tplc="04090001" w:tentative="1">
+      <w:start w:val="1"/>
+      <w:numFmt w:val="bullet"/>
+      <w:lvlText w:val=""/>
+      <w:lvlJc w:val="left"/>
+      <w:pPr>
+        <w:ind w:left="5040" w:hanging="360"/>
+      </w:pPr>
+      <w:rPr>
+        <w:rFonts w:ascii="Symbol" w:hAnsi="Symbol" w:hint="default"/>
+      </w:rPr>
+    </w:lvl>
+    <w:lvl w:ilvl="7" w:tplc="04090003" w:tentative="1">
+      <w:start w:val="1"/>
+      <w:numFmt w:val="bullet"/>
+      <w:lvlText w:val="o"/>
+      <w:lvlJc w:val="left"/>
+      <w:pPr>
+        <w:ind w:left="5760" w:hanging="360"/>
+      </w:pPr>
+      <w:rPr>
+        <w:rFonts w:ascii="Courier New" w:hAnsi="Courier New" w:cs="Courier New" w:hint="default"/>
+      </w:rPr>
+    </w:lvl>
+    <w:lvl w:ilvl="8" w:tplc="04090005" w:tentative="1">
+      <w:start w:val="1"/>
+      <w:numFmt w:val="bullet"/>
+      <w:lvlText w:val=""/>
+      <w:lvlJc w:val="left"/>
+      <w:pPr>
+        <w:ind w:left="6480" w:hanging="360"/>
+      </w:pPr>
+      <w:rPr>
+        <w:rFonts w:ascii="Wingdings" w:hAnsi="Wingdings" w:hint="default"/>
+      </w:rPr>
+    </w:lvl>
+  </w:abstractNum>
+  <w:abstractNum w:abstractNumId="11" w15:restartNumberingAfterBreak="0">
     <w:nsid w:val="1FCF0C50"/>
     <w:multiLevelType w:val="hybridMultilevel"/>
     <w:tmpl w:val="D898FF8E"/>
     <w:numStyleLink w:val="ImportedStyle3"/>
   </w:abstractNum>
-  <w:abstractNum w:abstractNumId="3" w15:restartNumberingAfterBreak="0">
+  <w:abstractNum w:abstractNumId="12" w15:restartNumberingAfterBreak="0">
     <w:nsid w:val="226F3B91"/>
     <w:multiLevelType w:val="hybridMultilevel"/>
     <w:tmpl w:val="B4083162"/>
@@ -7523,7 +8907,7 @@
       </w:pPr>
     </w:lvl>
   </w:abstractNum>
-  <w:abstractNum w:abstractNumId="4" w15:restartNumberingAfterBreak="0">
+  <w:abstractNum w:abstractNumId="13" w15:restartNumberingAfterBreak="0">
     <w:nsid w:val="25F01DEE"/>
     <w:multiLevelType w:val="hybridMultilevel"/>
     <w:tmpl w:val="EAB4927C"/>
@@ -7609,7 +8993,7 @@
       </w:pPr>
     </w:lvl>
   </w:abstractNum>
-  <w:abstractNum w:abstractNumId="5" w15:restartNumberingAfterBreak="0">
+  <w:abstractNum w:abstractNumId="14" w15:restartNumberingAfterBreak="0">
     <w:nsid w:val="2D5F4C52"/>
     <w:multiLevelType w:val="hybridMultilevel"/>
     <w:tmpl w:val="771C107A"/>
@@ -7722,7 +9106,7 @@
       </w:rPr>
     </w:lvl>
   </w:abstractNum>
-  <w:abstractNum w:abstractNumId="6" w15:restartNumberingAfterBreak="0">
+  <w:abstractNum w:abstractNumId="15" w15:restartNumberingAfterBreak="0">
     <w:nsid w:val="33AD31A0"/>
     <w:multiLevelType w:val="hybridMultilevel"/>
     <w:tmpl w:val="F5DE0D8E"/>
@@ -7988,7 +9372,7 @@
       </w:rPr>
     </w:lvl>
   </w:abstractNum>
-  <w:abstractNum w:abstractNumId="7" w15:restartNumberingAfterBreak="0">
+  <w:abstractNum w:abstractNumId="16" w15:restartNumberingAfterBreak="0">
     <w:nsid w:val="35EA04A1"/>
     <w:multiLevelType w:val="hybridMultilevel"/>
     <w:tmpl w:val="6F9AF04E"/>
@@ -8074,13 +9458,13 @@
       </w:pPr>
     </w:lvl>
   </w:abstractNum>
-  <w:abstractNum w:abstractNumId="8" w15:restartNumberingAfterBreak="0">
+  <w:abstractNum w:abstractNumId="17" w15:restartNumberingAfterBreak="0">
     <w:nsid w:val="47915BDD"/>
     <w:multiLevelType w:val="hybridMultilevel"/>
     <w:tmpl w:val="FF8C32FC"/>
     <w:numStyleLink w:val="ImportedStyle1"/>
   </w:abstractNum>
-  <w:abstractNum w:abstractNumId="9" w15:restartNumberingAfterBreak="0">
+  <w:abstractNum w:abstractNumId="18" w15:restartNumberingAfterBreak="0">
     <w:nsid w:val="577736DA"/>
     <w:multiLevelType w:val="hybridMultilevel"/>
     <w:tmpl w:val="EC4A59FA"/>
@@ -8311,7 +9695,7 @@
       </w:rPr>
     </w:lvl>
   </w:abstractNum>
-  <w:abstractNum w:abstractNumId="10" w15:restartNumberingAfterBreak="0">
+  <w:abstractNum w:abstractNumId="19" w15:restartNumberingAfterBreak="0">
     <w:nsid w:val="592E7428"/>
     <w:multiLevelType w:val="hybridMultilevel"/>
     <w:tmpl w:val="0BFADE3A"/>
@@ -8424,13 +9808,13 @@
       </w:rPr>
     </w:lvl>
   </w:abstractNum>
-  <w:abstractNum w:abstractNumId="11" w15:restartNumberingAfterBreak="0">
+  <w:abstractNum w:abstractNumId="20" w15:restartNumberingAfterBreak="0">
     <w:nsid w:val="6CC635AF"/>
     <w:multiLevelType w:val="hybridMultilevel"/>
     <w:tmpl w:val="EC4A59FA"/>
     <w:numStyleLink w:val="ImportedStyle2"/>
   </w:abstractNum>
-  <w:abstractNum w:abstractNumId="12" w15:restartNumberingAfterBreak="0">
+  <w:abstractNum w:abstractNumId="21" w15:restartNumberingAfterBreak="0">
     <w:nsid w:val="71E24743"/>
     <w:multiLevelType w:val="hybridMultilevel"/>
     <w:tmpl w:val="4E243EE6"/>
@@ -8543,7 +9927,7 @@
       </w:rPr>
     </w:lvl>
   </w:abstractNum>
-  <w:abstractNum w:abstractNumId="13" w15:restartNumberingAfterBreak="0">
+  <w:abstractNum w:abstractNumId="22" w15:restartNumberingAfterBreak="0">
     <w:nsid w:val="7C244EBD"/>
     <w:multiLevelType w:val="hybridMultilevel"/>
     <w:tmpl w:val="FF8C32FC"/>
@@ -8810,7 +10194,7 @@
       </w:rPr>
     </w:lvl>
   </w:abstractNum>
-  <w:abstractNum w:abstractNumId="14" w15:restartNumberingAfterBreak="0">
+  <w:abstractNum w:abstractNumId="23" w15:restartNumberingAfterBreak="0">
     <w:nsid w:val="7D1315CC"/>
     <w:multiLevelType w:val="hybridMultilevel"/>
     <w:tmpl w:val="ECA6321C"/>
@@ -9077,55 +10461,82 @@
     </w:lvl>
   </w:abstractNum>
   <w:num w:numId="1">
+    <w:abstractNumId w:val="22"/>
+  </w:num>
+  <w:num w:numId="2">
+    <w:abstractNumId w:val="17"/>
+  </w:num>
+  <w:num w:numId="3">
+    <w:abstractNumId w:val="18"/>
+  </w:num>
+  <w:num w:numId="4">
+    <w:abstractNumId w:val="20"/>
+  </w:num>
+  <w:num w:numId="5">
+    <w:abstractNumId w:val="8"/>
+  </w:num>
+  <w:num w:numId="6">
+    <w:abstractNumId w:val="11"/>
+  </w:num>
+  <w:num w:numId="7">
     <w:abstractNumId w:val="13"/>
   </w:num>
-  <w:num w:numId="2">
-    <w:abstractNumId w:val="8"/>
+  <w:num w:numId="8">
+    <w:abstractNumId w:val="16"/>
   </w:num>
-  <w:num w:numId="3">
+  <w:num w:numId="9">
+    <w:abstractNumId w:val="12"/>
+  </w:num>
+  <w:num w:numId="10">
+    <w:abstractNumId w:val="21"/>
+  </w:num>
+  <w:num w:numId="11">
     <w:abstractNumId w:val="9"/>
   </w:num>
-  <w:num w:numId="4">
-    <w:abstractNumId w:val="11"/>
+  <w:num w:numId="12">
+    <w:abstractNumId w:val="19"/>
   </w:num>
-  <w:num w:numId="5">
+  <w:num w:numId="13">
+    <w:abstractNumId w:val="23"/>
+  </w:num>
+  <w:num w:numId="14">
+    <w:abstractNumId w:val="15"/>
+  </w:num>
+  <w:num w:numId="15">
+    <w:abstractNumId w:val="14"/>
+  </w:num>
+  <w:num w:numId="16">
     <w:abstractNumId w:val="0"/>
   </w:num>
-  <w:num w:numId="6">
+  <w:num w:numId="17">
+    <w:abstractNumId w:val="1"/>
+  </w:num>
+  <w:num w:numId="18">
     <w:abstractNumId w:val="2"/>
   </w:num>
-  <w:num w:numId="7">
+  <w:num w:numId="19">
+    <w:abstractNumId w:val="3"/>
+  </w:num>
+  <w:num w:numId="20">
     <w:abstractNumId w:val="4"/>
   </w:num>
-  <w:num w:numId="8">
+  <w:num w:numId="21">
+    <w:abstractNumId w:val="5"/>
+  </w:num>
+  <w:num w:numId="22">
+    <w:abstractNumId w:val="6"/>
+  </w:num>
+  <w:num w:numId="23">
     <w:abstractNumId w:val="7"/>
   </w:num>
-  <w:num w:numId="9">
-    <w:abstractNumId w:val="3"/>
-  </w:num>
-  <w:num w:numId="10">
-    <w:abstractNumId w:val="12"/>
-  </w:num>
-  <w:num w:numId="11">
-    <w:abstractNumId w:val="1"/>
-  </w:num>
-  <w:num w:numId="12">
+  <w:num w:numId="24">
     <w:abstractNumId w:val="10"/>
-  </w:num>
-  <w:num w:numId="13">
-    <w:abstractNumId w:val="14"/>
-  </w:num>
-  <w:num w:numId="14">
-    <w:abstractNumId w:val="6"/>
-  </w:num>
-  <w:num w:numId="15">
-    <w:abstractNumId w:val="5"/>
   </w:num>
 </w:numbering>
 </file>
 
 <file path=word/styles.xml><?xml version="1.0" encoding="utf-8"?>
-<w:styles xmlns:mc="http://schemas.openxmlformats.org/markup-compatibility/2006" xmlns:r="http://schemas.openxmlformats.org/officeDocument/2006/relationships" xmlns:w="http://schemas.openxmlformats.org/wordprocessingml/2006/main" xmlns:w14="http://schemas.microsoft.com/office/word/2010/wordml" xmlns:w15="http://schemas.microsoft.com/office/word/2012/wordml" xmlns:w16cid="http://schemas.microsoft.com/office/word/2016/wordml/cid" xmlns:w16se="http://schemas.microsoft.com/office/word/2015/wordml/symex" mc:Ignorable="w14 w15 w16se w16cid">
+<w:styles xmlns:mc="http://schemas.openxmlformats.org/markup-compatibility/2006" xmlns:r="http://schemas.openxmlformats.org/officeDocument/2006/relationships" xmlns:w="http://schemas.openxmlformats.org/wordprocessingml/2006/main" xmlns:w14="http://schemas.microsoft.com/office/word/2010/wordml" xmlns:w15="http://schemas.microsoft.com/office/word/2012/wordml" xmlns:w16cex="http://schemas.microsoft.com/office/word/2018/wordml/cex" xmlns:w16cid="http://schemas.microsoft.com/office/word/2016/wordml/cid" xmlns:w16="http://schemas.microsoft.com/office/word/2018/wordml" xmlns:w16se="http://schemas.microsoft.com/office/word/2015/wordml/symex" mc:Ignorable="w14 w15 w16se w16cid w16 w16cex">
   <w:docDefaults>
     <w:rPrDefault>
       <w:rPr>
@@ -9147,7 +10558,7 @@
       </w:pPr>
     </w:pPrDefault>
   </w:docDefaults>
-  <w:latentStyles w:defLockedState="0" w:defUIPriority="99" w:defSemiHidden="0" w:defUnhideWhenUsed="0" w:defQFormat="0" w:count="377">
+  <w:latentStyles w:defLockedState="0" w:defUIPriority="99" w:defSemiHidden="0" w:defUnhideWhenUsed="0" w:defQFormat="0" w:count="376">
     <w:lsdException w:name="Normal" w:uiPriority="0" w:qFormat="1"/>
     <w:lsdException w:name="heading 1" w:uiPriority="9" w:qFormat="1"/>
     <w:lsdException w:name="heading 2" w:semiHidden="1" w:uiPriority="9" w:unhideWhenUsed="1" w:qFormat="1"/>
@@ -9524,7 +10935,6 @@
     <w:lsdException w:name="Hashtag" w:semiHidden="1" w:unhideWhenUsed="1"/>
     <w:lsdException w:name="Unresolved Mention" w:semiHidden="1" w:unhideWhenUsed="1"/>
     <w:lsdException w:name="Smart Link" w:semiHidden="1" w:unhideWhenUsed="1"/>
-    <w:lsdException w:name="Smart Link Error" w:semiHidden="1" w:unhideWhenUsed="1"/>
   </w:latentStyles>
   <w:style w:type="paragraph" w:default="1" w:styleId="Normal">
     <w:name w:val="Normal"/>
@@ -9722,6 +11132,29 @@
     <w:rPr>
       <w:sz w:val="24"/>
       <w:szCs w:val="24"/>
+    </w:rPr>
+  </w:style>
+  <w:style w:type="paragraph" w:styleId="ListParagraph">
+    <w:name w:val="List Paragraph"/>
+    <w:basedOn w:val="Normal"/>
+    <w:uiPriority w:val="34"/>
+    <w:qFormat/>
+    <w:rsid w:val="00135843"/>
+    <w:pPr>
+      <w:ind w:left="720"/>
+      <w:contextualSpacing/>
+    </w:pPr>
+  </w:style>
+  <w:style w:type="character" w:styleId="UnresolvedMention">
+    <w:name w:val="Unresolved Mention"/>
+    <w:basedOn w:val="DefaultParagraphFont"/>
+    <w:uiPriority w:val="99"/>
+    <w:semiHidden/>
+    <w:unhideWhenUsed/>
+    <w:rsid w:val="00104031"/>
+    <w:rPr>
+      <w:color w:val="605E5C"/>
+      <w:shd w:val="clear" w:color="auto" w:fill="E1DFDD"/>
     </w:rPr>
   </w:style>
 </w:styles>

</xml_diff>

<commit_message>
Step 5 Review Documentation Update
</commit_message>
<xml_diff>
--- a/project outline_DO_NOT_TURN_IN_05.14.docx
+++ b/project outline_DO_NOT_TURN_IN_05.14.docx
@@ -5,83 +5,75 @@
     <w:p>
       <w:pPr>
         <w:pStyle w:val="Title"/>
+      </w:pPr>
+      <w:r>
+        <w:t>mechanics need databases too</w:t>
+      </w:r>
+    </w:p>
+    <w:p>
+      <w:pPr>
+        <w:pStyle w:val="BodyA"/>
+      </w:pPr>
+      <w:r>
+        <w:t xml:space="preserve">Prepared by Group 14: Heather </w:t>
+      </w:r>
+      <w:proofErr w:type="spellStart"/>
+      <w:r>
+        <w:t>Fillerup</w:t>
+      </w:r>
+      <w:proofErr w:type="spellEnd"/>
+      <w:r>
+        <w:t>- Software Developer, Chris Nelson- Software Developer</w:t>
+      </w:r>
+    </w:p>
+    <w:p>
+      <w:pPr>
+        <w:pStyle w:val="BodyA"/>
+      </w:pPr>
+      <w:r>
+        <w:t xml:space="preserve">CS 340-400: </w:t>
+      </w:r>
+      <w:proofErr w:type="spellStart"/>
+      <w:r>
+        <w:t>Spr</w:t>
+      </w:r>
+      <w:proofErr w:type="spellEnd"/>
+      <w:r>
+        <w:t xml:space="preserve"> 2020</w:t>
+      </w:r>
+    </w:p>
+    <w:p>
+      <w:pPr>
+        <w:pStyle w:val="BodyA"/>
+      </w:pPr>
+      <w:r>
+        <w:t xml:space="preserve">Project- Step </w:t>
+      </w:r>
+      <w:r>
+        <w:t>5</w:t>
+      </w:r>
+      <w:r>
+        <w:t xml:space="preserve"> CREATE + READ</w:t>
+      </w:r>
+    </w:p>
+    <w:p>
+      <w:pPr>
+        <w:pStyle w:val="BodyA"/>
+      </w:pPr>
+      <w:r>
+        <w:fldChar w:fldCharType="begin"/>
+      </w:r>
+      <w:r>
+        <w:instrText xml:space="preserve"> DATE \@ "MMMM d, y" </w:instrText>
+      </w:r>
+      <w:r>
+        <w:fldChar w:fldCharType="separate"/>
+      </w:r>
+      <w:r>
         <w:rPr>
-          <w:rFonts w:hint="eastAsia"/>
-        </w:rPr>
-      </w:pPr>
-      <w:r>
-        <w:t>mechanics need databases too</w:t>
-      </w:r>
-    </w:p>
-    <w:p>
-      <w:pPr>
-        <w:pStyle w:val="BodyA"/>
-        <w:rPr>
-          <w:rFonts w:hint="eastAsia"/>
-        </w:rPr>
-      </w:pPr>
-      <w:r>
-        <w:t>Prepared by Group 14: Heather Fillerup- Software Developer, Chris Nelson- Software Developer</w:t>
-      </w:r>
-    </w:p>
-    <w:p>
-      <w:pPr>
-        <w:pStyle w:val="BodyA"/>
-        <w:rPr>
-          <w:rFonts w:hint="eastAsia"/>
-        </w:rPr>
-      </w:pPr>
-      <w:r>
-        <w:t xml:space="preserve">CS 340-400: </w:t>
-      </w:r>
-      <w:proofErr w:type="spellStart"/>
-      <w:r>
-        <w:t>Spr</w:t>
-      </w:r>
-      <w:proofErr w:type="spellEnd"/>
-      <w:r>
-        <w:t xml:space="preserve"> 2020</w:t>
-      </w:r>
-    </w:p>
-    <w:p>
-      <w:pPr>
-        <w:pStyle w:val="BodyA"/>
-        <w:rPr>
-          <w:rFonts w:hint="eastAsia"/>
-        </w:rPr>
-      </w:pPr>
-      <w:r>
-        <w:t xml:space="preserve">Project- Step </w:t>
-      </w:r>
-      <w:r>
-        <w:t>5</w:t>
-      </w:r>
-      <w:r>
-        <w:t xml:space="preserve"> Draft</w:t>
-      </w:r>
-    </w:p>
-    <w:p>
-      <w:pPr>
-        <w:pStyle w:val="BodyA"/>
-        <w:rPr>
-          <w:rFonts w:hint="eastAsia"/>
-        </w:rPr>
-      </w:pPr>
-      <w:r>
-        <w:fldChar w:fldCharType="begin"/>
-      </w:r>
-      <w:r>
-        <w:instrText xml:space="preserve"> DATE \@ "MMMM d, y" </w:instrText>
-      </w:r>
-      <w:r>
-        <w:fldChar w:fldCharType="separate"/>
-      </w:r>
-      <w:r>
-        <w:rPr>
-          <w:rFonts w:hint="eastAsia"/>
           <w:noProof/>
         </w:rPr>
-        <w:t>May 22, 20</w:t>
+        <w:t>May 25, 20</w:t>
       </w:r>
       <w:r>
         <w:fldChar w:fldCharType="end"/>
@@ -93,9 +85,6 @@
     <w:p>
       <w:pPr>
         <w:pStyle w:val="BodyA"/>
-        <w:rPr>
-          <w:rFonts w:hint="eastAsia"/>
-        </w:rPr>
       </w:pPr>
       <w:r>
         <w:t>http://flip3.engr.oregonstate.edu:5455/home</w:t>
@@ -104,9 +93,6 @@
     <w:p>
       <w:pPr>
         <w:pStyle w:val="Heading2"/>
-        <w:rPr>
-          <w:rFonts w:hint="eastAsia"/>
-        </w:rPr>
       </w:pPr>
       <w:r>
         <w:t xml:space="preserve">Feedback by </w:t>
@@ -122,12 +108,9 @@
           <w:ilvl w:val="0"/>
           <w:numId w:val="12"/>
         </w:numPr>
-        <w:rPr>
-          <w:rFonts w:hint="eastAsia"/>
-        </w:rPr>
-      </w:pPr>
-      <w:r>
-        <w:t>Step 3 Final Feedback</w:t>
+      </w:pPr>
+      <w:r>
+        <w:t>Step 4 Final Feedback</w:t>
       </w:r>
     </w:p>
     <w:p>
@@ -137,12 +120,21 @@
           <w:ilvl w:val="1"/>
           <w:numId w:val="12"/>
         </w:numPr>
-        <w:rPr>
-          <w:rFonts w:hint="eastAsia"/>
-        </w:rPr>
-      </w:pPr>
-      <w:r>
-        <w:t>Great job! Excellent quality so far.</w:t>
+      </w:pPr>
+      <w:r>
+        <w:t>Nice Job!</w:t>
+      </w:r>
+    </w:p>
+    <w:p>
+      <w:pPr>
+        <w:pStyle w:val="Body2"/>
+        <w:numPr>
+          <w:ilvl w:val="0"/>
+          <w:numId w:val="12"/>
+        </w:numPr>
+      </w:pPr>
+      <w:r>
+        <w:t>Step 3 Final Feedback</w:t>
       </w:r>
     </w:p>
     <w:p>
@@ -152,9 +144,18 @@
           <w:ilvl w:val="1"/>
           <w:numId w:val="12"/>
         </w:numPr>
-        <w:rPr>
-          <w:rFonts w:hint="eastAsia"/>
-        </w:rPr>
+      </w:pPr>
+      <w:r>
+        <w:t>Great job! Excellent quality so far.</w:t>
+      </w:r>
+    </w:p>
+    <w:p>
+      <w:pPr>
+        <w:pStyle w:val="Body2"/>
+        <w:numPr>
+          <w:ilvl w:val="1"/>
+          <w:numId w:val="12"/>
+        </w:numPr>
       </w:pPr>
       <w:r>
         <w:t>Additional comments:</w:t>
@@ -167,9 +168,6 @@
           <w:ilvl w:val="2"/>
           <w:numId w:val="12"/>
         </w:numPr>
-        <w:rPr>
-          <w:rFonts w:hint="eastAsia"/>
-        </w:rPr>
       </w:pPr>
       <w:r>
         <w:t xml:space="preserve">To make a 1:M relationship NULLABLE, you should be able to set a </w:t>
@@ -190,9 +188,6 @@
           <w:ilvl w:val="2"/>
           <w:numId w:val="12"/>
         </w:numPr>
-        <w:rPr>
-          <w:rFonts w:hint="eastAsia"/>
-        </w:rPr>
       </w:pPr>
       <w:r>
         <w:t>(Hint: this requirement is to force you to think about how you would make the proper LEFT JOINS on entities that have optional participation)</w:t>
@@ -205,9 +200,6 @@
           <w:ilvl w:val="2"/>
           <w:numId w:val="12"/>
         </w:numPr>
-        <w:rPr>
-          <w:rFonts w:hint="eastAsia"/>
-        </w:rPr>
       </w:pPr>
       <w:r>
         <w:t xml:space="preserve">I noticed that you have DELETE buttons for all of your tables. You should take a second and reconsider this. Since some of your </w:t>
@@ -260,9 +252,6 @@
     <w:p>
       <w:pPr>
         <w:pStyle w:val="Heading2"/>
-        <w:rPr>
-          <w:rFonts w:hint="eastAsia"/>
-        </w:rPr>
       </w:pPr>
       <w:r>
         <w:t>Feedback by the peer reviewer</w:t>
@@ -294,13 +283,7 @@
         </w:numPr>
       </w:pPr>
       <w:r>
-        <w:t>Kathleen O'Connor</w:t>
-      </w:r>
-      <w:r>
-        <w:t xml:space="preserve">: </w:t>
-      </w:r>
-      <w:r>
-        <w:t xml:space="preserve">I just noticed there was a lot of space in the </w:t>
+        <w:t xml:space="preserve">Kathleen O'Connor: I just noticed there was a lot of space in the </w:t>
       </w:r>
       <w:proofErr w:type="spellStart"/>
       <w:r>
@@ -377,6 +360,7 @@
         </w:numPr>
       </w:pPr>
       <w:r>
+        <w:lastRenderedPageBreak/>
         <w:t xml:space="preserve">Ignacio </w:t>
       </w:r>
       <w:proofErr w:type="spellStart"/>
@@ -388,10 +372,7 @@
         <w:t>:</w:t>
       </w:r>
       <w:r>
-        <w:t xml:space="preserve"> </w:t>
-      </w:r>
-      <w:r>
-        <w:t>Yes, they appear to be correct. I was wondering what the purpose of the nested SELECT statements were, such as the one in the Cars INSERT statement. Is it to intentionally cause an error if the id is not found?</w:t>
+        <w:t xml:space="preserve"> Yes, they appear to be correct. I was wondering what the purpose of the nested SELECT statements were, such as the one in the Cars INSERT statement. Is it to intentionally cause an error if the id is not found?</w:t>
       </w:r>
     </w:p>
     <w:p>
@@ -403,7 +384,6 @@
         </w:numPr>
       </w:pPr>
       <w:r>
-        <w:lastRenderedPageBreak/>
         <w:t xml:space="preserve">Are there queries providing all functionalities as required by the CS340 Project </w:t>
       </w:r>
       <w:proofErr w:type="gramStart"/>
@@ -478,10 +458,7 @@
         <w:t>David Eaton</w:t>
       </w:r>
       <w:r>
-        <w:t>:</w:t>
-      </w:r>
-      <w:r>
-        <w:t xml:space="preserve"> Yes</w:t>
+        <w:t>: Yes</w:t>
       </w:r>
     </w:p>
     <w:p>
@@ -590,10 +567,7 @@
         <w:t>David Eaton</w:t>
       </w:r>
       <w:r>
-        <w:t xml:space="preserve">: </w:t>
-      </w:r>
-      <w:r>
-        <w:t>Yes</w:t>
+        <w:t>: Yes</w:t>
       </w:r>
     </w:p>
     <w:p>
@@ -687,19 +661,7 @@
       </w:r>
       <w:proofErr w:type="gramEnd"/>
       <w:r>
-        <w:t xml:space="preserve"> but it took issue with the very first line and didn't execute any of the queries</w:t>
-      </w:r>
-      <w:r>
-        <w:t xml:space="preserve">. </w:t>
-      </w:r>
-      <w:r>
-        <w:t>Maybe something to do with it not recognizing the comments are just comments?</w:t>
-      </w:r>
-      <w:r>
-        <w:t xml:space="preserve"> </w:t>
-      </w:r>
-      <w:r>
-        <w:t>On another note, I really appreciate how nicely organized your DDQ file is.</w:t>
+        <w:t xml:space="preserve"> but it took issue with the very first line and didn't execute any of the queries. Maybe something to do with it not recognizing the comments are just comments? On another note, I really appreciate how nicely organized your DDQ file is.</w:t>
       </w:r>
     </w:p>
     <w:p>
@@ -714,10 +676,7 @@
         <w:t>David Eaton</w:t>
       </w:r>
       <w:r>
-        <w:t xml:space="preserve">: </w:t>
-      </w:r>
-      <w:r>
-        <w:t>Yes</w:t>
+        <w:t>: Yes</w:t>
       </w:r>
     </w:p>
     <w:p>
@@ -833,6 +792,7 @@
         </w:numPr>
       </w:pPr>
       <w:r>
+        <w:lastRenderedPageBreak/>
         <w:t xml:space="preserve">Ignacio </w:t>
       </w:r>
       <w:proofErr w:type="spellStart"/>
@@ -866,10 +826,7 @@
         </w:r>
       </w:hyperlink>
       <w:r>
-        <w:t xml:space="preserve">. </w:t>
-      </w:r>
-      <w:r>
-        <w:t xml:space="preserve">As an </w:t>
+        <w:t xml:space="preserve">. As an </w:t>
       </w:r>
       <w:proofErr w:type="gramStart"/>
       <w:r>
@@ -944,10 +901,7 @@
         <w:t>David Eaton</w:t>
       </w:r>
       <w:r>
-        <w:t xml:space="preserve">: </w:t>
-      </w:r>
-      <w:r>
-        <w:t>Yes</w:t>
+        <w:t>: Yes</w:t>
       </w:r>
     </w:p>
     <w:p>
@@ -1061,10 +1015,7 @@
         <w:t>David Eaton</w:t>
       </w:r>
       <w:r>
-        <w:t xml:space="preserve">: </w:t>
-      </w:r>
-      <w:r>
-        <w:t xml:space="preserve">Yes, </w:t>
+        <w:t xml:space="preserve">: Yes, </w:t>
       </w:r>
       <w:r>
         <w:t>Great Work</w:t>
@@ -1100,9 +1051,6 @@
           <w:ilvl w:val="0"/>
           <w:numId w:val="10"/>
         </w:numPr>
-        <w:rPr>
-          <w:rFonts w:hint="eastAsia"/>
-        </w:rPr>
       </w:pPr>
       <w:r>
         <w:t>Does the UI utilize a SELECT for every table in the schema? In other words, data from each table in the schema should be displayed on the UI. Note: it is generally not acceptable for just a single query to join all tables and displays them.</w:t>
@@ -1115,9 +1063,6 @@
           <w:ilvl w:val="1"/>
           <w:numId w:val="10"/>
         </w:numPr>
-        <w:rPr>
-          <w:rFonts w:hint="eastAsia"/>
-        </w:rPr>
       </w:pPr>
       <w:proofErr w:type="spellStart"/>
       <w:r>
@@ -1143,9 +1088,6 @@
           <w:ilvl w:val="1"/>
           <w:numId w:val="10"/>
         </w:numPr>
-        <w:rPr>
-          <w:rFonts w:hint="eastAsia"/>
-        </w:rPr>
       </w:pPr>
       <w:r>
         <w:t xml:space="preserve">Paul </w:t>
@@ -1166,9 +1108,6 @@
           <w:ilvl w:val="1"/>
           <w:numId w:val="10"/>
         </w:numPr>
-        <w:rPr>
-          <w:rFonts w:hint="eastAsia"/>
-        </w:rPr>
       </w:pPr>
       <w:r>
         <w:t>David Eaton: Yes</w:t>
@@ -1181,9 +1120,6 @@
           <w:ilvl w:val="1"/>
           <w:numId w:val="10"/>
         </w:numPr>
-        <w:rPr>
-          <w:rFonts w:hint="eastAsia"/>
-        </w:rPr>
       </w:pPr>
       <w:r>
         <w:t>Joshua Sienkiewicz: Yes</w:t>
@@ -1196,9 +1132,6 @@
           <w:ilvl w:val="0"/>
           <w:numId w:val="10"/>
         </w:numPr>
-        <w:rPr>
-          <w:rFonts w:hint="eastAsia"/>
-        </w:rPr>
       </w:pPr>
       <w:r>
         <w:t>Does at least one SELECT utilize a search/filter with a dynamically populated list of properties?</w:t>
@@ -1211,9 +1144,6 @@
           <w:ilvl w:val="1"/>
           <w:numId w:val="10"/>
         </w:numPr>
-        <w:rPr>
-          <w:rFonts w:hint="eastAsia"/>
-        </w:rPr>
       </w:pPr>
       <w:proofErr w:type="spellStart"/>
       <w:r>
@@ -1239,9 +1169,6 @@
           <w:ilvl w:val="1"/>
           <w:numId w:val="10"/>
         </w:numPr>
-        <w:rPr>
-          <w:rFonts w:hint="eastAsia"/>
-        </w:rPr>
       </w:pPr>
       <w:r>
         <w:t xml:space="preserve">Paul </w:t>
@@ -1262,9 +1189,6 @@
           <w:ilvl w:val="1"/>
           <w:numId w:val="10"/>
         </w:numPr>
-        <w:rPr>
-          <w:rFonts w:hint="eastAsia"/>
-        </w:rPr>
       </w:pPr>
       <w:r>
         <w:t>David Eaton: Yes</w:t>
@@ -1277,11 +1201,9 @@
           <w:ilvl w:val="1"/>
           <w:numId w:val="10"/>
         </w:numPr>
-        <w:rPr>
-          <w:rFonts w:hint="eastAsia"/>
-        </w:rPr>
-      </w:pPr>
-      <w:r>
+      </w:pPr>
+      <w:r>
+        <w:lastRenderedPageBreak/>
         <w:t>Joshua Sienkiewicz: Yes</w:t>
       </w:r>
     </w:p>
@@ -1292,12 +1214,8 @@
           <w:ilvl w:val="0"/>
           <w:numId w:val="10"/>
         </w:numPr>
-        <w:rPr>
-          <w:rFonts w:hint="eastAsia"/>
-        </w:rPr>
-      </w:pPr>
-      <w:r>
-        <w:lastRenderedPageBreak/>
+      </w:pPr>
+      <w:r>
         <w:t>Does the UI implement an INSERT for every table in the schema? In other words, there should be UI input fields that correspond to each table and attribute in that table.</w:t>
       </w:r>
     </w:p>
@@ -1308,9 +1226,6 @@
           <w:ilvl w:val="1"/>
           <w:numId w:val="10"/>
         </w:numPr>
-        <w:rPr>
-          <w:rFonts w:hint="eastAsia"/>
-        </w:rPr>
       </w:pPr>
       <w:proofErr w:type="spellStart"/>
       <w:r>
@@ -1328,9 +1243,6 @@
           <w:ilvl w:val="1"/>
           <w:numId w:val="10"/>
         </w:numPr>
-        <w:rPr>
-          <w:rFonts w:hint="eastAsia"/>
-        </w:rPr>
       </w:pPr>
       <w:r>
         <w:t xml:space="preserve">Paul </w:t>
@@ -1351,9 +1263,6 @@
           <w:ilvl w:val="1"/>
           <w:numId w:val="10"/>
         </w:numPr>
-        <w:rPr>
-          <w:rFonts w:hint="eastAsia"/>
-        </w:rPr>
       </w:pPr>
       <w:r>
         <w:t>David Eaton: Not clear but can be assumed.</w:t>
@@ -1366,9 +1275,6 @@
           <w:ilvl w:val="1"/>
           <w:numId w:val="10"/>
         </w:numPr>
-        <w:rPr>
-          <w:rFonts w:hint="eastAsia"/>
-        </w:rPr>
       </w:pPr>
       <w:r>
         <w:t>Joshua Sienkiewicz: Yes, the current page allows the user to add new Cars, Customers, and Repair orders, which all imply that an INSERT statement would be needed for each table.</w:t>
@@ -1381,9 +1287,6 @@
           <w:ilvl w:val="0"/>
           <w:numId w:val="10"/>
         </w:numPr>
-        <w:rPr>
-          <w:rFonts w:hint="eastAsia"/>
-        </w:rPr>
       </w:pPr>
       <w:r>
         <w:t xml:space="preserve">Does each INSERT also add the corresponding FK attributes, including at least one M:M relationship? In other </w:t>
@@ -1460,9 +1363,6 @@
           <w:ilvl w:val="1"/>
           <w:numId w:val="10"/>
         </w:numPr>
-        <w:rPr>
-          <w:rFonts w:hint="eastAsia"/>
-        </w:rPr>
       </w:pPr>
       <w:proofErr w:type="spellStart"/>
       <w:r>
@@ -1504,9 +1404,6 @@
           <w:ilvl w:val="1"/>
           <w:numId w:val="10"/>
         </w:numPr>
-        <w:rPr>
-          <w:rFonts w:hint="eastAsia"/>
-        </w:rPr>
       </w:pPr>
       <w:r>
         <w:t xml:space="preserve">Paul </w:t>
@@ -1543,9 +1440,6 @@
           <w:ilvl w:val="1"/>
           <w:numId w:val="10"/>
         </w:numPr>
-        <w:rPr>
-          <w:rFonts w:hint="eastAsia"/>
-        </w:rPr>
       </w:pPr>
       <w:r>
         <w:t>David Eaton: Yes</w:t>
@@ -1558,9 +1452,6 @@
           <w:ilvl w:val="1"/>
           <w:numId w:val="10"/>
         </w:numPr>
-        <w:rPr>
-          <w:rFonts w:hint="eastAsia"/>
-        </w:rPr>
       </w:pPr>
       <w:r>
         <w:t>Joshua Sienkiewicz: Yes</w:t>
@@ -1573,9 +1464,6 @@
           <w:ilvl w:val="0"/>
           <w:numId w:val="10"/>
         </w:numPr>
-        <w:rPr>
-          <w:rFonts w:hint="eastAsia"/>
-        </w:rPr>
       </w:pPr>
       <w:r>
         <w:t xml:space="preserve">Is there at least one </w:t>
@@ -1604,9 +1492,6 @@
           <w:ilvl w:val="1"/>
           <w:numId w:val="10"/>
         </w:numPr>
-        <w:rPr>
-          <w:rFonts w:hint="eastAsia"/>
-        </w:rPr>
       </w:pPr>
       <w:proofErr w:type="spellStart"/>
       <w:r>
@@ -1624,9 +1509,6 @@
           <w:ilvl w:val="1"/>
           <w:numId w:val="10"/>
         </w:numPr>
-        <w:rPr>
-          <w:rFonts w:hint="eastAsia"/>
-        </w:rPr>
       </w:pPr>
       <w:r>
         <w:t xml:space="preserve">Paul </w:t>
@@ -1647,9 +1529,6 @@
           <w:ilvl w:val="1"/>
           <w:numId w:val="10"/>
         </w:numPr>
-        <w:rPr>
-          <w:rFonts w:hint="eastAsia"/>
-        </w:rPr>
       </w:pPr>
       <w:r>
         <w:t>David Eaton: Yes</w:t>
@@ -1662,9 +1541,6 @@
           <w:ilvl w:val="1"/>
           <w:numId w:val="10"/>
         </w:numPr>
-        <w:rPr>
-          <w:rFonts w:hint="eastAsia"/>
-        </w:rPr>
       </w:pPr>
       <w:r>
         <w:t>Joshua Sienkiewicz: Yes - delete implemented for the "Work Order" item</w:t>
@@ -1677,9 +1553,6 @@
           <w:ilvl w:val="0"/>
           <w:numId w:val="10"/>
         </w:numPr>
-        <w:rPr>
-          <w:rFonts w:hint="eastAsia"/>
-        </w:rPr>
       </w:pPr>
       <w:r>
         <w:t xml:space="preserve">Is there at least one UPDATE for any one entity? In other words, in the case of Products, can </w:t>
@@ -1724,9 +1597,6 @@
           <w:ilvl w:val="1"/>
           <w:numId w:val="10"/>
         </w:numPr>
-        <w:rPr>
-          <w:rFonts w:hint="eastAsia"/>
-        </w:rPr>
       </w:pPr>
       <w:proofErr w:type="spellStart"/>
       <w:r>
@@ -1744,9 +1614,6 @@
           <w:ilvl w:val="1"/>
           <w:numId w:val="10"/>
         </w:numPr>
-        <w:rPr>
-          <w:rFonts w:hint="eastAsia"/>
-        </w:rPr>
       </w:pPr>
       <w:r>
         <w:t xml:space="preserve">Paul </w:t>
@@ -1767,9 +1634,6 @@
           <w:ilvl w:val="1"/>
           <w:numId w:val="10"/>
         </w:numPr>
-        <w:rPr>
-          <w:rFonts w:hint="eastAsia"/>
-        </w:rPr>
       </w:pPr>
       <w:r>
         <w:t>David Eaton: Yes</w:t>
@@ -1782,11 +1646,9 @@
           <w:ilvl w:val="1"/>
           <w:numId w:val="10"/>
         </w:numPr>
-        <w:rPr>
-          <w:rFonts w:hint="eastAsia"/>
-        </w:rPr>
-      </w:pPr>
-      <w:r>
+      </w:pPr>
+      <w:r>
+        <w:lastRenderedPageBreak/>
         <w:t>Joshua Sienkiewicz: Yes, also for work orders.</w:t>
       </w:r>
     </w:p>
@@ -1797,12 +1659,8 @@
           <w:ilvl w:val="0"/>
           <w:numId w:val="10"/>
         </w:numPr>
-        <w:rPr>
-          <w:rFonts w:hint="eastAsia"/>
-        </w:rPr>
-      </w:pPr>
-      <w:r>
-        <w:lastRenderedPageBreak/>
+      </w:pPr>
+      <w:r>
         <w:t xml:space="preserve">Is at least one relationship </w:t>
       </w:r>
       <w:proofErr w:type="spellStart"/>
@@ -1829,9 +1687,6 @@
           <w:ilvl w:val="1"/>
           <w:numId w:val="10"/>
         </w:numPr>
-        <w:rPr>
-          <w:rFonts w:hint="eastAsia"/>
-        </w:rPr>
       </w:pPr>
       <w:proofErr w:type="spellStart"/>
       <w:r>
@@ -1849,9 +1704,6 @@
           <w:ilvl w:val="1"/>
           <w:numId w:val="10"/>
         </w:numPr>
-        <w:rPr>
-          <w:rFonts w:hint="eastAsia"/>
-        </w:rPr>
       </w:pPr>
       <w:r>
         <w:t xml:space="preserve">Paul </w:t>
@@ -1872,9 +1724,6 @@
           <w:ilvl w:val="1"/>
           <w:numId w:val="10"/>
         </w:numPr>
-        <w:rPr>
-          <w:rFonts w:hint="eastAsia"/>
-        </w:rPr>
       </w:pPr>
       <w:r>
         <w:t xml:space="preserve">David Eaton: </w:t>
@@ -1895,9 +1744,6 @@
           <w:ilvl w:val="1"/>
           <w:numId w:val="10"/>
         </w:numPr>
-        <w:rPr>
-          <w:rFonts w:hint="eastAsia"/>
-        </w:rPr>
       </w:pPr>
       <w:r>
         <w:t>Joshua Sienkiewicz: Yes. - cars have an optional relationship with work orders</w:t>
@@ -1910,9 +1756,6 @@
           <w:ilvl w:val="0"/>
           <w:numId w:val="10"/>
         </w:numPr>
-        <w:rPr>
-          <w:rFonts w:hint="eastAsia"/>
-        </w:rPr>
       </w:pPr>
       <w:r>
         <w:t>Do you have any other suggestions for the team to help with their HTML UI?</w:t>
@@ -1925,9 +1768,6 @@
           <w:ilvl w:val="1"/>
           <w:numId w:val="10"/>
         </w:numPr>
-        <w:rPr>
-          <w:rFonts w:hint="eastAsia"/>
-        </w:rPr>
       </w:pPr>
       <w:proofErr w:type="spellStart"/>
       <w:r>
@@ -1945,9 +1785,6 @@
           <w:ilvl w:val="1"/>
           <w:numId w:val="10"/>
         </w:numPr>
-        <w:rPr>
-          <w:rFonts w:hint="eastAsia"/>
-        </w:rPr>
       </w:pPr>
       <w:r>
         <w:t>And also, you should make your table clear or create more so that we could understand the relationship that you have</w:t>
@@ -1960,9 +1797,6 @@
           <w:ilvl w:val="1"/>
           <w:numId w:val="10"/>
         </w:numPr>
-        <w:rPr>
-          <w:rFonts w:hint="eastAsia"/>
-        </w:rPr>
       </w:pPr>
       <w:r>
         <w:t xml:space="preserve">Paul </w:t>
@@ -1983,9 +1817,6 @@
           <w:ilvl w:val="1"/>
           <w:numId w:val="10"/>
         </w:numPr>
-        <w:rPr>
-          <w:rFonts w:hint="eastAsia"/>
-        </w:rPr>
       </w:pPr>
       <w:r>
         <w:t xml:space="preserve">David Eaton: In my opinion the adaptable navigation menu is not as intuitive to use as a static navigation menu. I believe this is why Paul </w:t>
@@ -2014,9 +1845,6 @@
           <w:ilvl w:val="1"/>
           <w:numId w:val="10"/>
         </w:numPr>
-        <w:rPr>
-          <w:rFonts w:hint="eastAsia"/>
-        </w:rPr>
       </w:pPr>
       <w:r>
         <w:t>Joshua Sienkiewicz: The navigation bar is not very intuitive. I believe this is due in part to the styling - using "&gt;" in between nav items leads the user to think they are in a "drill down" menu. I think using a "|" (pipe) character to separate nav items would be more intuitive. Also, I think that the nav should be static, and maybe each of the car, customer, and repair order items can utilize a sub-nav, making it easier to get to each page from each other page rather than having to traverse multiple pages to get to other pages.</w:t>
@@ -2029,9 +1857,6 @@
           <w:ilvl w:val="0"/>
           <w:numId w:val="10"/>
         </w:numPr>
-        <w:rPr>
-          <w:rFonts w:hint="eastAsia"/>
-        </w:rPr>
       </w:pPr>
       <w:r>
         <w:t xml:space="preserve">Does the overview describe what problem is to be solved by a website with DB back end? </w:t>
@@ -2044,9 +1869,6 @@
           <w:ilvl w:val="1"/>
           <w:numId w:val="10"/>
         </w:numPr>
-        <w:rPr>
-          <w:rFonts w:hint="eastAsia"/>
-        </w:rPr>
       </w:pPr>
       <w:r>
         <w:t>Vinh Tran</w:t>
@@ -2062,9 +1884,6 @@
           <w:ilvl w:val="1"/>
           <w:numId w:val="10"/>
         </w:numPr>
-        <w:rPr>
-          <w:rFonts w:hint="eastAsia"/>
-        </w:rPr>
       </w:pPr>
       <w:r>
         <w:t>Kelley Neubauer: Yes, the overview describes an auto shop problem that can be solved by a DB back end. Great story and background!</w:t>
@@ -2077,11 +1896,9 @@
           <w:ilvl w:val="1"/>
           <w:numId w:val="10"/>
         </w:numPr>
-        <w:rPr>
-          <w:rFonts w:hint="eastAsia"/>
-        </w:rPr>
-      </w:pPr>
-      <w:r>
+      </w:pPr>
+      <w:r>
+        <w:lastRenderedPageBreak/>
         <w:t xml:space="preserve">Benjamin </w:t>
       </w:r>
       <w:proofErr w:type="spellStart"/>
@@ -2108,13 +1925,9 @@
           <w:ilvl w:val="1"/>
           <w:numId w:val="10"/>
         </w:numPr>
-        <w:rPr>
-          <w:rFonts w:hint="eastAsia"/>
-        </w:rPr>
-      </w:pPr>
-      <w:proofErr w:type="spellStart"/>
-      <w:r>
-        <w:lastRenderedPageBreak/>
+      </w:pPr>
+      <w:proofErr w:type="spellStart"/>
+      <w:r>
         <w:t>Sibai</w:t>
       </w:r>
       <w:proofErr w:type="spellEnd"/>
@@ -2129,9 +1942,6 @@
           <w:ilvl w:val="0"/>
           <w:numId w:val="10"/>
         </w:numPr>
-        <w:rPr>
-          <w:rFonts w:hint="eastAsia"/>
-        </w:rPr>
       </w:pPr>
       <w:r>
         <w:t xml:space="preserve">Does the overview list specific facts? </w:t>
@@ -2144,9 +1954,6 @@
           <w:ilvl w:val="1"/>
           <w:numId w:val="10"/>
         </w:numPr>
-        <w:rPr>
-          <w:rFonts w:hint="eastAsia"/>
-        </w:rPr>
       </w:pPr>
       <w:r>
         <w:t>Vinh Tran</w:t>
@@ -2162,9 +1969,6 @@
           <w:ilvl w:val="1"/>
           <w:numId w:val="10"/>
         </w:numPr>
-        <w:rPr>
-          <w:rFonts w:hint="eastAsia"/>
-        </w:rPr>
       </w:pPr>
       <w:r>
         <w:t>Kelley Neubauer:  The overview has some specifics, but it could be more detailed. How many mechanics will be accessing the system? How long does a car spend under repair? Is there only one location?</w:t>
@@ -2177,9 +1981,6 @@
           <w:ilvl w:val="1"/>
           <w:numId w:val="10"/>
         </w:numPr>
-        <w:rPr>
-          <w:rFonts w:hint="eastAsia"/>
-        </w:rPr>
       </w:pPr>
       <w:r>
         <w:t xml:space="preserve">Benjamin </w:t>
@@ -2200,9 +2001,6 @@
           <w:ilvl w:val="1"/>
           <w:numId w:val="10"/>
         </w:numPr>
-        <w:rPr>
-          <w:rFonts w:hint="eastAsia"/>
-        </w:rPr>
       </w:pPr>
       <w:proofErr w:type="spellStart"/>
       <w:r>
@@ -2220,9 +2018,6 @@
           <w:ilvl w:val="0"/>
           <w:numId w:val="10"/>
         </w:numPr>
-        <w:rPr>
-          <w:rFonts w:hint="eastAsia"/>
-        </w:rPr>
       </w:pPr>
       <w:r>
         <w:t xml:space="preserve">Are at least four entities described and does each one </w:t>
@@ -2243,9 +2038,6 @@
           <w:ilvl w:val="1"/>
           <w:numId w:val="10"/>
         </w:numPr>
-        <w:rPr>
-          <w:rFonts w:hint="eastAsia"/>
-        </w:rPr>
       </w:pPr>
       <w:r>
         <w:t>Vinh Tran</w:t>
@@ -2269,9 +2061,6 @@
           <w:ilvl w:val="1"/>
           <w:numId w:val="10"/>
         </w:numPr>
-        <w:rPr>
-          <w:rFonts w:hint="eastAsia"/>
-        </w:rPr>
       </w:pPr>
       <w:r>
         <w:t xml:space="preserve">Kelley Neubauer: Yes, there are at least four entities described. customers, cars, repairs, statuses, and mechanics all represent unique ideas that could be stored as a list.  </w:t>
@@ -2284,9 +2073,6 @@
           <w:ilvl w:val="1"/>
           <w:numId w:val="10"/>
         </w:numPr>
-        <w:rPr>
-          <w:rFonts w:hint="eastAsia"/>
-        </w:rPr>
       </w:pPr>
       <w:r>
         <w:t xml:space="preserve">Benjamin </w:t>
@@ -2307,9 +2093,6 @@
           <w:ilvl w:val="1"/>
           <w:numId w:val="10"/>
         </w:numPr>
-        <w:rPr>
-          <w:rFonts w:hint="eastAsia"/>
-        </w:rPr>
       </w:pPr>
       <w:proofErr w:type="spellStart"/>
       <w:r>
@@ -2327,9 +2110,6 @@
           <w:ilvl w:val="0"/>
           <w:numId w:val="10"/>
         </w:numPr>
-        <w:rPr>
-          <w:rFonts w:hint="eastAsia"/>
-        </w:rPr>
       </w:pPr>
       <w:r>
         <w:t>Does the outline of entity details describe the purpose of each, list attribute datatypes and constraints and describe relationships between entities?  Does the outline clearly indicate which entities (tables) will be implemented and which team member is primarily assigned to the associated page(s)?</w:t>
@@ -2342,9 +2122,6 @@
           <w:ilvl w:val="1"/>
           <w:numId w:val="10"/>
         </w:numPr>
-        <w:rPr>
-          <w:rFonts w:hint="eastAsia"/>
-        </w:rPr>
       </w:pPr>
       <w:r>
         <w:t>Vinh Tran</w:t>
@@ -2360,9 +2137,6 @@
           <w:ilvl w:val="1"/>
           <w:numId w:val="10"/>
         </w:numPr>
-        <w:rPr>
-          <w:rFonts w:hint="eastAsia"/>
-        </w:rPr>
       </w:pPr>
       <w:r>
         <w:t>Kelley Neubauer:</w:t>
@@ -2381,9 +2155,6 @@
           <w:ilvl w:val="1"/>
           <w:numId w:val="10"/>
         </w:numPr>
-        <w:rPr>
-          <w:rFonts w:hint="eastAsia"/>
-        </w:rPr>
       </w:pPr>
       <w:r>
         <w:t xml:space="preserve">Benjamin </w:t>
@@ -2404,9 +2175,6 @@
           <w:ilvl w:val="1"/>
           <w:numId w:val="10"/>
         </w:numPr>
-        <w:rPr>
-          <w:rFonts w:hint="eastAsia"/>
-        </w:rPr>
       </w:pPr>
       <w:proofErr w:type="spellStart"/>
       <w:r>
@@ -2424,9 +2192,6 @@
           <w:ilvl w:val="0"/>
           <w:numId w:val="10"/>
         </w:numPr>
-        <w:rPr>
-          <w:rFonts w:hint="eastAsia"/>
-        </w:rPr>
       </w:pPr>
       <w:r>
         <w:t xml:space="preserve">Are 1:M relationships correctly formulated? Is there at </w:t>
@@ -2447,11 +2212,9 @@
           <w:ilvl w:val="1"/>
           <w:numId w:val="10"/>
         </w:numPr>
-        <w:rPr>
-          <w:rFonts w:hint="eastAsia"/>
-        </w:rPr>
-      </w:pPr>
-      <w:r>
+      </w:pPr>
+      <w:r>
+        <w:lastRenderedPageBreak/>
         <w:t>Vinh Tran</w:t>
       </w:r>
       <w:r>
@@ -2465,12 +2228,8 @@
           <w:ilvl w:val="1"/>
           <w:numId w:val="10"/>
         </w:numPr>
-        <w:rPr>
-          <w:rFonts w:hint="eastAsia"/>
-        </w:rPr>
-      </w:pPr>
-      <w:r>
-        <w:lastRenderedPageBreak/>
+      </w:pPr>
+      <w:r>
         <w:t>Kelley Neubauer: Yes, the 1:M relationships are correctly formulated. Yes, there is at least one M:M relationship.</w:t>
       </w:r>
     </w:p>
@@ -2481,9 +2240,6 @@
           <w:ilvl w:val="1"/>
           <w:numId w:val="10"/>
         </w:numPr>
-        <w:rPr>
-          <w:rFonts w:hint="eastAsia"/>
-        </w:rPr>
       </w:pPr>
       <w:r>
         <w:t xml:space="preserve">Benjamin </w:t>
@@ -2504,9 +2260,6 @@
           <w:ilvl w:val="1"/>
           <w:numId w:val="10"/>
         </w:numPr>
-        <w:rPr>
-          <w:rFonts w:hint="eastAsia"/>
-        </w:rPr>
       </w:pPr>
       <w:proofErr w:type="spellStart"/>
       <w:r>
@@ -2524,9 +2277,6 @@
           <w:ilvl w:val="0"/>
           <w:numId w:val="10"/>
         </w:numPr>
-        <w:rPr>
-          <w:rFonts w:hint="eastAsia"/>
-        </w:rPr>
       </w:pPr>
       <w:r>
         <w:t xml:space="preserve">Is there consistency in a) naming between overview and entity/attributes b) entities plural, attributes singular c) use of capitalization for naming? </w:t>
@@ -2539,9 +2289,6 @@
           <w:ilvl w:val="1"/>
           <w:numId w:val="10"/>
         </w:numPr>
-        <w:rPr>
-          <w:rFonts w:hint="eastAsia"/>
-        </w:rPr>
       </w:pPr>
       <w:r>
         <w:t>Vinh Tran</w:t>
@@ -2557,9 +2304,6 @@
           <w:ilvl w:val="1"/>
           <w:numId w:val="10"/>
         </w:numPr>
-        <w:rPr>
-          <w:rFonts w:hint="eastAsia"/>
-        </w:rPr>
       </w:pPr>
       <w:r>
         <w:t>Kelley Neubauer:</w:t>
@@ -2578,9 +2322,6 @@
           <w:ilvl w:val="1"/>
           <w:numId w:val="10"/>
         </w:numPr>
-        <w:rPr>
-          <w:rFonts w:hint="eastAsia"/>
-        </w:rPr>
       </w:pPr>
       <w:r>
         <w:t xml:space="preserve">Benjamin </w:t>
@@ -2601,9 +2342,6 @@
           <w:ilvl w:val="1"/>
           <w:numId w:val="10"/>
         </w:numPr>
-        <w:rPr>
-          <w:rFonts w:hint="eastAsia"/>
-        </w:rPr>
       </w:pPr>
       <w:proofErr w:type="spellStart"/>
       <w:r>
@@ -2621,9 +2359,6 @@
           <w:ilvl w:val="0"/>
           <w:numId w:val="10"/>
         </w:numPr>
-        <w:rPr>
-          <w:rFonts w:hint="eastAsia"/>
-        </w:rPr>
       </w:pPr>
       <w:r>
         <w:t>Additional notes:</w:t>
@@ -2636,9 +2371,6 @@
           <w:ilvl w:val="1"/>
           <w:numId w:val="10"/>
         </w:numPr>
-        <w:rPr>
-          <w:rFonts w:hint="eastAsia"/>
-        </w:rPr>
       </w:pPr>
       <w:r>
         <w:t>Kelley Neubauer:</w:t>
@@ -2657,9 +2389,6 @@
           <w:ilvl w:val="1"/>
           <w:numId w:val="10"/>
         </w:numPr>
-        <w:rPr>
-          <w:rFonts w:hint="eastAsia"/>
-        </w:rPr>
       </w:pPr>
       <w:r>
         <w:t>Kelley Neubauer:</w:t>
@@ -2694,9 +2423,6 @@
           <w:ilvl w:val="1"/>
           <w:numId w:val="10"/>
         </w:numPr>
-        <w:rPr>
-          <w:rFonts w:hint="eastAsia"/>
-        </w:rPr>
       </w:pPr>
       <w:r>
         <w:t xml:space="preserve">Benjamin </w:t>
@@ -2717,9 +2443,6 @@
           <w:ilvl w:val="1"/>
           <w:numId w:val="10"/>
         </w:numPr>
-        <w:rPr>
-          <w:rFonts w:hint="eastAsia"/>
-        </w:rPr>
       </w:pPr>
       <w:proofErr w:type="spellStart"/>
       <w:r>
@@ -2751,9 +2474,6 @@
     <w:p>
       <w:pPr>
         <w:pStyle w:val="Heading2"/>
-        <w:rPr>
-          <w:rFonts w:hint="eastAsia"/>
-        </w:rPr>
       </w:pPr>
       <w:r>
         <w:t>Actions</w:t>
@@ -2771,18 +2491,10 @@
         </w:numPr>
       </w:pPr>
       <w:r>
-        <w:t xml:space="preserve">Will consider getting rid of mechanics </w:t>
-      </w:r>
-      <w:proofErr w:type="gramStart"/>
-      <w:r>
-        <w:t xml:space="preserve">UNIQUE </w:t>
-      </w:r>
-      <w:r>
-        <w:t xml:space="preserve"> CONSTRAINT</w:t>
-      </w:r>
-      <w:proofErr w:type="gramEnd"/>
-      <w:r>
-        <w:t xml:space="preserve"> on  </w:t>
+        <w:t xml:space="preserve">Will consider getting rid of mechanics UNIQUE </w:t>
+      </w:r>
+      <w:r>
+        <w:t xml:space="preserve"> CONSTRAINT on  </w:t>
       </w:r>
       <w:proofErr w:type="spellStart"/>
       <w:r>
@@ -2797,6 +2509,49 @@
         <w:t>l_name</w:t>
       </w:r>
       <w:proofErr w:type="spellEnd"/>
+      <w:r>
+        <w:t>;</w:t>
+      </w:r>
+      <w:r>
+        <w:t xml:space="preserve"> however</w:t>
+      </w:r>
+      <w:r>
+        <w:t>,</w:t>
+      </w:r>
+      <w:r>
+        <w:t xml:space="preserve"> even with this constraint there could still be a way to </w:t>
+      </w:r>
+      <w:r>
+        <w:t>manage</w:t>
+      </w:r>
+      <w:r>
+        <w:t xml:space="preserve"> people that have the same names, like adding their middle initial to the </w:t>
+      </w:r>
+      <w:proofErr w:type="spellStart"/>
+      <w:r>
+        <w:t>first</w:t>
+      </w:r>
+      <w:r>
+        <w:t>_</w:t>
+      </w:r>
+      <w:r>
+        <w:t>name</w:t>
+      </w:r>
+      <w:proofErr w:type="spellEnd"/>
+      <w:r>
+        <w:t xml:space="preserve">, or we could add a </w:t>
+      </w:r>
+      <w:proofErr w:type="spellStart"/>
+      <w:r>
+        <w:t>middle</w:t>
+      </w:r>
+      <w:r>
+        <w:t>_name</w:t>
+      </w:r>
+      <w:proofErr w:type="spellEnd"/>
+      <w:r>
+        <w:t xml:space="preserve"> field.</w:t>
+      </w:r>
     </w:p>
     <w:p>
       <w:pPr>
@@ -2807,7 +2562,40 @@
         </w:numPr>
       </w:pPr>
       <w:r>
-        <w:t>Will consider using ENUM data type for work tasks</w:t>
+        <w:t>Will consider using ENUM data type for work task</w:t>
+      </w:r>
+      <w:r>
+        <w:t>s</w:t>
+      </w:r>
+      <w:r>
+        <w:t>;</w:t>
+      </w:r>
+      <w:r>
+        <w:t xml:space="preserve"> however</w:t>
+      </w:r>
+      <w:r>
+        <w:t>,</w:t>
+      </w:r>
+      <w:r>
+        <w:t xml:space="preserve"> since a majority of our work </w:t>
+      </w:r>
+      <w:r>
+        <w:t xml:space="preserve">for this project </w:t>
+      </w:r>
+      <w:r>
+        <w:t xml:space="preserve">is </w:t>
+      </w:r>
+      <w:r>
+        <w:t>complete,</w:t>
+      </w:r>
+      <w:r>
+        <w:t xml:space="preserve"> we will only </w:t>
+      </w:r>
+      <w:r>
+        <w:t>seriously consider</w:t>
+      </w:r>
+      <w:r>
+        <w:t xml:space="preserve"> if there is time.</w:t>
       </w:r>
     </w:p>
     <w:p>
@@ -2845,6 +2633,7 @@
         </w:numPr>
       </w:pPr>
       <w:r>
+        <w:lastRenderedPageBreak/>
         <w:t>Fixed issues with DML INSERT statements that had data out of range</w:t>
       </w:r>
       <w:r>
@@ -2861,9 +2650,6 @@
           <w:ilvl w:val="0"/>
           <w:numId w:val="14"/>
         </w:numPr>
-        <w:rPr>
-          <w:rFonts w:hint="eastAsia"/>
-        </w:rPr>
       </w:pPr>
       <w:r>
         <w:t>We thought we had made the 1:M relationship between customers and cars NULLABLE, however we made the changes to our database outline but forgot to make the changes in the ERD. So, the change has been made to the ERD.</w:t>
@@ -2876,12 +2662,8 @@
           <w:ilvl w:val="0"/>
           <w:numId w:val="13"/>
         </w:numPr>
-        <w:rPr>
-          <w:rFonts w:hint="eastAsia"/>
-        </w:rPr>
-      </w:pPr>
-      <w:r>
-        <w:lastRenderedPageBreak/>
+      </w:pPr>
+      <w:r>
         <w:t>We will carefully consider the implementation</w:t>
       </w:r>
       <w:r>
@@ -2934,9 +2716,6 @@
           <w:ilvl w:val="0"/>
           <w:numId w:val="13"/>
         </w:numPr>
-        <w:rPr>
-          <w:rFonts w:hint="eastAsia"/>
-        </w:rPr>
       </w:pPr>
       <w:r>
         <w:t>Redesigned navigation bar to include entities, and hovering over each entity provides a dropdown list to navigate to the Add and Update pages</w:t>
@@ -2949,9 +2728,6 @@
           <w:ilvl w:val="0"/>
           <w:numId w:val="13"/>
         </w:numPr>
-        <w:rPr>
-          <w:rFonts w:hint="eastAsia"/>
-        </w:rPr>
       </w:pPr>
       <w:r>
         <w:t xml:space="preserve">Each entity now has </w:t>
@@ -2976,9 +2752,6 @@
           <w:ilvl w:val="0"/>
           <w:numId w:val="13"/>
         </w:numPr>
-        <w:rPr>
-          <w:rFonts w:hint="eastAsia"/>
-        </w:rPr>
       </w:pPr>
       <w:r>
         <w:t>Each form for the entities now includes any foreign keys.</w:t>
@@ -2991,9 +2764,6 @@
           <w:ilvl w:val="0"/>
           <w:numId w:val="13"/>
         </w:numPr>
-        <w:rPr>
-          <w:rFonts w:hint="eastAsia"/>
-        </w:rPr>
       </w:pPr>
       <w:r>
         <w:t>Added more details to the project overview and better defined what the website will do and what the tracking display will look like.</w:t>
@@ -3006,9 +2776,6 @@
           <w:ilvl w:val="0"/>
           <w:numId w:val="13"/>
         </w:numPr>
-        <w:rPr>
-          <w:rFonts w:hint="eastAsia"/>
-        </w:rPr>
       </w:pPr>
       <w:r>
         <w:t xml:space="preserve">We are keeping our tables/entities lowercased, this makes it easier to code and view, especially in keeping with the format that the SQL keywords will be uppercase, having lowercase tables and columns makes it easier to read. </w:t>
@@ -3027,9 +2794,6 @@
           <w:ilvl w:val="0"/>
           <w:numId w:val="13"/>
         </w:numPr>
-        <w:rPr>
-          <w:rFonts w:hint="eastAsia"/>
-        </w:rPr>
       </w:pPr>
       <w:r>
         <w:t xml:space="preserve">Kelley was confused by what we were trying to accomplish. A car comes into the shop for a </w:t>
@@ -3070,9 +2834,6 @@
           <w:ilvl w:val="0"/>
           <w:numId w:val="13"/>
         </w:numPr>
-        <w:rPr>
-          <w:rFonts w:hint="eastAsia"/>
-        </w:rPr>
       </w:pPr>
       <w:r>
         <w:t>Fixed FK arrow pointing to wrong PK in schema</w:t>
@@ -3085,9 +2846,6 @@
           <w:ilvl w:val="0"/>
           <w:numId w:val="13"/>
         </w:numPr>
-        <w:rPr>
-          <w:rFonts w:hint="eastAsia"/>
-        </w:rPr>
       </w:pPr>
       <w:proofErr w:type="spellStart"/>
       <w:r>
@@ -3118,9 +2876,6 @@
     <w:p>
       <w:pPr>
         <w:pStyle w:val="Heading2"/>
-        <w:rPr>
-          <w:rFonts w:hint="eastAsia"/>
-        </w:rPr>
       </w:pPr>
       <w:r>
         <w:t xml:space="preserve">Upgrades to </w:t>
@@ -3139,9 +2894,6 @@
           <w:ilvl w:val="0"/>
           <w:numId w:val="15"/>
         </w:numPr>
-        <w:rPr>
-          <w:rFonts w:hint="eastAsia"/>
-        </w:rPr>
       </w:pPr>
       <w:r>
         <w:t xml:space="preserve">Removed Parts table since we only </w:t>
@@ -3160,9 +2912,6 @@
           <w:ilvl w:val="0"/>
           <w:numId w:val="15"/>
         </w:numPr>
-        <w:rPr>
-          <w:rFonts w:hint="eastAsia"/>
-        </w:rPr>
       </w:pPr>
       <w:r>
         <w:t>Removed cost, hours and rate attributes to focus on the tasks and mechanics for the repair order</w:t>
@@ -3175,9 +2924,6 @@
           <w:ilvl w:val="0"/>
           <w:numId w:val="15"/>
         </w:numPr>
-        <w:rPr>
-          <w:rFonts w:hint="eastAsia"/>
-        </w:rPr>
       </w:pPr>
       <w:r>
         <w:t xml:space="preserve">Changed the name of the status table to </w:t>
@@ -3198,11 +2944,9 @@
           <w:ilvl w:val="0"/>
           <w:numId w:val="15"/>
         </w:numPr>
-        <w:rPr>
-          <w:rFonts w:hint="eastAsia"/>
-        </w:rPr>
-      </w:pPr>
-      <w:r>
+      </w:pPr>
+      <w:r>
+        <w:lastRenderedPageBreak/>
         <w:t xml:space="preserve">Changed the name of the repairs table to </w:t>
       </w:r>
       <w:proofErr w:type="spellStart"/>
@@ -3221,9 +2965,6 @@
           <w:ilvl w:val="0"/>
           <w:numId w:val="15"/>
         </w:numPr>
-        <w:rPr>
-          <w:rFonts w:hint="eastAsia"/>
-        </w:rPr>
       </w:pPr>
       <w:r>
         <w:t xml:space="preserve">Changed </w:t>
@@ -3252,12 +2993,8 @@
           <w:ilvl w:val="0"/>
           <w:numId w:val="15"/>
         </w:numPr>
-        <w:rPr>
-          <w:rFonts w:hint="eastAsia"/>
-        </w:rPr>
-      </w:pPr>
-      <w:r>
-        <w:lastRenderedPageBreak/>
+      </w:pPr>
+      <w:r>
         <w:t xml:space="preserve">Made </w:t>
       </w:r>
       <w:proofErr w:type="spellStart"/>
@@ -3335,9 +3072,6 @@
           <w:ilvl w:val="0"/>
           <w:numId w:val="15"/>
         </w:numPr>
-        <w:rPr>
-          <w:rFonts w:hint="eastAsia"/>
-        </w:rPr>
       </w:pPr>
       <w:r>
         <w:t xml:space="preserve">Updated the customers participation with cars, a customer can have 0 or more cars, this will allow a customer to be added to the database without requiring a </w:t>
@@ -3355,9 +3089,6 @@
           <w:ilvl w:val="0"/>
           <w:numId w:val="15"/>
         </w:numPr>
-        <w:rPr>
-          <w:rFonts w:hint="eastAsia"/>
-        </w:rPr>
       </w:pPr>
       <w:r>
         <w:t>Updated the cars participation with repair orders, a car can have 0 or more repairs, this will allow a car to be added to the database without requiring a repair order</w:t>
@@ -3370,9 +3101,6 @@
           <w:ilvl w:val="0"/>
           <w:numId w:val="15"/>
         </w:numPr>
-        <w:rPr>
-          <w:rFonts w:hint="eastAsia"/>
-        </w:rPr>
       </w:pPr>
       <w:r>
         <w:t xml:space="preserve">Changed mechanics relationship with </w:t>
@@ -3409,9 +3137,6 @@
           <w:ilvl w:val="0"/>
           <w:numId w:val="15"/>
         </w:numPr>
-        <w:rPr>
-          <w:rFonts w:hint="eastAsia"/>
-        </w:rPr>
       </w:pPr>
       <w:r>
         <w:t>Removed</w:t>
@@ -3463,9 +3188,6 @@
           <w:ilvl w:val="0"/>
           <w:numId w:val="15"/>
         </w:numPr>
-        <w:rPr>
-          <w:rFonts w:hint="eastAsia"/>
-        </w:rPr>
       </w:pPr>
       <w:r>
         <w:t>Added pair programming to programming assignments because we want to work on everything together if possible.</w:t>
@@ -3478,9 +3200,6 @@
           <w:ilvl w:val="0"/>
           <w:numId w:val="15"/>
         </w:numPr>
-        <w:rPr>
-          <w:rFonts w:hint="eastAsia"/>
-        </w:rPr>
       </w:pPr>
       <w:r>
         <w:t xml:space="preserve">Changed year attribute to </w:t>
@@ -3509,9 +3228,6 @@
           <w:ilvl w:val="0"/>
           <w:numId w:val="15"/>
         </w:numPr>
-        <w:rPr>
-          <w:rFonts w:hint="eastAsia"/>
-        </w:rPr>
       </w:pPr>
       <w:r>
         <w:t xml:space="preserve">Removed address fields from customers and description field from cars, it will be concatenated from </w:t>
@@ -3536,9 +3252,6 @@
     <w:p>
       <w:pPr>
         <w:pStyle w:val="Heading2"/>
-        <w:rPr>
-          <w:rFonts w:hint="eastAsia"/>
-        </w:rPr>
       </w:pPr>
       <w:r>
         <w:t>Project Outline</w:t>
@@ -3547,9 +3260,6 @@
     <w:p>
       <w:pPr>
         <w:pStyle w:val="BodyA"/>
-        <w:rPr>
-          <w:rFonts w:hint="eastAsia"/>
-        </w:rPr>
       </w:pPr>
       <w:proofErr w:type="spellStart"/>
       <w:r>
@@ -3567,9 +3277,6 @@
           <w:ilvl w:val="0"/>
           <w:numId w:val="4"/>
         </w:numPr>
-        <w:rPr>
-          <w:rFonts w:hint="eastAsia"/>
-        </w:rPr>
       </w:pPr>
       <w:r>
         <w:t>Add Customer</w:t>
@@ -3582,9 +3289,6 @@
           <w:ilvl w:val="0"/>
           <w:numId w:val="4"/>
         </w:numPr>
-        <w:rPr>
-          <w:rFonts w:hint="eastAsia"/>
-        </w:rPr>
       </w:pPr>
       <w:r>
         <w:t>Add Car</w:t>
@@ -3597,9 +3301,6 @@
           <w:ilvl w:val="0"/>
           <w:numId w:val="4"/>
         </w:numPr>
-        <w:rPr>
-          <w:rFonts w:hint="eastAsia"/>
-        </w:rPr>
       </w:pPr>
       <w:r>
         <w:t>Add repair order to a car</w:t>
@@ -3612,9 +3313,6 @@
           <w:ilvl w:val="0"/>
           <w:numId w:val="4"/>
         </w:numPr>
-        <w:rPr>
-          <w:rFonts w:hint="eastAsia"/>
-        </w:rPr>
       </w:pPr>
       <w:r>
         <w:t>Add work orders to repair order</w:t>
@@ -3627,9 +3325,6 @@
           <w:ilvl w:val="1"/>
           <w:numId w:val="4"/>
         </w:numPr>
-        <w:rPr>
-          <w:rFonts w:hint="eastAsia"/>
-        </w:rPr>
       </w:pPr>
       <w:r>
         <w:t>Add work task to work order</w:t>
@@ -3642,9 +3337,6 @@
           <w:ilvl w:val="2"/>
           <w:numId w:val="4"/>
         </w:numPr>
-        <w:rPr>
-          <w:rFonts w:hint="eastAsia"/>
-        </w:rPr>
       </w:pPr>
       <w:r>
         <w:t xml:space="preserve">Diagnosis, </w:t>
@@ -3660,9 +3352,6 @@
           <w:ilvl w:val="1"/>
           <w:numId w:val="4"/>
         </w:numPr>
-        <w:rPr>
-          <w:rFonts w:hint="eastAsia"/>
-        </w:rPr>
       </w:pPr>
       <w:r>
         <w:t>Add Mechanic to work order</w:t>
@@ -3675,9 +3364,6 @@
           <w:ilvl w:val="0"/>
           <w:numId w:val="4"/>
         </w:numPr>
-        <w:rPr>
-          <w:rFonts w:hint="eastAsia"/>
-        </w:rPr>
       </w:pPr>
       <w:r>
         <w:t xml:space="preserve">Add end date to </w:t>
@@ -3696,9 +3382,6 @@
           <w:ilvl w:val="0"/>
           <w:numId w:val="4"/>
         </w:numPr>
-        <w:rPr>
-          <w:rFonts w:hint="eastAsia"/>
-        </w:rPr>
       </w:pPr>
       <w:r>
         <w:t>Add new work order</w:t>
@@ -3711,11 +3394,9 @@
           <w:ilvl w:val="0"/>
           <w:numId w:val="4"/>
         </w:numPr>
-        <w:rPr>
-          <w:rFonts w:hint="eastAsia"/>
-        </w:rPr>
-      </w:pPr>
-      <w:r>
+      </w:pPr>
+      <w:r>
+        <w:lastRenderedPageBreak/>
         <w:t xml:space="preserve">View on the website homepage the following display of </w:t>
       </w:r>
       <w:r>
@@ -3738,9 +3419,6 @@
       <w:pPr>
         <w:pStyle w:val="BodyA"/>
         <w:ind w:left="720"/>
-        <w:rPr>
-          <w:rFonts w:hint="eastAsia"/>
-        </w:rPr>
       </w:pPr>
     </w:p>
     <w:tbl>
@@ -3793,7 +3471,7 @@
               <w:pStyle w:val="BodyA"/>
               <w:jc w:val="center"/>
               <w:rPr>
-                <w:rFonts w:ascii="Helvetica Neue" w:hAnsi="Helvetica Neue" w:hint="eastAsia"/>
+                <w:rFonts w:ascii="Helvetica Neue" w:hAnsi="Helvetica Neue"/>
                 <w:b/>
                 <w:bCs/>
               </w:rPr>
@@ -3805,7 +3483,6 @@
                 <w:b/>
                 <w:bCs/>
               </w:rPr>
-              <w:lastRenderedPageBreak/>
               <w:t>Mahinui</w:t>
             </w:r>
             <w:proofErr w:type="spellEnd"/>
@@ -3884,9 +3561,6 @@
           <w:p>
             <w:pPr>
               <w:pStyle w:val="BodyA"/>
-              <w:rPr>
-                <w:rFonts w:hint="eastAsia"/>
-              </w:rPr>
             </w:pPr>
             <w:r>
               <w:rPr>
@@ -3918,9 +3592,6 @@
           <w:p>
             <w:pPr>
               <w:pStyle w:val="BodyA"/>
-              <w:rPr>
-                <w:rFonts w:hint="eastAsia"/>
-              </w:rPr>
             </w:pPr>
             <w:r>
               <w:rPr>
@@ -3952,9 +3623,6 @@
           <w:p>
             <w:pPr>
               <w:pStyle w:val="BodyA"/>
-              <w:rPr>
-                <w:rFonts w:hint="eastAsia"/>
-              </w:rPr>
             </w:pPr>
             <w:r>
               <w:rPr>
@@ -3986,9 +3654,6 @@
           <w:p>
             <w:pPr>
               <w:pStyle w:val="BodyA"/>
-              <w:rPr>
-                <w:rFonts w:hint="eastAsia"/>
-              </w:rPr>
             </w:pPr>
             <w:r>
               <w:rPr>
@@ -4020,9 +3685,6 @@
           <w:p>
             <w:pPr>
               <w:pStyle w:val="BodyA"/>
-              <w:rPr>
-                <w:rFonts w:hint="eastAsia"/>
-              </w:rPr>
             </w:pPr>
             <w:r>
               <w:rPr>
@@ -4059,9 +3721,6 @@
           <w:p>
             <w:pPr>
               <w:pStyle w:val="BodyA"/>
-              <w:rPr>
-                <w:rFonts w:hint="eastAsia"/>
-              </w:rPr>
             </w:pPr>
             <w:r>
               <w:t>Jason Bateman</w:t>
@@ -4088,9 +3747,6 @@
           <w:p>
             <w:pPr>
               <w:pStyle w:val="BodyA"/>
-              <w:rPr>
-                <w:rFonts w:hint="eastAsia"/>
-              </w:rPr>
             </w:pPr>
             <w:r>
               <w:t>2015 Honda Accord</w:t>
@@ -4117,9 +3773,6 @@
           <w:p>
             <w:pPr>
               <w:pStyle w:val="BodyA"/>
-              <w:rPr>
-                <w:rFonts w:hint="eastAsia"/>
-              </w:rPr>
             </w:pPr>
             <w:r>
               <w:t>Diagnosis</w:t>
@@ -4146,9 +3799,6 @@
           <w:p>
             <w:pPr>
               <w:pStyle w:val="BodyA"/>
-              <w:rPr>
-                <w:rFonts w:hint="eastAsia"/>
-              </w:rPr>
             </w:pPr>
             <w:r>
               <w:t>03/1/2020</w:t>
@@ -4175,9 +3825,6 @@
           <w:p>
             <w:pPr>
               <w:pStyle w:val="BodyA"/>
-              <w:rPr>
-                <w:rFonts w:hint="eastAsia"/>
-              </w:rPr>
             </w:pPr>
             <w:r>
               <w:t>Johnny</w:t>
@@ -4209,9 +3856,6 @@
           <w:p>
             <w:pPr>
               <w:pStyle w:val="BodyA"/>
-              <w:rPr>
-                <w:rFonts w:hint="eastAsia"/>
-              </w:rPr>
             </w:pPr>
             <w:r>
               <w:t>Charlize Theron</w:t>
@@ -4238,9 +3882,6 @@
           <w:p>
             <w:pPr>
               <w:pStyle w:val="BodyA"/>
-              <w:rPr>
-                <w:rFonts w:hint="eastAsia"/>
-              </w:rPr>
             </w:pPr>
             <w:r>
               <w:t>2014 Toyota Civic</w:t>
@@ -4267,9 +3908,6 @@
           <w:p>
             <w:pPr>
               <w:pStyle w:val="BodyA"/>
-              <w:rPr>
-                <w:rFonts w:hint="eastAsia"/>
-              </w:rPr>
             </w:pPr>
             <w:r>
               <w:t>Customer Approval</w:t>
@@ -4296,9 +3934,6 @@
           <w:p>
             <w:pPr>
               <w:pStyle w:val="BodyA"/>
-              <w:rPr>
-                <w:rFonts w:hint="eastAsia"/>
-              </w:rPr>
             </w:pPr>
             <w:r>
               <w:t>3/2/2020</w:t>
@@ -4325,9 +3960,6 @@
           <w:p>
             <w:pPr>
               <w:pStyle w:val="BodyA"/>
-              <w:rPr>
-                <w:rFonts w:hint="eastAsia"/>
-              </w:rPr>
             </w:pPr>
             <w:r>
               <w:t>Ben</w:t>
@@ -4359,9 +3991,6 @@
           <w:p>
             <w:pPr>
               <w:pStyle w:val="BodyA"/>
-              <w:rPr>
-                <w:rFonts w:hint="eastAsia"/>
-              </w:rPr>
             </w:pPr>
             <w:r>
               <w:t>Ryan Reynolds</w:t>
@@ -4388,9 +4017,6 @@
           <w:p>
             <w:pPr>
               <w:pStyle w:val="BodyA"/>
-              <w:rPr>
-                <w:rFonts w:hint="eastAsia"/>
-              </w:rPr>
             </w:pPr>
             <w:r>
               <w:t>2011 Honda Ridgeline</w:t>
@@ -4417,9 +4043,6 @@
           <w:p>
             <w:pPr>
               <w:pStyle w:val="BodyA"/>
-              <w:rPr>
-                <w:rFonts w:hint="eastAsia"/>
-              </w:rPr>
             </w:pPr>
             <w:r>
               <w:t>Order Parts</w:t>
@@ -4446,9 +4069,6 @@
           <w:p>
             <w:pPr>
               <w:pStyle w:val="BodyA"/>
-              <w:rPr>
-                <w:rFonts w:hint="eastAsia"/>
-              </w:rPr>
             </w:pPr>
             <w:r>
               <w:t>3/3/2020</w:t>
@@ -4475,9 +4095,6 @@
           <w:p>
             <w:pPr>
               <w:pStyle w:val="BodyA"/>
-              <w:rPr>
-                <w:rFonts w:hint="eastAsia"/>
-              </w:rPr>
             </w:pPr>
             <w:r>
               <w:t>Cameron</w:t>
@@ -4509,9 +4126,6 @@
           <w:p>
             <w:pPr>
               <w:pStyle w:val="BodyA"/>
-              <w:rPr>
-                <w:rFonts w:hint="eastAsia"/>
-              </w:rPr>
             </w:pPr>
             <w:r>
               <w:t>Scarlet Johansen</w:t>
@@ -4538,9 +4152,6 @@
           <w:p>
             <w:pPr>
               <w:pStyle w:val="BodyA"/>
-              <w:rPr>
-                <w:rFonts w:hint="eastAsia"/>
-              </w:rPr>
             </w:pPr>
             <w:r>
               <w:t>2009 Toyota Front Runner</w:t>
@@ -4567,9 +4178,6 @@
           <w:p>
             <w:pPr>
               <w:pStyle w:val="BodyA"/>
-              <w:rPr>
-                <w:rFonts w:hint="eastAsia"/>
-              </w:rPr>
             </w:pPr>
             <w:r>
               <w:t>Repair</w:t>
@@ -4596,9 +4204,6 @@
           <w:p>
             <w:pPr>
               <w:pStyle w:val="BodyA"/>
-              <w:rPr>
-                <w:rFonts w:hint="eastAsia"/>
-              </w:rPr>
             </w:pPr>
             <w:r>
               <w:t>3/4/2020</w:t>
@@ -4625,9 +4230,6 @@
           <w:p>
             <w:pPr>
               <w:pStyle w:val="BodyA"/>
-              <w:rPr>
-                <w:rFonts w:hint="eastAsia"/>
-              </w:rPr>
             </w:pPr>
             <w:r>
               <w:t>Peter</w:t>
@@ -4659,9 +4261,6 @@
           <w:p>
             <w:pPr>
               <w:pStyle w:val="BodyA"/>
-              <w:rPr>
-                <w:rFonts w:hint="eastAsia"/>
-              </w:rPr>
             </w:pPr>
             <w:r>
               <w:t>Jeff Bridges</w:t>
@@ -4688,9 +4287,6 @@
           <w:p>
             <w:pPr>
               <w:pStyle w:val="BodyA"/>
-              <w:rPr>
-                <w:rFonts w:hint="eastAsia"/>
-              </w:rPr>
             </w:pPr>
             <w:r>
               <w:t>2014 Fiat 500</w:t>
@@ -4717,9 +4313,6 @@
           <w:p>
             <w:pPr>
               <w:pStyle w:val="BodyA"/>
-              <w:rPr>
-                <w:rFonts w:hint="eastAsia"/>
-              </w:rPr>
             </w:pPr>
             <w:r>
               <w:t>Test Drive</w:t>
@@ -4746,9 +4339,6 @@
           <w:p>
             <w:pPr>
               <w:pStyle w:val="BodyA"/>
-              <w:rPr>
-                <w:rFonts w:hint="eastAsia"/>
-              </w:rPr>
             </w:pPr>
             <w:r>
               <w:t>3/5/2020</w:t>
@@ -4775,9 +4365,6 @@
           <w:p>
             <w:pPr>
               <w:pStyle w:val="BodyA"/>
-              <w:rPr>
-                <w:rFonts w:hint="eastAsia"/>
-              </w:rPr>
             </w:pPr>
             <w:r>
               <w:t>Frank</w:t>
@@ -4809,9 +4396,6 @@
           <w:p>
             <w:pPr>
               <w:pStyle w:val="BodyA"/>
-              <w:rPr>
-                <w:rFonts w:hint="eastAsia"/>
-              </w:rPr>
             </w:pPr>
             <w:r>
               <w:t>Tyler Perry</w:t>
@@ -4838,9 +4422,6 @@
           <w:p>
             <w:pPr>
               <w:pStyle w:val="BodyA"/>
-              <w:rPr>
-                <w:rFonts w:hint="eastAsia"/>
-              </w:rPr>
             </w:pPr>
             <w:r>
               <w:t>2017 Kia Soul</w:t>
@@ -4867,9 +4448,6 @@
           <w:p>
             <w:pPr>
               <w:pStyle w:val="BodyA"/>
-              <w:rPr>
-                <w:rFonts w:hint="eastAsia"/>
-              </w:rPr>
             </w:pPr>
             <w:r>
               <w:t>Contact Customer</w:t>
@@ -4896,9 +4474,6 @@
           <w:p>
             <w:pPr>
               <w:pStyle w:val="BodyA"/>
-              <w:rPr>
-                <w:rFonts w:hint="eastAsia"/>
-              </w:rPr>
             </w:pPr>
             <w:r>
               <w:t>3/6/2020</w:t>
@@ -4925,9 +4500,6 @@
           <w:p>
             <w:pPr>
               <w:pStyle w:val="BodyA"/>
-              <w:rPr>
-                <w:rFonts w:hint="eastAsia"/>
-              </w:rPr>
             </w:pPr>
             <w:r>
               <w:t>Brian</w:t>
@@ -4959,9 +4531,6 @@
           <w:p>
             <w:pPr>
               <w:pStyle w:val="BodyA"/>
-              <w:rPr>
-                <w:rFonts w:hint="eastAsia"/>
-              </w:rPr>
             </w:pPr>
             <w:r>
               <w:t>Brandon Fraser</w:t>
@@ -4988,9 +4557,6 @@
           <w:p>
             <w:pPr>
               <w:pStyle w:val="BodyA"/>
-              <w:rPr>
-                <w:rFonts w:hint="eastAsia"/>
-              </w:rPr>
             </w:pPr>
             <w:r>
               <w:t>2019 Chevrolet Corvette</w:t>
@@ -5017,9 +4583,6 @@
           <w:p>
             <w:pPr>
               <w:pStyle w:val="BodyA"/>
-              <w:rPr>
-                <w:rFonts w:hint="eastAsia"/>
-              </w:rPr>
             </w:pPr>
             <w:r>
               <w:t>Diagnosis</w:t>
@@ -5046,9 +4609,6 @@
           <w:p>
             <w:pPr>
               <w:pStyle w:val="BodyA"/>
-              <w:rPr>
-                <w:rFonts w:hint="eastAsia"/>
-              </w:rPr>
             </w:pPr>
             <w:r>
               <w:t>3/6/2020</w:t>
@@ -5075,9 +4635,6 @@
           <w:p>
             <w:pPr>
               <w:pStyle w:val="BodyA"/>
-              <w:rPr>
-                <w:rFonts w:hint="eastAsia"/>
-              </w:rPr>
             </w:pPr>
             <w:r>
               <w:t>Ben</w:t>
@@ -5091,17 +4648,11 @@
         <w:pStyle w:val="BodyA"/>
         <w:widowControl w:val="0"/>
         <w:spacing w:line="240" w:lineRule="auto"/>
-        <w:rPr>
-          <w:rFonts w:hint="eastAsia"/>
-        </w:rPr>
       </w:pPr>
     </w:p>
     <w:p>
       <w:pPr>
         <w:pStyle w:val="Heading2"/>
-        <w:rPr>
-          <w:rFonts w:hint="eastAsia"/>
-        </w:rPr>
       </w:pPr>
       <w:r>
         <w:t>Programming Implementation and Assignments</w:t>
@@ -5110,9 +4661,6 @@
     <w:p>
       <w:pPr>
         <w:pStyle w:val="Body2"/>
-        <w:rPr>
-          <w:rFonts w:hint="eastAsia"/>
-        </w:rPr>
       </w:pPr>
       <w:r>
         <w:t xml:space="preserve">For this project we will be implementing pair programming when possible. The goal is for the code in this project to be done together and we will switch back and forth between who is actively programming and who is giving feedback and checking for errors. This will allow us to learn from each other and help ensure that the code is of good quality. </w:t>
@@ -5121,9 +4669,6 @@
     <w:p>
       <w:pPr>
         <w:pStyle w:val="Heading2"/>
-        <w:rPr>
-          <w:rFonts w:hint="eastAsia"/>
-        </w:rPr>
       </w:pPr>
       <w:r>
         <w:t>Database Outline</w:t>
@@ -5158,9 +4703,6 @@
           <w:ilvl w:val="0"/>
           <w:numId w:val="6"/>
         </w:numPr>
-        <w:rPr>
-          <w:rFonts w:hint="eastAsia"/>
-        </w:rPr>
       </w:pPr>
       <w:r>
         <w:t xml:space="preserve">id:   </w:t>
@@ -5179,9 +4721,6 @@
           <w:ilvl w:val="0"/>
           <w:numId w:val="6"/>
         </w:numPr>
-        <w:rPr>
-          <w:rFonts w:hint="eastAsia"/>
-        </w:rPr>
       </w:pPr>
       <w:proofErr w:type="spellStart"/>
       <w:r>
@@ -5199,9 +4738,6 @@
           <w:ilvl w:val="0"/>
           <w:numId w:val="6"/>
         </w:numPr>
-        <w:rPr>
-          <w:rFonts w:hint="eastAsia"/>
-        </w:rPr>
       </w:pPr>
       <w:proofErr w:type="spellStart"/>
       <w:r>
@@ -5219,12 +4755,10 @@
           <w:ilvl w:val="0"/>
           <w:numId w:val="6"/>
         </w:numPr>
-        <w:rPr>
-          <w:rFonts w:hint="eastAsia"/>
-        </w:rPr>
-      </w:pPr>
-      <w:proofErr w:type="spellStart"/>
-      <w:r>
+      </w:pPr>
+      <w:proofErr w:type="spellStart"/>
+      <w:r>
+        <w:lastRenderedPageBreak/>
         <w:t>contact_no</w:t>
       </w:r>
       <w:proofErr w:type="spellEnd"/>
@@ -5239,9 +4773,6 @@
           <w:ilvl w:val="0"/>
           <w:numId w:val="6"/>
         </w:numPr>
-        <w:rPr>
-          <w:rFonts w:hint="eastAsia"/>
-        </w:rPr>
       </w:pPr>
       <w:proofErr w:type="spellStart"/>
       <w:r>
@@ -5262,9 +4793,6 @@
           <w:ilvl w:val="0"/>
           <w:numId w:val="6"/>
         </w:numPr>
-        <w:rPr>
-          <w:rFonts w:hint="eastAsia"/>
-        </w:rPr>
       </w:pPr>
       <w:r>
         <w:t xml:space="preserve">relationship:  a 1:M relationship between customers and cars is implemented with </w:t>
@@ -5285,34 +4813,6 @@
       <w:r>
         <w:t xml:space="preserve"> FK inside of cars, where a customer can have 0 to many cars, and a car can only have one customer.</w:t>
       </w:r>
-    </w:p>
-    <w:p>
-      <w:pPr>
-        <w:pStyle w:val="BodyA"/>
-        <w:rPr>
-          <w:rFonts w:hint="eastAsia"/>
-        </w:rPr>
-      </w:pPr>
-    </w:p>
-    <w:p>
-      <w:pPr>
-        <w:pStyle w:val="BodyA"/>
-        <w:rPr>
-          <w:rFonts w:ascii="Helvetica Neue" w:hAnsi="Helvetica Neue" w:hint="eastAsia"/>
-          <w:b/>
-          <w:bCs/>
-        </w:rPr>
-      </w:pPr>
-    </w:p>
-    <w:p>
-      <w:pPr>
-        <w:pStyle w:val="BodyA"/>
-        <w:rPr>
-          <w:rFonts w:ascii="Helvetica Neue" w:hAnsi="Helvetica Neue" w:hint="eastAsia"/>
-          <w:b/>
-          <w:bCs/>
-        </w:rPr>
-      </w:pPr>
     </w:p>
     <w:p>
       <w:pPr>
@@ -5343,9 +4843,6 @@
           <w:ilvl w:val="0"/>
           <w:numId w:val="6"/>
         </w:numPr>
-        <w:rPr>
-          <w:rFonts w:hint="eastAsia"/>
-        </w:rPr>
       </w:pPr>
       <w:r>
         <w:t xml:space="preserve">id: </w:t>
@@ -5367,9 +4864,6 @@
           <w:ilvl w:val="0"/>
           <w:numId w:val="6"/>
         </w:numPr>
-        <w:rPr>
-          <w:rFonts w:hint="eastAsia"/>
-        </w:rPr>
       </w:pPr>
       <w:proofErr w:type="spellStart"/>
       <w:r>
@@ -5392,9 +4886,6 @@
           <w:ilvl w:val="0"/>
           <w:numId w:val="6"/>
         </w:numPr>
-        <w:rPr>
-          <w:rFonts w:hint="eastAsia"/>
-        </w:rPr>
       </w:pPr>
       <w:proofErr w:type="spellStart"/>
       <w:r>
@@ -5412,12 +4903,14 @@
           <w:ilvl w:val="0"/>
           <w:numId w:val="6"/>
         </w:numPr>
-        <w:rPr>
-          <w:rFonts w:hint="eastAsia"/>
-        </w:rPr>
-      </w:pPr>
-      <w:r>
-        <w:t>make: VARCHAR, NOT NULL</w:t>
+      </w:pPr>
+      <w:proofErr w:type="spellStart"/>
+      <w:r>
+        <w:t>model_year</w:t>
+      </w:r>
+      <w:proofErr w:type="spellEnd"/>
+      <w:r>
+        <w:t>: YEAR, NOT NULL</w:t>
       </w:r>
     </w:p>
     <w:p>
@@ -5427,17 +4920,9 @@
           <w:ilvl w:val="0"/>
           <w:numId w:val="6"/>
         </w:numPr>
-        <w:rPr>
-          <w:rFonts w:hint="eastAsia"/>
-        </w:rPr>
-      </w:pPr>
-      <w:proofErr w:type="spellStart"/>
-      <w:r>
-        <w:t>model_name</w:t>
-      </w:r>
-      <w:proofErr w:type="spellEnd"/>
-      <w:r>
-        <w:t>: VARCHAR, NOT NULL</w:t>
+      </w:pPr>
+      <w:r>
+        <w:t>make: VARCHAR, NOT NULL</w:t>
       </w:r>
     </w:p>
     <w:p>
@@ -5447,17 +4932,14 @@
           <w:ilvl w:val="0"/>
           <w:numId w:val="6"/>
         </w:numPr>
-        <w:rPr>
-          <w:rFonts w:hint="eastAsia"/>
-        </w:rPr>
-      </w:pPr>
-      <w:proofErr w:type="spellStart"/>
-      <w:r>
-        <w:t>model_year</w:t>
-      </w:r>
-      <w:proofErr w:type="spellEnd"/>
-      <w:r>
-        <w:t>: YEAR, NOT NULL</w:t>
+      </w:pPr>
+      <w:proofErr w:type="spellStart"/>
+      <w:r>
+        <w:t>model_name</w:t>
+      </w:r>
+      <w:proofErr w:type="spellEnd"/>
+      <w:r>
+        <w:t>: VARCHAR, NOT NULL</w:t>
       </w:r>
     </w:p>
     <w:p>
@@ -5467,9 +4949,6 @@
           <w:ilvl w:val="0"/>
           <w:numId w:val="6"/>
         </w:numPr>
-        <w:rPr>
-          <w:rFonts w:hint="eastAsia"/>
-        </w:rPr>
       </w:pPr>
       <w:r>
         <w:t xml:space="preserve">relationship: a 1:M relationship between cars and </w:t>
@@ -5512,14 +4991,6 @@
       <w:r>
         <w:t xml:space="preserve"> one customer and a customer can have 0 or more cars</w:t>
       </w:r>
-    </w:p>
-    <w:p>
-      <w:pPr>
-        <w:pStyle w:val="BodyA"/>
-        <w:rPr>
-          <w:rFonts w:ascii="Arial Unicode MS" w:hAnsi="Arial Unicode MS"/>
-        </w:rPr>
-      </w:pPr>
     </w:p>
     <w:p>
       <w:pPr>
@@ -5560,9 +5031,6 @@
           <w:ilvl w:val="0"/>
           <w:numId w:val="6"/>
         </w:numPr>
-        <w:rPr>
-          <w:rFonts w:hint="eastAsia"/>
-        </w:rPr>
       </w:pPr>
       <w:r>
         <w:t xml:space="preserve">id: </w:t>
@@ -5581,9 +5049,6 @@
           <w:ilvl w:val="0"/>
           <w:numId w:val="6"/>
         </w:numPr>
-        <w:rPr>
-          <w:rFonts w:hint="eastAsia"/>
-        </w:rPr>
       </w:pPr>
       <w:proofErr w:type="spellStart"/>
       <w:r>
@@ -5604,9 +5069,6 @@
           <w:ilvl w:val="0"/>
           <w:numId w:val="6"/>
         </w:numPr>
-        <w:rPr>
-          <w:rFonts w:hint="eastAsia"/>
-        </w:rPr>
       </w:pPr>
       <w:proofErr w:type="spellStart"/>
       <w:r>
@@ -5615,6 +5077,9 @@
       <w:proofErr w:type="spellEnd"/>
       <w:r>
         <w:t>: DATE</w:t>
+      </w:r>
+      <w:r>
+        <w:t xml:space="preserve"> NOT NULL</w:t>
       </w:r>
     </w:p>
     <w:p>
@@ -5624,9 +5089,6 @@
           <w:ilvl w:val="0"/>
           <w:numId w:val="6"/>
         </w:numPr>
-        <w:rPr>
-          <w:rFonts w:hint="eastAsia"/>
-        </w:rPr>
       </w:pPr>
       <w:proofErr w:type="spellStart"/>
       <w:r>
@@ -5644,9 +5106,6 @@
           <w:ilvl w:val="0"/>
           <w:numId w:val="6"/>
         </w:numPr>
-        <w:rPr>
-          <w:rFonts w:hint="eastAsia"/>
-        </w:rPr>
       </w:pPr>
       <w:r>
         <w:t xml:space="preserve">relationship: a M:M relationship between </w:t>
@@ -5722,14 +5181,6 @@
       <w:r>
         <w:t>.</w:t>
       </w:r>
-    </w:p>
-    <w:p>
-      <w:pPr>
-        <w:pStyle w:val="BodyA"/>
-        <w:rPr>
-          <w:rFonts w:ascii="Arial Unicode MS" w:hAnsi="Arial Unicode MS"/>
-        </w:rPr>
-      </w:pPr>
     </w:p>
     <w:p>
       <w:pPr>
@@ -5788,9 +5239,6 @@
           <w:ilvl w:val="0"/>
           <w:numId w:val="6"/>
         </w:numPr>
-        <w:rPr>
-          <w:rFonts w:hint="eastAsia"/>
-        </w:rPr>
       </w:pPr>
       <w:r>
         <w:t xml:space="preserve">id: </w:t>
@@ -5809,9 +5257,6 @@
           <w:ilvl w:val="0"/>
           <w:numId w:val="6"/>
         </w:numPr>
-        <w:rPr>
-          <w:rFonts w:hint="eastAsia"/>
-        </w:rPr>
       </w:pPr>
       <w:r>
         <w:t>name: VARCHAR, NOT NULL (Diagnosis, Customer Approval, Order Parts, Repair, Test Drive, Contact Customer)</w:t>
@@ -5824,9 +5269,6 @@
           <w:ilvl w:val="0"/>
           <w:numId w:val="6"/>
         </w:numPr>
-        <w:rPr>
-          <w:rFonts w:hint="eastAsia"/>
-        </w:rPr>
       </w:pPr>
       <w:r>
         <w:t xml:space="preserve">relationship: </w:t>
@@ -5873,9 +5315,6 @@
       <w:pPr>
         <w:pStyle w:val="BodyA"/>
         <w:ind w:left="360"/>
-        <w:rPr>
-          <w:rFonts w:hint="eastAsia"/>
-        </w:rPr>
       </w:pPr>
     </w:p>
     <w:p>
@@ -5923,9 +5362,6 @@
           <w:ilvl w:val="0"/>
           <w:numId w:val="6"/>
         </w:numPr>
-        <w:rPr>
-          <w:rFonts w:hint="eastAsia"/>
-        </w:rPr>
       </w:pPr>
       <w:r>
         <w:t xml:space="preserve">id: </w:t>
@@ -5944,9 +5380,6 @@
           <w:ilvl w:val="0"/>
           <w:numId w:val="6"/>
         </w:numPr>
-        <w:rPr>
-          <w:rFonts w:hint="eastAsia"/>
-        </w:rPr>
       </w:pPr>
       <w:proofErr w:type="spellStart"/>
       <w:r>
@@ -5967,9 +5400,6 @@
           <w:ilvl w:val="0"/>
           <w:numId w:val="6"/>
         </w:numPr>
-        <w:rPr>
-          <w:rFonts w:hint="eastAsia"/>
-        </w:rPr>
       </w:pPr>
       <w:proofErr w:type="spellStart"/>
       <w:r>
@@ -5990,9 +5420,6 @@
           <w:ilvl w:val="0"/>
           <w:numId w:val="6"/>
         </w:numPr>
-        <w:rPr>
-          <w:rFonts w:hint="eastAsia"/>
-        </w:rPr>
       </w:pPr>
       <w:proofErr w:type="spellStart"/>
       <w:r>
@@ -6019,9 +5446,6 @@
           <w:ilvl w:val="0"/>
           <w:numId w:val="6"/>
         </w:numPr>
-        <w:rPr>
-          <w:rFonts w:hint="eastAsia"/>
-        </w:rPr>
       </w:pPr>
       <w:proofErr w:type="spellStart"/>
       <w:r>
@@ -6030,6 +5454,9 @@
       <w:proofErr w:type="spellEnd"/>
       <w:r>
         <w:t>: DATE</w:t>
+      </w:r>
+      <w:r>
+        <w:t xml:space="preserve"> NOT NULL</w:t>
       </w:r>
     </w:p>
     <w:p>
@@ -6039,13 +5466,9 @@
           <w:ilvl w:val="0"/>
           <w:numId w:val="6"/>
         </w:numPr>
-        <w:rPr>
-          <w:rFonts w:hint="eastAsia"/>
-        </w:rPr>
-      </w:pPr>
-      <w:proofErr w:type="spellStart"/>
-      <w:r>
-        <w:lastRenderedPageBreak/>
+      </w:pPr>
+      <w:proofErr w:type="spellStart"/>
+      <w:r>
         <w:t>end_date</w:t>
       </w:r>
       <w:proofErr w:type="spellEnd"/>
@@ -6059,25 +5482,19 @@
     <w:p>
       <w:pPr>
         <w:pStyle w:val="BodyA"/>
-        <w:rPr>
-          <w:rFonts w:ascii="Arial Unicode MS" w:hAnsi="Arial Unicode MS"/>
-        </w:rPr>
+        <w:ind w:left="360"/>
       </w:pPr>
     </w:p>
     <w:p>
       <w:pPr>
         <w:pStyle w:val="BodyA"/>
-        <w:rPr>
-          <w:rFonts w:ascii="Arial Unicode MS" w:hAnsi="Arial Unicode MS"/>
-        </w:rPr>
+        <w:ind w:left="360"/>
       </w:pPr>
     </w:p>
     <w:p>
       <w:pPr>
         <w:pStyle w:val="BodyA"/>
-        <w:rPr>
-          <w:rFonts w:ascii="Arial Unicode MS" w:hAnsi="Arial Unicode MS"/>
-        </w:rPr>
+        <w:ind w:left="360"/>
       </w:pPr>
     </w:p>
     <w:p>
@@ -6109,9 +5526,6 @@
           <w:ilvl w:val="0"/>
           <w:numId w:val="6"/>
         </w:numPr>
-        <w:rPr>
-          <w:rFonts w:hint="eastAsia"/>
-        </w:rPr>
       </w:pPr>
       <w:r>
         <w:t xml:space="preserve">id: </w:t>
@@ -6133,9 +5547,6 @@
           <w:ilvl w:val="0"/>
           <w:numId w:val="6"/>
         </w:numPr>
-        <w:rPr>
-          <w:rFonts w:hint="eastAsia"/>
-        </w:rPr>
       </w:pPr>
       <w:proofErr w:type="spellStart"/>
       <w:r>
@@ -6157,15 +5568,22 @@
           <w:numId w:val="6"/>
         </w:numPr>
         <w:rPr>
-          <w:rFonts w:hint="eastAsia"/>
           <w:lang w:val="de-DE"/>
         </w:rPr>
       </w:pPr>
+      <w:proofErr w:type="spellStart"/>
       <w:r>
         <w:rPr>
           <w:lang w:val="de-DE"/>
         </w:rPr>
-        <w:t>l_name: VARCHAR, NOT NULL</w:t>
+        <w:t>l_name</w:t>
+      </w:r>
+      <w:proofErr w:type="spellEnd"/>
+      <w:r>
+        <w:rPr>
+          <w:lang w:val="de-DE"/>
+        </w:rPr>
+        <w:t>: VARCHAR, NOT NULL</w:t>
       </w:r>
     </w:p>
     <w:p>
@@ -6175,9 +5593,6 @@
           <w:ilvl w:val="0"/>
           <w:numId w:val="6"/>
         </w:numPr>
-        <w:rPr>
-          <w:rFonts w:hint="eastAsia"/>
-        </w:rPr>
       </w:pPr>
       <w:r>
         <w:t xml:space="preserve">relationship: a 1:M relationship between mechanics and work order is implemented with </w:t>
@@ -6245,9 +5660,6 @@
         <w:tabs>
           <w:tab w:val="left" w:pos="720"/>
         </w:tabs>
-        <w:rPr>
-          <w:rFonts w:hint="eastAsia"/>
-        </w:rPr>
       </w:pPr>
       <w:r>
         <w:rPr>
@@ -6259,9 +5671,6 @@
     <w:p>
       <w:pPr>
         <w:pStyle w:val="Heading2"/>
-        <w:rPr>
-          <w:rFonts w:hint="eastAsia"/>
-        </w:rPr>
       </w:pPr>
       <w:r>
         <w:rPr>
@@ -6275,9 +5684,6 @@
       <w:pPr>
         <w:pStyle w:val="BodyA"/>
         <w:ind w:left="360"/>
-        <w:rPr>
-          <w:rFonts w:hint="eastAsia"/>
-        </w:rPr>
         <w:sectPr>
           <w:headerReference w:type="default" r:id="rId8"/>
           <w:footerReference w:type="default" r:id="rId9"/>
@@ -6291,31 +5697,39 @@
       <w:pPr>
         <w:pStyle w:val="BodyA"/>
         <w:ind w:left="360"/>
-        <w:rPr>
-          <w:rFonts w:hint="eastAsia"/>
-        </w:rPr>
-      </w:pPr>
-      <w:proofErr w:type="gramStart"/>
+      </w:pPr>
       <w:r>
         <w:rPr>
           <w:rFonts w:ascii="Helvetica Neue" w:hAnsi="Helvetica Neue"/>
           <w:b/>
           <w:bCs/>
         </w:rPr>
-        <w:t>customers</w:t>
+        <w:t>C</w:t>
+      </w:r>
+      <w:r>
+        <w:rPr>
+          <w:rFonts w:ascii="Helvetica Neue" w:hAnsi="Helvetica Neue"/>
+          <w:b/>
+          <w:bCs/>
+        </w:rPr>
+        <w:t>ustomers</w:t>
+      </w:r>
+      <w:r>
+        <w:rPr>
+          <w:rFonts w:ascii="Helvetica Neue" w:hAnsi="Helvetica Neue"/>
+          <w:b/>
+          <w:bCs/>
+        </w:rPr>
+        <w:t xml:space="preserve"> </w:t>
       </w:r>
       <w:r>
         <w:t>(</w:t>
       </w:r>
-      <w:proofErr w:type="gramEnd"/>
     </w:p>
     <w:p>
       <w:pPr>
         <w:pStyle w:val="BodyA"/>
         <w:ind w:left="360"/>
-        <w:rPr>
-          <w:rFonts w:hint="eastAsia"/>
-        </w:rPr>
       </w:pPr>
       <w:r>
         <w:rPr>
@@ -6325,16 +5739,16 @@
         <mc:AlternateContent>
           <mc:Choice Requires="wps">
             <w:drawing>
-              <wp:anchor distT="0" distB="0" distL="0" distR="0" simplePos="0" relativeHeight="251659264" behindDoc="0" locked="0" layoutInCell="1" allowOverlap="1" wp14:anchorId="0D549829" wp14:editId="08413B1E">
+              <wp:anchor distT="0" distB="0" distL="0" distR="0" simplePos="0" relativeHeight="251659264" behindDoc="0" locked="0" layoutInCell="1" allowOverlap="1" wp14:anchorId="0D549829" wp14:editId="7724CB79">
                 <wp:simplePos x="0" y="0"/>
                 <wp:positionH relativeFrom="page">
-                  <wp:posOffset>661182</wp:posOffset>
+                  <wp:posOffset>660400</wp:posOffset>
                 </wp:positionH>
                 <wp:positionV relativeFrom="paragraph">
-                  <wp:posOffset>85627</wp:posOffset>
+                  <wp:posOffset>82550</wp:posOffset>
                 </wp:positionV>
-                <wp:extent cx="239150" cy="1610751"/>
-                <wp:effectExtent l="0" t="76200" r="8890" b="27940"/>
+                <wp:extent cx="335280" cy="1610751"/>
+                <wp:effectExtent l="0" t="63500" r="0" b="15240"/>
                 <wp:wrapNone/>
                 <wp:docPr id="1073741829" name="officeArt object" descr="Connector: Elbow 3"/>
                 <wp:cNvGraphicFramePr/>
@@ -6345,7 +5759,7 @@
                       <wps:spPr>
                         <a:xfrm flipV="1">
                           <a:off x="0" y="0"/>
-                          <a:ext cx="239150" cy="1610751"/>
+                          <a:ext cx="335280" cy="1610751"/>
                         </a:xfrm>
                         <a:custGeom>
                           <a:avLst/>
@@ -6409,9 +5823,9 @@
           </mc:Choice>
           <mc:Fallback>
             <w:pict>
-              <v:shape w14:anchorId="2984971B" id="officeArt object" o:spid="_x0000_s1026" alt="Connector: Elbow 3" style="position:absolute;margin-left:52.05pt;margin-top:6.75pt;width:18.85pt;height:126.85pt;flip:y;z-index:251659264;visibility:visible;mso-wrap-style:square;mso-width-percent:0;mso-height-percent:0;mso-wrap-distance-left:0;mso-wrap-distance-top:0;mso-wrap-distance-right:0;mso-wrap-distance-bottom:0;mso-position-horizontal:absolute;mso-position-horizontal-relative:page;mso-position-vertical:absolute;mso-position-vertical-relative:text;mso-width-percent:0;mso-height-percent:0;mso-width-relative:margin;mso-height-relative:margin;v-text-anchor:top" coordsize="21600,21600" o:gfxdata="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" path="m14688,l,,,21600r21600,e" filled="f" strokecolor="#367da2" strokeweight="1pt">
+              <v:shape w14:anchorId="231ABC3A" id="officeArt object" o:spid="_x0000_s1026" alt="Connector: Elbow 3" style="position:absolute;margin-left:52pt;margin-top:6.5pt;width:26.4pt;height:126.85pt;flip:y;z-index:251659264;visibility:visible;mso-wrap-style:square;mso-width-percent:0;mso-height-percent:0;mso-wrap-distance-left:0;mso-wrap-distance-top:0;mso-wrap-distance-right:0;mso-wrap-distance-bottom:0;mso-position-horizontal:absolute;mso-position-horizontal-relative:page;mso-position-vertical:absolute;mso-position-vertical-relative:text;mso-width-percent:0;mso-height-percent:0;mso-width-relative:margin;mso-height-relative:margin;v-text-anchor:top" coordsize="21600,21600" o:gfxdata="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" path="m14688,l,,,21600r21600,e" filled="f" strokecolor="#367da2" strokeweight="1pt">
                 <v:stroke endarrow="block" miterlimit="4" joinstyle="miter"/>
-                <v:path arrowok="t" o:extrusionok="f" o:connecttype="custom" o:connectlocs="119575,805376;119575,805376;119575,805376;119575,805376" o:connectangles="0,90,180,270"/>
+                <v:path arrowok="t" o:extrusionok="f" o:connecttype="custom" o:connectlocs="167640,805376;167640,805376;167640,805376;167640,805376" o:connectangles="0,90,180,270"/>
                 <w10:wrap anchorx="page"/>
               </v:shape>
             </w:pict>
@@ -6432,9 +5846,20 @@
       <w:pPr>
         <w:pStyle w:val="BodyA"/>
         <w:ind w:left="360"/>
-        <w:rPr>
-          <w:rFonts w:hint="eastAsia"/>
-        </w:rPr>
+      </w:pPr>
+      <w:proofErr w:type="spellStart"/>
+      <w:r>
+        <w:t>f_name</w:t>
+      </w:r>
+      <w:proofErr w:type="spellEnd"/>
+      <w:r>
+        <w:t>,</w:t>
+      </w:r>
+    </w:p>
+    <w:p>
+      <w:pPr>
+        <w:pStyle w:val="BodyA"/>
+        <w:ind w:left="360"/>
       </w:pPr>
       <w:r>
         <w:rPr>
@@ -6444,16 +5869,16 @@
         <mc:AlternateContent>
           <mc:Choice Requires="wps">
             <w:drawing>
-              <wp:anchor distT="0" distB="0" distL="0" distR="0" simplePos="0" relativeHeight="251662336" behindDoc="0" locked="0" layoutInCell="1" allowOverlap="1" wp14:anchorId="3882D6CC" wp14:editId="04F7F65C">
+              <wp:anchor distT="0" distB="0" distL="0" distR="0" simplePos="0" relativeHeight="251662336" behindDoc="0" locked="0" layoutInCell="1" allowOverlap="1" wp14:anchorId="3882D6CC" wp14:editId="4306DCB3">
                 <wp:simplePos x="0" y="0"/>
                 <wp:positionH relativeFrom="column">
-                  <wp:posOffset>381635</wp:posOffset>
+                  <wp:posOffset>384175</wp:posOffset>
                 </wp:positionH>
                 <wp:positionV relativeFrom="paragraph">
-                  <wp:posOffset>111760</wp:posOffset>
+                  <wp:posOffset>94615</wp:posOffset>
                 </wp:positionV>
-                <wp:extent cx="3056890" cy="2854960"/>
-                <wp:effectExtent l="25400" t="0" r="16510" b="78740"/>
+                <wp:extent cx="3185160" cy="2672080"/>
+                <wp:effectExtent l="25400" t="0" r="15240" b="71120"/>
                 <wp:wrapNone/>
                 <wp:docPr id="1073741828" name="officeArt object" descr="Connector: Elbow 9"/>
                 <wp:cNvGraphicFramePr/>
@@ -6464,7 +5889,7 @@
                       <wps:spPr>
                         <a:xfrm flipH="1">
                           <a:off x="0" y="0"/>
-                          <a:ext cx="3056890" cy="2854960"/>
+                          <a:ext cx="3185160" cy="2672080"/>
                         </a:xfrm>
                         <a:custGeom>
                           <a:avLst/>
@@ -6528,9 +5953,9 @@
           </mc:Choice>
           <mc:Fallback>
             <w:pict>
-              <v:shape w14:anchorId="30BBF6BC" id="officeArt object" o:spid="_x0000_s1026" alt="Connector: Elbow 9" style="position:absolute;margin-left:30.05pt;margin-top:8.8pt;width:240.7pt;height:224.8pt;flip:x;z-index:251662336;visibility:visible;mso-wrap-style:square;mso-width-percent:0;mso-height-percent:0;mso-wrap-distance-left:0;mso-wrap-distance-top:0;mso-wrap-distance-right:0;mso-wrap-distance-bottom:0;mso-position-horizontal:absolute;mso-position-horizontal-relative:text;mso-position-vertical:absolute;mso-position-vertical-relative:text;mso-width-percent:0;mso-height-percent:0;mso-width-relative:margin;mso-height-relative:margin;v-text-anchor:top" coordsize="21600,21600" o:gfxdata="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" path="m,l4993,r,21600l21600,21600e" filled="f" strokecolor="#367da2" strokeweight="1pt">
+              <v:shape w14:anchorId="21A0D4ED" id="officeArt object" o:spid="_x0000_s1026" alt="Connector: Elbow 9" style="position:absolute;margin-left:30.25pt;margin-top:7.45pt;width:250.8pt;height:210.4pt;flip:x;z-index:251662336;visibility:visible;mso-wrap-style:square;mso-width-percent:0;mso-height-percent:0;mso-wrap-distance-left:0;mso-wrap-distance-top:0;mso-wrap-distance-right:0;mso-wrap-distance-bottom:0;mso-position-horizontal:absolute;mso-position-horizontal-relative:text;mso-position-vertical:absolute;mso-position-vertical-relative:text;mso-width-percent:0;mso-height-percent:0;mso-width-relative:margin;mso-height-relative:margin;v-text-anchor:top" coordsize="21600,21600" o:gfxdata="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" path="m,l4993,r,21600l21600,21600e" filled="f" strokecolor="#367da2" strokeweight="1pt">
                 <v:stroke endarrow="block" miterlimit="4" joinstyle="miter"/>
-                <v:path arrowok="t" o:extrusionok="f" o:connecttype="custom" o:connectlocs="1528445,1427480;1528445,1427480;1528445,1427480;1528445,1427480" o:connectangles="0,90,180,270"/>
+                <v:path arrowok="t" o:extrusionok="f" o:connecttype="custom" o:connectlocs="1592580,1336040;1592580,1336040;1592580,1336040;1592580,1336040" o:connectangles="0,90,180,270"/>
               </v:shape>
             </w:pict>
           </mc:Fallback>
@@ -6538,7 +5963,7 @@
       </w:r>
       <w:proofErr w:type="spellStart"/>
       <w:r>
-        <w:t>f_name</w:t>
+        <w:t>l_name</w:t>
       </w:r>
       <w:proofErr w:type="spellEnd"/>
       <w:r>
@@ -6549,13 +5974,10 @@
       <w:pPr>
         <w:pStyle w:val="BodyA"/>
         <w:ind w:left="360"/>
-        <w:rPr>
-          <w:rFonts w:hint="eastAsia"/>
-        </w:rPr>
-      </w:pPr>
-      <w:proofErr w:type="spellStart"/>
-      <w:r>
-        <w:t>l_name</w:t>
+      </w:pPr>
+      <w:proofErr w:type="spellStart"/>
+      <w:r>
+        <w:t>contact_no</w:t>
       </w:r>
       <w:proofErr w:type="spellEnd"/>
       <w:r>
@@ -6566,54 +5988,27 @@
       <w:pPr>
         <w:pStyle w:val="BodyA"/>
         <w:ind w:left="360"/>
-        <w:rPr>
-          <w:rFonts w:hint="eastAsia"/>
-        </w:rPr>
-      </w:pPr>
-      <w:proofErr w:type="spellStart"/>
-      <w:r>
-        <w:t>contact_no</w:t>
-      </w:r>
-      <w:proofErr w:type="spellEnd"/>
-      <w:r>
-        <w:t>,</w:t>
+      </w:pPr>
+      <w:proofErr w:type="spellStart"/>
+      <w:r>
+        <w:t>email_address</w:t>
+      </w:r>
+      <w:proofErr w:type="spellEnd"/>
+      <w:r>
+        <w:t>)</w:t>
       </w:r>
     </w:p>
     <w:p>
       <w:pPr>
         <w:pStyle w:val="BodyA"/>
         <w:ind w:left="360"/>
-        <w:rPr>
-          <w:rFonts w:hint="eastAsia"/>
-        </w:rPr>
-      </w:pPr>
-      <w:proofErr w:type="spellStart"/>
-      <w:r>
-        <w:t>email_address</w:t>
-      </w:r>
-      <w:proofErr w:type="spellEnd"/>
-      <w:r>
-        <w:t>)</w:t>
-      </w:r>
+      </w:pPr>
     </w:p>
     <w:p>
       <w:pPr>
         <w:pStyle w:val="BodyA"/>
         <w:ind w:left="360"/>
-        <w:rPr>
-          <w:rFonts w:hint="eastAsia"/>
-        </w:rPr>
-      </w:pPr>
-    </w:p>
-    <w:p>
-      <w:pPr>
-        <w:pStyle w:val="BodyA"/>
-        <w:ind w:left="360"/>
-        <w:rPr>
-          <w:rFonts w:hint="eastAsia"/>
-        </w:rPr>
-      </w:pPr>
-      <w:proofErr w:type="gramStart"/>
+      </w:pPr>
       <w:r>
         <w:rPr>
           <w:rFonts w:ascii="Helvetica Neue" w:hAnsi="Helvetica Neue"/>
@@ -6623,17 +6018,21 @@
         <w:t>cars</w:t>
       </w:r>
       <w:r>
+        <w:rPr>
+          <w:rFonts w:ascii="Helvetica Neue" w:hAnsi="Helvetica Neue"/>
+          <w:b/>
+          <w:bCs/>
+        </w:rPr>
+        <w:t xml:space="preserve"> </w:t>
+      </w:r>
+      <w:r>
         <w:t>(</w:t>
       </w:r>
-      <w:proofErr w:type="gramEnd"/>
     </w:p>
     <w:p>
       <w:pPr>
         <w:pStyle w:val="BodyA"/>
         <w:ind w:left="360"/>
-        <w:rPr>
-          <w:rFonts w:hint="eastAsia"/>
-        </w:rPr>
       </w:pPr>
       <w:r>
         <w:rPr>
@@ -6749,9 +6148,6 @@
       <w:pPr>
         <w:pStyle w:val="BodyA"/>
         <w:ind w:left="360"/>
-        <w:rPr>
-          <w:rFonts w:hint="eastAsia"/>
-        </w:rPr>
       </w:pPr>
       <w:proofErr w:type="spellStart"/>
       <w:r>
@@ -6766,9 +6162,6 @@
       <w:pPr>
         <w:pStyle w:val="BodyA"/>
         <w:ind w:left="360"/>
-        <w:rPr>
-          <w:rFonts w:hint="eastAsia"/>
-        </w:rPr>
       </w:pPr>
       <w:proofErr w:type="spellStart"/>
       <w:r>
@@ -6783,27 +6176,30 @@
       <w:pPr>
         <w:pStyle w:val="BodyA"/>
         <w:ind w:left="360"/>
-        <w:rPr>
-          <w:rFonts w:hint="eastAsia"/>
-        </w:rPr>
-      </w:pPr>
-      <w:r>
-        <w:t>make,</w:t>
+      </w:pPr>
+      <w:proofErr w:type="spellStart"/>
+      <w:r>
+        <w:t>m</w:t>
+      </w:r>
+      <w:r>
+        <w:t>odel_year</w:t>
+      </w:r>
+      <w:proofErr w:type="spellEnd"/>
+      <w:r>
+        <w:t>,</w:t>
       </w:r>
     </w:p>
     <w:p>
       <w:pPr>
         <w:pStyle w:val="BodyA"/>
         <w:ind w:left="360"/>
-        <w:rPr>
-          <w:rFonts w:hint="eastAsia"/>
-        </w:rPr>
-      </w:pPr>
-      <w:proofErr w:type="spellStart"/>
-      <w:r>
-        <w:t>model_name</w:t>
-      </w:r>
-      <w:proofErr w:type="spellEnd"/>
+      </w:pPr>
+      <w:r>
+        <w:t>m</w:t>
+      </w:r>
+      <w:r>
+        <w:t>ake</w:t>
+      </w:r>
       <w:r>
         <w:t>,</w:t>
       </w:r>
@@ -6812,13 +6208,13 @@
       <w:pPr>
         <w:pStyle w:val="BodyA"/>
         <w:ind w:left="360"/>
-        <w:rPr>
-          <w:rFonts w:hint="eastAsia"/>
-        </w:rPr>
-      </w:pPr>
-      <w:proofErr w:type="spellStart"/>
-      <w:r>
-        <w:t>model_year</w:t>
+      </w:pPr>
+      <w:proofErr w:type="spellStart"/>
+      <w:r>
+        <w:t>model_</w:t>
+      </w:r>
+      <w:r>
+        <w:t>name</w:t>
       </w:r>
       <w:proofErr w:type="spellEnd"/>
       <w:r>
@@ -6838,9 +6234,6 @@
       <w:pPr>
         <w:pStyle w:val="BodyA"/>
         <w:ind w:left="360"/>
-        <w:rPr>
-          <w:rFonts w:hint="eastAsia"/>
-        </w:rPr>
       </w:pPr>
       <w:proofErr w:type="spellStart"/>
       <w:r>
@@ -6849,30 +6242,25 @@
           <w:b/>
           <w:bCs/>
         </w:rPr>
-        <w:t>repair_</w:t>
-      </w:r>
-      <w:proofErr w:type="gramStart"/>
+        <w:t>repair_orders</w:t>
+      </w:r>
+      <w:proofErr w:type="spellEnd"/>
       <w:r>
         <w:rPr>
           <w:rFonts w:ascii="Helvetica Neue" w:hAnsi="Helvetica Neue"/>
           <w:b/>
           <w:bCs/>
         </w:rPr>
-        <w:t>orders</w:t>
-      </w:r>
-      <w:proofErr w:type="spellEnd"/>
+        <w:t xml:space="preserve"> </w:t>
+      </w:r>
       <w:r>
         <w:t>(</w:t>
       </w:r>
-      <w:proofErr w:type="gramEnd"/>
     </w:p>
     <w:p>
       <w:pPr>
         <w:pStyle w:val="BodyA"/>
         <w:ind w:left="360"/>
-        <w:rPr>
-          <w:rFonts w:hint="eastAsia"/>
-        </w:rPr>
       </w:pPr>
       <w:r>
         <w:rPr>
@@ -6888,9 +6276,6 @@
       <w:pPr>
         <w:pStyle w:val="BodyA"/>
         <w:ind w:left="360"/>
-        <w:rPr>
-          <w:rFonts w:hint="eastAsia"/>
-        </w:rPr>
       </w:pPr>
       <w:proofErr w:type="spellStart"/>
       <w:r>
@@ -6905,9 +6290,6 @@
       <w:pPr>
         <w:pStyle w:val="BodyA"/>
         <w:ind w:left="360"/>
-        <w:rPr>
-          <w:rFonts w:hint="eastAsia"/>
-        </w:rPr>
       </w:pPr>
       <w:proofErr w:type="spellStart"/>
       <w:r>
@@ -6922,9 +6304,6 @@
       <w:pPr>
         <w:pStyle w:val="BodyA"/>
         <w:ind w:left="360"/>
-        <w:rPr>
-          <w:rFonts w:hint="eastAsia"/>
-        </w:rPr>
       </w:pPr>
       <w:proofErr w:type="spellStart"/>
       <w:r>
@@ -6957,45 +6336,30 @@
       <w:pPr>
         <w:pStyle w:val="BodyA"/>
         <w:ind w:left="360"/>
-        <w:rPr>
-          <w:rFonts w:hint="eastAsia"/>
-        </w:rPr>
       </w:pPr>
     </w:p>
     <w:p>
       <w:pPr>
         <w:pStyle w:val="BodyA"/>
         <w:ind w:left="360"/>
-        <w:rPr>
-          <w:rFonts w:hint="eastAsia"/>
-        </w:rPr>
       </w:pPr>
     </w:p>
     <w:p>
       <w:pPr>
         <w:pStyle w:val="BodyA"/>
         <w:ind w:left="360"/>
-        <w:rPr>
-          <w:rFonts w:hint="eastAsia"/>
-        </w:rPr>
       </w:pPr>
     </w:p>
     <w:p>
       <w:pPr>
         <w:pStyle w:val="BodyA"/>
         <w:ind w:left="360"/>
-        <w:rPr>
-          <w:rFonts w:hint="eastAsia"/>
-        </w:rPr>
       </w:pPr>
     </w:p>
     <w:p>
       <w:pPr>
         <w:pStyle w:val="BodyA"/>
         <w:ind w:left="360"/>
-        <w:rPr>
-          <w:rFonts w:hint="eastAsia"/>
-        </w:rPr>
       </w:pPr>
       <w:proofErr w:type="spellStart"/>
       <w:r>
@@ -7016,7 +6380,6 @@
         <w:pStyle w:val="BodyA"/>
         <w:ind w:left="360"/>
         <w:rPr>
-          <w:rFonts w:hint="eastAsia"/>
           <w:u w:val="single"/>
         </w:rPr>
       </w:pPr>
@@ -7278,14 +6641,14 @@
         <w:t>mechanic_id</w:t>
       </w:r>
       <w:proofErr w:type="spellEnd"/>
+      <w:r>
+        <w:t>,</w:t>
+      </w:r>
     </w:p>
     <w:p>
       <w:pPr>
         <w:pStyle w:val="BodyA"/>
         <w:ind w:left="360"/>
-        <w:rPr>
-          <w:rFonts w:hint="eastAsia"/>
-        </w:rPr>
       </w:pPr>
       <w:proofErr w:type="spellStart"/>
       <w:r>
@@ -7300,9 +6663,6 @@
       <w:pPr>
         <w:pStyle w:val="BodyA"/>
         <w:ind w:left="360"/>
-        <w:rPr>
-          <w:rFonts w:hint="eastAsia"/>
-        </w:rPr>
       </w:pPr>
       <w:proofErr w:type="spellStart"/>
       <w:r>
@@ -7327,9 +6687,6 @@
       <w:pPr>
         <w:pStyle w:val="BodyA"/>
         <w:ind w:left="360"/>
-        <w:rPr>
-          <w:rFonts w:hint="eastAsia"/>
-        </w:rPr>
       </w:pPr>
       <w:proofErr w:type="spellStart"/>
       <w:r>
@@ -7338,30 +6695,25 @@
           <w:b/>
           <w:bCs/>
         </w:rPr>
-        <w:t>work_</w:t>
-      </w:r>
-      <w:proofErr w:type="gramStart"/>
+        <w:t>work_tasks</w:t>
+      </w:r>
+      <w:proofErr w:type="spellEnd"/>
       <w:r>
         <w:rPr>
           <w:rFonts w:ascii="Helvetica Neue" w:hAnsi="Helvetica Neue"/>
           <w:b/>
           <w:bCs/>
         </w:rPr>
-        <w:t>tasks</w:t>
-      </w:r>
-      <w:proofErr w:type="spellEnd"/>
+        <w:t xml:space="preserve"> </w:t>
+      </w:r>
       <w:r>
         <w:t>(</w:t>
       </w:r>
-      <w:proofErr w:type="gramEnd"/>
     </w:p>
     <w:p>
       <w:pPr>
         <w:pStyle w:val="BodyA"/>
         <w:ind w:left="360"/>
-        <w:rPr>
-          <w:rFonts w:hint="eastAsia"/>
-        </w:rPr>
       </w:pPr>
       <w:r>
         <w:rPr>
@@ -7377,9 +6729,6 @@
       <w:pPr>
         <w:pStyle w:val="BodyA"/>
         <w:ind w:left="360"/>
-        <w:rPr>
-          <w:rFonts w:hint="eastAsia"/>
-        </w:rPr>
       </w:pPr>
       <w:r>
         <w:t>name)</w:t>
@@ -7389,20 +6738,13 @@
       <w:pPr>
         <w:pStyle w:val="BodyA"/>
         <w:ind w:left="360"/>
-        <w:rPr>
-          <w:rFonts w:hint="eastAsia"/>
-        </w:rPr>
       </w:pPr>
     </w:p>
     <w:p>
       <w:pPr>
         <w:pStyle w:val="BodyA"/>
         <w:ind w:left="360"/>
-        <w:rPr>
-          <w:rFonts w:hint="eastAsia"/>
-        </w:rPr>
-      </w:pPr>
-      <w:proofErr w:type="gramStart"/>
+      </w:pPr>
       <w:r>
         <w:rPr>
           <w:rFonts w:ascii="Helvetica Neue" w:hAnsi="Helvetica Neue"/>
@@ -7412,17 +6754,21 @@
         <w:t>mechanics</w:t>
       </w:r>
       <w:r>
+        <w:rPr>
+          <w:rFonts w:ascii="Helvetica Neue" w:hAnsi="Helvetica Neue"/>
+          <w:b/>
+          <w:bCs/>
+        </w:rPr>
+        <w:t xml:space="preserve"> </w:t>
+      </w:r>
+      <w:r>
         <w:t>(</w:t>
       </w:r>
-      <w:proofErr w:type="gramEnd"/>
     </w:p>
     <w:p>
       <w:pPr>
         <w:pStyle w:val="BodyA"/>
         <w:ind w:left="360"/>
-        <w:rPr>
-          <w:rFonts w:hint="eastAsia"/>
-        </w:rPr>
       </w:pPr>
       <w:r>
         <w:rPr>
@@ -7438,9 +6784,6 @@
       <w:pPr>
         <w:pStyle w:val="BodyA"/>
         <w:ind w:left="360"/>
-        <w:rPr>
-          <w:rFonts w:hint="eastAsia"/>
-        </w:rPr>
       </w:pPr>
       <w:proofErr w:type="spellStart"/>
       <w:r>
@@ -7455,9 +6798,6 @@
       <w:pPr>
         <w:pStyle w:val="BodyA"/>
         <w:ind w:left="360"/>
-        <w:rPr>
-          <w:rFonts w:hint="eastAsia"/>
-        </w:rPr>
       </w:pPr>
       <w:proofErr w:type="spellStart"/>
       <w:r>
@@ -7472,45 +6812,30 @@
       <w:pPr>
         <w:pStyle w:val="BodyA"/>
         <w:ind w:left="360"/>
-        <w:rPr>
-          <w:rFonts w:hint="eastAsia"/>
-        </w:rPr>
       </w:pPr>
     </w:p>
     <w:p>
       <w:pPr>
         <w:pStyle w:val="BodyA"/>
         <w:ind w:left="360"/>
-        <w:rPr>
-          <w:rFonts w:hint="eastAsia"/>
-        </w:rPr>
       </w:pPr>
     </w:p>
     <w:p>
       <w:pPr>
         <w:pStyle w:val="BodyA"/>
         <w:ind w:left="360"/>
-        <w:rPr>
-          <w:rFonts w:hint="eastAsia"/>
-        </w:rPr>
       </w:pPr>
     </w:p>
     <w:p>
       <w:pPr>
         <w:pStyle w:val="BodyA"/>
         <w:ind w:left="360"/>
-        <w:rPr>
-          <w:rFonts w:hint="eastAsia"/>
-        </w:rPr>
       </w:pPr>
     </w:p>
     <w:p>
       <w:pPr>
         <w:pStyle w:val="BodyA"/>
         <w:ind w:left="360"/>
-        <w:rPr>
-          <w:rFonts w:hint="eastAsia"/>
-        </w:rPr>
       </w:pPr>
     </w:p>
     <w:p>
@@ -7525,33 +6850,21 @@
     <w:p>
       <w:pPr>
         <w:pStyle w:val="BodyA"/>
-        <w:rPr>
-          <w:rFonts w:hint="eastAsia"/>
-        </w:rPr>
       </w:pPr>
     </w:p>
     <w:p>
       <w:pPr>
         <w:pStyle w:val="BodyA"/>
-        <w:rPr>
-          <w:rFonts w:hint="eastAsia"/>
-        </w:rPr>
       </w:pPr>
     </w:p>
     <w:p>
       <w:pPr>
         <w:pStyle w:val="BodyA"/>
-        <w:rPr>
-          <w:rFonts w:hint="eastAsia"/>
-        </w:rPr>
       </w:pPr>
     </w:p>
     <w:p>
       <w:pPr>
         <w:pStyle w:val="BodyA"/>
-        <w:rPr>
-          <w:rFonts w:hint="eastAsia"/>
-        </w:rPr>
         <w:sectPr>
           <w:type w:val="continuous"/>
           <w:pgSz w:w="12240" w:h="15840"/>
@@ -7564,9 +6877,6 @@
       <w:pPr>
         <w:pStyle w:val="Body2"/>
         <w:ind w:left="360"/>
-        <w:rPr>
-          <w:rFonts w:hint="eastAsia"/>
-        </w:rPr>
       </w:pPr>
     </w:p>
     <w:sectPr>

</xml_diff>